<commit_message>
Finished introduction, now going into CONOPS specifics
</commit_message>
<xml_diff>
--- a/CMQA/ConOps/CONOPS Cases/RCL-O-CMQA3 Rascal Concept of Operations Trade Study.docx
+++ b/CMQA/ConOps/CONOPS Cases/RCL-O-CMQA3 Rascal Concept of Operations Trade Study.docx
@@ -127,11 +127,10 @@
                       </w:pPr>
                       <w:r>
                         <w:rPr>
-                          <w:i/>
                           <w:sz w:val="40"/>
                           <w:szCs w:val="40"/>
                         </w:rPr>
-                        <w:t>Insert Document Name Here</w:t>
+                        <w:t>Rascal Concept of Operations Trade Study</w:t>
                       </w:r>
                     </w:p>
                   </w:sdtContent>
@@ -217,7 +216,7 @@
                                     <a:blip r:embed="rId8">
                                       <a:extLst>
                                         <a:ext uri="{28A0092B-C50C-407E-A947-70E740481C1C}">
-                                          <a14:useLocalDpi xmlns:a14="http://schemas.microsoft.com/office/drawing/2010/main" xmlns:wps="http://schemas.microsoft.com/office/word/2010/wordprocessingShape" xmlns:wpi="http://schemas.microsoft.com/office/word/2010/wordprocessingInk" xmlns:wpg="http://schemas.microsoft.com/office/word/2010/wordprocessingGroup" xmlns:w14="http://schemas.microsoft.com/office/word/2010/wordml" xmlns:w="http://schemas.openxmlformats.org/wordprocessingml/2006/main" xmlns:w10="urn:schemas-microsoft-com:office:word" xmlns:wp14="http://schemas.microsoft.com/office/word/2010/wordprocessingDrawing" xmlns:v="urn:schemas-microsoft-com:vml" xmlns:o="urn:schemas-microsoft-com:office:office" xmlns:mc="http://schemas.openxmlformats.org/markup-compatibility/2006" xmlns:wpc="http://schemas.microsoft.com/office/word/2010/wordprocessingCanvas" xmlns="" val="0"/>
+                                          <a14:useLocalDpi xmlns="" xmlns:wpc="http://schemas.microsoft.com/office/word/2010/wordprocessingCanvas" xmlns:mc="http://schemas.openxmlformats.org/markup-compatibility/2006" xmlns:o="urn:schemas-microsoft-com:office:office" xmlns:v="urn:schemas-microsoft-com:vml" xmlns:wp14="http://schemas.microsoft.com/office/word/2010/wordprocessingDrawing" xmlns:w10="urn:schemas-microsoft-com:office:word" xmlns:w="http://schemas.openxmlformats.org/wordprocessingml/2006/main" xmlns:w14="http://schemas.microsoft.com/office/word/2010/wordml" xmlns:wpg="http://schemas.microsoft.com/office/word/2010/wordprocessingGroup" xmlns:wpi="http://schemas.microsoft.com/office/word/2010/wordprocessingInk" xmlns:wps="http://schemas.microsoft.com/office/word/2010/wordprocessingShape" xmlns:a14="http://schemas.microsoft.com/office/drawing/2010/main" val="0"/>
                                         </a:ext>
                                       </a:extLst>
                                     </a:blip>
@@ -268,7 +267,7 @@
                     <w:rPr>
                       <w:noProof/>
                     </w:rPr>
-                    <w:t>3/4/14</w:t>
+                    <w:t>3/5/14</w:t>
                   </w:r>
                   <w:r>
                     <w:rPr>
@@ -294,13 +293,10 @@
                         <w:t>RCL</w:t>
                       </w:r>
                       <w:r>
-                        <w:t>-X</w:t>
-                      </w:r>
-                      <w:r>
                         <w:t>-</w:t>
                       </w:r>
                       <w:r>
-                        <w:t>XXXX</w:t>
+                        <w:t>O-CMQA3</w:t>
                       </w:r>
                     </w:sdtContent>
                   </w:sdt>
@@ -646,9 +642,9 @@
         <w:tblLook w:val="04A0"/>
       </w:tblPr>
       <w:tblGrid>
-        <w:gridCol w:w="2394"/>
-        <w:gridCol w:w="2394"/>
-        <w:gridCol w:w="2394"/>
+        <w:gridCol w:w="2088"/>
+        <w:gridCol w:w="2880"/>
+        <w:gridCol w:w="2214"/>
         <w:gridCol w:w="2394"/>
       </w:tblGrid>
       <w:tr>
@@ -657,7 +653,7 @@
         </w:trPr>
         <w:tc>
           <w:tcPr>
-            <w:tcW w:w="2394" w:type="dxa"/>
+            <w:tcW w:w="2088" w:type="dxa"/>
             <w:tcBorders>
               <w:bottom w:val="threeDEngrave" w:sz="24" w:space="0" w:color="auto"/>
             </w:tcBorders>
@@ -682,7 +678,7 @@
         </w:tc>
         <w:tc>
           <w:tcPr>
-            <w:tcW w:w="2394" w:type="dxa"/>
+            <w:tcW w:w="2880" w:type="dxa"/>
             <w:tcBorders>
               <w:bottom w:val="threeDEngrave" w:sz="24" w:space="0" w:color="auto"/>
             </w:tcBorders>
@@ -707,7 +703,7 @@
         </w:tc>
         <w:tc>
           <w:tcPr>
-            <w:tcW w:w="2394" w:type="dxa"/>
+            <w:tcW w:w="2214" w:type="dxa"/>
             <w:tcBorders>
               <w:bottom w:val="threeDEngrave" w:sz="24" w:space="0" w:color="auto"/>
             </w:tcBorders>
@@ -762,7 +758,7 @@
         </w:trPr>
         <w:tc>
           <w:tcPr>
-            <w:tcW w:w="2394" w:type="dxa"/>
+            <w:tcW w:w="2088" w:type="dxa"/>
             <w:tcBorders>
               <w:top w:val="threeDEngrave" w:sz="24" w:space="0" w:color="auto"/>
               <w:bottom w:val="single" w:sz="4" w:space="0" w:color="auto"/>
@@ -786,7 +782,7 @@
         </w:tc>
         <w:tc>
           <w:tcPr>
-            <w:tcW w:w="2394" w:type="dxa"/>
+            <w:tcW w:w="2880" w:type="dxa"/>
             <w:tcBorders>
               <w:top w:val="threeDEngrave" w:sz="24" w:space="0" w:color="auto"/>
               <w:bottom w:val="single" w:sz="4" w:space="0" w:color="auto"/>
@@ -806,11 +802,17 @@
               </w:rPr>
               <w:t>Program Manager</w:t>
             </w:r>
+            <w:r>
+              <w:rPr>
+                <w:color w:val="000000" w:themeColor="text1"/>
+              </w:rPr>
+              <w:t>/Attitude Determination and Control Lead</w:t>
+            </w:r>
           </w:p>
         </w:tc>
         <w:tc>
           <w:tcPr>
-            <w:tcW w:w="2394" w:type="dxa"/>
+            <w:tcW w:w="2214" w:type="dxa"/>
             <w:tcBorders>
               <w:top w:val="threeDEngrave" w:sz="24" w:space="0" w:color="auto"/>
               <w:bottom w:val="single" w:sz="4" w:space="0" w:color="auto"/>
@@ -866,7 +868,7 @@
         </w:trPr>
         <w:tc>
           <w:tcPr>
-            <w:tcW w:w="2394" w:type="dxa"/>
+            <w:tcW w:w="2088" w:type="dxa"/>
             <w:tcBorders>
               <w:top w:val="single" w:sz="4" w:space="0" w:color="auto"/>
               <w:bottom w:val="single" w:sz="4" w:space="0" w:color="auto"/>
@@ -891,7 +893,7 @@
         </w:tc>
         <w:tc>
           <w:tcPr>
-            <w:tcW w:w="2394" w:type="dxa"/>
+            <w:tcW w:w="2880" w:type="dxa"/>
             <w:tcBorders>
               <w:top w:val="single" w:sz="4" w:space="0" w:color="auto"/>
               <w:bottom w:val="single" w:sz="4" w:space="0" w:color="auto"/>
@@ -910,13 +912,13 @@
               <w:rPr>
                 <w:color w:val="000000" w:themeColor="text1"/>
               </w:rPr>
-              <w:t>Propulsion Team</w:t>
+              <w:t>Communications Lead</w:t>
             </w:r>
           </w:p>
         </w:tc>
         <w:tc>
           <w:tcPr>
-            <w:tcW w:w="2394" w:type="dxa"/>
+            <w:tcW w:w="2214" w:type="dxa"/>
             <w:tcBorders>
               <w:top w:val="single" w:sz="4" w:space="0" w:color="auto"/>
               <w:bottom w:val="single" w:sz="4" w:space="0" w:color="auto"/>
@@ -974,7 +976,7 @@
         </w:trPr>
         <w:tc>
           <w:tcPr>
-            <w:tcW w:w="2394" w:type="dxa"/>
+            <w:tcW w:w="2088" w:type="dxa"/>
             <w:tcBorders>
               <w:top w:val="single" w:sz="4" w:space="0" w:color="auto"/>
               <w:bottom w:val="single" w:sz="4" w:space="0" w:color="auto"/>
@@ -999,7 +1001,7 @@
         </w:tc>
         <w:tc>
           <w:tcPr>
-            <w:tcW w:w="2394" w:type="dxa"/>
+            <w:tcW w:w="2880" w:type="dxa"/>
             <w:tcBorders>
               <w:top w:val="single" w:sz="4" w:space="0" w:color="auto"/>
               <w:bottom w:val="single" w:sz="4" w:space="0" w:color="auto"/>
@@ -1018,13 +1020,13 @@
               <w:rPr>
                 <w:color w:val="000000" w:themeColor="text1"/>
               </w:rPr>
-              <w:t>Structures Team</w:t>
+              <w:t>Power Lead</w:t>
             </w:r>
           </w:p>
         </w:tc>
         <w:tc>
           <w:tcPr>
-            <w:tcW w:w="2394" w:type="dxa"/>
+            <w:tcW w:w="2214" w:type="dxa"/>
             <w:tcBorders>
               <w:top w:val="single" w:sz="4" w:space="0" w:color="auto"/>
               <w:bottom w:val="single" w:sz="4" w:space="0" w:color="auto"/>
@@ -1082,7 +1084,7 @@
         </w:trPr>
         <w:tc>
           <w:tcPr>
-            <w:tcW w:w="2394" w:type="dxa"/>
+            <w:tcW w:w="2088" w:type="dxa"/>
             <w:tcBorders>
               <w:top w:val="single" w:sz="4" w:space="0" w:color="auto"/>
             </w:tcBorders>
@@ -1114,7 +1116,7 @@
         </w:tc>
         <w:tc>
           <w:tcPr>
-            <w:tcW w:w="2394" w:type="dxa"/>
+            <w:tcW w:w="2880" w:type="dxa"/>
             <w:tcBorders>
               <w:top w:val="single" w:sz="4" w:space="0" w:color="auto"/>
             </w:tcBorders>
@@ -1132,13 +1134,13 @@
               <w:rPr>
                 <w:color w:val="000000" w:themeColor="text1"/>
               </w:rPr>
-              <w:t>Propulsion Team</w:t>
+              <w:t>Structures Lead</w:t>
             </w:r>
           </w:p>
         </w:tc>
         <w:tc>
           <w:tcPr>
-            <w:tcW w:w="2394" w:type="dxa"/>
+            <w:tcW w:w="2214" w:type="dxa"/>
             <w:tcBorders>
               <w:top w:val="single" w:sz="4" w:space="0" w:color="auto"/>
             </w:tcBorders>
@@ -1194,7 +1196,7 @@
         </w:trPr>
         <w:tc>
           <w:tcPr>
-            <w:tcW w:w="2394" w:type="dxa"/>
+            <w:tcW w:w="2088" w:type="dxa"/>
             <w:tcBorders>
               <w:top w:val="single" w:sz="4" w:space="0" w:color="auto"/>
             </w:tcBorders>
@@ -1217,7 +1219,7 @@
         </w:tc>
         <w:tc>
           <w:tcPr>
-            <w:tcW w:w="2394" w:type="dxa"/>
+            <w:tcW w:w="2880" w:type="dxa"/>
             <w:tcBorders>
               <w:top w:val="single" w:sz="4" w:space="0" w:color="auto"/>
             </w:tcBorders>
@@ -1234,13 +1236,13 @@
               <w:rPr>
                 <w:color w:val="000000" w:themeColor="text1"/>
               </w:rPr>
-              <w:t>Propulsion Team</w:t>
+              <w:t>Command and Data Handling Lead</w:t>
             </w:r>
           </w:p>
         </w:tc>
         <w:tc>
           <w:tcPr>
-            <w:tcW w:w="2394" w:type="dxa"/>
+            <w:tcW w:w="2214" w:type="dxa"/>
             <w:tcBorders>
               <w:top w:val="single" w:sz="4" w:space="0" w:color="auto"/>
             </w:tcBorders>
@@ -1289,14 +1291,6 @@
         </w:tc>
       </w:tr>
     </w:tbl>
-    <w:p/>
-    <w:p>
-      <w:pPr>
-        <w:rPr>
-          <w:b/>
-        </w:rPr>
-      </w:pPr>
-    </w:p>
     <w:p>
       <w:pPr>
         <w:tabs>
@@ -1587,7 +1581,7 @@
                     <w:sz w:val="24"/>
                     <w:szCs w:val="24"/>
                   </w:rPr>
-                  <w:t>Description</w:t>
+                  <w:t>Initial Release</w:t>
                 </w:r>
               </w:p>
             </w:tc>
@@ -1603,7 +1597,7 @@
             <w:placeholder>
               <w:docPart w:val="732515CE99CA47E1A197FECC028DEC13"/>
             </w:placeholder>
-            <w:date w:fullDate="2013-09-12T00:00:00Z">
+            <w:date w:fullDate="2014-03-05T00:00:00Z">
               <w:dateFormat w:val="M/d/yyyy"/>
               <w:lid w:val="en-US"/>
               <w:storeMappedDataAs w:val="dateTime"/>
@@ -1636,7 +1630,7 @@
                     <w:sz w:val="24"/>
                     <w:szCs w:val="24"/>
                   </w:rPr>
-                  <w:t>9/12/2013</w:t>
+                  <w:t>3/5/2014</w:t>
                 </w:r>
               </w:p>
             </w:tc>
@@ -1681,7 +1675,7 @@
                     <w:sz w:val="24"/>
                     <w:szCs w:val="24"/>
                   </w:rPr>
-                  <w:t>Insert Name Here</w:t>
+                  <w:t>Tom Moline</w:t>
                 </w:r>
               </w:p>
             </w:tc>
@@ -2316,8 +2310,877 @@
       </w:tr>
     </w:tbl>
     <w:p/>
-    <w:p/>
-    <w:p/>
+    <w:p>
+      <w:pPr>
+        <w:widowControl/>
+        <w:suppressAutoHyphens w:val="0"/>
+        <w:spacing w:after="200" w:line="276" w:lineRule="auto"/>
+      </w:pPr>
+      <w:r>
+        <w:br w:type="page"/>
+      </w:r>
+    </w:p>
+    <w:p>
+      <w:pPr>
+        <w:widowControl/>
+        <w:suppressAutoHyphens w:val="0"/>
+        <w:spacing w:after="200" w:line="276" w:lineRule="auto"/>
+      </w:pPr>
+      <w:r>
+        <w:lastRenderedPageBreak/>
+        <w:br w:type="page"/>
+      </w:r>
+    </w:p>
+    <w:sdt>
+      <w:sdtPr>
+        <w:id w:val="211047314"/>
+        <w:docPartObj>
+          <w:docPartGallery w:val="Table of Contents"/>
+          <w:docPartUnique/>
+        </w:docPartObj>
+      </w:sdtPr>
+      <w:sdtEndPr>
+        <w:rPr>
+          <w:rFonts w:ascii="Times New Roman" w:eastAsia="SimSun" w:hAnsi="Times New Roman" w:cs="Mangal"/>
+          <w:b w:val="0"/>
+          <w:bCs w:val="0"/>
+          <w:color w:val="auto"/>
+          <w:kern w:val="1"/>
+          <w:sz w:val="24"/>
+          <w:szCs w:val="24"/>
+          <w:lang w:eastAsia="hi-IN" w:bidi="hi-IN"/>
+        </w:rPr>
+      </w:sdtEndPr>
+      <w:sdtContent>
+        <w:p>
+          <w:pPr>
+            <w:pStyle w:val="TOCHeading"/>
+            <w:numPr>
+              <w:ilvl w:val="0"/>
+              <w:numId w:val="0"/>
+            </w:numPr>
+            <w:jc w:val="center"/>
+          </w:pPr>
+          <w:r>
+            <w:rPr>
+              <w:color w:val="auto"/>
+            </w:rPr>
+            <w:t>Table of Contents</w:t>
+          </w:r>
+        </w:p>
+        <w:p>
+          <w:pPr>
+            <w:pStyle w:val="TOC1"/>
+            <w:tabs>
+              <w:tab w:val="left" w:pos="475"/>
+            </w:tabs>
+            <w:rPr>
+              <w:rFonts w:asciiTheme="minorHAnsi" w:eastAsiaTheme="minorEastAsia" w:hAnsiTheme="minorHAnsi" w:cstheme="minorBidi"/>
+              <w:noProof/>
+              <w:kern w:val="0"/>
+              <w:sz w:val="22"/>
+              <w:szCs w:val="22"/>
+              <w:lang w:eastAsia="en-US" w:bidi="ar-SA"/>
+            </w:rPr>
+          </w:pPr>
+          <w:r>
+            <w:fldChar w:fldCharType="begin"/>
+          </w:r>
+          <w:r>
+            <w:instrText xml:space="preserve"> TOC \o "1-3" \h \z \u </w:instrText>
+          </w:r>
+          <w:r>
+            <w:fldChar w:fldCharType="separate"/>
+          </w:r>
+          <w:hyperlink w:anchor="_Toc381873093" w:history="1">
+            <w:r>
+              <w:rPr>
+                <w:rStyle w:val="Hyperlink"/>
+                <w:noProof/>
+              </w:rPr>
+              <w:t>1</w:t>
+            </w:r>
+            <w:r>
+              <w:rPr>
+                <w:rFonts w:asciiTheme="minorHAnsi" w:eastAsiaTheme="minorEastAsia" w:hAnsiTheme="minorHAnsi" w:cstheme="minorBidi"/>
+                <w:noProof/>
+                <w:kern w:val="0"/>
+                <w:sz w:val="22"/>
+                <w:szCs w:val="22"/>
+                <w:lang w:eastAsia="en-US" w:bidi="ar-SA"/>
+              </w:rPr>
+              <w:tab/>
+            </w:r>
+            <w:r>
+              <w:rPr>
+                <w:rStyle w:val="Hyperlink"/>
+                <w:noProof/>
+              </w:rPr>
+              <w:t>Introduction</w:t>
+            </w:r>
+            <w:r>
+              <w:rPr>
+                <w:noProof/>
+                <w:webHidden/>
+              </w:rPr>
+              <w:tab/>
+            </w:r>
+            <w:r>
+              <w:rPr>
+                <w:noProof/>
+                <w:webHidden/>
+              </w:rPr>
+              <w:fldChar w:fldCharType="begin"/>
+            </w:r>
+            <w:r>
+              <w:rPr>
+                <w:noProof/>
+                <w:webHidden/>
+              </w:rPr>
+              <w:instrText xml:space="preserve"> PAGEREF _Toc381873093 \h </w:instrText>
+            </w:r>
+            <w:r>
+              <w:rPr>
+                <w:noProof/>
+                <w:webHidden/>
+              </w:rPr>
+            </w:r>
+            <w:r>
+              <w:rPr>
+                <w:noProof/>
+                <w:webHidden/>
+              </w:rPr>
+              <w:fldChar w:fldCharType="separate"/>
+            </w:r>
+            <w:r>
+              <w:rPr>
+                <w:noProof/>
+                <w:webHidden/>
+              </w:rPr>
+              <w:t>5</w:t>
+            </w:r>
+            <w:r>
+              <w:rPr>
+                <w:noProof/>
+                <w:webHidden/>
+              </w:rPr>
+              <w:fldChar w:fldCharType="end"/>
+            </w:r>
+          </w:hyperlink>
+        </w:p>
+        <w:p>
+          <w:pPr>
+            <w:pStyle w:val="TOC2"/>
+            <w:tabs>
+              <w:tab w:val="left" w:pos="880"/>
+              <w:tab w:val="right" w:leader="dot" w:pos="9350"/>
+            </w:tabs>
+            <w:rPr>
+              <w:rFonts w:asciiTheme="minorHAnsi" w:eastAsiaTheme="minorEastAsia" w:hAnsiTheme="minorHAnsi" w:cstheme="minorBidi"/>
+              <w:noProof/>
+              <w:kern w:val="0"/>
+              <w:sz w:val="22"/>
+              <w:szCs w:val="22"/>
+              <w:lang w:eastAsia="en-US" w:bidi="ar-SA"/>
+            </w:rPr>
+          </w:pPr>
+          <w:hyperlink w:anchor="_Toc381873094" w:history="1">
+            <w:r>
+              <w:rPr>
+                <w:rStyle w:val="Hyperlink"/>
+                <w:noProof/>
+              </w:rPr>
+              <w:t>1.1.</w:t>
+            </w:r>
+            <w:r>
+              <w:rPr>
+                <w:rFonts w:asciiTheme="minorHAnsi" w:eastAsiaTheme="minorEastAsia" w:hAnsiTheme="minorHAnsi" w:cstheme="minorBidi"/>
+                <w:noProof/>
+                <w:kern w:val="0"/>
+                <w:sz w:val="22"/>
+                <w:szCs w:val="22"/>
+                <w:lang w:eastAsia="en-US" w:bidi="ar-SA"/>
+              </w:rPr>
+              <w:tab/>
+            </w:r>
+            <w:r>
+              <w:rPr>
+                <w:rStyle w:val="Hyperlink"/>
+                <w:noProof/>
+              </w:rPr>
+              <w:t>Background</w:t>
+            </w:r>
+            <w:r>
+              <w:rPr>
+                <w:noProof/>
+                <w:webHidden/>
+              </w:rPr>
+              <w:tab/>
+            </w:r>
+            <w:r>
+              <w:rPr>
+                <w:noProof/>
+                <w:webHidden/>
+              </w:rPr>
+              <w:fldChar w:fldCharType="begin"/>
+            </w:r>
+            <w:r>
+              <w:rPr>
+                <w:noProof/>
+                <w:webHidden/>
+              </w:rPr>
+              <w:instrText xml:space="preserve"> PAGEREF _Toc381873094 \h </w:instrText>
+            </w:r>
+            <w:r>
+              <w:rPr>
+                <w:noProof/>
+                <w:webHidden/>
+              </w:rPr>
+            </w:r>
+            <w:r>
+              <w:rPr>
+                <w:noProof/>
+                <w:webHidden/>
+              </w:rPr>
+              <w:fldChar w:fldCharType="separate"/>
+            </w:r>
+            <w:r>
+              <w:rPr>
+                <w:noProof/>
+                <w:webHidden/>
+              </w:rPr>
+              <w:t>5</w:t>
+            </w:r>
+            <w:r>
+              <w:rPr>
+                <w:noProof/>
+                <w:webHidden/>
+              </w:rPr>
+              <w:fldChar w:fldCharType="end"/>
+            </w:r>
+          </w:hyperlink>
+        </w:p>
+        <w:p>
+          <w:pPr>
+            <w:pStyle w:val="TOC2"/>
+            <w:tabs>
+              <w:tab w:val="left" w:pos="880"/>
+              <w:tab w:val="right" w:leader="dot" w:pos="9350"/>
+            </w:tabs>
+            <w:rPr>
+              <w:rFonts w:asciiTheme="minorHAnsi" w:eastAsiaTheme="minorEastAsia" w:hAnsiTheme="minorHAnsi" w:cstheme="minorBidi"/>
+              <w:noProof/>
+              <w:kern w:val="0"/>
+              <w:sz w:val="22"/>
+              <w:szCs w:val="22"/>
+              <w:lang w:eastAsia="en-US" w:bidi="ar-SA"/>
+            </w:rPr>
+          </w:pPr>
+          <w:hyperlink w:anchor="_Toc381873095" w:history="1">
+            <w:r>
+              <w:rPr>
+                <w:rStyle w:val="Hyperlink"/>
+                <w:noProof/>
+              </w:rPr>
+              <w:t>1.2.</w:t>
+            </w:r>
+            <w:r>
+              <w:rPr>
+                <w:rFonts w:asciiTheme="minorHAnsi" w:eastAsiaTheme="minorEastAsia" w:hAnsiTheme="minorHAnsi" w:cstheme="minorBidi"/>
+                <w:noProof/>
+                <w:kern w:val="0"/>
+                <w:sz w:val="22"/>
+                <w:szCs w:val="22"/>
+                <w:lang w:eastAsia="en-US" w:bidi="ar-SA"/>
+              </w:rPr>
+              <w:tab/>
+            </w:r>
+            <w:r>
+              <w:rPr>
+                <w:rStyle w:val="Hyperlink"/>
+                <w:noProof/>
+              </w:rPr>
+              <w:t>Rascal Mission Statement and Overall Mission Architecture</w:t>
+            </w:r>
+            <w:r>
+              <w:rPr>
+                <w:noProof/>
+                <w:webHidden/>
+              </w:rPr>
+              <w:tab/>
+            </w:r>
+            <w:r>
+              <w:rPr>
+                <w:noProof/>
+                <w:webHidden/>
+              </w:rPr>
+              <w:fldChar w:fldCharType="begin"/>
+            </w:r>
+            <w:r>
+              <w:rPr>
+                <w:noProof/>
+                <w:webHidden/>
+              </w:rPr>
+              <w:instrText xml:space="preserve"> PAGEREF _Toc381873095 \h </w:instrText>
+            </w:r>
+            <w:r>
+              <w:rPr>
+                <w:noProof/>
+                <w:webHidden/>
+              </w:rPr>
+            </w:r>
+            <w:r>
+              <w:rPr>
+                <w:noProof/>
+                <w:webHidden/>
+              </w:rPr>
+              <w:fldChar w:fldCharType="separate"/>
+            </w:r>
+            <w:r>
+              <w:rPr>
+                <w:noProof/>
+                <w:webHidden/>
+              </w:rPr>
+              <w:t>5</w:t>
+            </w:r>
+            <w:r>
+              <w:rPr>
+                <w:noProof/>
+                <w:webHidden/>
+              </w:rPr>
+              <w:fldChar w:fldCharType="end"/>
+            </w:r>
+          </w:hyperlink>
+        </w:p>
+        <w:p>
+          <w:pPr>
+            <w:pStyle w:val="TOC1"/>
+            <w:tabs>
+              <w:tab w:val="left" w:pos="475"/>
+            </w:tabs>
+            <w:rPr>
+              <w:rFonts w:asciiTheme="minorHAnsi" w:eastAsiaTheme="minorEastAsia" w:hAnsiTheme="minorHAnsi" w:cstheme="minorBidi"/>
+              <w:noProof/>
+              <w:kern w:val="0"/>
+              <w:sz w:val="22"/>
+              <w:szCs w:val="22"/>
+              <w:lang w:eastAsia="en-US" w:bidi="ar-SA"/>
+            </w:rPr>
+          </w:pPr>
+          <w:hyperlink w:anchor="_Toc381873096" w:history="1">
+            <w:r>
+              <w:rPr>
+                <w:rStyle w:val="Hyperlink"/>
+                <w:noProof/>
+                <w:lang w:eastAsia="en-US"/>
+              </w:rPr>
+              <w:t>2</w:t>
+            </w:r>
+            <w:r>
+              <w:rPr>
+                <w:rFonts w:asciiTheme="minorHAnsi" w:eastAsiaTheme="minorEastAsia" w:hAnsiTheme="minorHAnsi" w:cstheme="minorBidi"/>
+                <w:noProof/>
+                <w:kern w:val="0"/>
+                <w:sz w:val="22"/>
+                <w:szCs w:val="22"/>
+                <w:lang w:eastAsia="en-US" w:bidi="ar-SA"/>
+              </w:rPr>
+              <w:tab/>
+            </w:r>
+            <w:r>
+              <w:rPr>
+                <w:rStyle w:val="Hyperlink"/>
+                <w:noProof/>
+                <w:lang w:eastAsia="en-US"/>
+              </w:rPr>
+              <w:t>Concept(s) of Operations</w:t>
+            </w:r>
+            <w:r>
+              <w:rPr>
+                <w:noProof/>
+                <w:webHidden/>
+              </w:rPr>
+              <w:tab/>
+            </w:r>
+            <w:r>
+              <w:rPr>
+                <w:noProof/>
+                <w:webHidden/>
+              </w:rPr>
+              <w:fldChar w:fldCharType="begin"/>
+            </w:r>
+            <w:r>
+              <w:rPr>
+                <w:noProof/>
+                <w:webHidden/>
+              </w:rPr>
+              <w:instrText xml:space="preserve"> PAGEREF _Toc381873096 \h </w:instrText>
+            </w:r>
+            <w:r>
+              <w:rPr>
+                <w:noProof/>
+                <w:webHidden/>
+              </w:rPr>
+            </w:r>
+            <w:r>
+              <w:rPr>
+                <w:noProof/>
+                <w:webHidden/>
+              </w:rPr>
+              <w:fldChar w:fldCharType="separate"/>
+            </w:r>
+            <w:r>
+              <w:rPr>
+                <w:noProof/>
+                <w:webHidden/>
+              </w:rPr>
+              <w:t>6</w:t>
+            </w:r>
+            <w:r>
+              <w:rPr>
+                <w:noProof/>
+                <w:webHidden/>
+              </w:rPr>
+              <w:fldChar w:fldCharType="end"/>
+            </w:r>
+          </w:hyperlink>
+        </w:p>
+        <w:p>
+          <w:r>
+            <w:fldChar w:fldCharType="end"/>
+          </w:r>
+        </w:p>
+      </w:sdtContent>
+    </w:sdt>
+    <w:p>
+      <w:pPr>
+        <w:jc w:val="center"/>
+      </w:pPr>
+    </w:p>
+    <w:p>
+      <w:pPr>
+        <w:widowControl/>
+        <w:suppressAutoHyphens w:val="0"/>
+        <w:spacing w:after="200" w:line="276" w:lineRule="auto"/>
+        <w:rPr>
+          <w:b/>
+          <w:bCs/>
+          <w:sz w:val="28"/>
+          <w:szCs w:val="28"/>
+        </w:rPr>
+      </w:pPr>
+      <w:r>
+        <w:rPr>
+          <w:b/>
+          <w:bCs/>
+          <w:sz w:val="28"/>
+          <w:szCs w:val="28"/>
+        </w:rPr>
+        <w:br w:type="page"/>
+      </w:r>
+    </w:p>
+    <w:p>
+      <w:pPr>
+        <w:pStyle w:val="Heading1"/>
+      </w:pPr>
+      <w:bookmarkStart w:id="1" w:name="_Toc381873093"/>
+      <w:r>
+        <w:lastRenderedPageBreak/>
+        <w:t>Introduction</w:t>
+      </w:r>
+      <w:bookmarkEnd w:id="1"/>
+    </w:p>
+    <w:p>
+      <w:pPr>
+        <w:pStyle w:val="Heading2"/>
+      </w:pPr>
+      <w:bookmarkStart w:id="2" w:name="_Toc381873094"/>
+      <w:r>
+        <w:t>Background</w:t>
+      </w:r>
+      <w:bookmarkEnd w:id="2"/>
+    </w:p>
+    <w:p>
+      <w:pPr>
+        <w:pStyle w:val="BodyText"/>
+        <w:jc w:val="both"/>
+        <w:rPr>
+          <w:sz w:val="22"/>
+          <w:szCs w:val="22"/>
+          <w:lang w:eastAsia="en-US" w:bidi="ar-SA"/>
+        </w:rPr>
+      </w:pPr>
+      <w:r>
+        <w:rPr>
+          <w:sz w:val="22"/>
+          <w:szCs w:val="22"/>
+          <w:lang w:eastAsia="en-US" w:bidi="ar-SA"/>
+        </w:rPr>
+        <w:t>This document serves to outline and compare two proposed concept of operations (CONOPS) associated with the Rascal mission. Each CONOPS would successfully demonstrate Rascal’s mission statement (As discussed in Section 1.2), though each would do so in drastically different fashions, as discussed in Section 2.</w:t>
+      </w:r>
+    </w:p>
+    <w:p>
+      <w:pPr>
+        <w:pStyle w:val="Heading2"/>
+      </w:pPr>
+      <w:bookmarkStart w:id="3" w:name="_Toc381873095"/>
+      <w:r>
+        <w:t xml:space="preserve">Rascal Mission Statement and </w:t>
+      </w:r>
+      <w:r>
+        <w:t>Overall Mission Architecture</w:t>
+      </w:r>
+      <w:bookmarkEnd w:id="3"/>
+    </w:p>
+    <w:p>
+      <w:pPr>
+        <w:pStyle w:val="BodyText"/>
+        <w:spacing w:after="240"/>
+        <w:jc w:val="both"/>
+        <w:rPr>
+          <w:lang w:eastAsia="en-US" w:bidi="ar-SA"/>
+        </w:rPr>
+      </w:pPr>
+      <w:r>
+        <w:rPr>
+          <w:lang w:eastAsia="en-US" w:bidi="ar-SA"/>
+        </w:rPr>
+        <w:t>Rascal’s mission can be summed up as:</w:t>
+      </w:r>
+    </w:p>
+    <w:p>
+      <w:pPr>
+        <w:pStyle w:val="BodyText"/>
+        <w:spacing w:after="240"/>
+        <w:ind w:left="360"/>
+        <w:jc w:val="both"/>
+        <w:rPr>
+          <w:b/>
+          <w:lang w:eastAsia="en-US" w:bidi="ar-SA"/>
+        </w:rPr>
+      </w:pPr>
+      <w:r>
+        <w:rPr>
+          <w:b/>
+          <w:lang w:eastAsia="en-US" w:bidi="ar-SA"/>
+        </w:rPr>
+        <w:t xml:space="preserve">The Rascal mission seeks to incrementally demonstrate the </w:t>
+      </w:r>
+      <w:r>
+        <w:rPr>
+          <w:b/>
+          <w:lang w:eastAsia="en-US" w:bidi="ar-SA"/>
+        </w:rPr>
+        <w:t>capability</w:t>
+      </w:r>
+      <w:r>
+        <w:rPr>
+          <w:b/>
+          <w:lang w:eastAsia="en-US" w:bidi="ar-SA"/>
+        </w:rPr>
+        <w:t xml:space="preserve"> of a small-spacecraft </w:t>
+      </w:r>
+      <w:r>
+        <w:rPr>
+          <w:b/>
+          <w:lang w:eastAsia="en-US" w:bidi="ar-SA"/>
+        </w:rPr>
+        <w:t>in performing</w:t>
+      </w:r>
+      <w:r>
+        <w:rPr>
+          <w:b/>
+          <w:lang w:eastAsia="en-US" w:bidi="ar-SA"/>
+        </w:rPr>
+        <w:t xml:space="preserve"> proximity operations, rendezvous, and inspection of both a</w:t>
+      </w:r>
+      <w:r>
+        <w:rPr>
+          <w:b/>
+          <w:lang w:eastAsia="en-US" w:bidi="ar-SA"/>
+        </w:rPr>
+        <w:t xml:space="preserve"> cooperating and</w:t>
+      </w:r>
+      <w:r>
+        <w:rPr>
+          <w:b/>
+          <w:lang w:eastAsia="en-US" w:bidi="ar-SA"/>
+        </w:rPr>
+        <w:t xml:space="preserve"> non-cooperating resident space object.</w:t>
+      </w:r>
+    </w:p>
+    <w:p>
+      <w:pPr>
+        <w:pStyle w:val="BodyText"/>
+        <w:jc w:val="both"/>
+        <w:rPr>
+          <w:lang w:eastAsia="en-US" w:bidi="ar-SA"/>
+        </w:rPr>
+      </w:pPr>
+      <w:r>
+        <w:rPr>
+          <w:lang w:eastAsia="en-US" w:bidi="ar-SA"/>
+        </w:rPr>
+        <w:t xml:space="preserve">Though there are many other missions attempting to demonstrate similar or greater capabilities as those outlined above (Such as </w:t>
+      </w:r>
+      <w:proofErr w:type="spellStart"/>
+      <w:r>
+        <w:rPr>
+          <w:lang w:eastAsia="en-US" w:bidi="ar-SA"/>
+        </w:rPr>
+        <w:t>Tyvak’s</w:t>
+      </w:r>
+      <w:proofErr w:type="spellEnd"/>
+      <w:r>
+        <w:rPr>
+          <w:lang w:eastAsia="en-US" w:bidi="ar-SA"/>
+        </w:rPr>
+        <w:t xml:space="preserve"> PONSFD, Surrey’s STraND-2, and Embry-Riddle’s ARAPAIMA), Rascal is the only mission that has taken seriously the challenges associated with </w:t>
+      </w:r>
+      <w:r>
+        <w:rPr>
+          <w:lang w:eastAsia="en-US" w:bidi="ar-SA"/>
+        </w:rPr>
+        <w:t xml:space="preserve">conducting rendezvous and proximity operation (RPO) missions of any scale and actually integrated a realistic assessment of program capability directly into its mission design. </w:t>
+      </w:r>
+    </w:p>
+    <w:p>
+      <w:pPr>
+        <w:pStyle w:val="BodyText"/>
+        <w:jc w:val="both"/>
+        <w:rPr>
+          <w:lang w:eastAsia="en-US" w:bidi="ar-SA"/>
+        </w:rPr>
+      </w:pPr>
+      <w:r>
+        <w:rPr>
+          <w:lang w:eastAsia="en-US" w:bidi="ar-SA"/>
+        </w:rPr>
+        <w:t xml:space="preserve">It is from this assessment where the “incremental” part of the mission statement comes in. As opposed to seeking out another spacecraft on the same launch or going after a decommissioned spacecraft that is already in orbit, hoping that spacecraft acquisition and checkout occurs fast enough for the mission to actually be performed, Rascal will bring with it the target it seeks to </w:t>
+      </w:r>
+      <w:r>
+        <w:rPr>
+          <w:lang w:eastAsia="en-US" w:bidi="ar-SA"/>
+        </w:rPr>
+        <w:t xml:space="preserve">perform its mission relative to. This alleviates the </w:t>
+      </w:r>
+      <w:r>
+        <w:rPr>
+          <w:lang w:eastAsia="en-US" w:bidi="ar-SA"/>
+        </w:rPr>
+        <w:t xml:space="preserve">many risks associated with the “initial conditions” problem of </w:t>
+      </w:r>
+      <w:r>
+        <w:rPr>
+          <w:lang w:eastAsia="en-US" w:bidi="ar-SA"/>
+        </w:rPr>
+        <w:t>orbital analysis and planning</w:t>
+      </w:r>
+      <w:r>
+        <w:rPr>
+          <w:lang w:eastAsia="en-US" w:bidi="ar-SA"/>
+        </w:rPr>
+        <w:t xml:space="preserve">. </w:t>
+      </w:r>
+      <w:r>
+        <w:rPr>
+          <w:lang w:eastAsia="en-US" w:bidi="ar-SA"/>
+        </w:rPr>
+        <w:t>Instead</w:t>
+      </w:r>
+      <w:r>
+        <w:rPr>
+          <w:lang w:eastAsia="en-US" w:bidi="ar-SA"/>
+        </w:rPr>
+        <w:t xml:space="preserve"> of attempting to account for the impact of perturbation forces (mainly, aerodynamic drag, third-body influences, solar-radiation pressure) on two spacecraft released at slightly different times in slightly different locations</w:t>
+      </w:r>
+      <w:r>
+        <w:rPr>
+          <w:lang w:eastAsia="en-US" w:bidi="ar-SA"/>
+        </w:rPr>
+        <w:t>,</w:t>
+      </w:r>
+      <w:r>
+        <w:rPr>
+          <w:lang w:eastAsia="en-US" w:bidi="ar-SA"/>
+        </w:rPr>
+        <w:t xml:space="preserve"> and hoping that the</w:t>
+      </w:r>
+      <w:r>
+        <w:rPr>
+          <w:lang w:eastAsia="en-US" w:bidi="ar-SA"/>
+        </w:rPr>
+        <w:t>se</w:t>
+      </w:r>
+      <w:r>
+        <w:rPr>
+          <w:lang w:eastAsia="en-US" w:bidi="ar-SA"/>
+        </w:rPr>
+        <w:t xml:space="preserve"> initial conditions match up in a way that allow for the mission to be quickly executed, one can eliminate all the uncertainty and not start the mission until contact has been confirmed between each mission spacecraft and the ground. This allows for a more precise understanding of both where and when the mission is actually starting, which greatly increases the odds of its ultimate success.</w:t>
+      </w:r>
+    </w:p>
+    <w:p>
+      <w:pPr>
+        <w:pStyle w:val="BodyText"/>
+        <w:jc w:val="both"/>
+        <w:rPr>
+          <w:lang w:eastAsia="en-US" w:bidi="ar-SA"/>
+        </w:rPr>
+      </w:pPr>
+      <w:r>
+        <w:rPr>
+          <w:lang w:eastAsia="en-US" w:bidi="ar-SA"/>
+        </w:rPr>
+        <w:t>As such, regardless of the way in which the mission will be executed, several components of the overall mission architecture will be fixed, mainly:</w:t>
+      </w:r>
+    </w:p>
+    <w:p>
+      <w:pPr>
+        <w:pStyle w:val="BodyText"/>
+        <w:numPr>
+          <w:ilvl w:val="0"/>
+          <w:numId w:val="45"/>
+        </w:numPr>
+        <w:jc w:val="both"/>
+        <w:rPr>
+          <w:lang w:eastAsia="en-US" w:bidi="ar-SA"/>
+        </w:rPr>
+      </w:pPr>
+      <w:r>
+        <w:rPr>
+          <w:b/>
+          <w:u w:val="single"/>
+          <w:lang w:eastAsia="en-US" w:bidi="ar-SA"/>
+        </w:rPr>
+        <w:t>The Target spacecraft will be brought with the Interceptor</w:t>
+      </w:r>
+      <w:r>
+        <w:rPr>
+          <w:lang w:eastAsia="en-US" w:bidi="ar-SA"/>
+        </w:rPr>
+        <w:t>: this removes the risk of securing permission to go and inspect either another organization’s spacecraft or a company’s rocket body (as has been done in the past)</w:t>
+      </w:r>
+    </w:p>
+    <w:p>
+      <w:pPr>
+        <w:pStyle w:val="BodyText"/>
+        <w:numPr>
+          <w:ilvl w:val="0"/>
+          <w:numId w:val="45"/>
+        </w:numPr>
+        <w:jc w:val="both"/>
+        <w:rPr>
+          <w:lang w:eastAsia="en-US" w:bidi="ar-SA"/>
+        </w:rPr>
+      </w:pPr>
+      <w:r>
+        <w:rPr>
+          <w:b/>
+          <w:u w:val="single"/>
+          <w:lang w:eastAsia="en-US" w:bidi="ar-SA"/>
+        </w:rPr>
+        <w:t>The Target and Interceptor will be conjoined up until mission commencement</w:t>
+      </w:r>
+      <w:r>
+        <w:rPr>
+          <w:lang w:eastAsia="en-US" w:bidi="ar-SA"/>
+        </w:rPr>
+        <w:t>: this removes the problem of “initial conditions”, giving the mission operators greater control over the mission as a whole.</w:t>
+      </w:r>
+    </w:p>
+    <w:p>
+      <w:pPr>
+        <w:pStyle w:val="BodyText"/>
+        <w:numPr>
+          <w:ilvl w:val="0"/>
+          <w:numId w:val="45"/>
+        </w:numPr>
+        <w:jc w:val="both"/>
+        <w:rPr>
+          <w:lang w:eastAsia="en-US" w:bidi="ar-SA"/>
+        </w:rPr>
+      </w:pPr>
+      <w:r>
+        <w:rPr>
+          <w:b/>
+          <w:u w:val="single"/>
+          <w:lang w:eastAsia="en-US" w:bidi="ar-SA"/>
+        </w:rPr>
+        <w:t>The mission will be conducted “incrementally”</w:t>
+      </w:r>
+      <w:r>
+        <w:rPr>
+          <w:lang w:eastAsia="en-US" w:bidi="ar-SA"/>
+        </w:rPr>
+        <w:t xml:space="preserve">: this attests to the difficulties that past RPO missions have encountered over the course of their mission life, as well as realistically assesses the risks associated with </w:t>
+      </w:r>
+      <w:r>
+        <w:rPr>
+          <w:lang w:eastAsia="en-US" w:bidi="ar-SA"/>
+        </w:rPr>
+        <w:t xml:space="preserve">RPO missions of any scale. An example of </w:t>
+      </w:r>
+      <w:r>
+        <w:rPr>
+          <w:lang w:eastAsia="en-US" w:bidi="ar-SA"/>
+        </w:rPr>
+        <w:lastRenderedPageBreak/>
+        <w:t>this would be performing the mission in steps, first inspecting a cooperating resident space object (with image processing visual aids, differential GPS, etc), and then incrementally removing the cooperating portions of the mission until enough confidence could be put into demonstrating inspection on a non-cooperating resident space object.</w:t>
+      </w:r>
+    </w:p>
+    <w:p>
+      <w:pPr>
+        <w:pStyle w:val="BodyText"/>
+        <w:ind w:left="360"/>
+        <w:jc w:val="both"/>
+        <w:rPr>
+          <w:lang w:eastAsia="en-US" w:bidi="ar-SA"/>
+        </w:rPr>
+      </w:pPr>
+      <w:r>
+        <w:rPr>
+          <w:lang w:eastAsia="en-US" w:bidi="ar-SA"/>
+        </w:rPr>
+        <w:t>With these basic principles in mind, a greater discussion of the Rascal mission CONOPS can be made.</w:t>
+      </w:r>
+    </w:p>
+    <w:p>
+      <w:pPr>
+        <w:pStyle w:val="Heading1"/>
+        <w:rPr>
+          <w:lang w:eastAsia="en-US" w:bidi="ar-SA"/>
+        </w:rPr>
+      </w:pPr>
+      <w:bookmarkStart w:id="4" w:name="_Toc381873096"/>
+      <w:r>
+        <w:rPr>
+          <w:lang w:eastAsia="en-US" w:bidi="ar-SA"/>
+        </w:rPr>
+        <w:t>Concept(s) of Operations</w:t>
+      </w:r>
+      <w:bookmarkEnd w:id="4"/>
+    </w:p>
+    <w:p>
+      <w:pPr>
+        <w:pStyle w:val="ListParagraph"/>
+        <w:numPr>
+          <w:ilvl w:val="0"/>
+          <w:numId w:val="40"/>
+        </w:numPr>
+        <w:spacing w:before="240" w:after="60"/>
+        <w:outlineLvl w:val="1"/>
+        <w:rPr>
+          <w:rFonts w:ascii="Times New Roman" w:hAnsi="Times New Roman" w:cs="Times New Roman"/>
+          <w:b/>
+          <w:vanish/>
+        </w:rPr>
+      </w:pPr>
+    </w:p>
+    <w:p>
+      <w:pPr>
+        <w:pStyle w:val="Heading2"/>
+      </w:pPr>
+    </w:p>
     <w:p>
       <w:pPr>
         <w:jc w:val="center"/>
@@ -2350,19 +3213,8 @@
           <w:szCs w:val="28"/>
         </w:rPr>
       </w:pPr>
-    </w:p>
-    <w:p>
-      <w:pPr>
-        <w:jc w:val="center"/>
-        <w:rPr>
-          <w:b/>
-          <w:bCs/>
-          <w:sz w:val="28"/>
-          <w:szCs w:val="28"/>
-        </w:rPr>
-      </w:pPr>
-      <w:bookmarkStart w:id="1" w:name="_GoBack"/>
-      <w:bookmarkEnd w:id="1"/>
+      <w:bookmarkStart w:id="5" w:name="_GoBack"/>
+      <w:bookmarkEnd w:id="5"/>
     </w:p>
     <w:p>
       <w:pPr>
@@ -2619,9 +3471,8 @@
         <w:r>
           <w:rPr>
             <w:b/>
-            <w:i/>
           </w:rPr>
-          <w:t>Insert Document Number Here</w:t>
+          <w:t>RCL-O-CMQA3</w:t>
         </w:r>
       </w:sdtContent>
     </w:sdt>
@@ -2661,7 +3512,7 @@
         <w:b/>
         <w:noProof/>
       </w:rPr>
-      <w:t>1</w:t>
+      <w:t>6</w:t>
     </w:r>
     <w:r>
       <w:rPr>
@@ -2698,7 +3549,7 @@
         <w:b/>
         <w:noProof/>
       </w:rPr>
-      <w:t>2</w:t>
+      <w:t>6</w:t>
     </w:r>
     <w:r>
       <w:rPr>
@@ -2743,7 +3594,7 @@
         <w:b/>
         <w:noProof/>
       </w:rPr>
-      <w:t>4 March 2014</w:t>
+      <w:t>5 March 2014</w:t>
     </w:r>
     <w:r>
       <w:rPr>
@@ -2782,7 +3633,6 @@
       <w:placeholder>
         <w:docPart w:val="AC6F96D9AE6343799F16252FFA9E7DCC"/>
       </w:placeholder>
-      <w:showingPlcHdr/>
       <w:text/>
     </w:sdtPr>
     <w:sdtContent>
@@ -2791,10 +3641,7 @@
           <w:pStyle w:val="Header"/>
         </w:pPr>
         <w:r>
-          <w:rPr>
-            <w:i/>
-          </w:rPr>
-          <w:t>Insert Document Name Here</w:t>
+          <w:t>Rascal Concept of Operations Trade Study</w:t>
         </w:r>
       </w:p>
     </w:sdtContent>
@@ -6697,6 +7544,96 @@
     </w:lvl>
   </w:abstractNum>
   <w:abstractNum w:abstractNumId="36">
+    <w:nsid w:val="63DB0FF6"/>
+    <w:multiLevelType w:val="hybridMultilevel"/>
+    <w:tmpl w:val="30D24700"/>
+    <w:lvl w:ilvl="0" w:tplc="31CE2868">
+      <w:start w:val="1"/>
+      <w:numFmt w:val="decimal"/>
+      <w:pStyle w:val="Heading1"/>
+      <w:lvlText w:val="%1"/>
+      <w:lvlJc w:val="left"/>
+      <w:pPr>
+        <w:ind w:left="720" w:hanging="360"/>
+      </w:pPr>
+      <w:rPr>
+        <w:rFonts w:hint="default"/>
+      </w:rPr>
+    </w:lvl>
+    <w:lvl w:ilvl="1" w:tplc="04090019" w:tentative="1">
+      <w:start w:val="1"/>
+      <w:numFmt w:val="lowerLetter"/>
+      <w:lvlText w:val="%2."/>
+      <w:lvlJc w:val="left"/>
+      <w:pPr>
+        <w:ind w:left="1440" w:hanging="360"/>
+      </w:pPr>
+    </w:lvl>
+    <w:lvl w:ilvl="2" w:tplc="0409001B" w:tentative="1">
+      <w:start w:val="1"/>
+      <w:numFmt w:val="lowerRoman"/>
+      <w:lvlText w:val="%3."/>
+      <w:lvlJc w:val="right"/>
+      <w:pPr>
+        <w:ind w:left="2160" w:hanging="180"/>
+      </w:pPr>
+    </w:lvl>
+    <w:lvl w:ilvl="3" w:tplc="0409000F" w:tentative="1">
+      <w:start w:val="1"/>
+      <w:numFmt w:val="decimal"/>
+      <w:lvlText w:val="%4."/>
+      <w:lvlJc w:val="left"/>
+      <w:pPr>
+        <w:ind w:left="2880" w:hanging="360"/>
+      </w:pPr>
+    </w:lvl>
+    <w:lvl w:ilvl="4" w:tplc="04090019" w:tentative="1">
+      <w:start w:val="1"/>
+      <w:numFmt w:val="lowerLetter"/>
+      <w:lvlText w:val="%5."/>
+      <w:lvlJc w:val="left"/>
+      <w:pPr>
+        <w:ind w:left="3600" w:hanging="360"/>
+      </w:pPr>
+    </w:lvl>
+    <w:lvl w:ilvl="5" w:tplc="0409001B" w:tentative="1">
+      <w:start w:val="1"/>
+      <w:numFmt w:val="lowerRoman"/>
+      <w:lvlText w:val="%6."/>
+      <w:lvlJc w:val="right"/>
+      <w:pPr>
+        <w:ind w:left="4320" w:hanging="180"/>
+      </w:pPr>
+    </w:lvl>
+    <w:lvl w:ilvl="6" w:tplc="0409000F" w:tentative="1">
+      <w:start w:val="1"/>
+      <w:numFmt w:val="decimal"/>
+      <w:lvlText w:val="%7."/>
+      <w:lvlJc w:val="left"/>
+      <w:pPr>
+        <w:ind w:left="5040" w:hanging="360"/>
+      </w:pPr>
+    </w:lvl>
+    <w:lvl w:ilvl="7" w:tplc="04090019" w:tentative="1">
+      <w:start w:val="1"/>
+      <w:numFmt w:val="lowerLetter"/>
+      <w:lvlText w:val="%8."/>
+      <w:lvlJc w:val="left"/>
+      <w:pPr>
+        <w:ind w:left="5760" w:hanging="360"/>
+      </w:pPr>
+    </w:lvl>
+    <w:lvl w:ilvl="8" w:tplc="0409001B" w:tentative="1">
+      <w:start w:val="1"/>
+      <w:numFmt w:val="lowerRoman"/>
+      <w:lvlText w:val="%9."/>
+      <w:lvlJc w:val="right"/>
+      <w:pPr>
+        <w:ind w:left="6480" w:hanging="180"/>
+      </w:pPr>
+    </w:lvl>
+  </w:abstractNum>
+  <w:abstractNum w:abstractNumId="37">
     <w:nsid w:val="67711CDB"/>
     <w:multiLevelType w:val="hybridMultilevel"/>
     <w:tmpl w:val="112E9932"/>
@@ -6789,10 +7726,10 @@
       </w:pPr>
     </w:lvl>
   </w:abstractNum>
-  <w:abstractNum w:abstractNumId="37">
+  <w:abstractNum w:abstractNumId="38">
     <w:nsid w:val="68815FB7"/>
     <w:multiLevelType w:val="multilevel"/>
-    <w:tmpl w:val="CBE0ED14"/>
+    <w:tmpl w:val="85F0C7F0"/>
     <w:lvl w:ilvl="0">
       <w:start w:val="1"/>
       <w:numFmt w:val="decimal"/>
@@ -6816,7 +7753,10 @@
         <w:ind w:left="720" w:hanging="360"/>
       </w:pPr>
       <w:rPr>
-        <w:rFonts w:hint="default"/>
+        <w:rFonts w:ascii="Times New Roman" w:hAnsi="Times New Roman" w:cs="Times New Roman" w:hint="default"/>
+        <w:i w:val="0"/>
+        <w:sz w:val="22"/>
+        <w:szCs w:val="22"/>
       </w:rPr>
     </w:lvl>
     <w:lvl w:ilvl="2">
@@ -6911,7 +7851,7 @@
       </w:rPr>
     </w:lvl>
   </w:abstractNum>
-  <w:abstractNum w:abstractNumId="38">
+  <w:abstractNum w:abstractNumId="39">
     <w:nsid w:val="73C5253D"/>
     <w:multiLevelType w:val="hybridMultilevel"/>
     <w:tmpl w:val="AFFCCF88"/>
@@ -7024,7 +7964,120 @@
       </w:rPr>
     </w:lvl>
   </w:abstractNum>
-  <w:abstractNum w:abstractNumId="39">
+  <w:abstractNum w:abstractNumId="40">
+    <w:nsid w:val="75063889"/>
+    <w:multiLevelType w:val="hybridMultilevel"/>
+    <w:tmpl w:val="23060C42"/>
+    <w:lvl w:ilvl="0" w:tplc="04090005">
+      <w:start w:val="1"/>
+      <w:numFmt w:val="bullet"/>
+      <w:lvlText w:val=""/>
+      <w:lvlJc w:val="left"/>
+      <w:pPr>
+        <w:ind w:left="720" w:hanging="360"/>
+      </w:pPr>
+      <w:rPr>
+        <w:rFonts w:ascii="Wingdings" w:hAnsi="Wingdings" w:hint="default"/>
+      </w:rPr>
+    </w:lvl>
+    <w:lvl w:ilvl="1" w:tplc="04090003" w:tentative="1">
+      <w:start w:val="1"/>
+      <w:numFmt w:val="bullet"/>
+      <w:lvlText w:val="o"/>
+      <w:lvlJc w:val="left"/>
+      <w:pPr>
+        <w:ind w:left="1440" w:hanging="360"/>
+      </w:pPr>
+      <w:rPr>
+        <w:rFonts w:ascii="Courier New" w:hAnsi="Courier New" w:cs="Courier New" w:hint="default"/>
+      </w:rPr>
+    </w:lvl>
+    <w:lvl w:ilvl="2" w:tplc="04090005" w:tentative="1">
+      <w:start w:val="1"/>
+      <w:numFmt w:val="bullet"/>
+      <w:lvlText w:val=""/>
+      <w:lvlJc w:val="left"/>
+      <w:pPr>
+        <w:ind w:left="2160" w:hanging="360"/>
+      </w:pPr>
+      <w:rPr>
+        <w:rFonts w:ascii="Wingdings" w:hAnsi="Wingdings" w:hint="default"/>
+      </w:rPr>
+    </w:lvl>
+    <w:lvl w:ilvl="3" w:tplc="04090001" w:tentative="1">
+      <w:start w:val="1"/>
+      <w:numFmt w:val="bullet"/>
+      <w:lvlText w:val=""/>
+      <w:lvlJc w:val="left"/>
+      <w:pPr>
+        <w:ind w:left="2880" w:hanging="360"/>
+      </w:pPr>
+      <w:rPr>
+        <w:rFonts w:ascii="Symbol" w:hAnsi="Symbol" w:hint="default"/>
+      </w:rPr>
+    </w:lvl>
+    <w:lvl w:ilvl="4" w:tplc="04090003" w:tentative="1">
+      <w:start w:val="1"/>
+      <w:numFmt w:val="bullet"/>
+      <w:lvlText w:val="o"/>
+      <w:lvlJc w:val="left"/>
+      <w:pPr>
+        <w:ind w:left="3600" w:hanging="360"/>
+      </w:pPr>
+      <w:rPr>
+        <w:rFonts w:ascii="Courier New" w:hAnsi="Courier New" w:cs="Courier New" w:hint="default"/>
+      </w:rPr>
+    </w:lvl>
+    <w:lvl w:ilvl="5" w:tplc="04090005" w:tentative="1">
+      <w:start w:val="1"/>
+      <w:numFmt w:val="bullet"/>
+      <w:lvlText w:val=""/>
+      <w:lvlJc w:val="left"/>
+      <w:pPr>
+        <w:ind w:left="4320" w:hanging="360"/>
+      </w:pPr>
+      <w:rPr>
+        <w:rFonts w:ascii="Wingdings" w:hAnsi="Wingdings" w:hint="default"/>
+      </w:rPr>
+    </w:lvl>
+    <w:lvl w:ilvl="6" w:tplc="04090001" w:tentative="1">
+      <w:start w:val="1"/>
+      <w:numFmt w:val="bullet"/>
+      <w:lvlText w:val=""/>
+      <w:lvlJc w:val="left"/>
+      <w:pPr>
+        <w:ind w:left="5040" w:hanging="360"/>
+      </w:pPr>
+      <w:rPr>
+        <w:rFonts w:ascii="Symbol" w:hAnsi="Symbol" w:hint="default"/>
+      </w:rPr>
+    </w:lvl>
+    <w:lvl w:ilvl="7" w:tplc="04090003" w:tentative="1">
+      <w:start w:val="1"/>
+      <w:numFmt w:val="bullet"/>
+      <w:lvlText w:val="o"/>
+      <w:lvlJc w:val="left"/>
+      <w:pPr>
+        <w:ind w:left="5760" w:hanging="360"/>
+      </w:pPr>
+      <w:rPr>
+        <w:rFonts w:ascii="Courier New" w:hAnsi="Courier New" w:cs="Courier New" w:hint="default"/>
+      </w:rPr>
+    </w:lvl>
+    <w:lvl w:ilvl="8" w:tplc="04090005" w:tentative="1">
+      <w:start w:val="1"/>
+      <w:numFmt w:val="bullet"/>
+      <w:lvlText w:val=""/>
+      <w:lvlJc w:val="left"/>
+      <w:pPr>
+        <w:ind w:left="6480" w:hanging="360"/>
+      </w:pPr>
+      <w:rPr>
+        <w:rFonts w:ascii="Wingdings" w:hAnsi="Wingdings" w:hint="default"/>
+      </w:rPr>
+    </w:lvl>
+  </w:abstractNum>
+  <w:abstractNum w:abstractNumId="41">
     <w:nsid w:val="77DA2EA5"/>
     <w:multiLevelType w:val="hybridMultilevel"/>
     <w:tmpl w:val="5A447BF2"/>
@@ -7114,7 +8167,7 @@
       </w:pPr>
     </w:lvl>
   </w:abstractNum>
-  <w:abstractNum w:abstractNumId="40">
+  <w:abstractNum w:abstractNumId="42">
     <w:nsid w:val="785779C3"/>
     <w:multiLevelType w:val="multilevel"/>
     <w:tmpl w:val="00D89AA6"/>
@@ -7227,7 +8280,7 @@
       </w:rPr>
     </w:lvl>
   </w:abstractNum>
-  <w:abstractNum w:abstractNumId="41">
+  <w:abstractNum w:abstractNumId="43">
     <w:nsid w:val="793B17D2"/>
     <w:multiLevelType w:val="hybridMultilevel"/>
     <w:tmpl w:val="FDF2F4AC"/>
@@ -7313,7 +8366,7 @@
       </w:pPr>
     </w:lvl>
   </w:abstractNum>
-  <w:abstractNum w:abstractNumId="42">
+  <w:abstractNum w:abstractNumId="44">
     <w:nsid w:val="7C953A60"/>
     <w:multiLevelType w:val="multilevel"/>
     <w:tmpl w:val="18C243E0"/>
@@ -7481,7 +8534,7 @@
     <w:abstractNumId w:val="14"/>
   </w:num>
   <w:num w:numId="16">
-    <w:abstractNumId w:val="39"/>
+    <w:abstractNumId w:val="41"/>
   </w:num>
   <w:num w:numId="17">
     <w:abstractNumId w:val="34"/>
@@ -7505,7 +8558,7 @@
     <w:abstractNumId w:val="20"/>
   </w:num>
   <w:num w:numId="24">
-    <w:abstractNumId w:val="42"/>
+    <w:abstractNumId w:val="44"/>
   </w:num>
   <w:num w:numId="25">
     <w:abstractNumId w:val="16"/>
@@ -7514,7 +8567,7 @@
     <w:abstractNumId w:val="31"/>
   </w:num>
   <w:num w:numId="27">
-    <w:abstractNumId w:val="41"/>
+    <w:abstractNumId w:val="43"/>
   </w:num>
   <w:num w:numId="28">
     <w:abstractNumId w:val="32"/>
@@ -7547,22 +8600,28 @@
     <w:abstractNumId w:val="33"/>
   </w:num>
   <w:num w:numId="38">
-    <w:abstractNumId w:val="40"/>
+    <w:abstractNumId w:val="42"/>
   </w:num>
   <w:num w:numId="39">
     <w:abstractNumId w:val="21"/>
   </w:num>
   <w:num w:numId="40">
-    <w:abstractNumId w:val="37"/>
+    <w:abstractNumId w:val="38"/>
   </w:num>
   <w:num w:numId="41">
-    <w:abstractNumId w:val="36"/>
+    <w:abstractNumId w:val="37"/>
   </w:num>
   <w:num w:numId="42">
     <w:abstractNumId w:val="28"/>
   </w:num>
   <w:num w:numId="43">
-    <w:abstractNumId w:val="38"/>
+    <w:abstractNumId w:val="39"/>
+  </w:num>
+  <w:num w:numId="44">
+    <w:abstractNumId w:val="36"/>
+  </w:num>
+  <w:num w:numId="45">
+    <w:abstractNumId w:val="40"/>
   </w:num>
 </w:numbering>
 </file>
@@ -7752,19 +8811,21 @@
     <w:next w:val="Normal"/>
     <w:link w:val="Heading1Char"/>
     <w:qFormat/>
-    <w:rsid w:val="00C15AC7"/>
+    <w:rsid w:val="00701008"/>
     <w:pPr>
       <w:keepNext/>
+      <w:numPr>
+        <w:numId w:val="44"/>
+      </w:numPr>
       <w:tabs>
-        <w:tab w:val="num" w:pos="0"/>
         <w:tab w:val="left" w:pos="432"/>
       </w:tabs>
       <w:spacing w:before="240" w:after="60"/>
-      <w:ind w:left="432" w:hanging="432"/>
+      <w:ind w:left="360"/>
       <w:outlineLvl w:val="0"/>
     </w:pPr>
     <w:rPr>
-      <w:rFonts w:ascii="Arial" w:eastAsia="Times New Roman" w:hAnsi="Arial" w:cs="Arial"/>
+      <w:rFonts w:eastAsia="Times New Roman" w:cs="Times New Roman"/>
       <w:b/>
       <w:bCs/>
       <w:sz w:val="28"/>
@@ -7777,21 +8838,18 @@
     <w:next w:val="BodyText"/>
     <w:link w:val="Heading2Char"/>
     <w:qFormat/>
-    <w:rsid w:val="008F4C8D"/>
+    <w:rsid w:val="00701008"/>
     <w:pPr>
       <w:numPr>
         <w:ilvl w:val="1"/>
         <w:numId w:val="40"/>
       </w:numPr>
-      <w:spacing w:after="120"/>
-      <w:ind w:left="360"/>
+      <w:spacing w:before="240" w:after="60"/>
       <w:outlineLvl w:val="1"/>
     </w:pPr>
     <w:rPr>
+      <w:rFonts w:ascii="Times New Roman" w:hAnsi="Times New Roman" w:cs="Times New Roman"/>
       <w:b/>
-      <w:i/>
-      <w:sz w:val="24"/>
-      <w:szCs w:val="24"/>
     </w:rPr>
   </w:style>
   <w:style w:type="character" w:default="1" w:styleId="DefaultParagraphFont">
@@ -7826,9 +8884,9 @@
     <w:name w:val="Heading 1 Char"/>
     <w:basedOn w:val="DefaultParagraphFont"/>
     <w:link w:val="Heading1"/>
-    <w:rsid w:val="00C15AC7"/>
-    <w:rPr>
-      <w:rFonts w:ascii="Arial" w:eastAsia="Times New Roman" w:hAnsi="Arial" w:cs="Arial"/>
+    <w:rsid w:val="00701008"/>
+    <w:rPr>
+      <w:rFonts w:ascii="Times New Roman" w:eastAsia="Times New Roman" w:hAnsi="Times New Roman" w:cs="Times New Roman"/>
       <w:b/>
       <w:bCs/>
       <w:kern w:val="1"/>
@@ -7841,13 +8899,10 @@
     <w:name w:val="Heading 2 Char"/>
     <w:basedOn w:val="DefaultParagraphFont"/>
     <w:link w:val="Heading2"/>
-    <w:rsid w:val="008F4C8D"/>
-    <w:rPr>
-      <w:rFonts w:ascii="Calibri" w:eastAsia="Times New Roman" w:hAnsi="Calibri" w:cs="Calibri"/>
+    <w:rsid w:val="00701008"/>
+    <w:rPr>
+      <w:rFonts w:ascii="Times New Roman" w:eastAsia="Times New Roman" w:hAnsi="Times New Roman" w:cs="Times New Roman"/>
       <w:b/>
-      <w:i/>
-      <w:sz w:val="24"/>
-      <w:szCs w:val="24"/>
     </w:rPr>
   </w:style>
   <w:style w:type="character" w:customStyle="1" w:styleId="pagetitle">
@@ -8291,7 +9346,6 @@
       <w:keepLines/>
       <w:widowControl/>
       <w:tabs>
-        <w:tab w:val="clear" w:pos="0"/>
         <w:tab w:val="clear" w:pos="432"/>
       </w:tabs>
       <w:suppressAutoHyphens w:val="0"/>
@@ -9420,35 +10474,6 @@
         </w:p>
       </w:docPartBody>
     </w:docPart>
-    <w:docPart>
-      <w:docPartPr>
-        <w:name w:val="AC6F96D9AE6343799F16252FFA9E7DCC"/>
-        <w:category>
-          <w:name w:val="General"/>
-          <w:gallery w:val="placeholder"/>
-        </w:category>
-        <w:types>
-          <w:type w:val="bbPlcHdr"/>
-        </w:types>
-        <w:behaviors>
-          <w:behavior w:val="content"/>
-        </w:behaviors>
-        <w:guid w:val="{823B4C64-F524-4192-A2A3-E780587FFDEC}"/>
-      </w:docPartPr>
-      <w:docPartBody>
-        <w:p>
-          <w:pPr>
-            <w:pStyle w:val="AC6F96D9AE6343799F16252FFA9E7DCC2"/>
-          </w:pPr>
-          <w:r>
-            <w:rPr>
-              <w:i/>
-            </w:rPr>
-            <w:t>Insert Document Name Here</w:t>
-          </w:r>
-        </w:p>
-      </w:docPartBody>
-    </w:docPart>
   </w:docParts>
 </w:glossaryDocument>
 </file>
@@ -9558,6 +10583,7 @@
     <w:rsid w:val="005C1E0B"/>
     <w:rsid w:val="006F10D3"/>
     <w:rsid w:val="007C57BD"/>
+    <w:rsid w:val="008A50D0"/>
     <w:rsid w:val="008C7B43"/>
     <w:rsid w:val="008D3E82"/>
     <w:rsid w:val="009A205D"/>
@@ -34511,7 +35537,7 @@
 </file>
 
 <file path=customXml/itemProps1.xml><?xml version="1.0" encoding="utf-8"?>
-<ds:datastoreItem xmlns:ds="http://schemas.openxmlformats.org/officeDocument/2006/customXml" ds:itemID="{408FFFE9-657B-4F67-989C-46409EE981E5}">
+<ds:datastoreItem xmlns:ds="http://schemas.openxmlformats.org/officeDocument/2006/customXml" ds:itemID="{1C9CCB3E-CD31-4175-96F7-915842CD10C5}">
   <ds:schemaRefs>
     <ds:schemaRef ds:uri="http://schemas.openxmlformats.org/officeDocument/2006/bibliography"/>
   </ds:schemaRefs>

</xml_diff>

<commit_message>
Added general conops overview. Now going into CONOPS 1
</commit_message>
<xml_diff>
--- a/CMQA/ConOps/CONOPS Cases/RCL-O-CMQA3 Rascal Concept of Operations Trade Study.docx
+++ b/CMQA/ConOps/CONOPS Cases/RCL-O-CMQA3 Rascal Concept of Operations Trade Study.docx
@@ -2320,17 +2320,6 @@
         <w:br w:type="page"/>
       </w:r>
     </w:p>
-    <w:p>
-      <w:pPr>
-        <w:widowControl/>
-        <w:suppressAutoHyphens w:val="0"/>
-        <w:spacing w:after="200" w:line="276" w:lineRule="auto"/>
-      </w:pPr>
-      <w:r>
-        <w:lastRenderedPageBreak/>
-        <w:br w:type="page"/>
-      </w:r>
-    </w:p>
     <w:sdt>
       <w:sdtPr>
         <w:id w:val="211047314"/>
@@ -2838,11 +2827,15 @@
         <w:spacing w:after="240"/>
         <w:jc w:val="both"/>
         <w:rPr>
+          <w:sz w:val="22"/>
+          <w:szCs w:val="22"/>
           <w:lang w:eastAsia="en-US" w:bidi="ar-SA"/>
         </w:rPr>
       </w:pPr>
       <w:r>
         <w:rPr>
+          <w:sz w:val="22"/>
+          <w:szCs w:val="22"/>
           <w:lang w:eastAsia="en-US" w:bidi="ar-SA"/>
         </w:rPr>
         <w:t>Rascal’s mission can be summed up as:</w:t>
@@ -2856,47 +2849,25 @@
         <w:jc w:val="both"/>
         <w:rPr>
           <w:b/>
+          <w:sz w:val="22"/>
+          <w:szCs w:val="22"/>
           <w:lang w:eastAsia="en-US" w:bidi="ar-SA"/>
         </w:rPr>
       </w:pPr>
       <w:r>
         <w:rPr>
           <w:b/>
+          <w:sz w:val="22"/>
+          <w:szCs w:val="22"/>
           <w:lang w:eastAsia="en-US" w:bidi="ar-SA"/>
         </w:rPr>
-        <w:t xml:space="preserve">The Rascal mission seeks to incrementally demonstrate the </w:t>
+        <w:t>The Rascal mission seeks to incrementally demonstrate the capability of a small-spacecraft in performing proximity operations, rendezvous, and inspection of both a</w:t>
       </w:r>
       <w:r>
         <w:rPr>
           <w:b/>
-          <w:lang w:eastAsia="en-US" w:bidi="ar-SA"/>
-        </w:rPr>
-        <w:t>capability</w:t>
-      </w:r>
-      <w:r>
-        <w:rPr>
-          <w:b/>
-          <w:lang w:eastAsia="en-US" w:bidi="ar-SA"/>
-        </w:rPr>
-        <w:t xml:space="preserve"> of a small-spacecraft </w:t>
-      </w:r>
-      <w:r>
-        <w:rPr>
-          <w:b/>
-          <w:lang w:eastAsia="en-US" w:bidi="ar-SA"/>
-        </w:rPr>
-        <w:t>in performing</w:t>
-      </w:r>
-      <w:r>
-        <w:rPr>
-          <w:b/>
-          <w:lang w:eastAsia="en-US" w:bidi="ar-SA"/>
-        </w:rPr>
-        <w:t xml:space="preserve"> proximity operations, rendezvous, and inspection of both a</w:t>
-      </w:r>
-      <w:r>
-        <w:rPr>
-          <w:b/>
+          <w:sz w:val="22"/>
+          <w:szCs w:val="22"/>
           <w:lang w:eastAsia="en-US" w:bidi="ar-SA"/>
         </w:rPr>
         <w:t xml:space="preserve"> cooperating and</w:t>
@@ -2904,6 +2875,8 @@
       <w:r>
         <w:rPr>
           <w:b/>
+          <w:sz w:val="22"/>
+          <w:szCs w:val="22"/>
           <w:lang w:eastAsia="en-US" w:bidi="ar-SA"/>
         </w:rPr>
         <w:t xml:space="preserve"> non-cooperating resident space object.</w:t>
@@ -2914,11 +2887,15 @@
         <w:pStyle w:val="BodyText"/>
         <w:jc w:val="both"/>
         <w:rPr>
+          <w:sz w:val="22"/>
+          <w:szCs w:val="22"/>
           <w:lang w:eastAsia="en-US" w:bidi="ar-SA"/>
         </w:rPr>
       </w:pPr>
       <w:r>
         <w:rPr>
+          <w:sz w:val="22"/>
+          <w:szCs w:val="22"/>
           <w:lang w:eastAsia="en-US" w:bidi="ar-SA"/>
         </w:rPr>
         <w:t xml:space="preserve">Though there are many other missions attempting to demonstrate similar or greater capabilities as those outlined above (Such as </w:t>
@@ -2926,6 +2903,8 @@
       <w:proofErr w:type="spellStart"/>
       <w:r>
         <w:rPr>
+          <w:sz w:val="22"/>
+          <w:szCs w:val="22"/>
           <w:lang w:eastAsia="en-US" w:bidi="ar-SA"/>
         </w:rPr>
         <w:t>Tyvak’s</w:t>
@@ -2933,12 +2912,16 @@
       <w:proofErr w:type="spellEnd"/>
       <w:r>
         <w:rPr>
+          <w:sz w:val="22"/>
+          <w:szCs w:val="22"/>
           <w:lang w:eastAsia="en-US" w:bidi="ar-SA"/>
         </w:rPr>
         <w:t xml:space="preserve"> PONSFD, Surrey’s STraND-2, and Embry-Riddle’s ARAPAIMA), Rascal is the only mission that has taken seriously the challenges associated with </w:t>
       </w:r>
       <w:r>
         <w:rPr>
+          <w:sz w:val="22"/>
+          <w:szCs w:val="22"/>
           <w:lang w:eastAsia="en-US" w:bidi="ar-SA"/>
         </w:rPr>
         <w:t xml:space="preserve">conducting rendezvous and proximity operation (RPO) missions of any scale and actually integrated a realistic assessment of program capability directly into its mission design. </w:t>
@@ -2949,71 +2932,95 @@
         <w:pStyle w:val="BodyText"/>
         <w:jc w:val="both"/>
         <w:rPr>
+          <w:sz w:val="22"/>
+          <w:szCs w:val="22"/>
           <w:lang w:eastAsia="en-US" w:bidi="ar-SA"/>
         </w:rPr>
       </w:pPr>
       <w:r>
         <w:rPr>
+          <w:sz w:val="22"/>
+          <w:szCs w:val="22"/>
           <w:lang w:eastAsia="en-US" w:bidi="ar-SA"/>
         </w:rPr>
         <w:t xml:space="preserve">It is from this assessment where the “incremental” part of the mission statement comes in. As opposed to seeking out another spacecraft on the same launch or going after a decommissioned spacecraft that is already in orbit, hoping that spacecraft acquisition and checkout occurs fast enough for the mission to actually be performed, Rascal will bring with it the target it seeks to </w:t>
       </w:r>
       <w:r>
         <w:rPr>
+          <w:sz w:val="22"/>
+          <w:szCs w:val="22"/>
           <w:lang w:eastAsia="en-US" w:bidi="ar-SA"/>
         </w:rPr>
         <w:t xml:space="preserve">perform its mission relative to. This alleviates the </w:t>
       </w:r>
       <w:r>
         <w:rPr>
+          <w:sz w:val="22"/>
+          <w:szCs w:val="22"/>
           <w:lang w:eastAsia="en-US" w:bidi="ar-SA"/>
         </w:rPr>
         <w:t xml:space="preserve">many risks associated with the “initial conditions” problem of </w:t>
       </w:r>
       <w:r>
         <w:rPr>
+          <w:sz w:val="22"/>
+          <w:szCs w:val="22"/>
           <w:lang w:eastAsia="en-US" w:bidi="ar-SA"/>
         </w:rPr>
         <w:t>orbital analysis and planning</w:t>
       </w:r>
       <w:r>
         <w:rPr>
+          <w:sz w:val="22"/>
+          <w:szCs w:val="22"/>
           <w:lang w:eastAsia="en-US" w:bidi="ar-SA"/>
         </w:rPr>
         <w:t xml:space="preserve">. </w:t>
       </w:r>
       <w:r>
         <w:rPr>
+          <w:sz w:val="22"/>
+          <w:szCs w:val="22"/>
           <w:lang w:eastAsia="en-US" w:bidi="ar-SA"/>
         </w:rPr>
         <w:t>Instead</w:t>
       </w:r>
       <w:r>
         <w:rPr>
+          <w:sz w:val="22"/>
+          <w:szCs w:val="22"/>
           <w:lang w:eastAsia="en-US" w:bidi="ar-SA"/>
         </w:rPr>
         <w:t xml:space="preserve"> of attempting to account for the impact of perturbation forces (mainly, aerodynamic drag, third-body influences, solar-radiation pressure) on two spacecraft released at slightly different times in slightly different locations</w:t>
       </w:r>
       <w:r>
         <w:rPr>
+          <w:sz w:val="22"/>
+          <w:szCs w:val="22"/>
           <w:lang w:eastAsia="en-US" w:bidi="ar-SA"/>
         </w:rPr>
         <w:t>,</w:t>
       </w:r>
       <w:r>
         <w:rPr>
+          <w:sz w:val="22"/>
+          <w:szCs w:val="22"/>
           <w:lang w:eastAsia="en-US" w:bidi="ar-SA"/>
         </w:rPr>
         <w:t xml:space="preserve"> and hoping that the</w:t>
       </w:r>
       <w:r>
         <w:rPr>
+          <w:sz w:val="22"/>
+          <w:szCs w:val="22"/>
           <w:lang w:eastAsia="en-US" w:bidi="ar-SA"/>
         </w:rPr>
         <w:t>se</w:t>
       </w:r>
       <w:r>
         <w:rPr>
+          <w:sz w:val="22"/>
+          <w:szCs w:val="22"/>
           <w:lang w:eastAsia="en-US" w:bidi="ar-SA"/>
         </w:rPr>
         <w:t xml:space="preserve"> initial conditions match up in a way that allow for the mission to be quickly executed, one can eliminate all the uncertainty and not start the mission until contact has been confirmed between each mission spacecraft and the ground. This allows for a more precise understanding of both where and when the mission is actually starting, which greatly increases the odds of its ultimate success.</w:t>
@@ -3024,11 +3031,15 @@
         <w:pStyle w:val="BodyText"/>
         <w:jc w:val="both"/>
         <w:rPr>
+          <w:sz w:val="22"/>
+          <w:szCs w:val="22"/>
           <w:lang w:eastAsia="en-US" w:bidi="ar-SA"/>
         </w:rPr>
       </w:pPr>
       <w:r>
         <w:rPr>
+          <w:sz w:val="22"/>
+          <w:szCs w:val="22"/>
           <w:lang w:eastAsia="en-US" w:bidi="ar-SA"/>
         </w:rPr>
         <w:t>As such, regardless of the way in which the mission will be executed, several components of the overall mission architecture will be fixed, mainly:</w:t>
@@ -3043,12 +3054,16 @@
         </w:numPr>
         <w:jc w:val="both"/>
         <w:rPr>
+          <w:sz w:val="22"/>
+          <w:szCs w:val="22"/>
           <w:lang w:eastAsia="en-US" w:bidi="ar-SA"/>
         </w:rPr>
       </w:pPr>
       <w:r>
         <w:rPr>
           <w:b/>
+          <w:sz w:val="22"/>
+          <w:szCs w:val="22"/>
           <w:u w:val="single"/>
           <w:lang w:eastAsia="en-US" w:bidi="ar-SA"/>
         </w:rPr>
@@ -3056,9 +3071,19 @@
       </w:r>
       <w:r>
         <w:rPr>
+          <w:sz w:val="22"/>
+          <w:szCs w:val="22"/>
           <w:lang w:eastAsia="en-US" w:bidi="ar-SA"/>
         </w:rPr>
         <w:t>: this removes the risk of securing permission to go and inspect either another organization’s spacecraft or a company’s rocket body (as has been done in the past)</w:t>
+      </w:r>
+      <w:r>
+        <w:rPr>
+          <w:sz w:val="22"/>
+          <w:szCs w:val="22"/>
+          <w:lang w:eastAsia="en-US" w:bidi="ar-SA"/>
+        </w:rPr>
+        <w:t>, as well as that of finding an object to perform inspection of.</w:t>
       </w:r>
     </w:p>
     <w:p>
@@ -3070,12 +3095,16 @@
         </w:numPr>
         <w:jc w:val="both"/>
         <w:rPr>
+          <w:sz w:val="22"/>
+          <w:szCs w:val="22"/>
           <w:lang w:eastAsia="en-US" w:bidi="ar-SA"/>
         </w:rPr>
       </w:pPr>
       <w:r>
         <w:rPr>
           <w:b/>
+          <w:sz w:val="22"/>
+          <w:szCs w:val="22"/>
           <w:u w:val="single"/>
           <w:lang w:eastAsia="en-US" w:bidi="ar-SA"/>
         </w:rPr>
@@ -3083,6 +3112,8 @@
       </w:r>
       <w:r>
         <w:rPr>
+          <w:sz w:val="22"/>
+          <w:szCs w:val="22"/>
           <w:lang w:eastAsia="en-US" w:bidi="ar-SA"/>
         </w:rPr>
         <w:t>: this removes the problem of “initial conditions”, giving the mission operators greater control over the mission as a whole.</w:t>
@@ -3097,12 +3128,16 @@
         </w:numPr>
         <w:jc w:val="both"/>
         <w:rPr>
+          <w:sz w:val="22"/>
+          <w:szCs w:val="22"/>
           <w:lang w:eastAsia="en-US" w:bidi="ar-SA"/>
         </w:rPr>
       </w:pPr>
       <w:r>
         <w:rPr>
           <w:b/>
+          <w:sz w:val="22"/>
+          <w:szCs w:val="22"/>
           <w:u w:val="single"/>
           <w:lang w:eastAsia="en-US" w:bidi="ar-SA"/>
         </w:rPr>
@@ -3110,52 +3145,34 @@
       </w:r>
       <w:r>
         <w:rPr>
+          <w:sz w:val="22"/>
+          <w:szCs w:val="22"/>
           <w:lang w:eastAsia="en-US" w:bidi="ar-SA"/>
         </w:rPr>
         <w:t xml:space="preserve">: this attests to the difficulties that past RPO missions have encountered over the course of their mission life, as well as realistically assesses the risks associated with </w:t>
       </w:r>
       <w:r>
         <w:rPr>
+          <w:sz w:val="22"/>
+          <w:szCs w:val="22"/>
           <w:lang w:eastAsia="en-US" w:bidi="ar-SA"/>
         </w:rPr>
-        <w:t xml:space="preserve">RPO missions of any scale. An example of </w:t>
+        <w:t>RPO missions of any scale. An example of this would be performing the mission in steps, first inspecting a cooperating resident space object (with image processing visual aids, differential GPS, etc), and then incrementally removing the cooperating portions of the mission until enough confidence could be put into demonstrating inspection on a non-cooperating resident space object.</w:t>
       </w:r>
+    </w:p>
+    <w:p>
+      <w:pPr>
+        <w:pStyle w:val="Heading1"/>
+        <w:rPr>
+          <w:lang w:eastAsia="en-US" w:bidi="ar-SA"/>
+        </w:rPr>
+      </w:pPr>
+      <w:bookmarkStart w:id="4" w:name="_Toc381873096"/>
       <w:r>
         <w:rPr>
           <w:lang w:eastAsia="en-US" w:bidi="ar-SA"/>
         </w:rPr>
         <w:lastRenderedPageBreak/>
-        <w:t>this would be performing the mission in steps, first inspecting a cooperating resident space object (with image processing visual aids, differential GPS, etc), and then incrementally removing the cooperating portions of the mission until enough confidence could be put into demonstrating inspection on a non-cooperating resident space object.</w:t>
-      </w:r>
-    </w:p>
-    <w:p>
-      <w:pPr>
-        <w:pStyle w:val="BodyText"/>
-        <w:ind w:left="360"/>
-        <w:jc w:val="both"/>
-        <w:rPr>
-          <w:lang w:eastAsia="en-US" w:bidi="ar-SA"/>
-        </w:rPr>
-      </w:pPr>
-      <w:r>
-        <w:rPr>
-          <w:lang w:eastAsia="en-US" w:bidi="ar-SA"/>
-        </w:rPr>
-        <w:t>With these basic principles in mind, a greater discussion of the Rascal mission CONOPS can be made.</w:t>
-      </w:r>
-    </w:p>
-    <w:p>
-      <w:pPr>
-        <w:pStyle w:val="Heading1"/>
-        <w:rPr>
-          <w:lang w:eastAsia="en-US" w:bidi="ar-SA"/>
-        </w:rPr>
-      </w:pPr>
-      <w:bookmarkStart w:id="4" w:name="_Toc381873096"/>
-      <w:r>
-        <w:rPr>
-          <w:lang w:eastAsia="en-US" w:bidi="ar-SA"/>
-        </w:rPr>
         <w:t>Concept(s) of Operations</w:t>
       </w:r>
       <w:bookmarkEnd w:id="4"/>
@@ -3179,6 +3196,589 @@
     <w:p>
       <w:pPr>
         <w:pStyle w:val="Heading2"/>
+      </w:pPr>
+      <w:r>
+        <w:t>General</w:t>
+      </w:r>
+      <w:r>
+        <w:t xml:space="preserve"> CONOPS</w:t>
+      </w:r>
+      <w:r>
+        <w:t xml:space="preserve"> Overview</w:t>
+      </w:r>
+      <w:r>
+        <w:t xml:space="preserve"> and Definitions</w:t>
+      </w:r>
+    </w:p>
+    <w:p>
+      <w:pPr>
+        <w:pStyle w:val="BodyText"/>
+        <w:jc w:val="both"/>
+        <w:rPr>
+          <w:sz w:val="22"/>
+          <w:szCs w:val="22"/>
+          <w:lang w:eastAsia="en-US" w:bidi="ar-SA"/>
+        </w:rPr>
+      </w:pPr>
+      <w:r>
+        <w:rPr>
+          <w:sz w:val="22"/>
+          <w:szCs w:val="22"/>
+          <w:lang w:eastAsia="en-US" w:bidi="ar-SA"/>
+        </w:rPr>
+        <w:t>With the discussion in the previous section in mind, two general CONOPS can be drafted that are capable of demonstrating mission success:</w:t>
+      </w:r>
+    </w:p>
+    <w:p>
+      <w:pPr>
+        <w:pStyle w:val="BodyText"/>
+        <w:numPr>
+          <w:ilvl w:val="0"/>
+          <w:numId w:val="46"/>
+        </w:numPr>
+        <w:jc w:val="both"/>
+        <w:rPr>
+          <w:sz w:val="22"/>
+          <w:szCs w:val="22"/>
+          <w:lang w:eastAsia="en-US" w:bidi="ar-SA"/>
+        </w:rPr>
+      </w:pPr>
+      <w:r>
+        <w:rPr>
+          <w:b/>
+          <w:sz w:val="22"/>
+          <w:szCs w:val="22"/>
+          <w:u w:val="single"/>
+          <w:lang w:eastAsia="en-US" w:bidi="ar-SA"/>
+        </w:rPr>
+        <w:t>RPO Demonstration without Docking</w:t>
+      </w:r>
+    </w:p>
+    <w:p>
+      <w:pPr>
+        <w:pStyle w:val="BodyText"/>
+        <w:numPr>
+          <w:ilvl w:val="0"/>
+          <w:numId w:val="46"/>
+        </w:numPr>
+        <w:jc w:val="both"/>
+        <w:rPr>
+          <w:sz w:val="22"/>
+          <w:szCs w:val="22"/>
+          <w:lang w:eastAsia="en-US" w:bidi="ar-SA"/>
+        </w:rPr>
+      </w:pPr>
+      <w:r>
+        <w:rPr>
+          <w:b/>
+          <w:sz w:val="22"/>
+          <w:szCs w:val="22"/>
+          <w:u w:val="single"/>
+          <w:lang w:eastAsia="en-US" w:bidi="ar-SA"/>
+        </w:rPr>
+        <w:t>RPO Demonstration with Docking</w:t>
+      </w:r>
+    </w:p>
+    <w:p>
+      <w:pPr>
+        <w:pStyle w:val="BodyText"/>
+        <w:jc w:val="both"/>
+        <w:rPr>
+          <w:sz w:val="22"/>
+          <w:szCs w:val="22"/>
+          <w:lang w:eastAsia="en-US" w:bidi="ar-SA"/>
+        </w:rPr>
+      </w:pPr>
+      <w:r>
+        <w:rPr>
+          <w:sz w:val="22"/>
+          <w:szCs w:val="22"/>
+          <w:lang w:eastAsia="en-US" w:bidi="ar-SA"/>
+        </w:rPr>
+        <w:t xml:space="preserve">The former would still demonstrate key RPO maneuvers, such as the ability to stationkeep at various distances from a resident space object, to rendezvous with said object, and </w:t>
+      </w:r>
+      <w:r>
+        <w:rPr>
+          <w:sz w:val="22"/>
+          <w:szCs w:val="22"/>
+          <w:lang w:eastAsia="en-US" w:bidi="ar-SA"/>
+        </w:rPr>
+        <w:t xml:space="preserve">to inspect said object through the use of image processing, thus warranting its launch. The latter would demonstrate all of the same maneuvers, with the added complexity of integrating a reusable docking system and the more complicated orbital mechanics related therein. Though this would allow for the ability to “pause” the mission (for example, if midterms are coming up for student operators, the target and interceptor spacecraft can be docked until some date, at which point separation can be initiated and the mission can recommence), it also adds developmental risk (greater focus being put on developing a docking mechanism, as opposed to payload or mission design), as well as mission risk (colliding at too great a speed, missing the target, damaging the imaging payload, etc). </w:t>
+      </w:r>
+    </w:p>
+    <w:p>
+      <w:pPr>
+        <w:pStyle w:val="BodyText"/>
+        <w:jc w:val="both"/>
+        <w:rPr>
+          <w:sz w:val="22"/>
+          <w:szCs w:val="22"/>
+          <w:lang w:eastAsia="en-US" w:bidi="ar-SA"/>
+        </w:rPr>
+      </w:pPr>
+      <w:r>
+        <w:rPr>
+          <w:sz w:val="22"/>
+          <w:szCs w:val="22"/>
+          <w:lang w:eastAsia="en-US" w:bidi="ar-SA"/>
+        </w:rPr>
+        <w:t>Regardless, each mission CONOPS will rely on similar terminology and mission phases, as described below:</w:t>
+      </w:r>
+    </w:p>
+    <w:p>
+      <w:pPr>
+        <w:pStyle w:val="BodyText"/>
+        <w:numPr>
+          <w:ilvl w:val="0"/>
+          <w:numId w:val="47"/>
+        </w:numPr>
+        <w:jc w:val="both"/>
+        <w:rPr>
+          <w:sz w:val="22"/>
+          <w:szCs w:val="22"/>
+          <w:lang w:eastAsia="en-US" w:bidi="ar-SA"/>
+        </w:rPr>
+      </w:pPr>
+      <w:r>
+        <w:rPr>
+          <w:b/>
+          <w:sz w:val="22"/>
+          <w:szCs w:val="22"/>
+          <w:u w:val="single"/>
+          <w:lang w:eastAsia="en-US" w:bidi="ar-SA"/>
+        </w:rPr>
+        <w:t>Target Spacecraft:</w:t>
+      </w:r>
+      <w:r>
+        <w:rPr>
+          <w:sz w:val="22"/>
+          <w:szCs w:val="22"/>
+          <w:lang w:eastAsia="en-US" w:bidi="ar-SA"/>
+        </w:rPr>
+        <w:t xml:space="preserve"> spacecraft about which all RPO maneuvers would be performed. </w:t>
+      </w:r>
+    </w:p>
+    <w:p>
+      <w:pPr>
+        <w:pStyle w:val="BodyText"/>
+        <w:numPr>
+          <w:ilvl w:val="0"/>
+          <w:numId w:val="47"/>
+        </w:numPr>
+        <w:jc w:val="both"/>
+        <w:rPr>
+          <w:sz w:val="22"/>
+          <w:szCs w:val="22"/>
+          <w:lang w:eastAsia="en-US" w:bidi="ar-SA"/>
+        </w:rPr>
+      </w:pPr>
+      <w:r>
+        <w:rPr>
+          <w:b/>
+          <w:sz w:val="22"/>
+          <w:szCs w:val="22"/>
+          <w:u w:val="single"/>
+          <w:lang w:eastAsia="en-US" w:bidi="ar-SA"/>
+        </w:rPr>
+        <w:t>Interceptor Spacecraft</w:t>
+      </w:r>
+      <w:r>
+        <w:rPr>
+          <w:sz w:val="22"/>
+          <w:szCs w:val="22"/>
+          <w:lang w:eastAsia="en-US" w:bidi="ar-SA"/>
+        </w:rPr>
+        <w:t>: spacecraft with which all RPO maneuvers would be executed.</w:t>
+      </w:r>
+    </w:p>
+    <w:p>
+      <w:pPr>
+        <w:pStyle w:val="BodyText"/>
+        <w:numPr>
+          <w:ilvl w:val="0"/>
+          <w:numId w:val="47"/>
+        </w:numPr>
+        <w:jc w:val="both"/>
+        <w:rPr>
+          <w:sz w:val="22"/>
+          <w:szCs w:val="22"/>
+          <w:lang w:eastAsia="en-US" w:bidi="ar-SA"/>
+        </w:rPr>
+      </w:pPr>
+      <w:r>
+        <w:rPr>
+          <w:b/>
+          <w:sz w:val="22"/>
+          <w:szCs w:val="22"/>
+          <w:u w:val="single"/>
+          <w:lang w:eastAsia="en-US" w:bidi="ar-SA"/>
+        </w:rPr>
+        <w:t>Cooperative State</w:t>
+      </w:r>
+      <w:r>
+        <w:rPr>
+          <w:sz w:val="22"/>
+          <w:szCs w:val="22"/>
+          <w:lang w:eastAsia="en-US" w:bidi="ar-SA"/>
+        </w:rPr>
+        <w:t>: target spacecraft state in which all interceptor RPO aids (such as image processing aids, differential GPS, etc) are active.</w:t>
+      </w:r>
+    </w:p>
+    <w:p>
+      <w:pPr>
+        <w:pStyle w:val="BodyText"/>
+        <w:numPr>
+          <w:ilvl w:val="0"/>
+          <w:numId w:val="47"/>
+        </w:numPr>
+        <w:jc w:val="both"/>
+        <w:rPr>
+          <w:sz w:val="22"/>
+          <w:szCs w:val="22"/>
+          <w:lang w:eastAsia="en-US" w:bidi="ar-SA"/>
+        </w:rPr>
+      </w:pPr>
+      <w:r>
+        <w:rPr>
+          <w:b/>
+          <w:sz w:val="22"/>
+          <w:szCs w:val="22"/>
+          <w:u w:val="single"/>
+          <w:lang w:eastAsia="en-US" w:bidi="ar-SA"/>
+        </w:rPr>
+        <w:t>Pseudo-Cooperative State</w:t>
+      </w:r>
+      <w:r>
+        <w:rPr>
+          <w:sz w:val="22"/>
+          <w:szCs w:val="22"/>
+          <w:lang w:eastAsia="en-US" w:bidi="ar-SA"/>
+        </w:rPr>
+        <w:t>: target spacecraft state in which some (but not all) interceptor RPO aids are active.</w:t>
+      </w:r>
+    </w:p>
+    <w:p>
+      <w:pPr>
+        <w:pStyle w:val="BodyText"/>
+        <w:numPr>
+          <w:ilvl w:val="0"/>
+          <w:numId w:val="47"/>
+        </w:numPr>
+        <w:jc w:val="both"/>
+        <w:rPr>
+          <w:sz w:val="22"/>
+          <w:szCs w:val="22"/>
+          <w:lang w:eastAsia="en-US" w:bidi="ar-SA"/>
+        </w:rPr>
+      </w:pPr>
+      <w:r>
+        <w:rPr>
+          <w:b/>
+          <w:sz w:val="22"/>
+          <w:szCs w:val="22"/>
+          <w:u w:val="single"/>
+          <w:lang w:eastAsia="en-US" w:bidi="ar-SA"/>
+        </w:rPr>
+        <w:t>Uncooperative State</w:t>
+      </w:r>
+      <w:r>
+        <w:rPr>
+          <w:sz w:val="22"/>
+          <w:szCs w:val="22"/>
+          <w:lang w:eastAsia="en-US" w:bidi="ar-SA"/>
+        </w:rPr>
+        <w:t>:</w:t>
+      </w:r>
+      <w:r>
+        <w:rPr>
+          <w:sz w:val="22"/>
+          <w:szCs w:val="22"/>
+          <w:lang w:eastAsia="en-US" w:bidi="ar-SA"/>
+        </w:rPr>
+        <w:t xml:space="preserve"> target spacecraft state in which no interceptor RPO aids are active.</w:t>
+      </w:r>
+    </w:p>
+    <w:p>
+      <w:pPr>
+        <w:pStyle w:val="BodyText"/>
+        <w:numPr>
+          <w:ilvl w:val="0"/>
+          <w:numId w:val="47"/>
+        </w:numPr>
+        <w:jc w:val="both"/>
+        <w:rPr>
+          <w:sz w:val="22"/>
+          <w:szCs w:val="22"/>
+          <w:lang w:eastAsia="en-US" w:bidi="ar-SA"/>
+        </w:rPr>
+      </w:pPr>
+      <w:r>
+        <w:rPr>
+          <w:b/>
+          <w:sz w:val="22"/>
+          <w:szCs w:val="22"/>
+          <w:u w:val="single"/>
+          <w:lang w:eastAsia="en-US" w:bidi="ar-SA"/>
+        </w:rPr>
+        <w:t>Stationkeeping</w:t>
+      </w:r>
+      <w:r>
+        <w:rPr>
+          <w:sz w:val="22"/>
+          <w:szCs w:val="22"/>
+          <w:lang w:eastAsia="en-US" w:bidi="ar-SA"/>
+        </w:rPr>
+        <w:t>: keeping a set relative distance between the target and interceptor spacecraft while maintaining as small a relative velocity as possible.</w:t>
+      </w:r>
+    </w:p>
+    <w:p>
+      <w:pPr>
+        <w:pStyle w:val="BodyText"/>
+        <w:numPr>
+          <w:ilvl w:val="0"/>
+          <w:numId w:val="47"/>
+        </w:numPr>
+        <w:jc w:val="both"/>
+        <w:rPr>
+          <w:sz w:val="22"/>
+          <w:szCs w:val="22"/>
+          <w:lang w:eastAsia="en-US" w:bidi="ar-SA"/>
+        </w:rPr>
+      </w:pPr>
+      <w:r>
+        <w:rPr>
+          <w:b/>
+          <w:sz w:val="22"/>
+          <w:szCs w:val="22"/>
+          <w:u w:val="single"/>
+          <w:lang w:eastAsia="en-US" w:bidi="ar-SA"/>
+        </w:rPr>
+        <w:t>Inspection Stationkeeping (ISK)</w:t>
+      </w:r>
+      <w:r>
+        <w:rPr>
+          <w:sz w:val="22"/>
+          <w:szCs w:val="22"/>
+          <w:lang w:eastAsia="en-US" w:bidi="ar-SA"/>
+        </w:rPr>
+        <w:t>: stationkeeping within 10 meters of the target spacecraft.</w:t>
+      </w:r>
+    </w:p>
+    <w:p>
+      <w:pPr>
+        <w:pStyle w:val="BodyText"/>
+        <w:numPr>
+          <w:ilvl w:val="0"/>
+          <w:numId w:val="47"/>
+        </w:numPr>
+        <w:jc w:val="both"/>
+        <w:rPr>
+          <w:sz w:val="22"/>
+          <w:szCs w:val="22"/>
+          <w:lang w:eastAsia="en-US" w:bidi="ar-SA"/>
+        </w:rPr>
+      </w:pPr>
+      <w:r>
+        <w:rPr>
+          <w:b/>
+          <w:sz w:val="22"/>
+          <w:szCs w:val="22"/>
+          <w:u w:val="single"/>
+          <w:lang w:eastAsia="en-US" w:bidi="ar-SA"/>
+        </w:rPr>
+        <w:t>Remote Stationkeeping (RSK)</w:t>
+      </w:r>
+      <w:r>
+        <w:rPr>
+          <w:sz w:val="22"/>
+          <w:szCs w:val="22"/>
+          <w:lang w:eastAsia="en-US" w:bidi="ar-SA"/>
+        </w:rPr>
+        <w:t>: stationkeeping at least 100 meters away from the target spacecraft.</w:t>
+      </w:r>
+    </w:p>
+    <w:p>
+      <w:pPr>
+        <w:pStyle w:val="BodyText"/>
+        <w:numPr>
+          <w:ilvl w:val="0"/>
+          <w:numId w:val="47"/>
+        </w:numPr>
+        <w:jc w:val="both"/>
+        <w:rPr>
+          <w:sz w:val="22"/>
+          <w:szCs w:val="22"/>
+          <w:lang w:eastAsia="en-US" w:bidi="ar-SA"/>
+        </w:rPr>
+      </w:pPr>
+      <w:r>
+        <w:rPr>
+          <w:b/>
+          <w:sz w:val="22"/>
+          <w:szCs w:val="22"/>
+          <w:u w:val="single"/>
+          <w:lang w:eastAsia="en-US" w:bidi="ar-SA"/>
+        </w:rPr>
+        <w:t>Rendezvous</w:t>
+      </w:r>
+      <w:r>
+        <w:rPr>
+          <w:sz w:val="22"/>
+          <w:szCs w:val="22"/>
+          <w:lang w:eastAsia="en-US" w:bidi="ar-SA"/>
+        </w:rPr>
+        <w:t>: the act of reducing the relative distance between the target and interceptor spacecraft.</w:t>
+      </w:r>
+    </w:p>
+    <w:p>
+      <w:pPr>
+        <w:pStyle w:val="BodyText"/>
+        <w:numPr>
+          <w:ilvl w:val="0"/>
+          <w:numId w:val="47"/>
+        </w:numPr>
+        <w:jc w:val="both"/>
+        <w:rPr>
+          <w:sz w:val="22"/>
+          <w:szCs w:val="22"/>
+          <w:lang w:eastAsia="en-US" w:bidi="ar-SA"/>
+        </w:rPr>
+      </w:pPr>
+      <w:r>
+        <w:rPr>
+          <w:b/>
+          <w:sz w:val="22"/>
+          <w:szCs w:val="22"/>
+          <w:u w:val="single"/>
+          <w:lang w:eastAsia="en-US" w:bidi="ar-SA"/>
+        </w:rPr>
+        <w:t>Separation</w:t>
+      </w:r>
+      <w:r>
+        <w:rPr>
+          <w:sz w:val="22"/>
+          <w:szCs w:val="22"/>
+          <w:lang w:eastAsia="en-US" w:bidi="ar-SA"/>
+        </w:rPr>
+        <w:t>: the act of increasing the relative distance between the target and interceptor spacecraft.</w:t>
+      </w:r>
+    </w:p>
+    <w:p>
+      <w:pPr>
+        <w:pStyle w:val="BodyText"/>
+        <w:numPr>
+          <w:ilvl w:val="0"/>
+          <w:numId w:val="47"/>
+        </w:numPr>
+        <w:jc w:val="both"/>
+        <w:rPr>
+          <w:sz w:val="22"/>
+          <w:szCs w:val="22"/>
+          <w:lang w:eastAsia="en-US" w:bidi="ar-SA"/>
+        </w:rPr>
+      </w:pPr>
+      <w:r>
+        <w:rPr>
+          <w:b/>
+          <w:sz w:val="22"/>
+          <w:szCs w:val="22"/>
+          <w:u w:val="single"/>
+          <w:lang w:eastAsia="en-US" w:bidi="ar-SA"/>
+        </w:rPr>
+        <w:t>Docking</w:t>
+      </w:r>
+      <w:r>
+        <w:rPr>
+          <w:sz w:val="22"/>
+          <w:szCs w:val="22"/>
+          <w:lang w:eastAsia="en-US" w:bidi="ar-SA"/>
+        </w:rPr>
+        <w:t>: the act of conjoining the target and interceptor spacecraft after separation (only occurs during cooperative state).</w:t>
+      </w:r>
+    </w:p>
+    <w:p>
+      <w:pPr>
+        <w:pStyle w:val="BodyText"/>
+        <w:numPr>
+          <w:ilvl w:val="0"/>
+          <w:numId w:val="47"/>
+        </w:numPr>
+        <w:jc w:val="both"/>
+        <w:rPr>
+          <w:sz w:val="22"/>
+          <w:szCs w:val="22"/>
+          <w:lang w:eastAsia="en-US" w:bidi="ar-SA"/>
+        </w:rPr>
+      </w:pPr>
+      <w:r>
+        <w:rPr>
+          <w:b/>
+          <w:sz w:val="22"/>
+          <w:szCs w:val="22"/>
+          <w:u w:val="single"/>
+          <w:lang w:eastAsia="en-US" w:bidi="ar-SA"/>
+        </w:rPr>
+        <w:t>Pause State</w:t>
+      </w:r>
+      <w:r>
+        <w:rPr>
+          <w:sz w:val="22"/>
+          <w:szCs w:val="22"/>
+          <w:lang w:eastAsia="en-US" w:bidi="ar-SA"/>
+        </w:rPr>
+        <w:t>: mission state in which the target and interceptor spacecraft are docked due to mission timing constraints.</w:t>
+      </w:r>
+    </w:p>
+    <w:p>
+      <w:pPr>
+        <w:pStyle w:val="BodyText"/>
+        <w:numPr>
+          <w:ilvl w:val="0"/>
+          <w:numId w:val="47"/>
+        </w:numPr>
+        <w:jc w:val="both"/>
+        <w:rPr>
+          <w:sz w:val="22"/>
+          <w:szCs w:val="22"/>
+          <w:lang w:eastAsia="en-US" w:bidi="ar-SA"/>
+        </w:rPr>
+      </w:pPr>
+      <w:r>
+        <w:rPr>
+          <w:b/>
+          <w:sz w:val="22"/>
+          <w:szCs w:val="22"/>
+          <w:u w:val="single"/>
+          <w:lang w:eastAsia="en-US" w:bidi="ar-SA"/>
+        </w:rPr>
+        <w:t>Uncooperative Mission Timer</w:t>
+      </w:r>
+      <w:r>
+        <w:rPr>
+          <w:sz w:val="22"/>
+          <w:szCs w:val="22"/>
+          <w:lang w:eastAsia="en-US" w:bidi="ar-SA"/>
+        </w:rPr>
+        <w:t>: timer that is set prior to the uncooperative portions of the mission that, upon running down, forces the target spacecraft into its cooperative state.</w:t>
+      </w:r>
+    </w:p>
+    <w:p>
+      <w:pPr>
+        <w:pStyle w:val="Heading2"/>
+      </w:pPr>
+      <w:r>
+        <w:lastRenderedPageBreak/>
+        <w:t>CONOPS One: RPO Demonstration without Docking</w:t>
+      </w:r>
+    </w:p>
+    <w:p>
+      <w:pPr>
+        <w:pStyle w:val="BodyText"/>
+        <w:rPr>
+          <w:sz w:val="22"/>
+          <w:szCs w:val="22"/>
+          <w:lang w:eastAsia="en-US" w:bidi="ar-SA"/>
+        </w:rPr>
       </w:pPr>
     </w:p>
     <w:p>
@@ -3512,7 +4112,7 @@
         <w:b/>
         <w:noProof/>
       </w:rPr>
-      <w:t>6</w:t>
+      <w:t>5</w:t>
     </w:r>
     <w:r>
       <w:rPr>
@@ -5171,6 +5771,119 @@
     </w:lvl>
   </w:abstractNum>
   <w:abstractNum w:abstractNumId="15">
+    <w:nsid w:val="05276137"/>
+    <w:multiLevelType w:val="hybridMultilevel"/>
+    <w:tmpl w:val="A5705E94"/>
+    <w:lvl w:ilvl="0" w:tplc="04090005">
+      <w:start w:val="1"/>
+      <w:numFmt w:val="bullet"/>
+      <w:lvlText w:val=""/>
+      <w:lvlJc w:val="left"/>
+      <w:pPr>
+        <w:ind w:left="720" w:hanging="360"/>
+      </w:pPr>
+      <w:rPr>
+        <w:rFonts w:ascii="Wingdings" w:hAnsi="Wingdings" w:hint="default"/>
+      </w:rPr>
+    </w:lvl>
+    <w:lvl w:ilvl="1" w:tplc="04090003" w:tentative="1">
+      <w:start w:val="1"/>
+      <w:numFmt w:val="bullet"/>
+      <w:lvlText w:val="o"/>
+      <w:lvlJc w:val="left"/>
+      <w:pPr>
+        <w:ind w:left="1440" w:hanging="360"/>
+      </w:pPr>
+      <w:rPr>
+        <w:rFonts w:ascii="Courier New" w:hAnsi="Courier New" w:cs="Courier New" w:hint="default"/>
+      </w:rPr>
+    </w:lvl>
+    <w:lvl w:ilvl="2" w:tplc="04090005" w:tentative="1">
+      <w:start w:val="1"/>
+      <w:numFmt w:val="bullet"/>
+      <w:lvlText w:val=""/>
+      <w:lvlJc w:val="left"/>
+      <w:pPr>
+        <w:ind w:left="2160" w:hanging="360"/>
+      </w:pPr>
+      <w:rPr>
+        <w:rFonts w:ascii="Wingdings" w:hAnsi="Wingdings" w:hint="default"/>
+      </w:rPr>
+    </w:lvl>
+    <w:lvl w:ilvl="3" w:tplc="04090001" w:tentative="1">
+      <w:start w:val="1"/>
+      <w:numFmt w:val="bullet"/>
+      <w:lvlText w:val=""/>
+      <w:lvlJc w:val="left"/>
+      <w:pPr>
+        <w:ind w:left="2880" w:hanging="360"/>
+      </w:pPr>
+      <w:rPr>
+        <w:rFonts w:ascii="Symbol" w:hAnsi="Symbol" w:hint="default"/>
+      </w:rPr>
+    </w:lvl>
+    <w:lvl w:ilvl="4" w:tplc="04090003" w:tentative="1">
+      <w:start w:val="1"/>
+      <w:numFmt w:val="bullet"/>
+      <w:lvlText w:val="o"/>
+      <w:lvlJc w:val="left"/>
+      <w:pPr>
+        <w:ind w:left="3600" w:hanging="360"/>
+      </w:pPr>
+      <w:rPr>
+        <w:rFonts w:ascii="Courier New" w:hAnsi="Courier New" w:cs="Courier New" w:hint="default"/>
+      </w:rPr>
+    </w:lvl>
+    <w:lvl w:ilvl="5" w:tplc="04090005" w:tentative="1">
+      <w:start w:val="1"/>
+      <w:numFmt w:val="bullet"/>
+      <w:lvlText w:val=""/>
+      <w:lvlJc w:val="left"/>
+      <w:pPr>
+        <w:ind w:left="4320" w:hanging="360"/>
+      </w:pPr>
+      <w:rPr>
+        <w:rFonts w:ascii="Wingdings" w:hAnsi="Wingdings" w:hint="default"/>
+      </w:rPr>
+    </w:lvl>
+    <w:lvl w:ilvl="6" w:tplc="04090001" w:tentative="1">
+      <w:start w:val="1"/>
+      <w:numFmt w:val="bullet"/>
+      <w:lvlText w:val=""/>
+      <w:lvlJc w:val="left"/>
+      <w:pPr>
+        <w:ind w:left="5040" w:hanging="360"/>
+      </w:pPr>
+      <w:rPr>
+        <w:rFonts w:ascii="Symbol" w:hAnsi="Symbol" w:hint="default"/>
+      </w:rPr>
+    </w:lvl>
+    <w:lvl w:ilvl="7" w:tplc="04090003" w:tentative="1">
+      <w:start w:val="1"/>
+      <w:numFmt w:val="bullet"/>
+      <w:lvlText w:val="o"/>
+      <w:lvlJc w:val="left"/>
+      <w:pPr>
+        <w:ind w:left="5760" w:hanging="360"/>
+      </w:pPr>
+      <w:rPr>
+        <w:rFonts w:ascii="Courier New" w:hAnsi="Courier New" w:cs="Courier New" w:hint="default"/>
+      </w:rPr>
+    </w:lvl>
+    <w:lvl w:ilvl="8" w:tplc="04090005" w:tentative="1">
+      <w:start w:val="1"/>
+      <w:numFmt w:val="bullet"/>
+      <w:lvlText w:val=""/>
+      <w:lvlJc w:val="left"/>
+      <w:pPr>
+        <w:ind w:left="6480" w:hanging="360"/>
+      </w:pPr>
+      <w:rPr>
+        <w:rFonts w:ascii="Wingdings" w:hAnsi="Wingdings" w:hint="default"/>
+      </w:rPr>
+    </w:lvl>
+  </w:abstractNum>
+  <w:abstractNum w:abstractNumId="16">
     <w:nsid w:val="06FE6426"/>
     <w:multiLevelType w:val="multilevel"/>
     <w:tmpl w:val="18C243E0"/>
@@ -5292,7 +6005,7 @@
       </w:rPr>
     </w:lvl>
   </w:abstractNum>
-  <w:abstractNum w:abstractNumId="16">
+  <w:abstractNum w:abstractNumId="17">
     <w:nsid w:val="07A57DF3"/>
     <w:multiLevelType w:val="multilevel"/>
     <w:tmpl w:val="18C243E0"/>
@@ -5414,7 +6127,7 @@
       </w:rPr>
     </w:lvl>
   </w:abstractNum>
-  <w:abstractNum w:abstractNumId="17">
+  <w:abstractNum w:abstractNumId="18">
     <w:nsid w:val="10BC3367"/>
     <w:multiLevelType w:val="hybridMultilevel"/>
     <w:tmpl w:val="7EEA4C0C"/>
@@ -5500,7 +6213,7 @@
       </w:pPr>
     </w:lvl>
   </w:abstractNum>
-  <w:abstractNum w:abstractNumId="18">
+  <w:abstractNum w:abstractNumId="19">
     <w:nsid w:val="1168656C"/>
     <w:multiLevelType w:val="hybridMultilevel"/>
     <w:tmpl w:val="518AA446"/>
@@ -5590,7 +6303,7 @@
       </w:pPr>
     </w:lvl>
   </w:abstractNum>
-  <w:abstractNum w:abstractNumId="19">
+  <w:abstractNum w:abstractNumId="20">
     <w:nsid w:val="156D20D3"/>
     <w:multiLevelType w:val="hybridMultilevel"/>
     <w:tmpl w:val="CEE4C174"/>
@@ -5705,7 +6418,7 @@
       </w:rPr>
     </w:lvl>
   </w:abstractNum>
-  <w:abstractNum w:abstractNumId="20">
+  <w:abstractNum w:abstractNumId="21">
     <w:nsid w:val="175955F8"/>
     <w:multiLevelType w:val="multilevel"/>
     <w:tmpl w:val="18C243E0"/>
@@ -5827,7 +6540,7 @@
       </w:rPr>
     </w:lvl>
   </w:abstractNum>
-  <w:abstractNum w:abstractNumId="21">
+  <w:abstractNum w:abstractNumId="22">
     <w:nsid w:val="18774905"/>
     <w:multiLevelType w:val="hybridMultilevel"/>
     <w:tmpl w:val="196219BA"/>
@@ -5940,7 +6653,7 @@
       </w:rPr>
     </w:lvl>
   </w:abstractNum>
-  <w:abstractNum w:abstractNumId="22">
+  <w:abstractNum w:abstractNumId="23">
     <w:nsid w:val="1D561945"/>
     <w:multiLevelType w:val="hybridMultilevel"/>
     <w:tmpl w:val="62FA8DF6"/>
@@ -6030,7 +6743,7 @@
       </w:pPr>
     </w:lvl>
   </w:abstractNum>
-  <w:abstractNum w:abstractNumId="23">
+  <w:abstractNum w:abstractNumId="24">
     <w:nsid w:val="2FC0072D"/>
     <w:multiLevelType w:val="multilevel"/>
     <w:tmpl w:val="18C243E0"/>
@@ -6152,7 +6865,7 @@
       </w:rPr>
     </w:lvl>
   </w:abstractNum>
-  <w:abstractNum w:abstractNumId="24">
+  <w:abstractNum w:abstractNumId="25">
     <w:nsid w:val="3092156C"/>
     <w:multiLevelType w:val="hybridMultilevel"/>
     <w:tmpl w:val="7E96B682"/>
@@ -6265,7 +6978,7 @@
       </w:rPr>
     </w:lvl>
   </w:abstractNum>
-  <w:abstractNum w:abstractNumId="25">
+  <w:abstractNum w:abstractNumId="26">
     <w:nsid w:val="33BA21F0"/>
     <w:multiLevelType w:val="multilevel"/>
     <w:tmpl w:val="18C243E0"/>
@@ -6387,7 +7100,7 @@
       </w:rPr>
     </w:lvl>
   </w:abstractNum>
-  <w:abstractNum w:abstractNumId="26">
+  <w:abstractNum w:abstractNumId="27">
     <w:nsid w:val="35B11075"/>
     <w:multiLevelType w:val="hybridMultilevel"/>
     <w:tmpl w:val="6B843DFE"/>
@@ -6500,7 +7213,120 @@
       </w:rPr>
     </w:lvl>
   </w:abstractNum>
-  <w:abstractNum w:abstractNumId="27">
+  <w:abstractNum w:abstractNumId="28">
+    <w:nsid w:val="38292941"/>
+    <w:multiLevelType w:val="hybridMultilevel"/>
+    <w:tmpl w:val="C890B4C8"/>
+    <w:lvl w:ilvl="0" w:tplc="04090005">
+      <w:start w:val="1"/>
+      <w:numFmt w:val="bullet"/>
+      <w:lvlText w:val=""/>
+      <w:lvlJc w:val="left"/>
+      <w:pPr>
+        <w:ind w:left="720" w:hanging="360"/>
+      </w:pPr>
+      <w:rPr>
+        <w:rFonts w:ascii="Wingdings" w:hAnsi="Wingdings" w:hint="default"/>
+      </w:rPr>
+    </w:lvl>
+    <w:lvl w:ilvl="1" w:tplc="04090003" w:tentative="1">
+      <w:start w:val="1"/>
+      <w:numFmt w:val="bullet"/>
+      <w:lvlText w:val="o"/>
+      <w:lvlJc w:val="left"/>
+      <w:pPr>
+        <w:ind w:left="1440" w:hanging="360"/>
+      </w:pPr>
+      <w:rPr>
+        <w:rFonts w:ascii="Courier New" w:hAnsi="Courier New" w:cs="Courier New" w:hint="default"/>
+      </w:rPr>
+    </w:lvl>
+    <w:lvl w:ilvl="2" w:tplc="04090005" w:tentative="1">
+      <w:start w:val="1"/>
+      <w:numFmt w:val="bullet"/>
+      <w:lvlText w:val=""/>
+      <w:lvlJc w:val="left"/>
+      <w:pPr>
+        <w:ind w:left="2160" w:hanging="360"/>
+      </w:pPr>
+      <w:rPr>
+        <w:rFonts w:ascii="Wingdings" w:hAnsi="Wingdings" w:hint="default"/>
+      </w:rPr>
+    </w:lvl>
+    <w:lvl w:ilvl="3" w:tplc="04090001" w:tentative="1">
+      <w:start w:val="1"/>
+      <w:numFmt w:val="bullet"/>
+      <w:lvlText w:val=""/>
+      <w:lvlJc w:val="left"/>
+      <w:pPr>
+        <w:ind w:left="2880" w:hanging="360"/>
+      </w:pPr>
+      <w:rPr>
+        <w:rFonts w:ascii="Symbol" w:hAnsi="Symbol" w:hint="default"/>
+      </w:rPr>
+    </w:lvl>
+    <w:lvl w:ilvl="4" w:tplc="04090003" w:tentative="1">
+      <w:start w:val="1"/>
+      <w:numFmt w:val="bullet"/>
+      <w:lvlText w:val="o"/>
+      <w:lvlJc w:val="left"/>
+      <w:pPr>
+        <w:ind w:left="3600" w:hanging="360"/>
+      </w:pPr>
+      <w:rPr>
+        <w:rFonts w:ascii="Courier New" w:hAnsi="Courier New" w:cs="Courier New" w:hint="default"/>
+      </w:rPr>
+    </w:lvl>
+    <w:lvl w:ilvl="5" w:tplc="04090005" w:tentative="1">
+      <w:start w:val="1"/>
+      <w:numFmt w:val="bullet"/>
+      <w:lvlText w:val=""/>
+      <w:lvlJc w:val="left"/>
+      <w:pPr>
+        <w:ind w:left="4320" w:hanging="360"/>
+      </w:pPr>
+      <w:rPr>
+        <w:rFonts w:ascii="Wingdings" w:hAnsi="Wingdings" w:hint="default"/>
+      </w:rPr>
+    </w:lvl>
+    <w:lvl w:ilvl="6" w:tplc="04090001" w:tentative="1">
+      <w:start w:val="1"/>
+      <w:numFmt w:val="bullet"/>
+      <w:lvlText w:val=""/>
+      <w:lvlJc w:val="left"/>
+      <w:pPr>
+        <w:ind w:left="5040" w:hanging="360"/>
+      </w:pPr>
+      <w:rPr>
+        <w:rFonts w:ascii="Symbol" w:hAnsi="Symbol" w:hint="default"/>
+      </w:rPr>
+    </w:lvl>
+    <w:lvl w:ilvl="7" w:tplc="04090003" w:tentative="1">
+      <w:start w:val="1"/>
+      <w:numFmt w:val="bullet"/>
+      <w:lvlText w:val="o"/>
+      <w:lvlJc w:val="left"/>
+      <w:pPr>
+        <w:ind w:left="5760" w:hanging="360"/>
+      </w:pPr>
+      <w:rPr>
+        <w:rFonts w:ascii="Courier New" w:hAnsi="Courier New" w:cs="Courier New" w:hint="default"/>
+      </w:rPr>
+    </w:lvl>
+    <w:lvl w:ilvl="8" w:tplc="04090005" w:tentative="1">
+      <w:start w:val="1"/>
+      <w:numFmt w:val="bullet"/>
+      <w:lvlText w:val=""/>
+      <w:lvlJc w:val="left"/>
+      <w:pPr>
+        <w:ind w:left="6480" w:hanging="360"/>
+      </w:pPr>
+      <w:rPr>
+        <w:rFonts w:ascii="Wingdings" w:hAnsi="Wingdings" w:hint="default"/>
+      </w:rPr>
+    </w:lvl>
+  </w:abstractNum>
+  <w:abstractNum w:abstractNumId="29">
     <w:nsid w:val="433F071B"/>
     <w:multiLevelType w:val="multilevel"/>
     <w:tmpl w:val="8BA0E6D4"/>
@@ -6625,7 +7451,7 @@
       </w:pPr>
     </w:lvl>
   </w:abstractNum>
-  <w:abstractNum w:abstractNumId="28">
+  <w:abstractNum w:abstractNumId="30">
     <w:nsid w:val="453A0B5F"/>
     <w:multiLevelType w:val="hybridMultilevel"/>
     <w:tmpl w:val="FC3E79D4"/>
@@ -6738,7 +7564,7 @@
       </w:rPr>
     </w:lvl>
   </w:abstractNum>
-  <w:abstractNum w:abstractNumId="29">
+  <w:abstractNum w:abstractNumId="31">
     <w:nsid w:val="4DA45030"/>
     <w:multiLevelType w:val="hybridMultilevel"/>
     <w:tmpl w:val="D6867042"/>
@@ -6851,7 +7677,7 @@
       </w:rPr>
     </w:lvl>
   </w:abstractNum>
-  <w:abstractNum w:abstractNumId="30">
+  <w:abstractNum w:abstractNumId="32">
     <w:nsid w:val="4E1F2EBA"/>
     <w:multiLevelType w:val="multilevel"/>
     <w:tmpl w:val="18C243E0"/>
@@ -6974,7 +7800,7 @@
       </w:rPr>
     </w:lvl>
   </w:abstractNum>
-  <w:abstractNum w:abstractNumId="31">
+  <w:abstractNum w:abstractNumId="33">
     <w:nsid w:val="4FC15C31"/>
     <w:multiLevelType w:val="multilevel"/>
     <w:tmpl w:val="98DA929C"/>
@@ -7096,7 +7922,7 @@
       </w:rPr>
     </w:lvl>
   </w:abstractNum>
-  <w:abstractNum w:abstractNumId="32">
+  <w:abstractNum w:abstractNumId="34">
     <w:nsid w:val="53121BB7"/>
     <w:multiLevelType w:val="multilevel"/>
     <w:tmpl w:val="18C243E0"/>
@@ -7219,7 +8045,7 @@
       </w:rPr>
     </w:lvl>
   </w:abstractNum>
-  <w:abstractNum w:abstractNumId="33">
+  <w:abstractNum w:abstractNumId="35">
     <w:nsid w:val="5743605F"/>
     <w:multiLevelType w:val="multilevel"/>
     <w:tmpl w:val="BC78F2A0"/>
@@ -7332,7 +8158,7 @@
       </w:rPr>
     </w:lvl>
   </w:abstractNum>
-  <w:abstractNum w:abstractNumId="34">
+  <w:abstractNum w:abstractNumId="36">
     <w:nsid w:val="5DC75C59"/>
     <w:multiLevelType w:val="hybridMultilevel"/>
     <w:tmpl w:val="F55ED17C"/>
@@ -7421,7 +8247,7 @@
       </w:pPr>
     </w:lvl>
   </w:abstractNum>
-  <w:abstractNum w:abstractNumId="35">
+  <w:abstractNum w:abstractNumId="37">
     <w:nsid w:val="5FAD4355"/>
     <w:multiLevelType w:val="multilevel"/>
     <w:tmpl w:val="98DA929C"/>
@@ -7543,7 +8369,7 @@
       </w:rPr>
     </w:lvl>
   </w:abstractNum>
-  <w:abstractNum w:abstractNumId="36">
+  <w:abstractNum w:abstractNumId="38">
     <w:nsid w:val="63DB0FF6"/>
     <w:multiLevelType w:val="hybridMultilevel"/>
     <w:tmpl w:val="30D24700"/>
@@ -7633,7 +8459,7 @@
       </w:pPr>
     </w:lvl>
   </w:abstractNum>
-  <w:abstractNum w:abstractNumId="37">
+  <w:abstractNum w:abstractNumId="39">
     <w:nsid w:val="67711CDB"/>
     <w:multiLevelType w:val="hybridMultilevel"/>
     <w:tmpl w:val="112E9932"/>
@@ -7726,7 +8552,7 @@
       </w:pPr>
     </w:lvl>
   </w:abstractNum>
-  <w:abstractNum w:abstractNumId="38">
+  <w:abstractNum w:abstractNumId="40">
     <w:nsid w:val="68815FB7"/>
     <w:multiLevelType w:val="multilevel"/>
     <w:tmpl w:val="85F0C7F0"/>
@@ -7851,7 +8677,7 @@
       </w:rPr>
     </w:lvl>
   </w:abstractNum>
-  <w:abstractNum w:abstractNumId="39">
+  <w:abstractNum w:abstractNumId="41">
     <w:nsid w:val="73C5253D"/>
     <w:multiLevelType w:val="hybridMultilevel"/>
     <w:tmpl w:val="AFFCCF88"/>
@@ -7964,7 +8790,7 @@
       </w:rPr>
     </w:lvl>
   </w:abstractNum>
-  <w:abstractNum w:abstractNumId="40">
+  <w:abstractNum w:abstractNumId="42">
     <w:nsid w:val="75063889"/>
     <w:multiLevelType w:val="hybridMultilevel"/>
     <w:tmpl w:val="23060C42"/>
@@ -8077,7 +8903,7 @@
       </w:rPr>
     </w:lvl>
   </w:abstractNum>
-  <w:abstractNum w:abstractNumId="41">
+  <w:abstractNum w:abstractNumId="43">
     <w:nsid w:val="77DA2EA5"/>
     <w:multiLevelType w:val="hybridMultilevel"/>
     <w:tmpl w:val="5A447BF2"/>
@@ -8167,7 +8993,7 @@
       </w:pPr>
     </w:lvl>
   </w:abstractNum>
-  <w:abstractNum w:abstractNumId="42">
+  <w:abstractNum w:abstractNumId="44">
     <w:nsid w:val="785779C3"/>
     <w:multiLevelType w:val="multilevel"/>
     <w:tmpl w:val="00D89AA6"/>
@@ -8280,7 +9106,7 @@
       </w:rPr>
     </w:lvl>
   </w:abstractNum>
-  <w:abstractNum w:abstractNumId="43">
+  <w:abstractNum w:abstractNumId="45">
     <w:nsid w:val="793B17D2"/>
     <w:multiLevelType w:val="hybridMultilevel"/>
     <w:tmpl w:val="FDF2F4AC"/>
@@ -8366,7 +9192,7 @@
       </w:pPr>
     </w:lvl>
   </w:abstractNum>
-  <w:abstractNum w:abstractNumId="44">
+  <w:abstractNum w:abstractNumId="46">
     <w:nsid w:val="7C953A60"/>
     <w:multiLevelType w:val="multilevel"/>
     <w:tmpl w:val="18C243E0"/>
@@ -8534,94 +9360,100 @@
     <w:abstractNumId w:val="14"/>
   </w:num>
   <w:num w:numId="16">
+    <w:abstractNumId w:val="43"/>
+  </w:num>
+  <w:num w:numId="17">
+    <w:abstractNumId w:val="36"/>
+  </w:num>
+  <w:num w:numId="18">
+    <w:abstractNumId w:val="24"/>
+  </w:num>
+  <w:num w:numId="19">
+    <w:abstractNumId w:val="37"/>
+  </w:num>
+  <w:num w:numId="20">
+    <w:abstractNumId w:val="18"/>
+  </w:num>
+  <w:num w:numId="21">
+    <w:abstractNumId w:val="26"/>
+  </w:num>
+  <w:num w:numId="22">
+    <w:abstractNumId w:val="16"/>
+  </w:num>
+  <w:num w:numId="23">
+    <w:abstractNumId w:val="21"/>
+  </w:num>
+  <w:num w:numId="24">
+    <w:abstractNumId w:val="46"/>
+  </w:num>
+  <w:num w:numId="25">
+    <w:abstractNumId w:val="17"/>
+  </w:num>
+  <w:num w:numId="26">
+    <w:abstractNumId w:val="33"/>
+  </w:num>
+  <w:num w:numId="27">
+    <w:abstractNumId w:val="45"/>
+  </w:num>
+  <w:num w:numId="28">
+    <w:abstractNumId w:val="34"/>
+  </w:num>
+  <w:num w:numId="29">
+    <w:abstractNumId w:val="32"/>
+  </w:num>
+  <w:num w:numId="30">
+    <w:abstractNumId w:val="29"/>
+  </w:num>
+  <w:num w:numId="31">
+    <w:abstractNumId w:val="20"/>
+  </w:num>
+  <w:num w:numId="32">
+    <w:abstractNumId w:val="25"/>
+  </w:num>
+  <w:num w:numId="33">
+    <w:abstractNumId w:val="27"/>
+  </w:num>
+  <w:num w:numId="34">
+    <w:abstractNumId w:val="31"/>
+  </w:num>
+  <w:num w:numId="35">
+    <w:abstractNumId w:val="19"/>
+  </w:num>
+  <w:num w:numId="36">
+    <w:abstractNumId w:val="23"/>
+  </w:num>
+  <w:num w:numId="37">
+    <w:abstractNumId w:val="35"/>
+  </w:num>
+  <w:num w:numId="38">
+    <w:abstractNumId w:val="44"/>
+  </w:num>
+  <w:num w:numId="39">
+    <w:abstractNumId w:val="22"/>
+  </w:num>
+  <w:num w:numId="40">
+    <w:abstractNumId w:val="40"/>
+  </w:num>
+  <w:num w:numId="41">
+    <w:abstractNumId w:val="39"/>
+  </w:num>
+  <w:num w:numId="42">
+    <w:abstractNumId w:val="30"/>
+  </w:num>
+  <w:num w:numId="43">
     <w:abstractNumId w:val="41"/>
   </w:num>
-  <w:num w:numId="17">
-    <w:abstractNumId w:val="34"/>
+  <w:num w:numId="44">
+    <w:abstractNumId w:val="38"/>
   </w:num>
-  <w:num w:numId="18">
-    <w:abstractNumId w:val="23"/>
+  <w:num w:numId="45">
+    <w:abstractNumId w:val="42"/>
   </w:num>
-  <w:num w:numId="19">
-    <w:abstractNumId w:val="35"/>
-  </w:num>
-  <w:num w:numId="20">
-    <w:abstractNumId w:val="17"/>
-  </w:num>
-  <w:num w:numId="21">
-    <w:abstractNumId w:val="25"/>
-  </w:num>
-  <w:num w:numId="22">
+  <w:num w:numId="46">
     <w:abstractNumId w:val="15"/>
   </w:num>
-  <w:num w:numId="23">
-    <w:abstractNumId w:val="20"/>
-  </w:num>
-  <w:num w:numId="24">
-    <w:abstractNumId w:val="44"/>
-  </w:num>
-  <w:num w:numId="25">
-    <w:abstractNumId w:val="16"/>
-  </w:num>
-  <w:num w:numId="26">
-    <w:abstractNumId w:val="31"/>
-  </w:num>
-  <w:num w:numId="27">
-    <w:abstractNumId w:val="43"/>
-  </w:num>
-  <w:num w:numId="28">
-    <w:abstractNumId w:val="32"/>
-  </w:num>
-  <w:num w:numId="29">
-    <w:abstractNumId w:val="30"/>
-  </w:num>
-  <w:num w:numId="30">
-    <w:abstractNumId w:val="27"/>
-  </w:num>
-  <w:num w:numId="31">
-    <w:abstractNumId w:val="19"/>
-  </w:num>
-  <w:num w:numId="32">
-    <w:abstractNumId w:val="24"/>
-  </w:num>
-  <w:num w:numId="33">
-    <w:abstractNumId w:val="26"/>
-  </w:num>
-  <w:num w:numId="34">
-    <w:abstractNumId w:val="29"/>
-  </w:num>
-  <w:num w:numId="35">
-    <w:abstractNumId w:val="18"/>
-  </w:num>
-  <w:num w:numId="36">
-    <w:abstractNumId w:val="22"/>
-  </w:num>
-  <w:num w:numId="37">
-    <w:abstractNumId w:val="33"/>
-  </w:num>
-  <w:num w:numId="38">
-    <w:abstractNumId w:val="42"/>
-  </w:num>
-  <w:num w:numId="39">
-    <w:abstractNumId w:val="21"/>
-  </w:num>
-  <w:num w:numId="40">
-    <w:abstractNumId w:val="38"/>
-  </w:num>
-  <w:num w:numId="41">
-    <w:abstractNumId w:val="37"/>
-  </w:num>
-  <w:num w:numId="42">
+  <w:num w:numId="47">
     <w:abstractNumId w:val="28"/>
-  </w:num>
-  <w:num w:numId="43">
-    <w:abstractNumId w:val="39"/>
-  </w:num>
-  <w:num w:numId="44">
-    <w:abstractNumId w:val="36"/>
-  </w:num>
-  <w:num w:numId="45">
-    <w:abstractNumId w:val="40"/>
   </w:num>
 </w:numbering>
 </file>
@@ -10501,13 +11333,12 @@
     <w:pitch w:val="variable"/>
     <w:sig w:usb0="00000000" w:usb1="10000000" w:usb2="00000000" w:usb3="00000000" w:csb0="80000000" w:csb1="00000000"/>
   </w:font>
-  <w:font w:name="SimSun">
-    <w:altName w:val="宋体"/>
-    <w:panose1 w:val="02010600030101010101"/>
-    <w:charset w:val="86"/>
+  <w:font w:name="Wingdings">
+    <w:panose1 w:val="05000000000000000000"/>
+    <w:charset w:val="02"/>
     <w:family w:val="auto"/>
     <w:pitch w:val="variable"/>
-    <w:sig w:usb0="00000003" w:usb1="288F0000" w:usb2="00000016" w:usb3="00000000" w:csb0="00040001" w:csb1="00000000"/>
+    <w:sig w:usb0="00000000" w:usb1="10000000" w:usb2="00000000" w:usb3="00000000" w:csb0="80000000" w:csb1="00000000"/>
   </w:font>
   <w:font w:name="Courier New">
     <w:panose1 w:val="02070309020205020404"/>
@@ -10516,12 +11347,13 @@
     <w:pitch w:val="fixed"/>
     <w:sig w:usb0="E0002AFF" w:usb1="C0007843" w:usb2="00000009" w:usb3="00000000" w:csb0="000001FF" w:csb1="00000000"/>
   </w:font>
-  <w:font w:name="Wingdings">
-    <w:panose1 w:val="05000000000000000000"/>
-    <w:charset w:val="02"/>
+  <w:font w:name="SimSun">
+    <w:altName w:val="宋体"/>
+    <w:panose1 w:val="02010600030101010101"/>
+    <w:charset w:val="86"/>
     <w:family w:val="auto"/>
     <w:pitch w:val="variable"/>
-    <w:sig w:usb0="00000000" w:usb1="10000000" w:usb2="00000000" w:usb3="00000000" w:csb0="80000000" w:csb1="00000000"/>
+    <w:sig w:usb0="00000003" w:usb1="288F0000" w:usb2="00000016" w:usb3="00000000" w:csb0="00040001" w:csb1="00000000"/>
   </w:font>
   <w:font w:name="Calibri">
     <w:panose1 w:val="020F0502020204030204"/>
@@ -35537,7 +36369,7 @@
 </file>
 
 <file path=customXml/itemProps1.xml><?xml version="1.0" encoding="utf-8"?>
-<ds:datastoreItem xmlns:ds="http://schemas.openxmlformats.org/officeDocument/2006/customXml" ds:itemID="{1C9CCB3E-CD31-4175-96F7-915842CD10C5}">
+<ds:datastoreItem xmlns:ds="http://schemas.openxmlformats.org/officeDocument/2006/customXml" ds:itemID="{BD093055-9BBC-44EE-8E47-03A4E2BF44E3}">
   <ds:schemaRefs>
     <ds:schemaRef ds:uri="http://schemas.openxmlformats.org/officeDocument/2006/bibliography"/>
   </ds:schemaRefs>

</xml_diff>

<commit_message>
Added everything up until Phase-1 of CONOPS-1
</commit_message>
<xml_diff>
--- a/CMQA/ConOps/CONOPS Cases/RCL-O-CMQA3 Rascal Concept of Operations Trade Study.docx
+++ b/CMQA/ConOps/CONOPS Cases/RCL-O-CMQA3 Rascal Concept of Operations Trade Study.docx
@@ -2381,7 +2381,7 @@
           <w:r>
             <w:fldChar w:fldCharType="separate"/>
           </w:r>
-          <w:hyperlink w:anchor="_Toc381873093" w:history="1">
+          <w:hyperlink w:anchor="_Toc381875751" w:history="1">
             <w:r>
               <w:rPr>
                 <w:rStyle w:val="Hyperlink"/>
@@ -2426,7 +2426,284 @@
                 <w:noProof/>
                 <w:webHidden/>
               </w:rPr>
-              <w:instrText xml:space="preserve"> PAGEREF _Toc381873093 \h </w:instrText>
+              <w:instrText xml:space="preserve"> PAGEREF _Toc381875751 \h </w:instrText>
+            </w:r>
+            <w:r>
+              <w:rPr>
+                <w:noProof/>
+                <w:webHidden/>
+              </w:rPr>
+            </w:r>
+            <w:r>
+              <w:rPr>
+                <w:noProof/>
+                <w:webHidden/>
+              </w:rPr>
+              <w:fldChar w:fldCharType="separate"/>
+            </w:r>
+            <w:r>
+              <w:rPr>
+                <w:noProof/>
+                <w:webHidden/>
+              </w:rPr>
+              <w:t>4</w:t>
+            </w:r>
+            <w:r>
+              <w:rPr>
+                <w:noProof/>
+                <w:webHidden/>
+              </w:rPr>
+              <w:fldChar w:fldCharType="end"/>
+            </w:r>
+          </w:hyperlink>
+        </w:p>
+        <w:p>
+          <w:pPr>
+            <w:pStyle w:val="TOC2"/>
+            <w:tabs>
+              <w:tab w:val="left" w:pos="880"/>
+              <w:tab w:val="right" w:leader="dot" w:pos="9350"/>
+            </w:tabs>
+            <w:rPr>
+              <w:rFonts w:asciiTheme="minorHAnsi" w:eastAsiaTheme="minorEastAsia" w:hAnsiTheme="minorHAnsi" w:cstheme="minorBidi"/>
+              <w:noProof/>
+              <w:kern w:val="0"/>
+              <w:sz w:val="22"/>
+              <w:szCs w:val="22"/>
+              <w:lang w:eastAsia="en-US" w:bidi="ar-SA"/>
+            </w:rPr>
+          </w:pPr>
+          <w:hyperlink w:anchor="_Toc381875752" w:history="1">
+            <w:r>
+              <w:rPr>
+                <w:rStyle w:val="Hyperlink"/>
+                <w:noProof/>
+              </w:rPr>
+              <w:t>1.1.</w:t>
+            </w:r>
+            <w:r>
+              <w:rPr>
+                <w:rFonts w:asciiTheme="minorHAnsi" w:eastAsiaTheme="minorEastAsia" w:hAnsiTheme="minorHAnsi" w:cstheme="minorBidi"/>
+                <w:noProof/>
+                <w:kern w:val="0"/>
+                <w:sz w:val="22"/>
+                <w:szCs w:val="22"/>
+                <w:lang w:eastAsia="en-US" w:bidi="ar-SA"/>
+              </w:rPr>
+              <w:tab/>
+            </w:r>
+            <w:r>
+              <w:rPr>
+                <w:rStyle w:val="Hyperlink"/>
+                <w:noProof/>
+              </w:rPr>
+              <w:t>Background</w:t>
+            </w:r>
+            <w:r>
+              <w:rPr>
+                <w:noProof/>
+                <w:webHidden/>
+              </w:rPr>
+              <w:tab/>
+            </w:r>
+            <w:r>
+              <w:rPr>
+                <w:noProof/>
+                <w:webHidden/>
+              </w:rPr>
+              <w:fldChar w:fldCharType="begin"/>
+            </w:r>
+            <w:r>
+              <w:rPr>
+                <w:noProof/>
+                <w:webHidden/>
+              </w:rPr>
+              <w:instrText xml:space="preserve"> PAGEREF _Toc381875752 \h </w:instrText>
+            </w:r>
+            <w:r>
+              <w:rPr>
+                <w:noProof/>
+                <w:webHidden/>
+              </w:rPr>
+            </w:r>
+            <w:r>
+              <w:rPr>
+                <w:noProof/>
+                <w:webHidden/>
+              </w:rPr>
+              <w:fldChar w:fldCharType="separate"/>
+            </w:r>
+            <w:r>
+              <w:rPr>
+                <w:noProof/>
+                <w:webHidden/>
+              </w:rPr>
+              <w:t>4</w:t>
+            </w:r>
+            <w:r>
+              <w:rPr>
+                <w:noProof/>
+                <w:webHidden/>
+              </w:rPr>
+              <w:fldChar w:fldCharType="end"/>
+            </w:r>
+          </w:hyperlink>
+        </w:p>
+        <w:p>
+          <w:pPr>
+            <w:pStyle w:val="TOC2"/>
+            <w:tabs>
+              <w:tab w:val="left" w:pos="880"/>
+              <w:tab w:val="right" w:leader="dot" w:pos="9350"/>
+            </w:tabs>
+            <w:rPr>
+              <w:rFonts w:asciiTheme="minorHAnsi" w:eastAsiaTheme="minorEastAsia" w:hAnsiTheme="minorHAnsi" w:cstheme="minorBidi"/>
+              <w:noProof/>
+              <w:kern w:val="0"/>
+              <w:sz w:val="22"/>
+              <w:szCs w:val="22"/>
+              <w:lang w:eastAsia="en-US" w:bidi="ar-SA"/>
+            </w:rPr>
+          </w:pPr>
+          <w:hyperlink w:anchor="_Toc381875753" w:history="1">
+            <w:r>
+              <w:rPr>
+                <w:rStyle w:val="Hyperlink"/>
+                <w:noProof/>
+              </w:rPr>
+              <w:t>1.2.</w:t>
+            </w:r>
+            <w:r>
+              <w:rPr>
+                <w:rFonts w:asciiTheme="minorHAnsi" w:eastAsiaTheme="minorEastAsia" w:hAnsiTheme="minorHAnsi" w:cstheme="minorBidi"/>
+                <w:noProof/>
+                <w:kern w:val="0"/>
+                <w:sz w:val="22"/>
+                <w:szCs w:val="22"/>
+                <w:lang w:eastAsia="en-US" w:bidi="ar-SA"/>
+              </w:rPr>
+              <w:tab/>
+            </w:r>
+            <w:r>
+              <w:rPr>
+                <w:rStyle w:val="Hyperlink"/>
+                <w:noProof/>
+              </w:rPr>
+              <w:t>Rascal Mission Statement and Overall Mission Architecture</w:t>
+            </w:r>
+            <w:r>
+              <w:rPr>
+                <w:noProof/>
+                <w:webHidden/>
+              </w:rPr>
+              <w:tab/>
+            </w:r>
+            <w:r>
+              <w:rPr>
+                <w:noProof/>
+                <w:webHidden/>
+              </w:rPr>
+              <w:fldChar w:fldCharType="begin"/>
+            </w:r>
+            <w:r>
+              <w:rPr>
+                <w:noProof/>
+                <w:webHidden/>
+              </w:rPr>
+              <w:instrText xml:space="preserve"> PAGEREF _Toc381875753 \h </w:instrText>
+            </w:r>
+            <w:r>
+              <w:rPr>
+                <w:noProof/>
+                <w:webHidden/>
+              </w:rPr>
+            </w:r>
+            <w:r>
+              <w:rPr>
+                <w:noProof/>
+                <w:webHidden/>
+              </w:rPr>
+              <w:fldChar w:fldCharType="separate"/>
+            </w:r>
+            <w:r>
+              <w:rPr>
+                <w:noProof/>
+                <w:webHidden/>
+              </w:rPr>
+              <w:t>4</w:t>
+            </w:r>
+            <w:r>
+              <w:rPr>
+                <w:noProof/>
+                <w:webHidden/>
+              </w:rPr>
+              <w:fldChar w:fldCharType="end"/>
+            </w:r>
+          </w:hyperlink>
+        </w:p>
+        <w:p>
+          <w:pPr>
+            <w:pStyle w:val="TOC1"/>
+            <w:tabs>
+              <w:tab w:val="left" w:pos="475"/>
+            </w:tabs>
+            <w:rPr>
+              <w:rFonts w:asciiTheme="minorHAnsi" w:eastAsiaTheme="minorEastAsia" w:hAnsiTheme="minorHAnsi" w:cstheme="minorBidi"/>
+              <w:noProof/>
+              <w:kern w:val="0"/>
+              <w:sz w:val="22"/>
+              <w:szCs w:val="22"/>
+              <w:lang w:eastAsia="en-US" w:bidi="ar-SA"/>
+            </w:rPr>
+          </w:pPr>
+          <w:hyperlink w:anchor="_Toc381875754" w:history="1">
+            <w:r>
+              <w:rPr>
+                <w:rStyle w:val="Hyperlink"/>
+                <w:noProof/>
+                <w:lang w:eastAsia="en-US"/>
+              </w:rPr>
+              <w:t>2</w:t>
+            </w:r>
+            <w:r>
+              <w:rPr>
+                <w:rFonts w:asciiTheme="minorHAnsi" w:eastAsiaTheme="minorEastAsia" w:hAnsiTheme="minorHAnsi" w:cstheme="minorBidi"/>
+                <w:noProof/>
+                <w:kern w:val="0"/>
+                <w:sz w:val="22"/>
+                <w:szCs w:val="22"/>
+                <w:lang w:eastAsia="en-US" w:bidi="ar-SA"/>
+              </w:rPr>
+              <w:tab/>
+            </w:r>
+            <w:r>
+              <w:rPr>
+                <w:rStyle w:val="Hyperlink"/>
+                <w:noProof/>
+                <w:lang w:eastAsia="en-US"/>
+              </w:rPr>
+              <w:t>Concept(s) of Operations</w:t>
+            </w:r>
+            <w:r>
+              <w:rPr>
+                <w:noProof/>
+                <w:webHidden/>
+              </w:rPr>
+              <w:tab/>
+            </w:r>
+            <w:r>
+              <w:rPr>
+                <w:noProof/>
+                <w:webHidden/>
+              </w:rPr>
+              <w:fldChar w:fldCharType="begin"/>
+            </w:r>
+            <w:r>
+              <w:rPr>
+                <w:noProof/>
+                <w:webHidden/>
+              </w:rPr>
+              <w:instrText xml:space="preserve"> PAGEREF _Toc381875754 \h </w:instrText>
             </w:r>
             <w:r>
               <w:rPr>
@@ -2473,13 +2750,13 @@
               <w:lang w:eastAsia="en-US" w:bidi="ar-SA"/>
             </w:rPr>
           </w:pPr>
-          <w:hyperlink w:anchor="_Toc381873094" w:history="1">
+          <w:hyperlink w:anchor="_Toc381875756" w:history="1">
             <w:r>
               <w:rPr>
                 <w:rStyle w:val="Hyperlink"/>
                 <w:noProof/>
               </w:rPr>
-              <w:t>1.1.</w:t>
+              <w:t>2.1.</w:t>
             </w:r>
             <w:r>
               <w:rPr>
@@ -2497,7 +2774,7 @@
                 <w:rStyle w:val="Hyperlink"/>
                 <w:noProof/>
               </w:rPr>
-              <w:t>Background</w:t>
+              <w:t>General CONOPS Overview and Definitions</w:t>
             </w:r>
             <w:r>
               <w:rPr>
@@ -2518,7 +2795,7 @@
                 <w:noProof/>
                 <w:webHidden/>
               </w:rPr>
-              <w:instrText xml:space="preserve"> PAGEREF _Toc381873094 \h </w:instrText>
+              <w:instrText xml:space="preserve"> PAGEREF _Toc381875756 \h </w:instrText>
             </w:r>
             <w:r>
               <w:rPr>
@@ -2565,13 +2842,13 @@
               <w:lang w:eastAsia="en-US" w:bidi="ar-SA"/>
             </w:rPr>
           </w:pPr>
-          <w:hyperlink w:anchor="_Toc381873095" w:history="1">
+          <w:hyperlink w:anchor="_Toc381875757" w:history="1">
             <w:r>
               <w:rPr>
                 <w:rStyle w:val="Hyperlink"/>
                 <w:noProof/>
               </w:rPr>
-              <w:t>1.2.</w:t>
+              <w:t>2.2.</w:t>
             </w:r>
             <w:r>
               <w:rPr>
@@ -2589,7 +2866,7 @@
                 <w:rStyle w:val="Hyperlink"/>
                 <w:noProof/>
               </w:rPr>
-              <w:t>Rascal Mission Statement and Overall Mission Architecture</w:t>
+              <w:t>CONOPS One: RPO Demonstration without Docking</w:t>
             </w:r>
             <w:r>
               <w:rPr>
@@ -2610,100 +2887,7 @@
                 <w:noProof/>
                 <w:webHidden/>
               </w:rPr>
-              <w:instrText xml:space="preserve"> PAGEREF _Toc381873095 \h </w:instrText>
-            </w:r>
-            <w:r>
-              <w:rPr>
-                <w:noProof/>
-                <w:webHidden/>
-              </w:rPr>
-            </w:r>
-            <w:r>
-              <w:rPr>
-                <w:noProof/>
-                <w:webHidden/>
-              </w:rPr>
-              <w:fldChar w:fldCharType="separate"/>
-            </w:r>
-            <w:r>
-              <w:rPr>
-                <w:noProof/>
-                <w:webHidden/>
-              </w:rPr>
-              <w:t>5</w:t>
-            </w:r>
-            <w:r>
-              <w:rPr>
-                <w:noProof/>
-                <w:webHidden/>
-              </w:rPr>
-              <w:fldChar w:fldCharType="end"/>
-            </w:r>
-          </w:hyperlink>
-        </w:p>
-        <w:p>
-          <w:pPr>
-            <w:pStyle w:val="TOC1"/>
-            <w:tabs>
-              <w:tab w:val="left" w:pos="475"/>
-            </w:tabs>
-            <w:rPr>
-              <w:rFonts w:asciiTheme="minorHAnsi" w:eastAsiaTheme="minorEastAsia" w:hAnsiTheme="minorHAnsi" w:cstheme="minorBidi"/>
-              <w:noProof/>
-              <w:kern w:val="0"/>
-              <w:sz w:val="22"/>
-              <w:szCs w:val="22"/>
-              <w:lang w:eastAsia="en-US" w:bidi="ar-SA"/>
-            </w:rPr>
-          </w:pPr>
-          <w:hyperlink w:anchor="_Toc381873096" w:history="1">
-            <w:r>
-              <w:rPr>
-                <w:rStyle w:val="Hyperlink"/>
-                <w:noProof/>
-                <w:lang w:eastAsia="en-US"/>
-              </w:rPr>
-              <w:t>2</w:t>
-            </w:r>
-            <w:r>
-              <w:rPr>
-                <w:rFonts w:asciiTheme="minorHAnsi" w:eastAsiaTheme="minorEastAsia" w:hAnsiTheme="minorHAnsi" w:cstheme="minorBidi"/>
-                <w:noProof/>
-                <w:kern w:val="0"/>
-                <w:sz w:val="22"/>
-                <w:szCs w:val="22"/>
-                <w:lang w:eastAsia="en-US" w:bidi="ar-SA"/>
-              </w:rPr>
-              <w:tab/>
-            </w:r>
-            <w:r>
-              <w:rPr>
-                <w:rStyle w:val="Hyperlink"/>
-                <w:noProof/>
-                <w:lang w:eastAsia="en-US"/>
-              </w:rPr>
-              <w:t>Concept(s) of Operations</w:t>
-            </w:r>
-            <w:r>
-              <w:rPr>
-                <w:noProof/>
-                <w:webHidden/>
-              </w:rPr>
-              <w:tab/>
-            </w:r>
-            <w:r>
-              <w:rPr>
-                <w:noProof/>
-                <w:webHidden/>
-              </w:rPr>
-              <w:fldChar w:fldCharType="begin"/>
-            </w:r>
-            <w:r>
-              <w:rPr>
-                <w:noProof/>
-                <w:webHidden/>
-              </w:rPr>
-              <w:instrText xml:space="preserve"> PAGEREF _Toc381873096 \h </w:instrText>
+              <w:instrText xml:space="preserve"> PAGEREF _Toc381875757 \h </w:instrText>
             </w:r>
             <w:r>
               <w:rPr>
@@ -2772,7 +2956,7 @@
       <w:pPr>
         <w:pStyle w:val="Heading1"/>
       </w:pPr>
-      <w:bookmarkStart w:id="1" w:name="_Toc381873093"/>
+      <w:bookmarkStart w:id="1" w:name="_Toc381875751"/>
       <w:r>
         <w:lastRenderedPageBreak/>
         <w:t>Introduction</w:t>
@@ -2783,7 +2967,7 @@
       <w:pPr>
         <w:pStyle w:val="Heading2"/>
       </w:pPr>
-      <w:bookmarkStart w:id="2" w:name="_Toc381873094"/>
+      <w:bookmarkStart w:id="2" w:name="_Toc381875752"/>
       <w:r>
         <w:t>Background</w:t>
       </w:r>
@@ -2812,7 +2996,7 @@
       <w:pPr>
         <w:pStyle w:val="Heading2"/>
       </w:pPr>
-      <w:bookmarkStart w:id="3" w:name="_Toc381873095"/>
+      <w:bookmarkStart w:id="3" w:name="_Toc381875753"/>
       <w:r>
         <w:t xml:space="preserve">Rascal Mission Statement and </w:t>
       </w:r>
@@ -3167,7 +3351,7 @@
           <w:lang w:eastAsia="en-US" w:bidi="ar-SA"/>
         </w:rPr>
       </w:pPr>
-      <w:bookmarkStart w:id="4" w:name="_Toc381873096"/>
+      <w:bookmarkStart w:id="4" w:name="_Toc381875754"/>
       <w:r>
         <w:rPr>
           <w:lang w:eastAsia="en-US" w:bidi="ar-SA"/>
@@ -3192,11 +3376,14 @@
           <w:vanish/>
         </w:rPr>
       </w:pPr>
+      <w:bookmarkStart w:id="5" w:name="_Toc381875755"/>
+      <w:bookmarkEnd w:id="5"/>
     </w:p>
     <w:p>
       <w:pPr>
         <w:pStyle w:val="Heading2"/>
       </w:pPr>
+      <w:bookmarkStart w:id="6" w:name="_Toc381875756"/>
       <w:r>
         <w:t>General</w:t>
       </w:r>
@@ -3209,6 +3396,7 @@
       <w:r>
         <w:t xml:space="preserve"> and Definitions</w:t>
       </w:r>
+      <w:bookmarkEnd w:id="6"/>
     </w:p>
     <w:p>
       <w:pPr>
@@ -3766,9 +3954,142 @@
       <w:pPr>
         <w:pStyle w:val="Heading2"/>
       </w:pPr>
+      <w:bookmarkStart w:id="7" w:name="_Toc381875757"/>
       <w:r>
         <w:lastRenderedPageBreak/>
-        <w:t>CONOPS One: RPO Demonstration without Docking</w:t>
+        <w:t>CONOPS-1</w:t>
+      </w:r>
+      <w:r>
+        <w:t>: RPO Demonstration without Docking</w:t>
+      </w:r>
+      <w:bookmarkEnd w:id="7"/>
+    </w:p>
+    <w:p>
+      <w:pPr>
+        <w:pStyle w:val="BodyText"/>
+        <w:jc w:val="both"/>
+        <w:rPr>
+          <w:sz w:val="22"/>
+          <w:szCs w:val="22"/>
+          <w:lang w:eastAsia="en-US" w:bidi="ar-SA"/>
+        </w:rPr>
+      </w:pPr>
+      <w:r>
+        <w:rPr>
+          <w:sz w:val="22"/>
+          <w:szCs w:val="22"/>
+          <w:lang w:eastAsia="en-US" w:bidi="ar-SA"/>
+        </w:rPr>
+        <w:t xml:space="preserve">Figure 2-1 shows a general overview of CONOPS-1. </w:t>
+      </w:r>
+      <w:r>
+        <w:rPr>
+          <w:sz w:val="22"/>
+          <w:szCs w:val="22"/>
+          <w:lang w:eastAsia="en-US" w:bidi="ar-SA"/>
+        </w:rPr>
+        <w:t xml:space="preserve">The defining feature of this CONOPS is that it is done in a very incremental fashion, allowing at various points for payload performance assessment, as well as for mission alteration (such as the ability to update RPO algorithms based on in-orbit observation, as opposed to relying solely on ground testing and predictions). </w:t>
+      </w:r>
+    </w:p>
+    <w:p>
+      <w:pPr>
+        <w:pStyle w:val="BodyText"/>
+        <w:jc w:val="both"/>
+        <w:rPr>
+          <w:sz w:val="22"/>
+          <w:szCs w:val="22"/>
+          <w:lang w:eastAsia="en-US" w:bidi="ar-SA"/>
+        </w:rPr>
+      </w:pPr>
+      <w:r>
+        <w:rPr>
+          <w:sz w:val="22"/>
+          <w:szCs w:val="22"/>
+          <w:lang w:eastAsia="en-US" w:bidi="ar-SA"/>
+        </w:rPr>
+        <w:t xml:space="preserve">Thus, after initial launch, launch vehicle ejection, and checkout, the mission can be broken down into three </w:t>
+      </w:r>
+      <w:r>
+        <w:rPr>
+          <w:sz w:val="22"/>
+          <w:szCs w:val="22"/>
+          <w:lang w:eastAsia="en-US" w:bidi="ar-SA"/>
+        </w:rPr>
+        <w:t>primary phases</w:t>
+      </w:r>
+      <w:r>
+        <w:rPr>
+          <w:sz w:val="22"/>
+          <w:szCs w:val="22"/>
+          <w:lang w:eastAsia="en-US" w:bidi="ar-SA"/>
+        </w:rPr>
+        <w:t xml:space="preserve">, each of which </w:t>
+      </w:r>
+      <w:proofErr w:type="gramStart"/>
+      <w:r>
+        <w:rPr>
+          <w:sz w:val="22"/>
+          <w:szCs w:val="22"/>
+          <w:lang w:eastAsia="en-US" w:bidi="ar-SA"/>
+        </w:rPr>
+        <w:t>repeat</w:t>
+      </w:r>
+      <w:proofErr w:type="gramEnd"/>
+      <w:r>
+        <w:rPr>
+          <w:sz w:val="22"/>
+          <w:szCs w:val="22"/>
+          <w:lang w:eastAsia="en-US" w:bidi="ar-SA"/>
+        </w:rPr>
+        <w:t xml:space="preserve"> the same mission with different amounts of aid from the target spacecraft. Mission success would be defined by meeting the first </w:t>
+      </w:r>
+      <w:r>
+        <w:rPr>
+          <w:sz w:val="22"/>
+          <w:szCs w:val="22"/>
+          <w:lang w:eastAsia="en-US" w:bidi="ar-SA"/>
+        </w:rPr>
+        <w:t>phase</w:t>
+      </w:r>
+      <w:r>
+        <w:rPr>
+          <w:sz w:val="22"/>
+          <w:szCs w:val="22"/>
+          <w:lang w:eastAsia="en-US" w:bidi="ar-SA"/>
+        </w:rPr>
+        <w:t xml:space="preserve"> of the mission (RPO and Inspection Performance relative to a Cooperating Target Spacecraft), with the completion of the remaining two mission </w:t>
+      </w:r>
+      <w:r>
+        <w:rPr>
+          <w:sz w:val="22"/>
+          <w:szCs w:val="22"/>
+          <w:lang w:eastAsia="en-US" w:bidi="ar-SA"/>
+        </w:rPr>
+        <w:t>phases</w:t>
+      </w:r>
+      <w:r>
+        <w:rPr>
+          <w:sz w:val="22"/>
+          <w:szCs w:val="22"/>
+          <w:lang w:eastAsia="en-US" w:bidi="ar-SA"/>
+        </w:rPr>
+        <w:t xml:space="preserve"> being </w:t>
+      </w:r>
+      <w:r>
+        <w:rPr>
+          <w:sz w:val="22"/>
+          <w:szCs w:val="22"/>
+          <w:lang w:eastAsia="en-US" w:bidi="ar-SA"/>
+        </w:rPr>
+        <w:t>contributing to secondary mission success</w:t>
+      </w:r>
+      <w:r>
+        <w:rPr>
+          <w:sz w:val="22"/>
+          <w:szCs w:val="22"/>
+          <w:lang w:eastAsia="en-US" w:bidi="ar-SA"/>
+        </w:rPr>
+        <w:t>.</w:t>
       </w:r>
     </w:p>
     <w:p>
@@ -3780,6 +4101,184 @@
           <w:lang w:eastAsia="en-US" w:bidi="ar-SA"/>
         </w:rPr>
       </w:pPr>
+      <w:r>
+        <w:rPr>
+          <w:noProof/>
+          <w:sz w:val="22"/>
+          <w:szCs w:val="22"/>
+          <w:lang w:eastAsia="en-US" w:bidi="ar-SA"/>
+        </w:rPr>
+        <w:pict>
+          <v:shape id="_x0000_s1028" type="#_x0000_t202" style="position:absolute;margin-left:3.75pt;margin-top:4pt;width:475pt;height:428.25pt;z-index:251660288" filled="f" stroked="f">
+            <v:textbox>
+              <w:txbxContent>
+                <w:p>
+                  <w:pPr>
+                    <w:keepNext/>
+                  </w:pPr>
+                  <w:r>
+                    <w:rPr>
+                      <w:noProof/>
+                      <w:lang w:eastAsia="en-US" w:bidi="ar-SA"/>
+                    </w:rPr>
+                    <w:drawing>
+                      <wp:inline distT="0" distB="0" distL="0" distR="0">
+                        <wp:extent cx="5942363" cy="4352520"/>
+                        <wp:effectExtent l="19050" t="0" r="1237" b="0"/>
+                        <wp:docPr id="2" name="Picture 1" descr="Rascal ConOps NO Docking.tif"/>
+                        <wp:cNvGraphicFramePr>
+                          <a:graphicFrameLocks xmlns:a="http://schemas.openxmlformats.org/drawingml/2006/main" noChangeAspect="1"/>
+                        </wp:cNvGraphicFramePr>
+                        <a:graphic xmlns:a="http://schemas.openxmlformats.org/drawingml/2006/main">
+                          <a:graphicData uri="http://schemas.openxmlformats.org/drawingml/2006/picture">
+                            <pic:pic xmlns:pic="http://schemas.openxmlformats.org/drawingml/2006/picture">
+                              <pic:nvPicPr>
+                                <pic:cNvPr id="0" name="Rascal ConOps NO Docking.tif"/>
+                                <pic:cNvPicPr/>
+                              </pic:nvPicPr>
+                              <pic:blipFill>
+                                <a:blip r:embed="rId14"/>
+                                <a:srcRect l="9235" t="5155" b="8763"/>
+                                <a:stretch>
+                                  <a:fillRect/>
+                                </a:stretch>
+                              </pic:blipFill>
+                              <pic:spPr>
+                                <a:xfrm>
+                                  <a:off x="0" y="0"/>
+                                  <a:ext cx="5942363" cy="4352520"/>
+                                </a:xfrm>
+                                <a:prstGeom prst="rect">
+                                  <a:avLst/>
+                                </a:prstGeom>
+                              </pic:spPr>
+                            </pic:pic>
+                          </a:graphicData>
+                        </a:graphic>
+                      </wp:inline>
+                    </w:drawing>
+                  </w:r>
+                </w:p>
+                <w:p>
+                  <w:pPr>
+                    <w:pStyle w:val="Caption"/>
+                    <w:rPr>
+                      <w:i w:val="0"/>
+                    </w:rPr>
+                  </w:pPr>
+                  <w:proofErr w:type="gramStart"/>
+                  <w:r>
+                    <w:rPr>
+                      <w:b/>
+                    </w:rPr>
+                    <w:t xml:space="preserve">Figure </w:t>
+                  </w:r>
+                  <w:r>
+                    <w:rPr>
+                      <w:b/>
+                    </w:rPr>
+                    <w:fldChar w:fldCharType="begin"/>
+                  </w:r>
+                  <w:r>
+                    <w:rPr>
+                      <w:b/>
+                    </w:rPr>
+                    <w:instrText xml:space="preserve"> STYLEREF 1 \s </w:instrText>
+                  </w:r>
+                  <w:r>
+                    <w:rPr>
+                      <w:b/>
+                    </w:rPr>
+                    <w:fldChar w:fldCharType="separate"/>
+                  </w:r>
+                  <w:r>
+                    <w:rPr>
+                      <w:b/>
+                      <w:noProof/>
+                    </w:rPr>
+                    <w:t>2</w:t>
+                  </w:r>
+                  <w:r>
+                    <w:rPr>
+                      <w:b/>
+                    </w:rPr>
+                    <w:fldChar w:fldCharType="end"/>
+                  </w:r>
+                  <w:r>
+                    <w:rPr>
+                      <w:b/>
+                    </w:rPr>
+                    <w:noBreakHyphen/>
+                  </w:r>
+                  <w:r>
+                    <w:rPr>
+                      <w:b/>
+                    </w:rPr>
+                    <w:fldChar w:fldCharType="begin"/>
+                  </w:r>
+                  <w:r>
+                    <w:rPr>
+                      <w:b/>
+                    </w:rPr>
+                    <w:instrText xml:space="preserve"> SEQ Figure \* ARABIC \s 1 </w:instrText>
+                  </w:r>
+                  <w:r>
+                    <w:rPr>
+                      <w:b/>
+                    </w:rPr>
+                    <w:fldChar w:fldCharType="separate"/>
+                  </w:r>
+                  <w:r>
+                    <w:rPr>
+                      <w:b/>
+                      <w:noProof/>
+                    </w:rPr>
+                    <w:t>1</w:t>
+                  </w:r>
+                  <w:r>
+                    <w:rPr>
+                      <w:b/>
+                    </w:rPr>
+                    <w:fldChar w:fldCharType="end"/>
+                  </w:r>
+                  <w:r>
+                    <w:rPr>
+                      <w:b/>
+                    </w:rPr>
+                    <w:t xml:space="preserve">CONOPS-1 </w:t>
+                  </w:r>
+                  <w:r>
+                    <w:rPr>
+                      <w:b/>
+                    </w:rPr>
+                    <w:t>I</w:t>
+                  </w:r>
+                  <w:r>
+                    <w:rPr>
+                      <w:b/>
+                    </w:rPr>
+                    <w:t>llustration</w:t>
+                  </w:r>
+                  <w:r>
+                    <w:rPr>
+                      <w:i w:val="0"/>
+                    </w:rPr>
+                    <w:t>.</w:t>
+                  </w:r>
+                  <w:proofErr w:type="gramEnd"/>
+                  <w:r>
+                    <w:rPr>
+                      <w:i w:val="0"/>
+                    </w:rPr>
+                    <w:t xml:space="preserve"> The Concept of Operations for the Rascal mission without docking consists of several distinct phases, mainly: Initial Separation, Imaging Payload Checkout, Continued Separation, Remote Stationkeeping, Rendezvous, and Inspection Stationkeeping. It also has three overlying states: Cooperative, Pseudo-Cooperative, and Uncooperative.</w:t>
+                  </w:r>
+                </w:p>
+                <w:p/>
+              </w:txbxContent>
+            </v:textbox>
+          </v:shape>
+        </w:pict>
+      </w:r>
     </w:p>
     <w:p>
       <w:pPr>
@@ -3813,8 +4312,8 @@
           <w:szCs w:val="28"/>
         </w:rPr>
       </w:pPr>
-      <w:bookmarkStart w:id="5" w:name="_GoBack"/>
-      <w:bookmarkEnd w:id="5"/>
+      <w:bookmarkStart w:id="8" w:name="_GoBack"/>
+      <w:bookmarkEnd w:id="8"/>
     </w:p>
     <w:p>
       <w:pPr>
@@ -4019,9 +4518,298 @@
         </w:rPr>
       </w:pPr>
     </w:p>
+    <w:p>
+      <w:pPr>
+        <w:rPr>
+          <w:b/>
+          <w:bCs/>
+          <w:sz w:val="28"/>
+          <w:szCs w:val="28"/>
+        </w:rPr>
+      </w:pPr>
+    </w:p>
+    <w:p>
+      <w:pPr>
+        <w:rPr>
+          <w:b/>
+          <w:bCs/>
+          <w:sz w:val="28"/>
+          <w:szCs w:val="28"/>
+        </w:rPr>
+      </w:pPr>
+    </w:p>
+    <w:p>
+      <w:pPr>
+        <w:widowControl/>
+        <w:suppressAutoHyphens w:val="0"/>
+        <w:spacing w:after="200" w:line="276" w:lineRule="auto"/>
+        <w:rPr>
+          <w:b/>
+          <w:bCs/>
+          <w:sz w:val="28"/>
+          <w:szCs w:val="28"/>
+        </w:rPr>
+      </w:pPr>
+      <w:r>
+        <w:rPr>
+          <w:b/>
+          <w:bCs/>
+          <w:sz w:val="28"/>
+          <w:szCs w:val="28"/>
+        </w:rPr>
+        <w:br w:type="page"/>
+      </w:r>
+    </w:p>
+    <w:p>
+      <w:pPr>
+        <w:pStyle w:val="Heading3"/>
+      </w:pPr>
+      <w:r>
+        <w:lastRenderedPageBreak/>
+        <w:t>Phase</w:t>
+      </w:r>
+      <w:r>
+        <w:t xml:space="preserve"> </w:t>
+      </w:r>
+      <w:r>
+        <w:t>0</w:t>
+      </w:r>
+      <w:r>
+        <w:t>: Launch to Checkout</w:t>
+      </w:r>
+    </w:p>
+    <w:p>
+      <w:pPr>
+        <w:jc w:val="both"/>
+        <w:rPr>
+          <w:sz w:val="22"/>
+          <w:szCs w:val="22"/>
+        </w:rPr>
+      </w:pPr>
+      <w:r>
+        <w:rPr>
+          <w:sz w:val="22"/>
+          <w:szCs w:val="22"/>
+        </w:rPr>
+        <w:t xml:space="preserve">Phase </w:t>
+      </w:r>
+      <w:r>
+        <w:rPr>
+          <w:sz w:val="22"/>
+          <w:szCs w:val="22"/>
+        </w:rPr>
+        <w:t>0</w:t>
+      </w:r>
+      <w:r>
+        <w:rPr>
+          <w:sz w:val="22"/>
+          <w:szCs w:val="22"/>
+        </w:rPr>
+        <w:t xml:space="preserve"> of the mission </w:t>
+      </w:r>
+      <w:r>
+        <w:rPr>
+          <w:sz w:val="22"/>
+          <w:szCs w:val="22"/>
+        </w:rPr>
+        <w:t>consists of all of the standard processes that define the beginning of any spacecraft mission: Launch, Launch Vehicle Ejection, Spacecraft Power-On, Ground Acquisition, and Checkout. Each of these stages is laid out in detail in the following sections.</w:t>
+      </w:r>
+    </w:p>
+    <w:p>
+      <w:pPr>
+        <w:pStyle w:val="Heading4"/>
+      </w:pPr>
+      <w:r>
+        <w:t xml:space="preserve">Phase 0-A: </w:t>
+      </w:r>
+      <w:r>
+        <w:t xml:space="preserve">Flight Vehicle Integration and </w:t>
+      </w:r>
+      <w:r>
+        <w:t>Launch</w:t>
+      </w:r>
+    </w:p>
+    <w:p>
+      <w:pPr>
+        <w:tabs>
+          <w:tab w:val="left" w:pos="6882"/>
+        </w:tabs>
+        <w:spacing w:after="120"/>
+        <w:jc w:val="both"/>
+        <w:rPr>
+          <w:sz w:val="22"/>
+          <w:szCs w:val="22"/>
+        </w:rPr>
+      </w:pPr>
+      <w:r>
+        <w:rPr>
+          <w:sz w:val="22"/>
+          <w:szCs w:val="22"/>
+        </w:rPr>
+        <w:t>This phase begins with Rascal’s integration into the flight vehicle and ends upon the flight vehicle reaching its target orbit. The main requirements associated with this phase would be ensuring that Rascal can survive the launch vehicle environment (Random Vibration Testing), as well as actually integrate into the launch vehicle (Following CubeSat deployer interface control document).</w:t>
+      </w:r>
+    </w:p>
+    <w:p>
+      <w:pPr>
+        <w:pStyle w:val="Heading4"/>
+      </w:pPr>
+      <w:r>
+        <w:t>Phase 0-B: Ejection</w:t>
+      </w:r>
+    </w:p>
+    <w:p>
+      <w:pPr>
+        <w:spacing w:after="120"/>
+        <w:jc w:val="both"/>
+        <w:rPr>
+          <w:sz w:val="22"/>
+          <w:szCs w:val="22"/>
+        </w:rPr>
+      </w:pPr>
+      <w:r>
+        <w:rPr>
+          <w:sz w:val="22"/>
+          <w:szCs w:val="22"/>
+        </w:rPr>
+        <w:t>This phase begins with the opening of Rascal’s CubeSat deployer and ends with Rascal’s exit from its launch vehicle. The only requirement during this stage is that no deployables (such as solar panels, antennas, etc) are released for a specified period of time (as dictated by the launch provider).</w:t>
+      </w:r>
+    </w:p>
+    <w:p>
+      <w:pPr>
+        <w:pStyle w:val="Heading4"/>
+      </w:pPr>
+      <w:r>
+        <w:t>Phase 0-C: Power-On</w:t>
+      </w:r>
+    </w:p>
+    <w:p>
+      <w:pPr>
+        <w:spacing w:after="120"/>
+        <w:jc w:val="both"/>
+        <w:rPr>
+          <w:sz w:val="22"/>
+          <w:szCs w:val="22"/>
+        </w:rPr>
+      </w:pPr>
+      <w:r>
+        <w:rPr>
+          <w:sz w:val="22"/>
+          <w:szCs w:val="22"/>
+        </w:rPr>
+        <w:t xml:space="preserve">This phase begins the moment that Rascal is ejected from its CubeSat deployer. It consists of the powering on of both the target and interceptor spacecraft, which would include initiating satellite beaconing, </w:t>
+      </w:r>
+      <w:r>
+        <w:rPr>
+          <w:sz w:val="22"/>
+          <w:szCs w:val="22"/>
+        </w:rPr>
+        <w:t>inter-satellite communication, and attitude determination and control</w:t>
+      </w:r>
+      <w:r>
+        <w:rPr>
+          <w:sz w:val="22"/>
+          <w:szCs w:val="22"/>
+        </w:rPr>
+        <w:t xml:space="preserve"> (ADC)</w:t>
+      </w:r>
+      <w:r>
+        <w:rPr>
+          <w:sz w:val="22"/>
+          <w:szCs w:val="22"/>
+        </w:rPr>
+        <w:t xml:space="preserve"> systems.</w:t>
+      </w:r>
+    </w:p>
+    <w:p>
+      <w:pPr>
+        <w:pStyle w:val="Heading4"/>
+      </w:pPr>
+      <w:r>
+        <w:t>Phase 0-D: Acquisition and Checkout</w:t>
+      </w:r>
+    </w:p>
+    <w:p>
+      <w:pPr>
+        <w:spacing w:after="120"/>
+        <w:jc w:val="both"/>
+        <w:rPr>
+          <w:sz w:val="22"/>
+          <w:szCs w:val="22"/>
+        </w:rPr>
+      </w:pPr>
+      <w:r>
+        <w:rPr>
+          <w:sz w:val="22"/>
+          <w:szCs w:val="22"/>
+        </w:rPr>
+        <w:t>This phase is initiated on the ground and begins during the first pass of the Rascal spacecraft over any of its ground based radio stations. Once satellite acquisition has been achieved, a checkout of the systems on both the target and interceptor spacecraft w</w:t>
+      </w:r>
+      <w:r>
+        <w:rPr>
+          <w:sz w:val="22"/>
+          <w:szCs w:val="22"/>
+        </w:rPr>
+        <w:t>ould</w:t>
+      </w:r>
+      <w:r>
+        <w:rPr>
+          <w:sz w:val="22"/>
+          <w:szCs w:val="22"/>
+        </w:rPr>
+        <w:t xml:space="preserve"> be performed. This </w:t>
+      </w:r>
+      <w:r>
+        <w:rPr>
+          <w:sz w:val="22"/>
+          <w:szCs w:val="22"/>
+        </w:rPr>
+        <w:t xml:space="preserve">would </w:t>
+      </w:r>
+      <w:r>
+        <w:rPr>
+          <w:sz w:val="22"/>
+          <w:szCs w:val="22"/>
+        </w:rPr>
+        <w:t xml:space="preserve">consist of </w:t>
+      </w:r>
+      <w:r>
+        <w:rPr>
+          <w:sz w:val="22"/>
+          <w:szCs w:val="22"/>
+        </w:rPr>
+        <w:t xml:space="preserve">verifying battery telemetry data, solar panel, ADC, payload, and communications functionality prior to full mission commencement. Once this has been completed, Phase-0 would be considered complete and the </w:t>
+      </w:r>
+      <w:proofErr w:type="spellStart"/>
+      <w:r>
+        <w:rPr>
+          <w:sz w:val="22"/>
+          <w:szCs w:val="22"/>
+        </w:rPr>
+        <w:t>misson</w:t>
+      </w:r>
+      <w:proofErr w:type="spellEnd"/>
+      <w:r>
+        <w:rPr>
+          <w:sz w:val="22"/>
+          <w:szCs w:val="22"/>
+        </w:rPr>
+        <w:t xml:space="preserve"> would then enter Phase-1.</w:t>
+      </w:r>
+    </w:p>
+    <w:p>
+      <w:pPr>
+        <w:pStyle w:val="Heading3"/>
+      </w:pPr>
+      <w:r>
+        <w:t>Phase 1: Cooperating Mission Phase</w:t>
+      </w:r>
+    </w:p>
+    <w:p/>
+    <w:p/>
+    <w:p/>
     <w:sectPr>
-      <w:headerReference w:type="default" r:id="rId14"/>
-      <w:footerReference w:type="default" r:id="rId15"/>
+      <w:headerReference w:type="default" r:id="rId15"/>
+      <w:footerReference w:type="default" r:id="rId16"/>
       <w:pgSz w:w="12240" w:h="15840"/>
       <w:pgMar w:top="1440" w:right="1440" w:bottom="1440" w:left="1440" w:header="996" w:footer="996" w:gutter="0"/>
       <w:cols w:space="720"/>
@@ -4112,7 +4900,7 @@
         <w:b/>
         <w:noProof/>
       </w:rPr>
-      <w:t>5</w:t>
+      <w:t>7</w:t>
     </w:r>
     <w:r>
       <w:rPr>
@@ -4149,7 +4937,7 @@
         <w:b/>
         <w:noProof/>
       </w:rPr>
-      <w:t>6</w:t>
+      <w:t>7</w:t>
     </w:r>
     <w:r>
       <w:rPr>
@@ -8371,9 +9159,9 @@
   </w:abstractNum>
   <w:abstractNum w:abstractNumId="38">
     <w:nsid w:val="63DB0FF6"/>
-    <w:multiLevelType w:val="hybridMultilevel"/>
-    <w:tmpl w:val="30D24700"/>
-    <w:lvl w:ilvl="0" w:tplc="31CE2868">
+    <w:multiLevelType w:val="multilevel"/>
+    <w:tmpl w:val="C1AEDACE"/>
+    <w:lvl w:ilvl="0">
       <w:start w:val="1"/>
       <w:numFmt w:val="decimal"/>
       <w:pStyle w:val="Heading1"/>
@@ -8386,77 +9174,111 @@
         <w:rFonts w:hint="default"/>
       </w:rPr>
     </w:lvl>
-    <w:lvl w:ilvl="1" w:tplc="04090019" w:tentative="1">
-      <w:start w:val="1"/>
-      <w:numFmt w:val="lowerLetter"/>
-      <w:lvlText w:val="%2."/>
-      <w:lvlJc w:val="left"/>
-      <w:pPr>
-        <w:ind w:left="1440" w:hanging="360"/>
-      </w:pPr>
-    </w:lvl>
-    <w:lvl w:ilvl="2" w:tplc="0409001B" w:tentative="1">
-      <w:start w:val="1"/>
-      <w:numFmt w:val="lowerRoman"/>
-      <w:lvlText w:val="%3."/>
-      <w:lvlJc w:val="right"/>
-      <w:pPr>
-        <w:ind w:left="2160" w:hanging="180"/>
-      </w:pPr>
-    </w:lvl>
-    <w:lvl w:ilvl="3" w:tplc="0409000F" w:tentative="1">
-      <w:start w:val="1"/>
+    <w:lvl w:ilvl="1">
+      <w:start w:val="2"/>
       <w:numFmt w:val="decimal"/>
-      <w:lvlText w:val="%4."/>
-      <w:lvlJc w:val="left"/>
-      <w:pPr>
-        <w:ind w:left="2880" w:hanging="360"/>
-      </w:pPr>
-    </w:lvl>
-    <w:lvl w:ilvl="4" w:tplc="04090019" w:tentative="1">
-      <w:start w:val="1"/>
-      <w:numFmt w:val="lowerLetter"/>
-      <w:lvlText w:val="%5."/>
-      <w:lvlJc w:val="left"/>
-      <w:pPr>
-        <w:ind w:left="3600" w:hanging="360"/>
-      </w:pPr>
-    </w:lvl>
-    <w:lvl w:ilvl="5" w:tplc="0409001B" w:tentative="1">
-      <w:start w:val="1"/>
-      <w:numFmt w:val="lowerRoman"/>
-      <w:lvlText w:val="%6."/>
-      <w:lvlJc w:val="right"/>
-      <w:pPr>
-        <w:ind w:left="4320" w:hanging="180"/>
-      </w:pPr>
-    </w:lvl>
-    <w:lvl w:ilvl="6" w:tplc="0409000F" w:tentative="1">
+      <w:isLgl/>
+      <w:lvlText w:val="%1.%2"/>
+      <w:lvlJc w:val="left"/>
+      <w:pPr>
+        <w:ind w:left="885" w:hanging="525"/>
+      </w:pPr>
+      <w:rPr>
+        <w:rFonts w:hint="default"/>
+      </w:rPr>
+    </w:lvl>
+    <w:lvl w:ilvl="2">
       <w:start w:val="1"/>
       <w:numFmt w:val="decimal"/>
-      <w:lvlText w:val="%7."/>
-      <w:lvlJc w:val="left"/>
-      <w:pPr>
-        <w:ind w:left="5040" w:hanging="360"/>
-      </w:pPr>
-    </w:lvl>
-    <w:lvl w:ilvl="7" w:tplc="04090019" w:tentative="1">
-      <w:start w:val="1"/>
-      <w:numFmt w:val="lowerLetter"/>
-      <w:lvlText w:val="%8."/>
-      <w:lvlJc w:val="left"/>
-      <w:pPr>
-        <w:ind w:left="5760" w:hanging="360"/>
-      </w:pPr>
-    </w:lvl>
-    <w:lvl w:ilvl="8" w:tplc="0409001B" w:tentative="1">
-      <w:start w:val="1"/>
-      <w:numFmt w:val="lowerRoman"/>
-      <w:lvlText w:val="%9."/>
-      <w:lvlJc w:val="right"/>
-      <w:pPr>
-        <w:ind w:left="6480" w:hanging="180"/>
-      </w:pPr>
+      <w:pStyle w:val="Heading3"/>
+      <w:isLgl/>
+      <w:lvlText w:val="%1.%2.%3"/>
+      <w:lvlJc w:val="left"/>
+      <w:pPr>
+        <w:ind w:left="1080" w:hanging="720"/>
+      </w:pPr>
+      <w:rPr>
+        <w:rFonts w:hint="default"/>
+      </w:rPr>
+    </w:lvl>
+    <w:lvl w:ilvl="3">
+      <w:start w:val="1"/>
+      <w:numFmt w:val="decimal"/>
+      <w:pStyle w:val="Heading4"/>
+      <w:isLgl/>
+      <w:lvlText w:val="%1.%2.%3.%4"/>
+      <w:lvlJc w:val="left"/>
+      <w:pPr>
+        <w:ind w:left="1080" w:hanging="720"/>
+      </w:pPr>
+      <w:rPr>
+        <w:rFonts w:hint="default"/>
+      </w:rPr>
+    </w:lvl>
+    <w:lvl w:ilvl="4">
+      <w:start w:val="1"/>
+      <w:numFmt w:val="decimal"/>
+      <w:isLgl/>
+      <w:lvlText w:val="%1.%2.%3.%4.%5"/>
+      <w:lvlJc w:val="left"/>
+      <w:pPr>
+        <w:ind w:left="1440" w:hanging="1080"/>
+      </w:pPr>
+      <w:rPr>
+        <w:rFonts w:hint="default"/>
+      </w:rPr>
+    </w:lvl>
+    <w:lvl w:ilvl="5">
+      <w:start w:val="1"/>
+      <w:numFmt w:val="decimal"/>
+      <w:isLgl/>
+      <w:lvlText w:val="%1.%2.%3.%4.%5.%6"/>
+      <w:lvlJc w:val="left"/>
+      <w:pPr>
+        <w:ind w:left="1440" w:hanging="1080"/>
+      </w:pPr>
+      <w:rPr>
+        <w:rFonts w:hint="default"/>
+      </w:rPr>
+    </w:lvl>
+    <w:lvl w:ilvl="6">
+      <w:start w:val="1"/>
+      <w:numFmt w:val="decimal"/>
+      <w:isLgl/>
+      <w:lvlText w:val="%1.%2.%3.%4.%5.%6.%7"/>
+      <w:lvlJc w:val="left"/>
+      <w:pPr>
+        <w:ind w:left="1800" w:hanging="1440"/>
+      </w:pPr>
+      <w:rPr>
+        <w:rFonts w:hint="default"/>
+      </w:rPr>
+    </w:lvl>
+    <w:lvl w:ilvl="7">
+      <w:start w:val="1"/>
+      <w:numFmt w:val="decimal"/>
+      <w:isLgl/>
+      <w:lvlText w:val="%1.%2.%3.%4.%5.%6.%7.%8"/>
+      <w:lvlJc w:val="left"/>
+      <w:pPr>
+        <w:ind w:left="1800" w:hanging="1440"/>
+      </w:pPr>
+      <w:rPr>
+        <w:rFonts w:hint="default"/>
+      </w:rPr>
+    </w:lvl>
+    <w:lvl w:ilvl="8">
+      <w:start w:val="1"/>
+      <w:numFmt w:val="decimal"/>
+      <w:isLgl/>
+      <w:lvlText w:val="%1.%2.%3.%4.%5.%6.%7.%8.%9"/>
+      <w:lvlJc w:val="left"/>
+      <w:pPr>
+        <w:ind w:left="2160" w:hanging="1800"/>
+      </w:pPr>
+      <w:rPr>
+        <w:rFonts w:hint="default"/>
+      </w:rPr>
     </w:lvl>
   </w:abstractNum>
   <w:abstractNum w:abstractNumId="39">
@@ -9684,6 +10506,62 @@
       <w:b/>
     </w:rPr>
   </w:style>
+  <w:style w:type="paragraph" w:styleId="Heading3">
+    <w:name w:val="heading 3"/>
+    <w:basedOn w:val="Normal"/>
+    <w:next w:val="Normal"/>
+    <w:link w:val="Heading3Char"/>
+    <w:uiPriority w:val="9"/>
+    <w:unhideWhenUsed/>
+    <w:qFormat/>
+    <w:rsid w:val="00C0771F"/>
+    <w:pPr>
+      <w:keepNext/>
+      <w:keepLines/>
+      <w:numPr>
+        <w:ilvl w:val="2"/>
+        <w:numId w:val="44"/>
+      </w:numPr>
+      <w:spacing w:before="240" w:after="60"/>
+      <w:outlineLvl w:val="2"/>
+    </w:pPr>
+    <w:rPr>
+      <w:rFonts w:eastAsiaTheme="majorEastAsia" w:cs="Times New Roman"/>
+      <w:b/>
+      <w:bCs/>
+      <w:sz w:val="22"/>
+      <w:szCs w:val="22"/>
+    </w:rPr>
+  </w:style>
+  <w:style w:type="paragraph" w:styleId="Heading4">
+    <w:name w:val="heading 4"/>
+    <w:basedOn w:val="Normal"/>
+    <w:next w:val="Normal"/>
+    <w:link w:val="Heading4Char"/>
+    <w:uiPriority w:val="9"/>
+    <w:unhideWhenUsed/>
+    <w:qFormat/>
+    <w:rsid w:val="007B6D14"/>
+    <w:pPr>
+      <w:keepNext/>
+      <w:keepLines/>
+      <w:numPr>
+        <w:ilvl w:val="3"/>
+        <w:numId w:val="44"/>
+      </w:numPr>
+      <w:spacing w:before="240" w:after="60"/>
+      <w:outlineLvl w:val="3"/>
+    </w:pPr>
+    <w:rPr>
+      <w:rFonts w:eastAsiaTheme="majorEastAsia" w:cs="Times New Roman"/>
+      <w:b/>
+      <w:bCs/>
+      <w:i/>
+      <w:iCs/>
+      <w:sz w:val="22"/>
+      <w:szCs w:val="22"/>
+    </w:rPr>
+  </w:style>
   <w:style w:type="character" w:default="1" w:styleId="DefaultParagraphFont">
     <w:name w:val="Default Paragraph Font"/>
     <w:uiPriority w:val="1"/>
@@ -10308,6 +11186,36 @@
       <w:kern w:val="1"/>
       <w:sz w:val="24"/>
       <w:szCs w:val="21"/>
+      <w:lang w:eastAsia="hi-IN" w:bidi="hi-IN"/>
+    </w:rPr>
+  </w:style>
+  <w:style w:type="character" w:customStyle="1" w:styleId="Heading3Char">
+    <w:name w:val="Heading 3 Char"/>
+    <w:basedOn w:val="DefaultParagraphFont"/>
+    <w:link w:val="Heading3"/>
+    <w:uiPriority w:val="9"/>
+    <w:rsid w:val="00C0771F"/>
+    <w:rPr>
+      <w:rFonts w:ascii="Times New Roman" w:eastAsiaTheme="majorEastAsia" w:hAnsi="Times New Roman" w:cs="Times New Roman"/>
+      <w:b/>
+      <w:bCs/>
+      <w:kern w:val="1"/>
+      <w:lang w:eastAsia="hi-IN" w:bidi="hi-IN"/>
+    </w:rPr>
+  </w:style>
+  <w:style w:type="character" w:customStyle="1" w:styleId="Heading4Char">
+    <w:name w:val="Heading 4 Char"/>
+    <w:basedOn w:val="DefaultParagraphFont"/>
+    <w:link w:val="Heading4"/>
+    <w:uiPriority w:val="9"/>
+    <w:rsid w:val="007B6D14"/>
+    <w:rPr>
+      <w:rFonts w:ascii="Times New Roman" w:eastAsiaTheme="majorEastAsia" w:hAnsi="Times New Roman" w:cs="Times New Roman"/>
+      <w:b/>
+      <w:bCs/>
+      <w:i/>
+      <w:iCs/>
+      <w:kern w:val="1"/>
       <w:lang w:eastAsia="hi-IN" w:bidi="hi-IN"/>
     </w:rPr>
   </w:style>
@@ -36369,7 +37277,7 @@
 </file>
 
 <file path=customXml/itemProps1.xml><?xml version="1.0" encoding="utf-8"?>
-<ds:datastoreItem xmlns:ds="http://schemas.openxmlformats.org/officeDocument/2006/customXml" ds:itemID="{BD093055-9BBC-44EE-8E47-03A4E2BF44E3}">
+<ds:datastoreItem xmlns:ds="http://schemas.openxmlformats.org/officeDocument/2006/customXml" ds:itemID="{376E7769-FD58-4E4C-BD47-E595BFA96328}">
   <ds:schemaRefs>
     <ds:schemaRef ds:uri="http://schemas.openxmlformats.org/officeDocument/2006/bibliography"/>
   </ds:schemaRefs>

</xml_diff>

<commit_message>
Finished pahse 0 of CONOPS-1. Have now moved into phase 1-c.
</commit_message>
<xml_diff>
--- a/CMQA/ConOps/CONOPS Cases/RCL-O-CMQA3 Rascal Concept of Operations Trade Study.docx
+++ b/CMQA/ConOps/CONOPS Cases/RCL-O-CMQA3 Rascal Concept of Operations Trade Study.docx
@@ -3601,6 +3601,16 @@
           <w:u w:val="single"/>
           <w:lang w:eastAsia="en-US" w:bidi="ar-SA"/>
         </w:rPr>
+        <w:t xml:space="preserve">Fully </w:t>
+      </w:r>
+      <w:r>
+        <w:rPr>
+          <w:b/>
+          <w:sz w:val="22"/>
+          <w:szCs w:val="22"/>
+          <w:u w:val="single"/>
+          <w:lang w:eastAsia="en-US" w:bidi="ar-SA"/>
+        </w:rPr>
         <w:t>Cooperative State</w:t>
       </w:r>
       <w:r>
@@ -3634,7 +3644,17 @@
           <w:u w:val="single"/>
           <w:lang w:eastAsia="en-US" w:bidi="ar-SA"/>
         </w:rPr>
-        <w:t>Pseudo-Cooperative State</w:t>
+        <w:t>Semi</w:t>
+      </w:r>
+      <w:r>
+        <w:rPr>
+          <w:b/>
+          <w:sz w:val="22"/>
+          <w:szCs w:val="22"/>
+          <w:u w:val="single"/>
+          <w:lang w:eastAsia="en-US" w:bidi="ar-SA"/>
+        </w:rPr>
+        <w:t>-Cooperative State</w:t>
       </w:r>
       <w:r>
         <w:rPr>
@@ -4591,7 +4611,14 @@
           <w:sz w:val="22"/>
           <w:szCs w:val="22"/>
         </w:rPr>
-        <w:t xml:space="preserve">Phase </w:t>
+        <w:t>Phase</w:t>
+      </w:r>
+      <w:r>
+        <w:rPr>
+          <w:sz w:val="22"/>
+          <w:szCs w:val="22"/>
+        </w:rPr>
+        <w:t xml:space="preserve"> </w:t>
       </w:r>
       <w:r>
         <w:rPr>
@@ -4779,15 +4806,13 @@
         </w:rPr>
         <w:t xml:space="preserve">verifying battery telemetry data, solar panel, ADC, payload, and communications functionality prior to full mission commencement. Once this has been completed, Phase-0 would be considered complete and the </w:t>
       </w:r>
-      <w:proofErr w:type="spellStart"/>
       <w:r>
         <w:rPr>
           <w:sz w:val="22"/>
           <w:szCs w:val="22"/>
         </w:rPr>
-        <w:t>misson</w:t>
+        <w:t>mission</w:t>
       </w:r>
-      <w:proofErr w:type="spellEnd"/>
       <w:r>
         <w:rPr>
           <w:sz w:val="22"/>
@@ -4801,8 +4826,147 @@
         <w:pStyle w:val="Heading3"/>
       </w:pPr>
       <w:r>
-        <w:t>Phase 1: Cooperating Mission Phase</w:t>
+        <w:t>Phase</w:t>
       </w:r>
+      <w:r>
+        <w:t xml:space="preserve"> </w:t>
+      </w:r>
+      <w:r>
+        <w:t xml:space="preserve">1: </w:t>
+      </w:r>
+      <w:r>
+        <w:t xml:space="preserve">Fully </w:t>
+      </w:r>
+      <w:r>
+        <w:t>Cooperating Mission Phase</w:t>
+      </w:r>
+    </w:p>
+    <w:p>
+      <w:pPr>
+        <w:spacing w:after="120"/>
+        <w:jc w:val="both"/>
+        <w:rPr>
+          <w:sz w:val="22"/>
+          <w:szCs w:val="22"/>
+        </w:rPr>
+      </w:pPr>
+      <w:r>
+        <w:rPr>
+          <w:sz w:val="22"/>
+          <w:szCs w:val="22"/>
+        </w:rPr>
+        <w:t xml:space="preserve">Phase </w:t>
+      </w:r>
+      <w:r>
+        <w:rPr>
+          <w:sz w:val="22"/>
+          <w:szCs w:val="22"/>
+        </w:rPr>
+        <w:t>1of the mission</w:t>
+      </w:r>
+      <w:r>
+        <w:rPr>
+          <w:sz w:val="22"/>
+          <w:szCs w:val="22"/>
+        </w:rPr>
+        <w:t xml:space="preserve"> consists of the main portion of the mission, such as the separation of the target and interceptor spacecraft, the first testing of the image processing payload, and the performance of key RPO and inspection maneuvers. Mission success is defined by the ability to perform each of sub-sections of this mission phase, which are described in detail in the following sections.</w:t>
+      </w:r>
+    </w:p>
+    <w:p>
+      <w:pPr>
+        <w:pStyle w:val="Heading4"/>
+      </w:pPr>
+      <w:r>
+        <w:t>Phase 1-A: Orient for Separation</w:t>
+      </w:r>
+    </w:p>
+    <w:p>
+      <w:pPr>
+        <w:spacing w:after="120"/>
+        <w:jc w:val="both"/>
+        <w:rPr>
+          <w:sz w:val="22"/>
+          <w:szCs w:val="22"/>
+        </w:rPr>
+      </w:pPr>
+      <w:r>
+        <w:rPr>
+          <w:sz w:val="22"/>
+          <w:szCs w:val="22"/>
+        </w:rPr>
+        <w:t xml:space="preserve">This phase begins with a command from the ground for the interceptor-target spacecraft combination to orient itself such that separation can occur with the optimal initial conditions determined before launch. This would help alleviate the risk associated with expending too much delta-V prior to mission execution. This phase ends when the proper spacecraft orientation has been verified from the </w:t>
+      </w:r>
+      <w:proofErr w:type="spellStart"/>
+      <w:r>
+        <w:rPr>
+          <w:sz w:val="22"/>
+          <w:szCs w:val="22"/>
+        </w:rPr>
+        <w:t>gorund</w:t>
+      </w:r>
+      <w:proofErr w:type="spellEnd"/>
+      <w:r>
+        <w:rPr>
+          <w:sz w:val="22"/>
+          <w:szCs w:val="22"/>
+        </w:rPr>
+        <w:t>.</w:t>
+      </w:r>
+    </w:p>
+    <w:p>
+      <w:pPr>
+        <w:pStyle w:val="Heading4"/>
+      </w:pPr>
+      <w:r>
+        <w:t>Phase 1-</w:t>
+      </w:r>
+      <w:r>
+        <w:t>B</w:t>
+      </w:r>
+      <w:r>
+        <w:t>: Command Separation</w:t>
+      </w:r>
+    </w:p>
+    <w:p>
+      <w:pPr>
+        <w:spacing w:after="120"/>
+        <w:jc w:val="both"/>
+        <w:rPr>
+          <w:sz w:val="22"/>
+          <w:szCs w:val="22"/>
+        </w:rPr>
+      </w:pPr>
+      <w:r>
+        <w:rPr>
+          <w:sz w:val="22"/>
+          <w:szCs w:val="22"/>
+        </w:rPr>
+        <w:t>This phase begins with a command from the ground for the target and interceptor spacecraft to separate. This would occur near the beginning of a pass over Rascal’s ground network, such that successful separation could be verified. This phase would end with this verification.</w:t>
+      </w:r>
+    </w:p>
+    <w:p>
+      <w:pPr>
+        <w:pStyle w:val="Heading4"/>
+      </w:pPr>
+      <w:r>
+        <w:t>Phase 1-</w:t>
+      </w:r>
+      <w:r>
+        <w:t>C</w:t>
+      </w:r>
+      <w:r>
+        <w:t>: Move to Inspection Stationkeeping (ISK) Distance</w:t>
+      </w:r>
+    </w:p>
+    <w:p>
+      <w:pPr>
+        <w:spacing w:after="120"/>
+        <w:jc w:val="both"/>
+        <w:rPr>
+          <w:sz w:val="22"/>
+          <w:szCs w:val="22"/>
+        </w:rPr>
+      </w:pPr>
     </w:p>
     <w:p/>
     <w:p/>
@@ -4900,7 +5064,7 @@
         <w:b/>
         <w:noProof/>
       </w:rPr>
-      <w:t>7</w:t>
+      <w:t>8</w:t>
     </w:r>
     <w:r>
       <w:rPr>
@@ -4937,7 +5101,7 @@
         <w:b/>
         <w:noProof/>
       </w:rPr>
-      <w:t>7</w:t>
+      <w:t>8</w:t>
     </w:r>
     <w:r>
       <w:rPr>
@@ -37277,7 +37441,7 @@
 </file>
 
 <file path=customXml/itemProps1.xml><?xml version="1.0" encoding="utf-8"?>
-<ds:datastoreItem xmlns:ds="http://schemas.openxmlformats.org/officeDocument/2006/customXml" ds:itemID="{376E7769-FD58-4E4C-BD47-E595BFA96328}">
+<ds:datastoreItem xmlns:ds="http://schemas.openxmlformats.org/officeDocument/2006/customXml" ds:itemID="{155521A8-A28E-4D9A-A3C5-771032C5AB40}">
   <ds:schemaRefs>
     <ds:schemaRef ds:uri="http://schemas.openxmlformats.org/officeDocument/2006/bibliography"/>
   </ds:schemaRefs>

</xml_diff>

<commit_message>
Finished up until verifying RSK
</commit_message>
<xml_diff>
--- a/CMQA/ConOps/CONOPS Cases/RCL-O-CMQA3 Rascal Concept of Operations Trade Study.docx
+++ b/CMQA/ConOps/CONOPS Cases/RCL-O-CMQA3 Rascal Concept of Operations Trade Study.docx
@@ -216,7 +216,7 @@
                                     <a:blip r:embed="rId8">
                                       <a:extLst>
                                         <a:ext uri="{28A0092B-C50C-407E-A947-70E740481C1C}">
-                                          <a14:useLocalDpi xmlns="" xmlns:wpc="http://schemas.microsoft.com/office/word/2010/wordprocessingCanvas" xmlns:mc="http://schemas.openxmlformats.org/markup-compatibility/2006" xmlns:o="urn:schemas-microsoft-com:office:office" xmlns:v="urn:schemas-microsoft-com:vml" xmlns:wp14="http://schemas.microsoft.com/office/word/2010/wordprocessingDrawing" xmlns:w10="urn:schemas-microsoft-com:office:word" xmlns:w="http://schemas.openxmlformats.org/wordprocessingml/2006/main" xmlns:w14="http://schemas.microsoft.com/office/word/2010/wordml" xmlns:wpg="http://schemas.microsoft.com/office/word/2010/wordprocessingGroup" xmlns:wpi="http://schemas.microsoft.com/office/word/2010/wordprocessingInk" xmlns:wps="http://schemas.microsoft.com/office/word/2010/wordprocessingShape" xmlns:a14="http://schemas.microsoft.com/office/drawing/2010/main" val="0"/>
+                                          <a14:useLocalDpi xmlns:a14="http://schemas.microsoft.com/office/drawing/2010/main" xmlns:wps="http://schemas.microsoft.com/office/word/2010/wordprocessingShape" xmlns:wpi="http://schemas.microsoft.com/office/word/2010/wordprocessingInk" xmlns:wpg="http://schemas.microsoft.com/office/word/2010/wordprocessingGroup" xmlns:w14="http://schemas.microsoft.com/office/word/2010/wordml" xmlns:w="http://schemas.openxmlformats.org/wordprocessingml/2006/main" xmlns:w10="urn:schemas-microsoft-com:office:word" xmlns:wp14="http://schemas.microsoft.com/office/word/2010/wordprocessingDrawing" xmlns:v="urn:schemas-microsoft-com:vml" xmlns:o="urn:schemas-microsoft-com:office:office" xmlns:mc="http://schemas.openxmlformats.org/markup-compatibility/2006" xmlns:wpc="http://schemas.microsoft.com/office/word/2010/wordprocessingCanvas" xmlns="" val="0"/>
                                         </a:ext>
                                       </a:extLst>
                                     </a:blip>
@@ -267,7 +267,7 @@
                     <w:rPr>
                       <w:noProof/>
                     </w:rPr>
-                    <w:t>3/5/14</w:t>
+                    <w:t>3/10/14</w:t>
                   </w:r>
                   <w:r>
                     <w:rPr>
@@ -2322,13 +2322,6 @@
     </w:p>
     <w:sdt>
       <w:sdtPr>
-        <w:id w:val="211047314"/>
-        <w:docPartObj>
-          <w:docPartGallery w:val="Table of Contents"/>
-          <w:docPartUnique/>
-        </w:docPartObj>
-      </w:sdtPr>
-      <w:sdtEndPr>
         <w:rPr>
           <w:rFonts w:ascii="Times New Roman" w:eastAsia="SimSun" w:hAnsi="Times New Roman" w:cs="Mangal"/>
           <w:b w:val="0"/>
@@ -2339,7 +2332,12 @@
           <w:szCs w:val="24"/>
           <w:lang w:eastAsia="hi-IN" w:bidi="hi-IN"/>
         </w:rPr>
-      </w:sdtEndPr>
+        <w:id w:val="211047314"/>
+        <w:docPartObj>
+          <w:docPartGallery w:val="Table of Contents"/>
+          <w:docPartUnique/>
+        </w:docPartObj>
+      </w:sdtPr>
       <w:sdtContent>
         <w:p>
           <w:pPr>
@@ -2381,7 +2379,7 @@
           <w:r>
             <w:fldChar w:fldCharType="separate"/>
           </w:r>
-          <w:hyperlink w:anchor="_Toc381875751" w:history="1">
+          <w:hyperlink w:anchor="_Toc382223671" w:history="1">
             <w:r>
               <w:rPr>
                 <w:rStyle w:val="Hyperlink"/>
@@ -2426,7 +2424,7 @@
                 <w:noProof/>
                 <w:webHidden/>
               </w:rPr>
-              <w:instrText xml:space="preserve"> PAGEREF _Toc381875751 \h </w:instrText>
+              <w:instrText xml:space="preserve"> PAGEREF _Toc382223671 \h </w:instrText>
             </w:r>
             <w:r>
               <w:rPr>
@@ -2473,7 +2471,7 @@
               <w:lang w:eastAsia="en-US" w:bidi="ar-SA"/>
             </w:rPr>
           </w:pPr>
-          <w:hyperlink w:anchor="_Toc381875752" w:history="1">
+          <w:hyperlink w:anchor="_Toc382223672" w:history="1">
             <w:r>
               <w:rPr>
                 <w:rStyle w:val="Hyperlink"/>
@@ -2518,7 +2516,7 @@
                 <w:noProof/>
                 <w:webHidden/>
               </w:rPr>
-              <w:instrText xml:space="preserve"> PAGEREF _Toc381875752 \h </w:instrText>
+              <w:instrText xml:space="preserve"> PAGEREF _Toc382223672 \h </w:instrText>
             </w:r>
             <w:r>
               <w:rPr>
@@ -2565,7 +2563,7 @@
               <w:lang w:eastAsia="en-US" w:bidi="ar-SA"/>
             </w:rPr>
           </w:pPr>
-          <w:hyperlink w:anchor="_Toc381875753" w:history="1">
+          <w:hyperlink w:anchor="_Toc382223673" w:history="1">
             <w:r>
               <w:rPr>
                 <w:rStyle w:val="Hyperlink"/>
@@ -2610,7 +2608,7 @@
                 <w:noProof/>
                 <w:webHidden/>
               </w:rPr>
-              <w:instrText xml:space="preserve"> PAGEREF _Toc381875753 \h </w:instrText>
+              <w:instrText xml:space="preserve"> PAGEREF _Toc382223673 \h </w:instrText>
             </w:r>
             <w:r>
               <w:rPr>
@@ -2656,7 +2654,7 @@
               <w:lang w:eastAsia="en-US" w:bidi="ar-SA"/>
             </w:rPr>
           </w:pPr>
-          <w:hyperlink w:anchor="_Toc381875754" w:history="1">
+          <w:hyperlink w:anchor="_Toc382223674" w:history="1">
             <w:r>
               <w:rPr>
                 <w:rStyle w:val="Hyperlink"/>
@@ -2703,7 +2701,7 @@
                 <w:noProof/>
                 <w:webHidden/>
               </w:rPr>
-              <w:instrText xml:space="preserve"> PAGEREF _Toc381875754 \h </w:instrText>
+              <w:instrText xml:space="preserve"> PAGEREF _Toc382223674 \h </w:instrText>
             </w:r>
             <w:r>
               <w:rPr>
@@ -2750,7 +2748,7 @@
               <w:lang w:eastAsia="en-US" w:bidi="ar-SA"/>
             </w:rPr>
           </w:pPr>
-          <w:hyperlink w:anchor="_Toc381875756" w:history="1">
+          <w:hyperlink w:anchor="_Toc382223676" w:history="1">
             <w:r>
               <w:rPr>
                 <w:rStyle w:val="Hyperlink"/>
@@ -2795,7 +2793,7 @@
                 <w:noProof/>
                 <w:webHidden/>
               </w:rPr>
-              <w:instrText xml:space="preserve"> PAGEREF _Toc381875756 \h </w:instrText>
+              <w:instrText xml:space="preserve"> PAGEREF _Toc382223676 \h </w:instrText>
             </w:r>
             <w:r>
               <w:rPr>
@@ -2842,7 +2840,7 @@
               <w:lang w:eastAsia="en-US" w:bidi="ar-SA"/>
             </w:rPr>
           </w:pPr>
-          <w:hyperlink w:anchor="_Toc381875757" w:history="1">
+          <w:hyperlink w:anchor="_Toc382223677" w:history="1">
             <w:r>
               <w:rPr>
                 <w:rStyle w:val="Hyperlink"/>
@@ -2866,7 +2864,7 @@
                 <w:rStyle w:val="Hyperlink"/>
                 <w:noProof/>
               </w:rPr>
-              <w:t>CONOPS One: RPO Demonstration without Docking</w:t>
+              <w:t>CONOPS-1: RPO Demonstration without Docking</w:t>
             </w:r>
             <w:r>
               <w:rPr>
@@ -2887,7 +2885,7 @@
                 <w:noProof/>
                 <w:webHidden/>
               </w:rPr>
-              <w:instrText xml:space="preserve"> PAGEREF _Toc381875757 \h </w:instrText>
+              <w:instrText xml:space="preserve"> PAGEREF _Toc382223677 \h </w:instrText>
             </w:r>
             <w:r>
               <w:rPr>
@@ -2919,6 +2917,178 @@
           </w:hyperlink>
         </w:p>
         <w:p>
+          <w:pPr>
+            <w:pStyle w:val="TOC3"/>
+            <w:rPr>
+              <w:rFonts w:asciiTheme="minorHAnsi" w:eastAsiaTheme="minorEastAsia" w:hAnsiTheme="minorHAnsi" w:cstheme="minorBidi"/>
+              <w:noProof/>
+              <w:sz w:val="22"/>
+              <w:szCs w:val="22"/>
+            </w:rPr>
+          </w:pPr>
+          <w:hyperlink w:anchor="_Toc382223678" w:history="1">
+            <w:r>
+              <w:rPr>
+                <w:rStyle w:val="Hyperlink"/>
+                <w:noProof/>
+                <w:lang w:bidi="hi-IN"/>
+              </w:rPr>
+              <w:t>2.2.1</w:t>
+            </w:r>
+            <w:r>
+              <w:rPr>
+                <w:rFonts w:asciiTheme="minorHAnsi" w:eastAsiaTheme="minorEastAsia" w:hAnsiTheme="minorHAnsi" w:cstheme="minorBidi"/>
+                <w:noProof/>
+                <w:sz w:val="22"/>
+                <w:szCs w:val="22"/>
+              </w:rPr>
+              <w:tab/>
+            </w:r>
+            <w:r>
+              <w:rPr>
+                <w:rStyle w:val="Hyperlink"/>
+                <w:noProof/>
+                <w:lang w:bidi="hi-IN"/>
+              </w:rPr>
+              <w:t>Phase 0: Launch to Checkout</w:t>
+            </w:r>
+            <w:r>
+              <w:rPr>
+                <w:noProof/>
+                <w:webHidden/>
+              </w:rPr>
+              <w:tab/>
+            </w:r>
+            <w:r>
+              <w:rPr>
+                <w:noProof/>
+                <w:webHidden/>
+              </w:rPr>
+              <w:fldChar w:fldCharType="begin"/>
+            </w:r>
+            <w:r>
+              <w:rPr>
+                <w:noProof/>
+                <w:webHidden/>
+              </w:rPr>
+              <w:instrText xml:space="preserve"> PAGEREF _Toc382223678 \h </w:instrText>
+            </w:r>
+            <w:r>
+              <w:rPr>
+                <w:noProof/>
+                <w:webHidden/>
+              </w:rPr>
+            </w:r>
+            <w:r>
+              <w:rPr>
+                <w:noProof/>
+                <w:webHidden/>
+              </w:rPr>
+              <w:fldChar w:fldCharType="separate"/>
+            </w:r>
+            <w:r>
+              <w:rPr>
+                <w:noProof/>
+                <w:webHidden/>
+              </w:rPr>
+              <w:t>7</w:t>
+            </w:r>
+            <w:r>
+              <w:rPr>
+                <w:noProof/>
+                <w:webHidden/>
+              </w:rPr>
+              <w:fldChar w:fldCharType="end"/>
+            </w:r>
+          </w:hyperlink>
+        </w:p>
+        <w:p>
+          <w:pPr>
+            <w:pStyle w:val="TOC3"/>
+            <w:rPr>
+              <w:rFonts w:asciiTheme="minorHAnsi" w:eastAsiaTheme="minorEastAsia" w:hAnsiTheme="minorHAnsi" w:cstheme="minorBidi"/>
+              <w:noProof/>
+              <w:sz w:val="22"/>
+              <w:szCs w:val="22"/>
+            </w:rPr>
+          </w:pPr>
+          <w:hyperlink w:anchor="_Toc382223679" w:history="1">
+            <w:r>
+              <w:rPr>
+                <w:rStyle w:val="Hyperlink"/>
+                <w:noProof/>
+                <w:lang w:bidi="hi-IN"/>
+              </w:rPr>
+              <w:t>2.2.2</w:t>
+            </w:r>
+            <w:r>
+              <w:rPr>
+                <w:rFonts w:asciiTheme="minorHAnsi" w:eastAsiaTheme="minorEastAsia" w:hAnsiTheme="minorHAnsi" w:cstheme="minorBidi"/>
+                <w:noProof/>
+                <w:sz w:val="22"/>
+                <w:szCs w:val="22"/>
+              </w:rPr>
+              <w:tab/>
+            </w:r>
+            <w:r>
+              <w:rPr>
+                <w:rStyle w:val="Hyperlink"/>
+                <w:noProof/>
+                <w:lang w:bidi="hi-IN"/>
+              </w:rPr>
+              <w:t>Phase 1: Fully Cooperating Mission Phase</w:t>
+            </w:r>
+            <w:r>
+              <w:rPr>
+                <w:noProof/>
+                <w:webHidden/>
+              </w:rPr>
+              <w:tab/>
+            </w:r>
+            <w:r>
+              <w:rPr>
+                <w:noProof/>
+                <w:webHidden/>
+              </w:rPr>
+              <w:fldChar w:fldCharType="begin"/>
+            </w:r>
+            <w:r>
+              <w:rPr>
+                <w:noProof/>
+                <w:webHidden/>
+              </w:rPr>
+              <w:instrText xml:space="preserve"> PAGEREF _Toc382223679 \h </w:instrText>
+            </w:r>
+            <w:r>
+              <w:rPr>
+                <w:noProof/>
+                <w:webHidden/>
+              </w:rPr>
+            </w:r>
+            <w:r>
+              <w:rPr>
+                <w:noProof/>
+                <w:webHidden/>
+              </w:rPr>
+              <w:fldChar w:fldCharType="separate"/>
+            </w:r>
+            <w:r>
+              <w:rPr>
+                <w:noProof/>
+                <w:webHidden/>
+              </w:rPr>
+              <w:t>7</w:t>
+            </w:r>
+            <w:r>
+              <w:rPr>
+                <w:noProof/>
+                <w:webHidden/>
+              </w:rPr>
+              <w:fldChar w:fldCharType="end"/>
+            </w:r>
+          </w:hyperlink>
+        </w:p>
+        <w:p>
           <w:r>
             <w:fldChar w:fldCharType="end"/>
           </w:r>
@@ -2956,7 +3126,7 @@
       <w:pPr>
         <w:pStyle w:val="Heading1"/>
       </w:pPr>
-      <w:bookmarkStart w:id="1" w:name="_Toc381875751"/>
+      <w:bookmarkStart w:id="1" w:name="_Toc382223671"/>
       <w:r>
         <w:lastRenderedPageBreak/>
         <w:t>Introduction</w:t>
@@ -2967,7 +3137,7 @@
       <w:pPr>
         <w:pStyle w:val="Heading2"/>
       </w:pPr>
-      <w:bookmarkStart w:id="2" w:name="_Toc381875752"/>
+      <w:bookmarkStart w:id="2" w:name="_Toc382223672"/>
       <w:r>
         <w:t>Background</w:t>
       </w:r>
@@ -2996,7 +3166,7 @@
       <w:pPr>
         <w:pStyle w:val="Heading2"/>
       </w:pPr>
-      <w:bookmarkStart w:id="3" w:name="_Toc381875753"/>
+      <w:bookmarkStart w:id="3" w:name="_Toc382223673"/>
       <w:r>
         <w:t xml:space="preserve">Rascal Mission Statement and </w:t>
       </w:r>
@@ -3351,7 +3521,7 @@
           <w:lang w:eastAsia="en-US" w:bidi="ar-SA"/>
         </w:rPr>
       </w:pPr>
-      <w:bookmarkStart w:id="4" w:name="_Toc381875754"/>
+      <w:bookmarkStart w:id="4" w:name="_Toc382223674"/>
       <w:r>
         <w:rPr>
           <w:lang w:eastAsia="en-US" w:bidi="ar-SA"/>
@@ -3377,13 +3547,15 @@
         </w:rPr>
       </w:pPr>
       <w:bookmarkStart w:id="5" w:name="_Toc381875755"/>
+      <w:bookmarkStart w:id="6" w:name="_Toc382223675"/>
       <w:bookmarkEnd w:id="5"/>
+      <w:bookmarkEnd w:id="6"/>
     </w:p>
     <w:p>
       <w:pPr>
         <w:pStyle w:val="Heading2"/>
       </w:pPr>
-      <w:bookmarkStart w:id="6" w:name="_Toc381875756"/>
+      <w:bookmarkStart w:id="7" w:name="_Toc382223676"/>
       <w:r>
         <w:t>General</w:t>
       </w:r>
@@ -3396,7 +3568,7 @@
       <w:r>
         <w:t xml:space="preserve"> and Definitions</w:t>
       </w:r>
-      <w:bookmarkEnd w:id="6"/>
+      <w:bookmarkEnd w:id="7"/>
     </w:p>
     <w:p>
       <w:pPr>
@@ -3974,7 +4146,7 @@
       <w:pPr>
         <w:pStyle w:val="Heading2"/>
       </w:pPr>
-      <w:bookmarkStart w:id="7" w:name="_Toc381875757"/>
+      <w:bookmarkStart w:id="8" w:name="_Toc382223677"/>
       <w:r>
         <w:lastRenderedPageBreak/>
         <w:t>CONOPS-1</w:t>
@@ -3982,7 +4154,7 @@
       <w:r>
         <w:t>: RPO Demonstration without Docking</w:t>
       </w:r>
-      <w:bookmarkEnd w:id="7"/>
+      <w:bookmarkEnd w:id="8"/>
     </w:p>
     <w:p>
       <w:pPr>
@@ -4332,8 +4504,8 @@
           <w:szCs w:val="28"/>
         </w:rPr>
       </w:pPr>
-      <w:bookmarkStart w:id="8" w:name="_GoBack"/>
-      <w:bookmarkEnd w:id="8"/>
+      <w:bookmarkStart w:id="9" w:name="_GoBack"/>
+      <w:bookmarkEnd w:id="9"/>
     </w:p>
     <w:p>
       <w:pPr>
@@ -4584,6 +4756,7 @@
       <w:pPr>
         <w:pStyle w:val="Heading3"/>
       </w:pPr>
+      <w:bookmarkStart w:id="10" w:name="_Toc382223678"/>
       <w:r>
         <w:lastRenderedPageBreak/>
         <w:t>Phase</w:t>
@@ -4597,6 +4770,7 @@
       <w:r>
         <w:t>: Launch to Checkout</w:t>
       </w:r>
+      <w:bookmarkEnd w:id="10"/>
     </w:p>
     <w:p>
       <w:pPr>
@@ -4825,6 +4999,7 @@
       <w:pPr>
         <w:pStyle w:val="Heading3"/>
       </w:pPr>
+      <w:bookmarkStart w:id="11" w:name="_Toc382223679"/>
       <w:r>
         <w:t>Phase</w:t>
       </w:r>
@@ -4840,6 +5015,7 @@
       <w:r>
         <w:t>Cooperating Mission Phase</w:t>
       </w:r>
+      <w:bookmarkEnd w:id="11"/>
     </w:p>
     <w:p>
       <w:pPr>
@@ -4896,15 +5072,13 @@
         </w:rPr>
         <w:t xml:space="preserve">This phase begins with a command from the ground for the interceptor-target spacecraft combination to orient itself such that separation can occur with the optimal initial conditions determined before launch. This would help alleviate the risk associated with expending too much delta-V prior to mission execution. This phase ends when the proper spacecraft orientation has been verified from the </w:t>
       </w:r>
-      <w:proofErr w:type="spellStart"/>
       <w:r>
         <w:rPr>
           <w:sz w:val="22"/>
           <w:szCs w:val="22"/>
         </w:rPr>
-        <w:t>gorund</w:t>
+        <w:t>ground</w:t>
       </w:r>
-      <w:proofErr w:type="spellEnd"/>
       <w:r>
         <w:rPr>
           <w:sz w:val="22"/>
@@ -4967,13 +5141,289 @@
           <w:szCs w:val="22"/>
         </w:rPr>
       </w:pPr>
+      <w:r>
+        <w:rPr>
+          <w:sz w:val="22"/>
+          <w:szCs w:val="22"/>
+        </w:rPr>
+        <w:t xml:space="preserve">This phase commences upon the initiation of separation. The interceptor spacecraft will enter its search mode, in which it orients itself in such a way that the target spacecraft enters the imaging payloads field </w:t>
+      </w:r>
+      <w:r>
+        <w:rPr>
+          <w:sz w:val="22"/>
+          <w:szCs w:val="22"/>
+        </w:rPr>
+        <w:lastRenderedPageBreak/>
+        <w:t>of vision. Once the target spacecraft has been acquired, the interceptor will thrust out to its ISK distance (~10 meters) and stationkeep there until it can be verified on the ground that ISK is being performed.</w:t>
+      </w:r>
+    </w:p>
+    <w:p>
+      <w:pPr>
+        <w:pStyle w:val="Heading4"/>
+      </w:pPr>
+      <w:r>
+        <w:t xml:space="preserve">Phase 1-D: Verify ISK </w:t>
+      </w:r>
+    </w:p>
+    <w:p>
+      <w:pPr>
+        <w:spacing w:after="120"/>
+        <w:jc w:val="both"/>
+        <w:rPr>
+          <w:sz w:val="22"/>
+          <w:szCs w:val="22"/>
+        </w:rPr>
+      </w:pPr>
+      <w:r>
+        <w:rPr>
+          <w:sz w:val="22"/>
+          <w:szCs w:val="22"/>
+        </w:rPr>
+        <w:t xml:space="preserve">Once the interceptor spacecraft has reached its ISK distance, it will perform thrust maneuvers to stay at said distance until verification of ISK has been made on the ground. This will be accomplished by either decoding beacon data that is being </w:t>
+      </w:r>
+      <w:r>
+        <w:rPr>
+          <w:sz w:val="22"/>
+          <w:szCs w:val="22"/>
+        </w:rPr>
+        <w:t>emitted by the interceptor at all times or by specifically querying for imaging/relative distance data during a pass over the Rascal ground station. This step helps alleviate the risks associated with rapidly separating the target and interceptor spacecraft, which could result in a rapid divergence in the relative displacement between each of them, making it impossible for each to rendezvous later in the mission.</w:t>
+      </w:r>
+    </w:p>
+    <w:p>
+      <w:pPr>
+        <w:pStyle w:val="Heading4"/>
+      </w:pPr>
+      <w:r>
+        <w:t>Phase 1-E: Continue Separation</w:t>
+      </w:r>
+    </w:p>
+    <w:p>
+      <w:pPr>
+        <w:spacing w:after="120"/>
+        <w:jc w:val="both"/>
+        <w:rPr>
+          <w:sz w:val="22"/>
+          <w:szCs w:val="22"/>
+        </w:rPr>
+      </w:pPr>
+      <w:r>
+        <w:rPr>
+          <w:sz w:val="22"/>
+          <w:szCs w:val="22"/>
+        </w:rPr>
+        <w:t>After ISK has been verified, the interceptor spacecraft will be commanded to increase the relative distance between it and the target spacecraft</w:t>
+      </w:r>
+      <w:r>
+        <w:rPr>
+          <w:sz w:val="22"/>
+          <w:szCs w:val="22"/>
+        </w:rPr>
+        <w:t xml:space="preserve"> from ~10 meters to ~100 meters, its remote stationkeeping (RSK) distance. This RSK distance constitutes a sphere of constant radius surrounding the target spacecraft, as shown in Figure 2-2. </w:t>
+      </w:r>
+    </w:p>
+    <w:p>
+      <w:pPr>
+        <w:pStyle w:val="Heading4"/>
+      </w:pPr>
+      <w:r>
+        <w:rPr>
+          <w:noProof/>
+          <w:lang w:eastAsia="en-US" w:bidi="ar-SA"/>
+        </w:rPr>
+        <w:pict>
+          <v:shape id="_x0000_s1030" type="#_x0000_t202" style="position:absolute;left:0;text-align:left;margin-left:0;margin-top:226.95pt;width:277.7pt;height:325.45pt;z-index:251661312;mso-position-horizontal-relative:margin;mso-position-vertical-relative:margin" filled="f" stroked="f">
+            <v:textbox>
+              <w:txbxContent>
+                <w:p>
+                  <w:pPr>
+                    <w:keepNext/>
+                    <w:jc w:val="center"/>
+                  </w:pPr>
+                  <w:r>
+                    <w:rPr>
+                      <w:noProof/>
+                      <w:lang w:eastAsia="en-US" w:bidi="ar-SA"/>
+                    </w:rPr>
+                    <w:drawing>
+                      <wp:inline distT="0" distB="0" distL="0" distR="0">
+                        <wp:extent cx="3199163" cy="2990910"/>
+                        <wp:effectExtent l="19050" t="0" r="1237" b="0"/>
+                        <wp:docPr id="3" name="Picture 2" descr="Max Separation Distance.tif"/>
+                        <wp:cNvGraphicFramePr>
+                          <a:graphicFrameLocks xmlns:a="http://schemas.openxmlformats.org/drawingml/2006/main" noChangeAspect="1"/>
+                        </wp:cNvGraphicFramePr>
+                        <a:graphic xmlns:a="http://schemas.openxmlformats.org/drawingml/2006/main">
+                          <a:graphicData uri="http://schemas.openxmlformats.org/drawingml/2006/picture">
+                            <pic:pic xmlns:pic="http://schemas.openxmlformats.org/drawingml/2006/picture">
+                              <pic:nvPicPr>
+                                <pic:cNvPr id="0" name="Max Separation Distance.tif"/>
+                                <pic:cNvPicPr/>
+                              </pic:nvPicPr>
+                              <pic:blipFill>
+                                <a:blip r:embed="rId15"/>
+                                <a:srcRect l="16174" t="14410" r="15194"/>
+                                <a:stretch>
+                                  <a:fillRect/>
+                                </a:stretch>
+                              </pic:blipFill>
+                              <pic:spPr>
+                                <a:xfrm>
+                                  <a:off x="0" y="0"/>
+                                  <a:ext cx="3203199" cy="2994684"/>
+                                </a:xfrm>
+                                <a:prstGeom prst="rect">
+                                  <a:avLst/>
+                                </a:prstGeom>
+                              </pic:spPr>
+                            </pic:pic>
+                          </a:graphicData>
+                        </a:graphic>
+                      </wp:inline>
+                    </w:drawing>
+                  </w:r>
+                </w:p>
+                <w:p>
+                  <w:pPr>
+                    <w:pStyle w:val="Caption"/>
+                  </w:pPr>
+                  <w:proofErr w:type="gramStart"/>
+                  <w:r>
+                    <w:rPr>
+                      <w:b/>
+                    </w:rPr>
+                    <w:t xml:space="preserve">Figure </w:t>
+                  </w:r>
+                  <w:r>
+                    <w:rPr>
+                      <w:b/>
+                    </w:rPr>
+                    <w:fldChar w:fldCharType="begin"/>
+                  </w:r>
+                  <w:r>
+                    <w:rPr>
+                      <w:b/>
+                    </w:rPr>
+                    <w:instrText xml:space="preserve"> STYLEREF 1 \s </w:instrText>
+                  </w:r>
+                  <w:r>
+                    <w:rPr>
+                      <w:b/>
+                    </w:rPr>
+                    <w:fldChar w:fldCharType="separate"/>
+                  </w:r>
+                  <w:r>
+                    <w:rPr>
+                      <w:b/>
+                      <w:noProof/>
+                    </w:rPr>
+                    <w:t>2</w:t>
+                  </w:r>
+                  <w:r>
+                    <w:rPr>
+                      <w:b/>
+                    </w:rPr>
+                    <w:fldChar w:fldCharType="end"/>
+                  </w:r>
+                  <w:r>
+                    <w:rPr>
+                      <w:b/>
+                    </w:rPr>
+                    <w:noBreakHyphen/>
+                  </w:r>
+                  <w:r>
+                    <w:rPr>
+                      <w:b/>
+                    </w:rPr>
+                    <w:fldChar w:fldCharType="begin"/>
+                  </w:r>
+                  <w:r>
+                    <w:rPr>
+                      <w:b/>
+                    </w:rPr>
+                    <w:instrText xml:space="preserve"> SEQ Figure \* ARABIC \s 1 </w:instrText>
+                  </w:r>
+                  <w:r>
+                    <w:rPr>
+                      <w:b/>
+                    </w:rPr>
+                    <w:fldChar w:fldCharType="separate"/>
+                  </w:r>
+                  <w:r>
+                    <w:rPr>
+                      <w:b/>
+                      <w:noProof/>
+                    </w:rPr>
+                    <w:t>2</w:t>
+                  </w:r>
+                  <w:r>
+                    <w:rPr>
+                      <w:b/>
+                    </w:rPr>
+                    <w:fldChar w:fldCharType="end"/>
+                  </w:r>
+                  <w:r>
+                    <w:rPr>
+                      <w:b/>
+                    </w:rPr>
+                    <w:t xml:space="preserve"> </w:t>
+                  </w:r>
+                  <w:r>
+                    <w:rPr>
+                      <w:b/>
+                    </w:rPr>
+                    <w:t>Remote Stationkeeping distance illustration.</w:t>
+                  </w:r>
+                  <w:proofErr w:type="gramEnd"/>
+                  <w:r>
+                    <w:rPr>
+                      <w:b/>
+                    </w:rPr>
+                    <w:t xml:space="preserve"> </w:t>
+                  </w:r>
+                  <w:r>
+                    <w:rPr>
+                      <w:i w:val="0"/>
+                    </w:rPr>
+                    <w:t>This image shows the maximum allowable separation distance between the target and interceptor. This distance is visualized as a sphere of constant radius surrounding the target spacecraft.</w:t>
+                  </w:r>
+                </w:p>
+                <w:p/>
+              </w:txbxContent>
+            </v:textbox>
+            <w10:wrap type="square" anchorx="margin" anchory="margin"/>
+          </v:shape>
+        </w:pict>
+      </w:r>
+      <w:r>
+        <w:t>Phase 1-F: Verify RSK</w:t>
+      </w:r>
+    </w:p>
+    <w:p>
+      <w:pPr>
+        <w:spacing w:after="120"/>
+        <w:jc w:val="both"/>
+        <w:rPr>
+          <w:sz w:val="22"/>
+          <w:szCs w:val="22"/>
+        </w:rPr>
+      </w:pPr>
+    </w:p>
+    <w:p>
+      <w:pPr>
+        <w:spacing w:after="120"/>
+        <w:jc w:val="both"/>
+        <w:rPr>
+          <w:sz w:val="22"/>
+          <w:szCs w:val="22"/>
+        </w:rPr>
+      </w:pPr>
     </w:p>
     <w:p/>
     <w:p/>
     <w:p/>
     <w:sectPr>
-      <w:headerReference w:type="default" r:id="rId15"/>
-      <w:footerReference w:type="default" r:id="rId16"/>
+      <w:headerReference w:type="default" r:id="rId16"/>
+      <w:footerReference w:type="default" r:id="rId17"/>
       <w:pgSz w:w="12240" w:h="15840"/>
       <w:pgMar w:top="1440" w:right="1440" w:bottom="1440" w:left="1440" w:header="996" w:footer="996" w:gutter="0"/>
       <w:cols w:space="720"/>
@@ -5146,7 +5596,7 @@
         <w:b/>
         <w:noProof/>
       </w:rPr>
-      <w:t>5 March 2014</w:t>
+      <w:t>10 March 2014</w:t>
     </w:r>
     <w:r>
       <w:rPr>
@@ -5182,9 +5632,6 @@
   <w:sdt>
     <w:sdtPr>
       <w:id w:val="709531012"/>
-      <w:placeholder>
-        <w:docPart w:val="AC6F96D9AE6343799F16252FFA9E7DCC"/>
-      </w:placeholder>
       <w:text/>
     </w:sdtPr>
     <w:sdtContent>
@@ -12424,8 +12871,9 @@
     <w:panose1 w:val="02010600030101010101"/>
     <w:charset w:val="86"/>
     <w:family w:val="auto"/>
+    <w:notTrueType/>
     <w:pitch w:val="variable"/>
-    <w:sig w:usb0="00000003" w:usb1="288F0000" w:usb2="00000016" w:usb3="00000000" w:csb0="00040001" w:csb1="00000000"/>
+    <w:sig w:usb0="00000001" w:usb1="080E0000" w:usb2="00000010" w:usb3="00000000" w:csb0="00040000" w:csb1="00000000"/>
   </w:font>
   <w:font w:name="Calibri">
     <w:panose1 w:val="020F0502020204030204"/>
@@ -12459,8 +12907,9 @@
     <w:panose1 w:val="020B0604030504040204"/>
     <w:charset w:val="00"/>
     <w:family w:val="swiss"/>
+    <w:notTrueType/>
     <w:pitch w:val="variable"/>
-    <w:sig w:usb0="E1002EFF" w:usb1="C000605B" w:usb2="00000029" w:usb3="00000000" w:csb0="000101FF" w:csb1="00000000"/>
+    <w:sig w:usb0="00000003" w:usb1="00000000" w:usb2="00000000" w:usb3="00000000" w:csb0="00000001" w:csb1="00000000"/>
   </w:font>
 </w:fonts>
 </file>
@@ -12479,6 +12928,7 @@
     <w:rsid w:val="000E00F8"/>
     <w:rsid w:val="002342A1"/>
     <w:rsid w:val="002836C3"/>
+    <w:rsid w:val="00330EA2"/>
     <w:rsid w:val="00383D41"/>
     <w:rsid w:val="00383DB6"/>
     <w:rsid w:val="003C72D6"/>
@@ -37441,7 +37891,7 @@
 </file>
 
 <file path=customXml/itemProps1.xml><?xml version="1.0" encoding="utf-8"?>
-<ds:datastoreItem xmlns:ds="http://schemas.openxmlformats.org/officeDocument/2006/customXml" ds:itemID="{155521A8-A28E-4D9A-A3C5-771032C5AB40}">
+<ds:datastoreItem xmlns:ds="http://schemas.openxmlformats.org/officeDocument/2006/customXml" ds:itemID="{955FEE42-2943-4A21-B278-58E3064513F4}">
   <ds:schemaRefs>
     <ds:schemaRef ds:uri="http://schemas.openxmlformats.org/officeDocument/2006/bibliography"/>
   </ds:schemaRefs>

</xml_diff>

<commit_message>
Finished CONOPS 1 description
</commit_message>
<xml_diff>
--- a/CMQA/ConOps/CONOPS Cases/RCL-O-CMQA3 Rascal Concept of Operations Trade Study.docx
+++ b/CMQA/ConOps/CONOPS Cases/RCL-O-CMQA3 Rascal Concept of Operations Trade Study.docx
@@ -216,7 +216,7 @@
                                     <a:blip r:embed="rId8">
                                       <a:extLst>
                                         <a:ext uri="{28A0092B-C50C-407E-A947-70E740481C1C}">
-                                          <a14:useLocalDpi xmlns:a14="http://schemas.microsoft.com/office/drawing/2010/main" xmlns:wps="http://schemas.microsoft.com/office/word/2010/wordprocessingShape" xmlns:wpi="http://schemas.microsoft.com/office/word/2010/wordprocessingInk" xmlns:wpg="http://schemas.microsoft.com/office/word/2010/wordprocessingGroup" xmlns:w14="http://schemas.microsoft.com/office/word/2010/wordml" xmlns:w="http://schemas.openxmlformats.org/wordprocessingml/2006/main" xmlns:w10="urn:schemas-microsoft-com:office:word" xmlns:wp14="http://schemas.microsoft.com/office/word/2010/wordprocessingDrawing" xmlns:v="urn:schemas-microsoft-com:vml" xmlns:o="urn:schemas-microsoft-com:office:office" xmlns:mc="http://schemas.openxmlformats.org/markup-compatibility/2006" xmlns:wpc="http://schemas.microsoft.com/office/word/2010/wordprocessingCanvas" xmlns="" val="0"/>
+                                          <a14:useLocalDpi xmlns="" xmlns:wpc="http://schemas.microsoft.com/office/word/2010/wordprocessingCanvas" xmlns:mc="http://schemas.openxmlformats.org/markup-compatibility/2006" xmlns:o="urn:schemas-microsoft-com:office:office" xmlns:v="urn:schemas-microsoft-com:vml" xmlns:wp14="http://schemas.microsoft.com/office/word/2010/wordprocessingDrawing" xmlns:w10="urn:schemas-microsoft-com:office:word" xmlns:w="http://schemas.openxmlformats.org/wordprocessingml/2006/main" xmlns:w14="http://schemas.microsoft.com/office/word/2010/wordml" xmlns:wpg="http://schemas.microsoft.com/office/word/2010/wordprocessingGroup" xmlns:wpi="http://schemas.microsoft.com/office/word/2010/wordprocessingInk" xmlns:wps="http://schemas.microsoft.com/office/word/2010/wordprocessingShape" xmlns:a14="http://schemas.microsoft.com/office/drawing/2010/main" val="0"/>
                                         </a:ext>
                                       </a:extLst>
                                     </a:blip>
@@ -267,7 +267,7 @@
                     <w:rPr>
                       <w:noProof/>
                     </w:rPr>
-                    <w:t>3/10/14</w:t>
+                    <w:t>3/11/14</w:t>
                   </w:r>
                   <w:r>
                     <w:rPr>
@@ -2379,7 +2379,7 @@
           <w:r>
             <w:fldChar w:fldCharType="separate"/>
           </w:r>
-          <w:hyperlink w:anchor="_Toc382223671" w:history="1">
+          <w:hyperlink w:anchor="_Toc382224743" w:history="1">
             <w:r>
               <w:rPr>
                 <w:rStyle w:val="Hyperlink"/>
@@ -2424,7 +2424,7 @@
                 <w:noProof/>
                 <w:webHidden/>
               </w:rPr>
-              <w:instrText xml:space="preserve"> PAGEREF _Toc382223671 \h </w:instrText>
+              <w:instrText xml:space="preserve"> PAGEREF _Toc382224743 \h </w:instrText>
             </w:r>
             <w:r>
               <w:rPr>
@@ -2471,7 +2471,7 @@
               <w:lang w:eastAsia="en-US" w:bidi="ar-SA"/>
             </w:rPr>
           </w:pPr>
-          <w:hyperlink w:anchor="_Toc382223672" w:history="1">
+          <w:hyperlink w:anchor="_Toc382224744" w:history="1">
             <w:r>
               <w:rPr>
                 <w:rStyle w:val="Hyperlink"/>
@@ -2516,7 +2516,7 @@
                 <w:noProof/>
                 <w:webHidden/>
               </w:rPr>
-              <w:instrText xml:space="preserve"> PAGEREF _Toc382223672 \h </w:instrText>
+              <w:instrText xml:space="preserve"> PAGEREF _Toc382224744 \h </w:instrText>
             </w:r>
             <w:r>
               <w:rPr>
@@ -2563,7 +2563,7 @@
               <w:lang w:eastAsia="en-US" w:bidi="ar-SA"/>
             </w:rPr>
           </w:pPr>
-          <w:hyperlink w:anchor="_Toc382223673" w:history="1">
+          <w:hyperlink w:anchor="_Toc382224745" w:history="1">
             <w:r>
               <w:rPr>
                 <w:rStyle w:val="Hyperlink"/>
@@ -2608,7 +2608,7 @@
                 <w:noProof/>
                 <w:webHidden/>
               </w:rPr>
-              <w:instrText xml:space="preserve"> PAGEREF _Toc382223673 \h </w:instrText>
+              <w:instrText xml:space="preserve"> PAGEREF _Toc382224745 \h </w:instrText>
             </w:r>
             <w:r>
               <w:rPr>
@@ -2654,7 +2654,7 @@
               <w:lang w:eastAsia="en-US" w:bidi="ar-SA"/>
             </w:rPr>
           </w:pPr>
-          <w:hyperlink w:anchor="_Toc382223674" w:history="1">
+          <w:hyperlink w:anchor="_Toc382224746" w:history="1">
             <w:r>
               <w:rPr>
                 <w:rStyle w:val="Hyperlink"/>
@@ -2701,7 +2701,7 @@
                 <w:noProof/>
                 <w:webHidden/>
               </w:rPr>
-              <w:instrText xml:space="preserve"> PAGEREF _Toc382223674 \h </w:instrText>
+              <w:instrText xml:space="preserve"> PAGEREF _Toc382224746 \h </w:instrText>
             </w:r>
             <w:r>
               <w:rPr>
@@ -2748,7 +2748,7 @@
               <w:lang w:eastAsia="en-US" w:bidi="ar-SA"/>
             </w:rPr>
           </w:pPr>
-          <w:hyperlink w:anchor="_Toc382223676" w:history="1">
+          <w:hyperlink w:anchor="_Toc382224748" w:history="1">
             <w:r>
               <w:rPr>
                 <w:rStyle w:val="Hyperlink"/>
@@ -2793,7 +2793,7 @@
                 <w:noProof/>
                 <w:webHidden/>
               </w:rPr>
-              <w:instrText xml:space="preserve"> PAGEREF _Toc382223676 \h </w:instrText>
+              <w:instrText xml:space="preserve"> PAGEREF _Toc382224748 \h </w:instrText>
             </w:r>
             <w:r>
               <w:rPr>
@@ -2840,7 +2840,7 @@
               <w:lang w:eastAsia="en-US" w:bidi="ar-SA"/>
             </w:rPr>
           </w:pPr>
-          <w:hyperlink w:anchor="_Toc382223677" w:history="1">
+          <w:hyperlink w:anchor="_Toc382224749" w:history="1">
             <w:r>
               <w:rPr>
                 <w:rStyle w:val="Hyperlink"/>
@@ -2885,7 +2885,7 @@
                 <w:noProof/>
                 <w:webHidden/>
               </w:rPr>
-              <w:instrText xml:space="preserve"> PAGEREF _Toc382223677 \h </w:instrText>
+              <w:instrText xml:space="preserve"> PAGEREF _Toc382224749 \h </w:instrText>
             </w:r>
             <w:r>
               <w:rPr>
@@ -2926,7 +2926,7 @@
               <w:szCs w:val="22"/>
             </w:rPr>
           </w:pPr>
-          <w:hyperlink w:anchor="_Toc382223678" w:history="1">
+          <w:hyperlink w:anchor="_Toc382224750" w:history="1">
             <w:r>
               <w:rPr>
                 <w:rStyle w:val="Hyperlink"/>
@@ -2971,7 +2971,7 @@
                 <w:noProof/>
                 <w:webHidden/>
               </w:rPr>
-              <w:instrText xml:space="preserve"> PAGEREF _Toc382223678 \h </w:instrText>
+              <w:instrText xml:space="preserve"> PAGEREF _Toc382224750 \h </w:instrText>
             </w:r>
             <w:r>
               <w:rPr>
@@ -3012,7 +3012,7 @@
               <w:szCs w:val="22"/>
             </w:rPr>
           </w:pPr>
-          <w:hyperlink w:anchor="_Toc382223679" w:history="1">
+          <w:hyperlink w:anchor="_Toc382224751" w:history="1">
             <w:r>
               <w:rPr>
                 <w:rStyle w:val="Hyperlink"/>
@@ -3057,7 +3057,7 @@
                 <w:noProof/>
                 <w:webHidden/>
               </w:rPr>
-              <w:instrText xml:space="preserve"> PAGEREF _Toc382223679 \h </w:instrText>
+              <w:instrText xml:space="preserve"> PAGEREF _Toc382224751 \h </w:instrText>
             </w:r>
             <w:r>
               <w:rPr>
@@ -3126,7 +3126,7 @@
       <w:pPr>
         <w:pStyle w:val="Heading1"/>
       </w:pPr>
-      <w:bookmarkStart w:id="1" w:name="_Toc382223671"/>
+      <w:bookmarkStart w:id="1" w:name="_Toc382224743"/>
       <w:r>
         <w:lastRenderedPageBreak/>
         <w:t>Introduction</w:t>
@@ -3137,7 +3137,7 @@
       <w:pPr>
         <w:pStyle w:val="Heading2"/>
       </w:pPr>
-      <w:bookmarkStart w:id="2" w:name="_Toc382223672"/>
+      <w:bookmarkStart w:id="2" w:name="_Toc382224744"/>
       <w:r>
         <w:t>Background</w:t>
       </w:r>
@@ -3166,7 +3166,7 @@
       <w:pPr>
         <w:pStyle w:val="Heading2"/>
       </w:pPr>
-      <w:bookmarkStart w:id="3" w:name="_Toc382223673"/>
+      <w:bookmarkStart w:id="3" w:name="_Toc382224745"/>
       <w:r>
         <w:t xml:space="preserve">Rascal Mission Statement and </w:t>
       </w:r>
@@ -3521,7 +3521,7 @@
           <w:lang w:eastAsia="en-US" w:bidi="ar-SA"/>
         </w:rPr>
       </w:pPr>
-      <w:bookmarkStart w:id="4" w:name="_Toc382223674"/>
+      <w:bookmarkStart w:id="4" w:name="_Toc382224746"/>
       <w:r>
         <w:rPr>
           <w:lang w:eastAsia="en-US" w:bidi="ar-SA"/>
@@ -3548,14 +3548,16 @@
       </w:pPr>
       <w:bookmarkStart w:id="5" w:name="_Toc381875755"/>
       <w:bookmarkStart w:id="6" w:name="_Toc382223675"/>
+      <w:bookmarkStart w:id="7" w:name="_Toc382224747"/>
       <w:bookmarkEnd w:id="5"/>
       <w:bookmarkEnd w:id="6"/>
+      <w:bookmarkEnd w:id="7"/>
     </w:p>
     <w:p>
       <w:pPr>
         <w:pStyle w:val="Heading2"/>
       </w:pPr>
-      <w:bookmarkStart w:id="7" w:name="_Toc382223676"/>
+      <w:bookmarkStart w:id="8" w:name="_Toc382224748"/>
       <w:r>
         <w:t>General</w:t>
       </w:r>
@@ -3568,7 +3570,7 @@
       <w:r>
         <w:t xml:space="preserve"> and Definitions</w:t>
       </w:r>
-      <w:bookmarkEnd w:id="7"/>
+      <w:bookmarkEnd w:id="8"/>
     </w:p>
     <w:p>
       <w:pPr>
@@ -4146,7 +4148,7 @@
       <w:pPr>
         <w:pStyle w:val="Heading2"/>
       </w:pPr>
-      <w:bookmarkStart w:id="8" w:name="_Toc382223677"/>
+      <w:bookmarkStart w:id="9" w:name="_Toc382224749"/>
       <w:r>
         <w:lastRenderedPageBreak/>
         <w:t>CONOPS-1</w:t>
@@ -4154,7 +4156,7 @@
       <w:r>
         <w:t>: RPO Demonstration without Docking</w:t>
       </w:r>
-      <w:bookmarkEnd w:id="8"/>
+      <w:bookmarkEnd w:id="9"/>
     </w:p>
     <w:p>
       <w:pPr>
@@ -4504,8 +4506,8 @@
           <w:szCs w:val="28"/>
         </w:rPr>
       </w:pPr>
-      <w:bookmarkStart w:id="9" w:name="_GoBack"/>
-      <w:bookmarkEnd w:id="9"/>
+      <w:bookmarkStart w:id="10" w:name="_GoBack"/>
+      <w:bookmarkEnd w:id="10"/>
     </w:p>
     <w:p>
       <w:pPr>
@@ -4756,7 +4758,7 @@
       <w:pPr>
         <w:pStyle w:val="Heading3"/>
       </w:pPr>
-      <w:bookmarkStart w:id="10" w:name="_Toc382223678"/>
+      <w:bookmarkStart w:id="11" w:name="_Toc382224750"/>
       <w:r>
         <w:lastRenderedPageBreak/>
         <w:t>Phase</w:t>
@@ -4770,7 +4772,7 @@
       <w:r>
         <w:t>: Launch to Checkout</w:t>
       </w:r>
-      <w:bookmarkEnd w:id="10"/>
+      <w:bookmarkEnd w:id="11"/>
     </w:p>
     <w:p>
       <w:pPr>
@@ -4999,7 +5001,7 @@
       <w:pPr>
         <w:pStyle w:val="Heading3"/>
       </w:pPr>
-      <w:bookmarkStart w:id="11" w:name="_Toc382223679"/>
+      <w:bookmarkStart w:id="12" w:name="_Toc382224751"/>
       <w:r>
         <w:t>Phase</w:t>
       </w:r>
@@ -5015,7 +5017,7 @@
       <w:r>
         <w:t>Cooperating Mission Phase</w:t>
       </w:r>
-      <w:bookmarkEnd w:id="11"/>
+      <w:bookmarkEnd w:id="12"/>
     </w:p>
     <w:p>
       <w:pPr>
@@ -5194,7 +5196,19 @@
         <w:pStyle w:val="Heading4"/>
       </w:pPr>
       <w:r>
-        <w:t>Phase 1-E: Continue Separation</w:t>
+        <w:t xml:space="preserve">Phase 1-E: </w:t>
+      </w:r>
+      <w:r>
+        <w:t xml:space="preserve">Command </w:t>
+      </w:r>
+      <w:r>
+        <w:t>Continue</w:t>
+      </w:r>
+      <w:r>
+        <w:t>d</w:t>
+      </w:r>
+      <w:r>
+        <w:t xml:space="preserve"> Separation</w:t>
       </w:r>
     </w:p>
     <w:p>
@@ -5231,7 +5245,7 @@
           <w:lang w:eastAsia="en-US" w:bidi="ar-SA"/>
         </w:rPr>
         <w:pict>
-          <v:shape id="_x0000_s1030" type="#_x0000_t202" style="position:absolute;left:0;text-align:left;margin-left:0;margin-top:226.95pt;width:277.7pt;height:325.45pt;z-index:251661312;mso-position-horizontal-relative:margin;mso-position-vertical-relative:margin" filled="f" stroked="f">
+          <v:shape id="_x0000_s1030" type="#_x0000_t202" style="position:absolute;left:0;text-align:left;margin-left:-2.15pt;margin-top:226.95pt;width:230.95pt;height:306.95pt;z-index:251661312;mso-position-horizontal-relative:margin;mso-position-vertical-relative:margin" filled="f" stroked="f">
             <v:textbox>
               <w:txbxContent>
                 <w:p>
@@ -5246,8 +5260,8 @@
                     </w:rPr>
                     <w:drawing>
                       <wp:inline distT="0" distB="0" distL="0" distR="0">
-                        <wp:extent cx="3199163" cy="2990910"/>
-                        <wp:effectExtent l="19050" t="0" r="1237" b="0"/>
+                        <wp:extent cx="2795402" cy="2613433"/>
+                        <wp:effectExtent l="19050" t="0" r="4948" b="0"/>
                         <wp:docPr id="3" name="Picture 2" descr="Max Separation Distance.tif"/>
                         <wp:cNvGraphicFramePr>
                           <a:graphicFrameLocks xmlns:a="http://schemas.openxmlformats.org/drawingml/2006/main" noChangeAspect="1"/>
@@ -5269,7 +5283,7 @@
                               <pic:spPr>
                                 <a:xfrm>
                                   <a:off x="0" y="0"/>
-                                  <a:ext cx="3203199" cy="2994684"/>
+                                  <a:ext cx="2804840" cy="2622256"/>
                                 </a:xfrm>
                                 <a:prstGeom prst="rect">
                                   <a:avLst/>
@@ -5407,6 +5421,237 @@
           <w:szCs w:val="22"/>
         </w:rPr>
       </w:pPr>
+      <w:r>
+        <w:rPr>
+          <w:sz w:val="22"/>
+          <w:szCs w:val="22"/>
+        </w:rPr>
+        <w:t xml:space="preserve">Once the interceptor has reached its RSK distance, it </w:t>
+      </w:r>
+      <w:proofErr w:type="gramStart"/>
+      <w:r>
+        <w:rPr>
+          <w:sz w:val="22"/>
+          <w:szCs w:val="22"/>
+        </w:rPr>
+        <w:t>will</w:t>
+      </w:r>
+      <w:proofErr w:type="gramEnd"/>
+      <w:r>
+        <w:rPr>
+          <w:sz w:val="22"/>
+          <w:szCs w:val="22"/>
+        </w:rPr>
+        <w:t xml:space="preserve"> stationkeep until said separation has been verified, which will take place in a manner similar to that for verifying the ISK distance in Section 2.2.2.4.</w:t>
+      </w:r>
+    </w:p>
+    <w:p>
+      <w:pPr>
+        <w:pStyle w:val="Heading4"/>
+      </w:pPr>
+      <w:r>
+        <w:t>Phase 1-G: Command Rendezvous</w:t>
+      </w:r>
+    </w:p>
+    <w:p>
+      <w:pPr>
+        <w:spacing w:after="120"/>
+        <w:jc w:val="both"/>
+        <w:rPr>
+          <w:sz w:val="22"/>
+          <w:szCs w:val="22"/>
+        </w:rPr>
+      </w:pPr>
+      <w:r>
+        <w:rPr>
+          <w:sz w:val="22"/>
+          <w:szCs w:val="22"/>
+        </w:rPr>
+        <w:t xml:space="preserve">After RSK has been verified, a ground operator will command the interceptor to perform a rendezvous relative to the target spacecraft. This will constitute reducing the relative distance between the target and interceptor from the RSK to the ISK distance. </w:t>
+      </w:r>
+      <w:r>
+        <w:rPr>
+          <w:sz w:val="22"/>
+          <w:szCs w:val="22"/>
+        </w:rPr>
+        <w:t>Upon reaching its ISK distance, the interceptor will stationkeep until rendezvous verification can be made.</w:t>
+      </w:r>
+    </w:p>
+    <w:p>
+      <w:pPr>
+        <w:pStyle w:val="Heading4"/>
+      </w:pPr>
+      <w:r>
+        <w:t>Phase 1-H: Verify Rendezvous</w:t>
+      </w:r>
+    </w:p>
+    <w:p>
+      <w:pPr>
+        <w:spacing w:after="120"/>
+        <w:jc w:val="both"/>
+        <w:rPr>
+          <w:sz w:val="22"/>
+          <w:szCs w:val="22"/>
+        </w:rPr>
+      </w:pPr>
+      <w:r>
+        <w:rPr>
+          <w:sz w:val="22"/>
+          <w:szCs w:val="22"/>
+        </w:rPr>
+        <w:t xml:space="preserve">After the interceptor has reached its ISK distance, rendezvous will be verified in the same manner discussed in Section 2.2.2.4. </w:t>
+      </w:r>
+      <w:r>
+        <w:rPr>
+          <w:sz w:val="22"/>
+          <w:szCs w:val="22"/>
+        </w:rPr>
+        <w:t xml:space="preserve">Once this has been done, Phase </w:t>
+      </w:r>
+      <w:r>
+        <w:rPr>
+          <w:sz w:val="22"/>
+          <w:szCs w:val="22"/>
+        </w:rPr>
+        <w:t>1 will be considered complete, and preliminary mission success will be considered achieved.</w:t>
+      </w:r>
+    </w:p>
+    <w:p>
+      <w:pPr>
+        <w:pStyle w:val="Heading3"/>
+      </w:pPr>
+      <w:r>
+        <w:t>Phase 2: Semi-Cooperating Mission Phase</w:t>
+      </w:r>
+    </w:p>
+    <w:p>
+      <w:pPr>
+        <w:spacing w:after="120"/>
+        <w:jc w:val="both"/>
+        <w:rPr>
+          <w:sz w:val="22"/>
+          <w:szCs w:val="22"/>
+        </w:rPr>
+      </w:pPr>
+      <w:r>
+        <w:rPr>
+          <w:sz w:val="22"/>
+          <w:szCs w:val="22"/>
+        </w:rPr>
+        <w:t xml:space="preserve">Phase 2 of the Rascal mission consists of repeating the first phase of the mission without the visual aids that were used to help identify the target spacecraft to the image processing payload on the interceptor. This effectively constitutes repeating steps C-H of Phase 1, with the added step of commanding the target spacecraft to power off its visual aids. This phase will be set to take place over a set period of time. If the phase takes longer than that to complete, the visual </w:t>
+      </w:r>
+      <w:r>
+        <w:rPr>
+          <w:sz w:val="22"/>
+          <w:szCs w:val="22"/>
+        </w:rPr>
+        <w:t>aids will automatically power</w:t>
+      </w:r>
+      <w:r>
+        <w:rPr>
+          <w:sz w:val="22"/>
+          <w:szCs w:val="22"/>
+        </w:rPr>
+        <w:t xml:space="preserve"> back on, as to allow for </w:t>
+      </w:r>
+      <w:r>
+        <w:rPr>
+          <w:sz w:val="22"/>
+          <w:szCs w:val="22"/>
+        </w:rPr>
+        <w:lastRenderedPageBreak/>
+        <w:t xml:space="preserve">the interceptor to return to its starting position and for an assessment of its flight </w:t>
+      </w:r>
+      <w:r>
+        <w:rPr>
+          <w:sz w:val="22"/>
+          <w:szCs w:val="22"/>
+        </w:rPr>
+        <w:t>algorithms</w:t>
+      </w:r>
+      <w:r>
+        <w:rPr>
+          <w:sz w:val="22"/>
+          <w:szCs w:val="22"/>
+        </w:rPr>
+        <w:t xml:space="preserve">. </w:t>
+      </w:r>
+    </w:p>
+    <w:p>
+      <w:pPr>
+        <w:pStyle w:val="Heading3"/>
+      </w:pPr>
+      <w:r>
+        <w:t>Phase 3: Noncooperating Mission Phase</w:t>
+      </w:r>
+    </w:p>
+    <w:p>
+      <w:pPr>
+        <w:spacing w:after="120"/>
+        <w:jc w:val="both"/>
+        <w:rPr>
+          <w:sz w:val="22"/>
+          <w:szCs w:val="22"/>
+        </w:rPr>
+      </w:pPr>
+      <w:r>
+        <w:rPr>
+          <w:sz w:val="22"/>
+          <w:szCs w:val="22"/>
+        </w:rPr>
+        <w:t xml:space="preserve">Phase 3 of the Rascal mission is a continuation of Phase 2: as opposed to only powering off the target spacecraft’s visual aids for the interceptor’s imaging payload, the target spacecraft’s GPS beacon will also be powered off, thus transforming the target into a </w:t>
+      </w:r>
+      <w:proofErr w:type="spellStart"/>
+      <w:r>
+        <w:rPr>
+          <w:sz w:val="22"/>
+          <w:szCs w:val="22"/>
+        </w:rPr>
+        <w:t>noncooperating</w:t>
+      </w:r>
+      <w:proofErr w:type="spellEnd"/>
+      <w:r>
+        <w:rPr>
+          <w:sz w:val="22"/>
+          <w:szCs w:val="22"/>
+        </w:rPr>
+        <w:t xml:space="preserve"> space object, as would be the case in an applied inspection mission. As such, Phase 3 will consist of the same maneuvers as those described in Phase 2, with the same mission timer in play as in that phase. Full mission success is defined as being able to complete Phase 3.</w:t>
+      </w:r>
+    </w:p>
+    <w:p>
+      <w:pPr>
+        <w:pStyle w:val="Heading3"/>
+      </w:pPr>
+      <w:r>
+        <w:t>Phase 4: Extended Operations Phase</w:t>
+      </w:r>
+    </w:p>
+    <w:p>
+      <w:pPr>
+        <w:spacing w:after="120"/>
+        <w:jc w:val="both"/>
+        <w:rPr>
+          <w:sz w:val="22"/>
+          <w:szCs w:val="22"/>
+        </w:rPr>
+      </w:pPr>
+      <w:r>
+        <w:rPr>
+          <w:sz w:val="22"/>
+          <w:szCs w:val="22"/>
+        </w:rPr>
+        <w:t>Phase 4 of the Rascal mission consists of extended operations, which can include performing Phases 1-3 until the propellant in the interceptor is depleted, using the interceptor’s imaging payload for Earth observation, or for studying the relative drift between two different spacecraft when provided with initial velocity and position information. The extended operations phase would end when both spacecraft deorbit within 1-3 years of launch.</w:t>
+      </w:r>
+    </w:p>
+    <w:p>
+      <w:pPr>
+        <w:spacing w:after="120"/>
+        <w:jc w:val="both"/>
+        <w:rPr>
+          <w:sz w:val="22"/>
+          <w:szCs w:val="22"/>
+        </w:rPr>
+      </w:pPr>
     </w:p>
     <w:p>
       <w:pPr>
@@ -5514,7 +5759,7 @@
         <w:b/>
         <w:noProof/>
       </w:rPr>
-      <w:t>8</w:t>
+      <w:t>9</w:t>
     </w:r>
     <w:r>
       <w:rPr>
@@ -5551,7 +5796,7 @@
         <w:b/>
         <w:noProof/>
       </w:rPr>
-      <w:t>8</w:t>
+      <w:t>9</w:t>
     </w:r>
     <w:r>
       <w:rPr>
@@ -5596,7 +5841,7 @@
         <w:b/>
         <w:noProof/>
       </w:rPr>
-      <w:t>10 March 2014</w:t>
+      <w:t>11 March 2014</w:t>
     </w:r>
     <w:r>
       <w:rPr>
@@ -12948,6 +13193,7 @@
     <w:rsid w:val="00CD5544"/>
     <w:rsid w:val="00D92AB8"/>
     <w:rsid w:val="00DE0155"/>
+    <w:rsid w:val="00DF1AB0"/>
     <w:rsid w:val="00FB5770"/>
     <w:rsid w:val="00FE5C4C"/>
     <w:rsid w:val="00FF481B"/>
@@ -37891,7 +38137,7 @@
 </file>
 
 <file path=customXml/itemProps1.xml><?xml version="1.0" encoding="utf-8"?>
-<ds:datastoreItem xmlns:ds="http://schemas.openxmlformats.org/officeDocument/2006/customXml" ds:itemID="{955FEE42-2943-4A21-B278-58E3064513F4}">
+<ds:datastoreItem xmlns:ds="http://schemas.openxmlformats.org/officeDocument/2006/customXml" ds:itemID="{3F4A9C45-61D0-4367-837A-8FFC07DE4402}">
   <ds:schemaRefs>
     <ds:schemaRef ds:uri="http://schemas.openxmlformats.org/officeDocument/2006/bibliography"/>
   </ds:schemaRefs>

</xml_diff>

<commit_message>
Finished up until CONOPS-2. Now time for doing trade studies
</commit_message>
<xml_diff>
--- a/CMQA/ConOps/CONOPS Cases/RCL-O-CMQA3 Rascal Concept of Operations Trade Study.docx
+++ b/CMQA/ConOps/CONOPS Cases/RCL-O-CMQA3 Rascal Concept of Operations Trade Study.docx
@@ -5645,6 +5645,503 @@
     </w:p>
     <w:p>
       <w:pPr>
+        <w:pStyle w:val="Heading2"/>
+      </w:pPr>
+      <w:r>
+        <w:t>CONOPS-2: RPO Demonstration with Docking</w:t>
+      </w:r>
+    </w:p>
+    <w:p>
+      <w:pPr>
+        <w:pStyle w:val="BodyText"/>
+        <w:jc w:val="both"/>
+        <w:rPr>
+          <w:sz w:val="22"/>
+          <w:szCs w:val="22"/>
+          <w:lang w:eastAsia="en-US" w:bidi="ar-SA"/>
+        </w:rPr>
+      </w:pPr>
+      <w:r>
+        <w:rPr>
+          <w:sz w:val="22"/>
+          <w:szCs w:val="22"/>
+          <w:lang w:eastAsia="en-US" w:bidi="ar-SA"/>
+        </w:rPr>
+        <w:t>Figure 2-3 shows a general overview of CONOPS-2. This CONOPS is almost identical to CONOPS-1, with the exception that it will end Phase 1 (As discussed in the previous section) with docking, as opposed to just stationkeeping. This CONOPS also offers points over the course of the mission where mission operations can be “paused”, allowing for mission operators ample time to plan out each phase of the mission, as well as for a reduction in the amount of risk associated with relative spacecraft separation distances becoming too large to overcome as the mission goes on.</w:t>
+      </w:r>
+    </w:p>
+    <w:p>
+      <w:pPr>
+        <w:pStyle w:val="BodyText"/>
+        <w:jc w:val="both"/>
+        <w:rPr>
+          <w:sz w:val="22"/>
+          <w:szCs w:val="22"/>
+          <w:lang w:eastAsia="en-US" w:bidi="ar-SA"/>
+        </w:rPr>
+      </w:pPr>
+      <w:r>
+        <w:rPr>
+          <w:noProof/>
+          <w:sz w:val="22"/>
+          <w:szCs w:val="22"/>
+          <w:lang w:eastAsia="en-US" w:bidi="ar-SA"/>
+        </w:rPr>
+        <w:pict>
+          <v:shape id="_x0000_s1032" type="#_x0000_t202" style="position:absolute;left:0;text-align:left;margin-left:0;margin-top:368.6pt;width:283.3pt;height:273.05pt;z-index:251662336;mso-position-horizontal-relative:margin;mso-position-vertical-relative:margin" filled="f" stroked="f">
+            <v:textbox>
+              <w:txbxContent>
+                <w:p>
+                  <w:pPr>
+                    <w:keepNext/>
+                  </w:pPr>
+                  <w:r>
+                    <w:rPr>
+                      <w:noProof/>
+                      <w:lang w:eastAsia="en-US" w:bidi="ar-SA"/>
+                    </w:rPr>
+                    <w:drawing>
+                      <wp:inline distT="0" distB="0" distL="0" distR="0">
+                        <wp:extent cx="3424794" cy="2568595"/>
+                        <wp:effectExtent l="19050" t="0" r="4206" b="0"/>
+                        <wp:docPr id="4" name="Picture 3" descr="CONOPS 2 Illustration.tif"/>
+                        <wp:cNvGraphicFramePr>
+                          <a:graphicFrameLocks xmlns:a="http://schemas.openxmlformats.org/drawingml/2006/main" noChangeAspect="1"/>
+                        </wp:cNvGraphicFramePr>
+                        <a:graphic xmlns:a="http://schemas.openxmlformats.org/drawingml/2006/main">
+                          <a:graphicData uri="http://schemas.openxmlformats.org/drawingml/2006/picture">
+                            <pic:pic xmlns:pic="http://schemas.openxmlformats.org/drawingml/2006/picture">
+                              <pic:nvPicPr>
+                                <pic:cNvPr id="0" name="CONOPS 2 Illustration.tif"/>
+                                <pic:cNvPicPr/>
+                              </pic:nvPicPr>
+                              <pic:blipFill>
+                                <a:blip r:embed="rId16"/>
+                                <a:stretch>
+                                  <a:fillRect/>
+                                </a:stretch>
+                              </pic:blipFill>
+                              <pic:spPr>
+                                <a:xfrm>
+                                  <a:off x="0" y="0"/>
+                                  <a:ext cx="3431595" cy="2573696"/>
+                                </a:xfrm>
+                                <a:prstGeom prst="rect">
+                                  <a:avLst/>
+                                </a:prstGeom>
+                              </pic:spPr>
+                            </pic:pic>
+                          </a:graphicData>
+                        </a:graphic>
+                      </wp:inline>
+                    </w:drawing>
+                  </w:r>
+                </w:p>
+                <w:p>
+                  <w:pPr>
+                    <w:pStyle w:val="Caption"/>
+                  </w:pPr>
+                  <w:proofErr w:type="gramStart"/>
+                  <w:r>
+                    <w:rPr>
+                      <w:b/>
+                    </w:rPr>
+                    <w:t xml:space="preserve">Figure </w:t>
+                  </w:r>
+                  <w:r>
+                    <w:rPr>
+                      <w:b/>
+                    </w:rPr>
+                    <w:fldChar w:fldCharType="begin"/>
+                  </w:r>
+                  <w:r>
+                    <w:rPr>
+                      <w:b/>
+                    </w:rPr>
+                    <w:instrText xml:space="preserve"> STYLEREF 1 \s </w:instrText>
+                  </w:r>
+                  <w:r>
+                    <w:rPr>
+                      <w:b/>
+                    </w:rPr>
+                    <w:fldChar w:fldCharType="separate"/>
+                  </w:r>
+                  <w:r>
+                    <w:rPr>
+                      <w:b/>
+                      <w:noProof/>
+                    </w:rPr>
+                    <w:t>2</w:t>
+                  </w:r>
+                  <w:r>
+                    <w:rPr>
+                      <w:b/>
+                    </w:rPr>
+                    <w:fldChar w:fldCharType="end"/>
+                  </w:r>
+                  <w:r>
+                    <w:rPr>
+                      <w:b/>
+                    </w:rPr>
+                    <w:noBreakHyphen/>
+                  </w:r>
+                  <w:r>
+                    <w:rPr>
+                      <w:b/>
+                    </w:rPr>
+                    <w:fldChar w:fldCharType="begin"/>
+                  </w:r>
+                  <w:r>
+                    <w:rPr>
+                      <w:b/>
+                    </w:rPr>
+                    <w:instrText xml:space="preserve"> SEQ Figure \* ARABIC \s 1 </w:instrText>
+                  </w:r>
+                  <w:r>
+                    <w:rPr>
+                      <w:b/>
+                    </w:rPr>
+                    <w:fldChar w:fldCharType="separate"/>
+                  </w:r>
+                  <w:r>
+                    <w:rPr>
+                      <w:b/>
+                      <w:noProof/>
+                    </w:rPr>
+                    <w:t>3</w:t>
+                  </w:r>
+                  <w:r>
+                    <w:rPr>
+                      <w:b/>
+                    </w:rPr>
+                    <w:fldChar w:fldCharType="end"/>
+                  </w:r>
+                  <w:r>
+                    <w:rPr>
+                      <w:b/>
+                    </w:rPr>
+                    <w:t>CONOPS-2 illustration.</w:t>
+                  </w:r>
+                  <w:proofErr w:type="gramEnd"/>
+                  <w:r>
+                    <w:rPr>
+                      <w:b/>
+                    </w:rPr>
+                    <w:t xml:space="preserve"> </w:t>
+                  </w:r>
+                  <w:r>
+                    <w:rPr>
+                      <w:i w:val="0"/>
+                    </w:rPr>
+                    <w:t>The second CONOPS for the Rascal mission is almost identical to the first, with</w:t>
+                  </w:r>
+                  <w:r>
+                    <w:rPr>
+                      <w:i w:val="0"/>
+                    </w:rPr>
+                    <w:t xml:space="preserve"> </w:t>
+                  </w:r>
+                  <w:r>
+                    <w:rPr>
+                      <w:i w:val="0"/>
+                    </w:rPr>
+                    <w:t>the only difference being a docking maneuver that is performed at the end of Phase 1.</w:t>
+                  </w:r>
+                </w:p>
+                <w:p/>
+              </w:txbxContent>
+            </v:textbox>
+            <w10:wrap type="square" anchorx="margin" anchory="margin"/>
+          </v:shape>
+        </w:pict>
+      </w:r>
+      <w:r>
+        <w:rPr>
+          <w:sz w:val="22"/>
+          <w:szCs w:val="22"/>
+          <w:lang w:eastAsia="en-US" w:bidi="ar-SA"/>
+        </w:rPr>
+        <w:t xml:space="preserve">Thus the general mission operations of this CONOPS are quite similar to CONOPS-1, with </w:t>
+      </w:r>
+      <w:r>
+        <w:rPr>
+          <w:sz w:val="22"/>
+          <w:szCs w:val="22"/>
+          <w:lang w:eastAsia="en-US" w:bidi="ar-SA"/>
+        </w:rPr>
+        <w:t>beginning with</w:t>
+      </w:r>
+      <w:r>
+        <w:rPr>
+          <w:sz w:val="22"/>
+          <w:szCs w:val="22"/>
+          <w:lang w:eastAsia="en-US" w:bidi="ar-SA"/>
+        </w:rPr>
+        <w:t xml:space="preserve"> initial launch, launch vehicle ejection, and checkout, </w:t>
+      </w:r>
+      <w:r>
+        <w:rPr>
+          <w:sz w:val="22"/>
+          <w:szCs w:val="22"/>
+          <w:lang w:eastAsia="en-US" w:bidi="ar-SA"/>
+        </w:rPr>
+        <w:t>and ending with the 4 phases discussed in the previous section.</w:t>
+      </w:r>
+    </w:p>
+    <w:p>
+      <w:pPr>
+        <w:pStyle w:val="ListParagraph"/>
+        <w:keepNext/>
+        <w:widowControl w:val="0"/>
+        <w:numPr>
+          <w:ilvl w:val="1"/>
+          <w:numId w:val="44"/>
+        </w:numPr>
+        <w:tabs>
+          <w:tab w:val="left" w:pos="432"/>
+        </w:tabs>
+        <w:suppressAutoHyphens/>
+        <w:spacing w:before="240" w:after="60" w:line="240" w:lineRule="auto"/>
+        <w:outlineLvl w:val="0"/>
+        <w:rPr>
+          <w:rFonts w:ascii="Times New Roman" w:hAnsi="Times New Roman" w:cs="Times New Roman"/>
+          <w:b/>
+          <w:bCs/>
+          <w:vanish/>
+          <w:kern w:val="1"/>
+          <w:sz w:val="28"/>
+          <w:szCs w:val="32"/>
+        </w:rPr>
+      </w:pPr>
+    </w:p>
+    <w:p>
+      <w:pPr>
+        <w:pStyle w:val="Heading3"/>
+        <w:tabs>
+          <w:tab w:val="bar" w:pos="1080"/>
+        </w:tabs>
+        <w:ind w:left="360" w:firstLine="360"/>
+        <w:rPr>
+          <w:lang w:eastAsia="en-US" w:bidi="ar-SA"/>
+        </w:rPr>
+      </w:pPr>
+      <w:r>
+        <w:rPr>
+          <w:lang w:eastAsia="en-US" w:bidi="ar-SA"/>
+        </w:rPr>
+        <w:t xml:space="preserve">Phase 0: </w:t>
+      </w:r>
+      <w:r>
+        <w:rPr>
+          <w:lang w:eastAsia="en-US" w:bidi="ar-SA"/>
+        </w:rPr>
+        <w:t>Launch to Checkout</w:t>
+      </w:r>
+    </w:p>
+    <w:p>
+      <w:pPr>
+        <w:spacing w:after="120"/>
+        <w:jc w:val="both"/>
+        <w:rPr>
+          <w:sz w:val="22"/>
+          <w:szCs w:val="22"/>
+          <w:lang w:eastAsia="en-US" w:bidi="ar-SA"/>
+        </w:rPr>
+      </w:pPr>
+      <w:r>
+        <w:rPr>
+          <w:sz w:val="22"/>
+          <w:szCs w:val="22"/>
+          <w:lang w:eastAsia="en-US" w:bidi="ar-SA"/>
+        </w:rPr>
+        <w:t>Phase 0 for CONOPS-2 is identical to that for CONOPS-1. Thus, refer to Section 2.2.1 for more information.</w:t>
+      </w:r>
+    </w:p>
+    <w:p>
+      <w:pPr>
+        <w:pStyle w:val="Heading3"/>
+        <w:rPr>
+          <w:lang w:eastAsia="en-US" w:bidi="ar-SA"/>
+        </w:rPr>
+      </w:pPr>
+      <w:r>
+        <w:rPr>
+          <w:lang w:eastAsia="en-US" w:bidi="ar-SA"/>
+        </w:rPr>
+        <w:t>Phase 1: Fully Cooperating Mission Phase</w:t>
+      </w:r>
+    </w:p>
+    <w:p>
+      <w:pPr>
+        <w:pStyle w:val="BodyText"/>
+        <w:jc w:val="both"/>
+        <w:rPr>
+          <w:sz w:val="22"/>
+          <w:szCs w:val="22"/>
+          <w:lang w:eastAsia="en-US" w:bidi="ar-SA"/>
+        </w:rPr>
+      </w:pPr>
+      <w:r>
+        <w:rPr>
+          <w:sz w:val="22"/>
+          <w:szCs w:val="22"/>
+          <w:lang w:eastAsia="en-US" w:bidi="ar-SA"/>
+        </w:rPr>
+        <w:t>Phase 1 for CONOPS-2 consists of exactly the same maneuvers as those listed in Phase 1 of CONOPS-1, a single step added after Phase 1-H, as described below.</w:t>
+      </w:r>
+    </w:p>
+    <w:p>
+      <w:pPr>
+        <w:pStyle w:val="Heading4"/>
+        <w:rPr>
+          <w:lang w:eastAsia="en-US" w:bidi="ar-SA"/>
+        </w:rPr>
+      </w:pPr>
+      <w:r>
+        <w:rPr>
+          <w:lang w:eastAsia="en-US" w:bidi="ar-SA"/>
+        </w:rPr>
+        <w:t>Phase 1-F: Docking</w:t>
+      </w:r>
+    </w:p>
+    <w:p>
+      <w:pPr>
+        <w:jc w:val="both"/>
+        <w:rPr>
+          <w:lang w:eastAsia="en-US" w:bidi="ar-SA"/>
+        </w:rPr>
+      </w:pPr>
+      <w:r>
+        <w:rPr>
+          <w:lang w:eastAsia="en-US" w:bidi="ar-SA"/>
+        </w:rPr>
+        <w:t xml:space="preserve">After the verifying that ISK has been achieved, the interceptor will be commanded to commence docking. Docking would then take place within a single pass over </w:t>
+      </w:r>
+      <w:r>
+        <w:rPr>
+          <w:lang w:eastAsia="en-US" w:bidi="ar-SA"/>
+        </w:rPr>
+        <w:lastRenderedPageBreak/>
+        <w:t>Rascal’s ground station network, allowing for and almost instant verification that docking occurred.</w:t>
+      </w:r>
+    </w:p>
+    <w:p>
+      <w:pPr>
+        <w:pStyle w:val="Heading3"/>
+        <w:rPr>
+          <w:lang w:eastAsia="en-US" w:bidi="ar-SA"/>
+        </w:rPr>
+      </w:pPr>
+      <w:r>
+        <w:rPr>
+          <w:lang w:eastAsia="en-US" w:bidi="ar-SA"/>
+        </w:rPr>
+        <w:t>Phase 2: Semi-Cooperating Mission Phase</w:t>
+      </w:r>
+    </w:p>
+    <w:p>
+      <w:pPr>
+        <w:jc w:val="both"/>
+        <w:rPr>
+          <w:lang w:eastAsia="en-US" w:bidi="ar-SA"/>
+        </w:rPr>
+      </w:pPr>
+      <w:r>
+        <w:rPr>
+          <w:lang w:eastAsia="en-US" w:bidi="ar-SA"/>
+        </w:rPr>
+        <w:t>This mission phase is exactly the same as that listed in CONOPS-1, with the only difference between the two being the availability of the “pausing” option, which would entail docking after the completion of the phase’s RPO demonstration, allowing more time for planning out the third phase.</w:t>
+      </w:r>
+    </w:p>
+    <w:p>
+      <w:pPr>
+        <w:pStyle w:val="Heading3"/>
+        <w:rPr>
+          <w:lang w:eastAsia="en-US" w:bidi="ar-SA"/>
+        </w:rPr>
+      </w:pPr>
+      <w:r>
+        <w:rPr>
+          <w:lang w:eastAsia="en-US" w:bidi="ar-SA"/>
+        </w:rPr>
+        <w:t>Phase 3: Noncooperating Mission Phase</w:t>
+      </w:r>
+    </w:p>
+    <w:p>
+      <w:pPr>
+        <w:jc w:val="both"/>
+        <w:rPr>
+          <w:lang w:eastAsia="en-US" w:bidi="ar-SA"/>
+        </w:rPr>
+      </w:pPr>
+      <w:r>
+        <w:rPr>
+          <w:lang w:eastAsia="en-US" w:bidi="ar-SA"/>
+        </w:rPr>
+        <w:t xml:space="preserve">Once again, this mission phase is identical to that listed in CONOPS-1, with the same pausing option discussed in the previous section still being available. Thus, the primary mission would end </w:t>
+      </w:r>
+      <w:r>
+        <w:rPr>
+          <w:lang w:eastAsia="en-US" w:bidi="ar-SA"/>
+        </w:rPr>
+        <w:t>either when the two spacecraft are docked with each other or have completed their rendezvous.</w:t>
+      </w:r>
+    </w:p>
+    <w:p>
+      <w:pPr>
+        <w:pStyle w:val="Heading3"/>
+        <w:rPr>
+          <w:lang w:eastAsia="en-US" w:bidi="ar-SA"/>
+        </w:rPr>
+      </w:pPr>
+      <w:r>
+        <w:rPr>
+          <w:lang w:eastAsia="en-US" w:bidi="ar-SA"/>
+        </w:rPr>
+        <w:t>Phase 4: Extended Operations</w:t>
+      </w:r>
+    </w:p>
+    <w:p>
+      <w:pPr>
+        <w:jc w:val="both"/>
+        <w:rPr>
+          <w:lang w:eastAsia="en-US" w:bidi="ar-SA"/>
+        </w:rPr>
+      </w:pPr>
+      <w:r>
+        <w:rPr>
+          <w:lang w:eastAsia="en-US" w:bidi="ar-SA"/>
+        </w:rPr>
+        <w:t xml:space="preserve">Like its corresponding phase in CONOPS-1, this phase consists of either performing Phases 1-3 until depleting the entirety of the interceptor’s propellant, performing earth observations with the interceptor’s imaging payload, or studying the relative distance characteristics between the interceptor and the target. This phase would end when each spacecraft </w:t>
+      </w:r>
+      <w:proofErr w:type="spellStart"/>
+      <w:r>
+        <w:rPr>
+          <w:lang w:eastAsia="en-US" w:bidi="ar-SA"/>
+        </w:rPr>
+        <w:t>deorbits</w:t>
+      </w:r>
+      <w:proofErr w:type="spellEnd"/>
+      <w:r>
+        <w:rPr>
+          <w:lang w:eastAsia="en-US" w:bidi="ar-SA"/>
+        </w:rPr>
+        <w:t xml:space="preserve"> 1-3 years after launch.</w:t>
+      </w:r>
+    </w:p>
+    <w:p>
+      <w:pPr>
+        <w:pStyle w:val="BodyText"/>
+        <w:jc w:val="both"/>
+        <w:rPr>
+          <w:sz w:val="22"/>
+          <w:szCs w:val="22"/>
+          <w:lang w:eastAsia="en-US" w:bidi="ar-SA"/>
+        </w:rPr>
+      </w:pPr>
+    </w:p>
+    <w:p>
+      <w:pPr>
         <w:spacing w:after="120"/>
         <w:jc w:val="both"/>
         <w:rPr>
@@ -5653,22 +6150,12 @@
         </w:rPr>
       </w:pPr>
     </w:p>
-    <w:p>
-      <w:pPr>
-        <w:spacing w:after="120"/>
-        <w:jc w:val="both"/>
-        <w:rPr>
-          <w:sz w:val="22"/>
-          <w:szCs w:val="22"/>
-        </w:rPr>
-      </w:pPr>
-    </w:p>
     <w:p/>
     <w:p/>
     <w:p/>
     <w:sectPr>
-      <w:headerReference w:type="default" r:id="rId16"/>
-      <w:footerReference w:type="default" r:id="rId17"/>
+      <w:headerReference w:type="default" r:id="rId17"/>
+      <w:footerReference w:type="default" r:id="rId18"/>
       <w:pgSz w:w="12240" w:h="15840"/>
       <w:pgMar w:top="1440" w:right="1440" w:bottom="1440" w:left="1440" w:header="996" w:footer="996" w:gutter="0"/>
       <w:cols w:space="720"/>
@@ -5759,7 +6246,7 @@
         <w:b/>
         <w:noProof/>
       </w:rPr>
-      <w:t>9</w:t>
+      <w:t>10</w:t>
     </w:r>
     <w:r>
       <w:rPr>
@@ -5796,7 +6283,7 @@
         <w:b/>
         <w:noProof/>
       </w:rPr>
-      <w:t>9</w:t>
+      <w:t>10</w:t>
     </w:r>
     <w:r>
       <w:rPr>
@@ -11370,7 +11857,7 @@
     <w:uiPriority w:val="9"/>
     <w:unhideWhenUsed/>
     <w:qFormat/>
-    <w:rsid w:val="00C0771F"/>
+    <w:rsid w:val="00C410E5"/>
     <w:pPr>
       <w:keepNext/>
       <w:keepLines/>
@@ -12050,7 +12537,7 @@
     <w:basedOn w:val="DefaultParagraphFont"/>
     <w:link w:val="Heading3"/>
     <w:uiPriority w:val="9"/>
-    <w:rsid w:val="00C0771F"/>
+    <w:rsid w:val="00C410E5"/>
     <w:rPr>
       <w:rFonts w:ascii="Times New Roman" w:eastAsiaTheme="majorEastAsia" w:hAnsi="Times New Roman" w:cs="Times New Roman"/>
       <w:b/>
@@ -38137,7 +38624,7 @@
 </file>
 
 <file path=customXml/itemProps1.xml><?xml version="1.0" encoding="utf-8"?>
-<ds:datastoreItem xmlns:ds="http://schemas.openxmlformats.org/officeDocument/2006/customXml" ds:itemID="{3F4A9C45-61D0-4367-837A-8FFC07DE4402}">
+<ds:datastoreItem xmlns:ds="http://schemas.openxmlformats.org/officeDocument/2006/customXml" ds:itemID="{F4E14E9C-F4BE-4931-9A41-CD5C6750421B}">
   <ds:schemaRefs>
     <ds:schemaRef ds:uri="http://schemas.openxmlformats.org/officeDocument/2006/bibliography"/>
   </ds:schemaRefs>

</xml_diff>

<commit_message>
Ready to put in trade study information
</commit_message>
<xml_diff>
--- a/CMQA/ConOps/CONOPS Cases/RCL-O-CMQA3 Rascal Concept of Operations Trade Study.docx
+++ b/CMQA/ConOps/CONOPS Cases/RCL-O-CMQA3 Rascal Concept of Operations Trade Study.docx
@@ -2379,7 +2379,7 @@
           <w:r>
             <w:fldChar w:fldCharType="separate"/>
           </w:r>
-          <w:hyperlink w:anchor="_Toc382224743" w:history="1">
+          <w:hyperlink w:anchor="_Toc382316217" w:history="1">
             <w:r>
               <w:rPr>
                 <w:rStyle w:val="Hyperlink"/>
@@ -2424,7 +2424,7 @@
                 <w:noProof/>
                 <w:webHidden/>
               </w:rPr>
-              <w:instrText xml:space="preserve"> PAGEREF _Toc382224743 \h </w:instrText>
+              <w:instrText xml:space="preserve"> PAGEREF _Toc382316217 \h </w:instrText>
             </w:r>
             <w:r>
               <w:rPr>
@@ -2471,7 +2471,7 @@
               <w:lang w:eastAsia="en-US" w:bidi="ar-SA"/>
             </w:rPr>
           </w:pPr>
-          <w:hyperlink w:anchor="_Toc382224744" w:history="1">
+          <w:hyperlink w:anchor="_Toc382316218" w:history="1">
             <w:r>
               <w:rPr>
                 <w:rStyle w:val="Hyperlink"/>
@@ -2516,7 +2516,7 @@
                 <w:noProof/>
                 <w:webHidden/>
               </w:rPr>
-              <w:instrText xml:space="preserve"> PAGEREF _Toc382224744 \h </w:instrText>
+              <w:instrText xml:space="preserve"> PAGEREF _Toc382316218 \h </w:instrText>
             </w:r>
             <w:r>
               <w:rPr>
@@ -2563,7 +2563,7 @@
               <w:lang w:eastAsia="en-US" w:bidi="ar-SA"/>
             </w:rPr>
           </w:pPr>
-          <w:hyperlink w:anchor="_Toc382224745" w:history="1">
+          <w:hyperlink w:anchor="_Toc382316219" w:history="1">
             <w:r>
               <w:rPr>
                 <w:rStyle w:val="Hyperlink"/>
@@ -2608,7 +2608,7 @@
                 <w:noProof/>
                 <w:webHidden/>
               </w:rPr>
-              <w:instrText xml:space="preserve"> PAGEREF _Toc382224745 \h </w:instrText>
+              <w:instrText xml:space="preserve"> PAGEREF _Toc382316219 \h </w:instrText>
             </w:r>
             <w:r>
               <w:rPr>
@@ -2654,7 +2654,7 @@
               <w:lang w:eastAsia="en-US" w:bidi="ar-SA"/>
             </w:rPr>
           </w:pPr>
-          <w:hyperlink w:anchor="_Toc382224746" w:history="1">
+          <w:hyperlink w:anchor="_Toc382316220" w:history="1">
             <w:r>
               <w:rPr>
                 <w:rStyle w:val="Hyperlink"/>
@@ -2701,7 +2701,7 @@
                 <w:noProof/>
                 <w:webHidden/>
               </w:rPr>
-              <w:instrText xml:space="preserve"> PAGEREF _Toc382224746 \h </w:instrText>
+              <w:instrText xml:space="preserve"> PAGEREF _Toc382316220 \h </w:instrText>
             </w:r>
             <w:r>
               <w:rPr>
@@ -2748,7 +2748,7 @@
               <w:lang w:eastAsia="en-US" w:bidi="ar-SA"/>
             </w:rPr>
           </w:pPr>
-          <w:hyperlink w:anchor="_Toc382224748" w:history="1">
+          <w:hyperlink w:anchor="_Toc382316222" w:history="1">
             <w:r>
               <w:rPr>
                 <w:rStyle w:val="Hyperlink"/>
@@ -2793,7 +2793,7 @@
                 <w:noProof/>
                 <w:webHidden/>
               </w:rPr>
-              <w:instrText xml:space="preserve"> PAGEREF _Toc382224748 \h </w:instrText>
+              <w:instrText xml:space="preserve"> PAGEREF _Toc382316222 \h </w:instrText>
             </w:r>
             <w:r>
               <w:rPr>
@@ -2840,7 +2840,7 @@
               <w:lang w:eastAsia="en-US" w:bidi="ar-SA"/>
             </w:rPr>
           </w:pPr>
-          <w:hyperlink w:anchor="_Toc382224749" w:history="1">
+          <w:hyperlink w:anchor="_Toc382316223" w:history="1">
             <w:r>
               <w:rPr>
                 <w:rStyle w:val="Hyperlink"/>
@@ -2885,7 +2885,7 @@
                 <w:noProof/>
                 <w:webHidden/>
               </w:rPr>
-              <w:instrText xml:space="preserve"> PAGEREF _Toc382224749 \h </w:instrText>
+              <w:instrText xml:space="preserve"> PAGEREF _Toc382316223 \h </w:instrText>
             </w:r>
             <w:r>
               <w:rPr>
@@ -2926,7 +2926,7 @@
               <w:szCs w:val="22"/>
             </w:rPr>
           </w:pPr>
-          <w:hyperlink w:anchor="_Toc382224750" w:history="1">
+          <w:hyperlink w:anchor="_Toc382316224" w:history="1">
             <w:r>
               <w:rPr>
                 <w:rStyle w:val="Hyperlink"/>
@@ -2971,7 +2971,7 @@
                 <w:noProof/>
                 <w:webHidden/>
               </w:rPr>
-              <w:instrText xml:space="preserve"> PAGEREF _Toc382224750 \h </w:instrText>
+              <w:instrText xml:space="preserve"> PAGEREF _Toc382316224 \h </w:instrText>
             </w:r>
             <w:r>
               <w:rPr>
@@ -3012,7 +3012,7 @@
               <w:szCs w:val="22"/>
             </w:rPr>
           </w:pPr>
-          <w:hyperlink w:anchor="_Toc382224751" w:history="1">
+          <w:hyperlink w:anchor="_Toc382316225" w:history="1">
             <w:r>
               <w:rPr>
                 <w:rStyle w:val="Hyperlink"/>
@@ -3057,7 +3057,7 @@
                 <w:noProof/>
                 <w:webHidden/>
               </w:rPr>
-              <w:instrText xml:space="preserve"> PAGEREF _Toc382224751 \h </w:instrText>
+              <w:instrText xml:space="preserve"> PAGEREF _Toc382316225 \h </w:instrText>
             </w:r>
             <w:r>
               <w:rPr>
@@ -3089,6 +3089,776 @@
           </w:hyperlink>
         </w:p>
         <w:p>
+          <w:pPr>
+            <w:pStyle w:val="TOC3"/>
+            <w:rPr>
+              <w:rFonts w:asciiTheme="minorHAnsi" w:eastAsiaTheme="minorEastAsia" w:hAnsiTheme="minorHAnsi" w:cstheme="minorBidi"/>
+              <w:noProof/>
+              <w:sz w:val="22"/>
+              <w:szCs w:val="22"/>
+            </w:rPr>
+          </w:pPr>
+          <w:hyperlink w:anchor="_Toc382316226" w:history="1">
+            <w:r>
+              <w:rPr>
+                <w:rStyle w:val="Hyperlink"/>
+                <w:noProof/>
+                <w:lang w:bidi="hi-IN"/>
+              </w:rPr>
+              <w:t>2.2.3</w:t>
+            </w:r>
+            <w:r>
+              <w:rPr>
+                <w:rFonts w:asciiTheme="minorHAnsi" w:eastAsiaTheme="minorEastAsia" w:hAnsiTheme="minorHAnsi" w:cstheme="minorBidi"/>
+                <w:noProof/>
+                <w:sz w:val="22"/>
+                <w:szCs w:val="22"/>
+              </w:rPr>
+              <w:tab/>
+            </w:r>
+            <w:r>
+              <w:rPr>
+                <w:rStyle w:val="Hyperlink"/>
+                <w:noProof/>
+                <w:lang w:bidi="hi-IN"/>
+              </w:rPr>
+              <w:t>Phase 2: Semi-Cooperating Mission Phase</w:t>
+            </w:r>
+            <w:r>
+              <w:rPr>
+                <w:noProof/>
+                <w:webHidden/>
+              </w:rPr>
+              <w:tab/>
+            </w:r>
+            <w:r>
+              <w:rPr>
+                <w:noProof/>
+                <w:webHidden/>
+              </w:rPr>
+              <w:fldChar w:fldCharType="begin"/>
+            </w:r>
+            <w:r>
+              <w:rPr>
+                <w:noProof/>
+                <w:webHidden/>
+              </w:rPr>
+              <w:instrText xml:space="preserve"> PAGEREF _Toc382316226 \h </w:instrText>
+            </w:r>
+            <w:r>
+              <w:rPr>
+                <w:noProof/>
+                <w:webHidden/>
+              </w:rPr>
+            </w:r>
+            <w:r>
+              <w:rPr>
+                <w:noProof/>
+                <w:webHidden/>
+              </w:rPr>
+              <w:fldChar w:fldCharType="separate"/>
+            </w:r>
+            <w:r>
+              <w:rPr>
+                <w:noProof/>
+                <w:webHidden/>
+              </w:rPr>
+              <w:t>8</w:t>
+            </w:r>
+            <w:r>
+              <w:rPr>
+                <w:noProof/>
+                <w:webHidden/>
+              </w:rPr>
+              <w:fldChar w:fldCharType="end"/>
+            </w:r>
+          </w:hyperlink>
+        </w:p>
+        <w:p>
+          <w:pPr>
+            <w:pStyle w:val="TOC3"/>
+            <w:rPr>
+              <w:rFonts w:asciiTheme="minorHAnsi" w:eastAsiaTheme="minorEastAsia" w:hAnsiTheme="minorHAnsi" w:cstheme="minorBidi"/>
+              <w:noProof/>
+              <w:sz w:val="22"/>
+              <w:szCs w:val="22"/>
+            </w:rPr>
+          </w:pPr>
+          <w:hyperlink w:anchor="_Toc382316227" w:history="1">
+            <w:r>
+              <w:rPr>
+                <w:rStyle w:val="Hyperlink"/>
+                <w:noProof/>
+                <w:lang w:bidi="hi-IN"/>
+              </w:rPr>
+              <w:t>2.2.4</w:t>
+            </w:r>
+            <w:r>
+              <w:rPr>
+                <w:rFonts w:asciiTheme="minorHAnsi" w:eastAsiaTheme="minorEastAsia" w:hAnsiTheme="minorHAnsi" w:cstheme="minorBidi"/>
+                <w:noProof/>
+                <w:sz w:val="22"/>
+                <w:szCs w:val="22"/>
+              </w:rPr>
+              <w:tab/>
+            </w:r>
+            <w:r>
+              <w:rPr>
+                <w:rStyle w:val="Hyperlink"/>
+                <w:noProof/>
+                <w:lang w:bidi="hi-IN"/>
+              </w:rPr>
+              <w:t>Phase 3: Noncooperating Mission Phase</w:t>
+            </w:r>
+            <w:r>
+              <w:rPr>
+                <w:noProof/>
+                <w:webHidden/>
+              </w:rPr>
+              <w:tab/>
+            </w:r>
+            <w:r>
+              <w:rPr>
+                <w:noProof/>
+                <w:webHidden/>
+              </w:rPr>
+              <w:fldChar w:fldCharType="begin"/>
+            </w:r>
+            <w:r>
+              <w:rPr>
+                <w:noProof/>
+                <w:webHidden/>
+              </w:rPr>
+              <w:instrText xml:space="preserve"> PAGEREF _Toc382316227 \h </w:instrText>
+            </w:r>
+            <w:r>
+              <w:rPr>
+                <w:noProof/>
+                <w:webHidden/>
+              </w:rPr>
+            </w:r>
+            <w:r>
+              <w:rPr>
+                <w:noProof/>
+                <w:webHidden/>
+              </w:rPr>
+              <w:fldChar w:fldCharType="separate"/>
+            </w:r>
+            <w:r>
+              <w:rPr>
+                <w:noProof/>
+                <w:webHidden/>
+              </w:rPr>
+              <w:t>9</w:t>
+            </w:r>
+            <w:r>
+              <w:rPr>
+                <w:noProof/>
+                <w:webHidden/>
+              </w:rPr>
+              <w:fldChar w:fldCharType="end"/>
+            </w:r>
+          </w:hyperlink>
+        </w:p>
+        <w:p>
+          <w:pPr>
+            <w:pStyle w:val="TOC3"/>
+            <w:rPr>
+              <w:rFonts w:asciiTheme="minorHAnsi" w:eastAsiaTheme="minorEastAsia" w:hAnsiTheme="minorHAnsi" w:cstheme="minorBidi"/>
+              <w:noProof/>
+              <w:sz w:val="22"/>
+              <w:szCs w:val="22"/>
+            </w:rPr>
+          </w:pPr>
+          <w:hyperlink w:anchor="_Toc382316228" w:history="1">
+            <w:r>
+              <w:rPr>
+                <w:rStyle w:val="Hyperlink"/>
+                <w:noProof/>
+                <w:lang w:bidi="hi-IN"/>
+              </w:rPr>
+              <w:t>2.2.5</w:t>
+            </w:r>
+            <w:r>
+              <w:rPr>
+                <w:rFonts w:asciiTheme="minorHAnsi" w:eastAsiaTheme="minorEastAsia" w:hAnsiTheme="minorHAnsi" w:cstheme="minorBidi"/>
+                <w:noProof/>
+                <w:sz w:val="22"/>
+                <w:szCs w:val="22"/>
+              </w:rPr>
+              <w:tab/>
+            </w:r>
+            <w:r>
+              <w:rPr>
+                <w:rStyle w:val="Hyperlink"/>
+                <w:noProof/>
+                <w:lang w:bidi="hi-IN"/>
+              </w:rPr>
+              <w:t>Phase 4: Extended Operations Phase</w:t>
+            </w:r>
+            <w:r>
+              <w:rPr>
+                <w:noProof/>
+                <w:webHidden/>
+              </w:rPr>
+              <w:tab/>
+            </w:r>
+            <w:r>
+              <w:rPr>
+                <w:noProof/>
+                <w:webHidden/>
+              </w:rPr>
+              <w:fldChar w:fldCharType="begin"/>
+            </w:r>
+            <w:r>
+              <w:rPr>
+                <w:noProof/>
+                <w:webHidden/>
+              </w:rPr>
+              <w:instrText xml:space="preserve"> PAGEREF _Toc382316228 \h </w:instrText>
+            </w:r>
+            <w:r>
+              <w:rPr>
+                <w:noProof/>
+                <w:webHidden/>
+              </w:rPr>
+            </w:r>
+            <w:r>
+              <w:rPr>
+                <w:noProof/>
+                <w:webHidden/>
+              </w:rPr>
+              <w:fldChar w:fldCharType="separate"/>
+            </w:r>
+            <w:r>
+              <w:rPr>
+                <w:noProof/>
+                <w:webHidden/>
+              </w:rPr>
+              <w:t>9</w:t>
+            </w:r>
+            <w:r>
+              <w:rPr>
+                <w:noProof/>
+                <w:webHidden/>
+              </w:rPr>
+              <w:fldChar w:fldCharType="end"/>
+            </w:r>
+          </w:hyperlink>
+        </w:p>
+        <w:p>
+          <w:pPr>
+            <w:pStyle w:val="TOC2"/>
+            <w:tabs>
+              <w:tab w:val="left" w:pos="880"/>
+              <w:tab w:val="right" w:leader="dot" w:pos="9350"/>
+            </w:tabs>
+            <w:rPr>
+              <w:rFonts w:asciiTheme="minorHAnsi" w:eastAsiaTheme="minorEastAsia" w:hAnsiTheme="minorHAnsi" w:cstheme="minorBidi"/>
+              <w:noProof/>
+              <w:kern w:val="0"/>
+              <w:sz w:val="22"/>
+              <w:szCs w:val="22"/>
+              <w:lang w:eastAsia="en-US" w:bidi="ar-SA"/>
+            </w:rPr>
+          </w:pPr>
+          <w:hyperlink w:anchor="_Toc382316229" w:history="1">
+            <w:r>
+              <w:rPr>
+                <w:rStyle w:val="Hyperlink"/>
+                <w:noProof/>
+              </w:rPr>
+              <w:t>2.3.</w:t>
+            </w:r>
+            <w:r>
+              <w:rPr>
+                <w:rFonts w:asciiTheme="minorHAnsi" w:eastAsiaTheme="minorEastAsia" w:hAnsiTheme="minorHAnsi" w:cstheme="minorBidi"/>
+                <w:noProof/>
+                <w:kern w:val="0"/>
+                <w:sz w:val="22"/>
+                <w:szCs w:val="22"/>
+                <w:lang w:eastAsia="en-US" w:bidi="ar-SA"/>
+              </w:rPr>
+              <w:tab/>
+            </w:r>
+            <w:r>
+              <w:rPr>
+                <w:rStyle w:val="Hyperlink"/>
+                <w:noProof/>
+              </w:rPr>
+              <w:t>CONOPS-2: RPO Demonstration with Docking</w:t>
+            </w:r>
+            <w:r>
+              <w:rPr>
+                <w:noProof/>
+                <w:webHidden/>
+              </w:rPr>
+              <w:tab/>
+            </w:r>
+            <w:r>
+              <w:rPr>
+                <w:noProof/>
+                <w:webHidden/>
+              </w:rPr>
+              <w:fldChar w:fldCharType="begin"/>
+            </w:r>
+            <w:r>
+              <w:rPr>
+                <w:noProof/>
+                <w:webHidden/>
+              </w:rPr>
+              <w:instrText xml:space="preserve"> PAGEREF _Toc382316229 \h </w:instrText>
+            </w:r>
+            <w:r>
+              <w:rPr>
+                <w:noProof/>
+                <w:webHidden/>
+              </w:rPr>
+            </w:r>
+            <w:r>
+              <w:rPr>
+                <w:noProof/>
+                <w:webHidden/>
+              </w:rPr>
+              <w:fldChar w:fldCharType="separate"/>
+            </w:r>
+            <w:r>
+              <w:rPr>
+                <w:noProof/>
+                <w:webHidden/>
+              </w:rPr>
+              <w:t>9</w:t>
+            </w:r>
+            <w:r>
+              <w:rPr>
+                <w:noProof/>
+                <w:webHidden/>
+              </w:rPr>
+              <w:fldChar w:fldCharType="end"/>
+            </w:r>
+          </w:hyperlink>
+        </w:p>
+        <w:p>
+          <w:pPr>
+            <w:pStyle w:val="TOC3"/>
+            <w:rPr>
+              <w:rFonts w:asciiTheme="minorHAnsi" w:eastAsiaTheme="minorEastAsia" w:hAnsiTheme="minorHAnsi" w:cstheme="minorBidi"/>
+              <w:noProof/>
+              <w:sz w:val="22"/>
+              <w:szCs w:val="22"/>
+            </w:rPr>
+          </w:pPr>
+          <w:hyperlink w:anchor="_Toc382316231" w:history="1">
+            <w:r>
+              <w:rPr>
+                <w:rStyle w:val="Hyperlink"/>
+                <w:noProof/>
+              </w:rPr>
+              <w:t>2.3.1</w:t>
+            </w:r>
+            <w:r>
+              <w:rPr>
+                <w:rFonts w:asciiTheme="minorHAnsi" w:eastAsiaTheme="minorEastAsia" w:hAnsiTheme="minorHAnsi" w:cstheme="minorBidi"/>
+                <w:noProof/>
+                <w:sz w:val="22"/>
+                <w:szCs w:val="22"/>
+              </w:rPr>
+              <w:tab/>
+            </w:r>
+            <w:r>
+              <w:rPr>
+                <w:rStyle w:val="Hyperlink"/>
+                <w:noProof/>
+              </w:rPr>
+              <w:t>Phase 0: Launch to Checkout</w:t>
+            </w:r>
+            <w:r>
+              <w:rPr>
+                <w:noProof/>
+                <w:webHidden/>
+              </w:rPr>
+              <w:tab/>
+            </w:r>
+            <w:r>
+              <w:rPr>
+                <w:noProof/>
+                <w:webHidden/>
+              </w:rPr>
+              <w:fldChar w:fldCharType="begin"/>
+            </w:r>
+            <w:r>
+              <w:rPr>
+                <w:noProof/>
+                <w:webHidden/>
+              </w:rPr>
+              <w:instrText xml:space="preserve"> PAGEREF _Toc382316231 \h </w:instrText>
+            </w:r>
+            <w:r>
+              <w:rPr>
+                <w:noProof/>
+                <w:webHidden/>
+              </w:rPr>
+            </w:r>
+            <w:r>
+              <w:rPr>
+                <w:noProof/>
+                <w:webHidden/>
+              </w:rPr>
+              <w:fldChar w:fldCharType="separate"/>
+            </w:r>
+            <w:r>
+              <w:rPr>
+                <w:noProof/>
+                <w:webHidden/>
+              </w:rPr>
+              <w:t>9</w:t>
+            </w:r>
+            <w:r>
+              <w:rPr>
+                <w:noProof/>
+                <w:webHidden/>
+              </w:rPr>
+              <w:fldChar w:fldCharType="end"/>
+            </w:r>
+          </w:hyperlink>
+        </w:p>
+        <w:p>
+          <w:pPr>
+            <w:pStyle w:val="TOC3"/>
+            <w:rPr>
+              <w:rFonts w:asciiTheme="minorHAnsi" w:eastAsiaTheme="minorEastAsia" w:hAnsiTheme="minorHAnsi" w:cstheme="minorBidi"/>
+              <w:noProof/>
+              <w:sz w:val="22"/>
+              <w:szCs w:val="22"/>
+            </w:rPr>
+          </w:pPr>
+          <w:hyperlink w:anchor="_Toc382316232" w:history="1">
+            <w:r>
+              <w:rPr>
+                <w:rStyle w:val="Hyperlink"/>
+                <w:noProof/>
+              </w:rPr>
+              <w:t>2.3.2</w:t>
+            </w:r>
+            <w:r>
+              <w:rPr>
+                <w:rFonts w:asciiTheme="minorHAnsi" w:eastAsiaTheme="minorEastAsia" w:hAnsiTheme="minorHAnsi" w:cstheme="minorBidi"/>
+                <w:noProof/>
+                <w:sz w:val="22"/>
+                <w:szCs w:val="22"/>
+              </w:rPr>
+              <w:tab/>
+            </w:r>
+            <w:r>
+              <w:rPr>
+                <w:rStyle w:val="Hyperlink"/>
+                <w:noProof/>
+              </w:rPr>
+              <w:t>Phase 1: Fully Cooperating Mission Phase</w:t>
+            </w:r>
+            <w:r>
+              <w:rPr>
+                <w:noProof/>
+                <w:webHidden/>
+              </w:rPr>
+              <w:tab/>
+            </w:r>
+            <w:r>
+              <w:rPr>
+                <w:noProof/>
+                <w:webHidden/>
+              </w:rPr>
+              <w:fldChar w:fldCharType="begin"/>
+            </w:r>
+            <w:r>
+              <w:rPr>
+                <w:noProof/>
+                <w:webHidden/>
+              </w:rPr>
+              <w:instrText xml:space="preserve"> PAGEREF _Toc382316232 \h </w:instrText>
+            </w:r>
+            <w:r>
+              <w:rPr>
+                <w:noProof/>
+                <w:webHidden/>
+              </w:rPr>
+            </w:r>
+            <w:r>
+              <w:rPr>
+                <w:noProof/>
+                <w:webHidden/>
+              </w:rPr>
+              <w:fldChar w:fldCharType="separate"/>
+            </w:r>
+            <w:r>
+              <w:rPr>
+                <w:noProof/>
+                <w:webHidden/>
+              </w:rPr>
+              <w:t>9</w:t>
+            </w:r>
+            <w:r>
+              <w:rPr>
+                <w:noProof/>
+                <w:webHidden/>
+              </w:rPr>
+              <w:fldChar w:fldCharType="end"/>
+            </w:r>
+          </w:hyperlink>
+        </w:p>
+        <w:p>
+          <w:pPr>
+            <w:pStyle w:val="TOC3"/>
+            <w:rPr>
+              <w:rFonts w:asciiTheme="minorHAnsi" w:eastAsiaTheme="minorEastAsia" w:hAnsiTheme="minorHAnsi" w:cstheme="minorBidi"/>
+              <w:noProof/>
+              <w:sz w:val="22"/>
+              <w:szCs w:val="22"/>
+            </w:rPr>
+          </w:pPr>
+          <w:hyperlink w:anchor="_Toc382316233" w:history="1">
+            <w:r>
+              <w:rPr>
+                <w:rStyle w:val="Hyperlink"/>
+                <w:noProof/>
+              </w:rPr>
+              <w:t>2.3.3</w:t>
+            </w:r>
+            <w:r>
+              <w:rPr>
+                <w:rFonts w:asciiTheme="minorHAnsi" w:eastAsiaTheme="minorEastAsia" w:hAnsiTheme="minorHAnsi" w:cstheme="minorBidi"/>
+                <w:noProof/>
+                <w:sz w:val="22"/>
+                <w:szCs w:val="22"/>
+              </w:rPr>
+              <w:tab/>
+            </w:r>
+            <w:r>
+              <w:rPr>
+                <w:rStyle w:val="Hyperlink"/>
+                <w:noProof/>
+              </w:rPr>
+              <w:t>Phase 2: Semi-Cooperating Mission Phase</w:t>
+            </w:r>
+            <w:r>
+              <w:rPr>
+                <w:noProof/>
+                <w:webHidden/>
+              </w:rPr>
+              <w:tab/>
+            </w:r>
+            <w:r>
+              <w:rPr>
+                <w:noProof/>
+                <w:webHidden/>
+              </w:rPr>
+              <w:fldChar w:fldCharType="begin"/>
+            </w:r>
+            <w:r>
+              <w:rPr>
+                <w:noProof/>
+                <w:webHidden/>
+              </w:rPr>
+              <w:instrText xml:space="preserve"> PAGEREF _Toc382316233 \h </w:instrText>
+            </w:r>
+            <w:r>
+              <w:rPr>
+                <w:noProof/>
+                <w:webHidden/>
+              </w:rPr>
+            </w:r>
+            <w:r>
+              <w:rPr>
+                <w:noProof/>
+                <w:webHidden/>
+              </w:rPr>
+              <w:fldChar w:fldCharType="separate"/>
+            </w:r>
+            <w:r>
+              <w:rPr>
+                <w:noProof/>
+                <w:webHidden/>
+              </w:rPr>
+              <w:t>10</w:t>
+            </w:r>
+            <w:r>
+              <w:rPr>
+                <w:noProof/>
+                <w:webHidden/>
+              </w:rPr>
+              <w:fldChar w:fldCharType="end"/>
+            </w:r>
+          </w:hyperlink>
+        </w:p>
+        <w:p>
+          <w:pPr>
+            <w:pStyle w:val="TOC3"/>
+            <w:rPr>
+              <w:rFonts w:asciiTheme="minorHAnsi" w:eastAsiaTheme="minorEastAsia" w:hAnsiTheme="minorHAnsi" w:cstheme="minorBidi"/>
+              <w:noProof/>
+              <w:sz w:val="22"/>
+              <w:szCs w:val="22"/>
+            </w:rPr>
+          </w:pPr>
+          <w:hyperlink w:anchor="_Toc382316234" w:history="1">
+            <w:r>
+              <w:rPr>
+                <w:rStyle w:val="Hyperlink"/>
+                <w:noProof/>
+              </w:rPr>
+              <w:t>2.3.4</w:t>
+            </w:r>
+            <w:r>
+              <w:rPr>
+                <w:rFonts w:asciiTheme="minorHAnsi" w:eastAsiaTheme="minorEastAsia" w:hAnsiTheme="minorHAnsi" w:cstheme="minorBidi"/>
+                <w:noProof/>
+                <w:sz w:val="22"/>
+                <w:szCs w:val="22"/>
+              </w:rPr>
+              <w:tab/>
+            </w:r>
+            <w:r>
+              <w:rPr>
+                <w:rStyle w:val="Hyperlink"/>
+                <w:noProof/>
+              </w:rPr>
+              <w:t>Phase 3: Noncooperating Mission Phase</w:t>
+            </w:r>
+            <w:r>
+              <w:rPr>
+                <w:noProof/>
+                <w:webHidden/>
+              </w:rPr>
+              <w:tab/>
+            </w:r>
+            <w:r>
+              <w:rPr>
+                <w:noProof/>
+                <w:webHidden/>
+              </w:rPr>
+              <w:fldChar w:fldCharType="begin"/>
+            </w:r>
+            <w:r>
+              <w:rPr>
+                <w:noProof/>
+                <w:webHidden/>
+              </w:rPr>
+              <w:instrText xml:space="preserve"> PAGEREF _Toc382316234 \h </w:instrText>
+            </w:r>
+            <w:r>
+              <w:rPr>
+                <w:noProof/>
+                <w:webHidden/>
+              </w:rPr>
+            </w:r>
+            <w:r>
+              <w:rPr>
+                <w:noProof/>
+                <w:webHidden/>
+              </w:rPr>
+              <w:fldChar w:fldCharType="separate"/>
+            </w:r>
+            <w:r>
+              <w:rPr>
+                <w:noProof/>
+                <w:webHidden/>
+              </w:rPr>
+              <w:t>10</w:t>
+            </w:r>
+            <w:r>
+              <w:rPr>
+                <w:noProof/>
+                <w:webHidden/>
+              </w:rPr>
+              <w:fldChar w:fldCharType="end"/>
+            </w:r>
+          </w:hyperlink>
+        </w:p>
+        <w:p>
+          <w:pPr>
+            <w:pStyle w:val="TOC3"/>
+            <w:rPr>
+              <w:rFonts w:asciiTheme="minorHAnsi" w:eastAsiaTheme="minorEastAsia" w:hAnsiTheme="minorHAnsi" w:cstheme="minorBidi"/>
+              <w:noProof/>
+              <w:sz w:val="22"/>
+              <w:szCs w:val="22"/>
+            </w:rPr>
+          </w:pPr>
+          <w:hyperlink w:anchor="_Toc382316235" w:history="1">
+            <w:r>
+              <w:rPr>
+                <w:rStyle w:val="Hyperlink"/>
+                <w:noProof/>
+              </w:rPr>
+              <w:t>2.3.5</w:t>
+            </w:r>
+            <w:r>
+              <w:rPr>
+                <w:rFonts w:asciiTheme="minorHAnsi" w:eastAsiaTheme="minorEastAsia" w:hAnsiTheme="minorHAnsi" w:cstheme="minorBidi"/>
+                <w:noProof/>
+                <w:sz w:val="22"/>
+                <w:szCs w:val="22"/>
+              </w:rPr>
+              <w:tab/>
+            </w:r>
+            <w:r>
+              <w:rPr>
+                <w:rStyle w:val="Hyperlink"/>
+                <w:noProof/>
+              </w:rPr>
+              <w:t>Phase 4: Extended Operations</w:t>
+            </w:r>
+            <w:r>
+              <w:rPr>
+                <w:noProof/>
+                <w:webHidden/>
+              </w:rPr>
+              <w:tab/>
+            </w:r>
+            <w:r>
+              <w:rPr>
+                <w:noProof/>
+                <w:webHidden/>
+              </w:rPr>
+              <w:fldChar w:fldCharType="begin"/>
+            </w:r>
+            <w:r>
+              <w:rPr>
+                <w:noProof/>
+                <w:webHidden/>
+              </w:rPr>
+              <w:instrText xml:space="preserve"> PAGEREF _Toc382316235 \h </w:instrText>
+            </w:r>
+            <w:r>
+              <w:rPr>
+                <w:noProof/>
+                <w:webHidden/>
+              </w:rPr>
+            </w:r>
+            <w:r>
+              <w:rPr>
+                <w:noProof/>
+                <w:webHidden/>
+              </w:rPr>
+              <w:fldChar w:fldCharType="separate"/>
+            </w:r>
+            <w:r>
+              <w:rPr>
+                <w:noProof/>
+                <w:webHidden/>
+              </w:rPr>
+              <w:t>10</w:t>
+            </w:r>
+            <w:r>
+              <w:rPr>
+                <w:noProof/>
+                <w:webHidden/>
+              </w:rPr>
+              <w:fldChar w:fldCharType="end"/>
+            </w:r>
+          </w:hyperlink>
+        </w:p>
+        <w:p>
           <w:r>
             <w:fldChar w:fldCharType="end"/>
           </w:r>
@@ -3126,7 +3896,7 @@
       <w:pPr>
         <w:pStyle w:val="Heading1"/>
       </w:pPr>
-      <w:bookmarkStart w:id="1" w:name="_Toc382224743"/>
+      <w:bookmarkStart w:id="1" w:name="_Toc382316217"/>
       <w:r>
         <w:lastRenderedPageBreak/>
         <w:t>Introduction</w:t>
@@ -3137,7 +3907,7 @@
       <w:pPr>
         <w:pStyle w:val="Heading2"/>
       </w:pPr>
-      <w:bookmarkStart w:id="2" w:name="_Toc382224744"/>
+      <w:bookmarkStart w:id="2" w:name="_Toc382316218"/>
       <w:r>
         <w:t>Background</w:t>
       </w:r>
@@ -3166,7 +3936,7 @@
       <w:pPr>
         <w:pStyle w:val="Heading2"/>
       </w:pPr>
-      <w:bookmarkStart w:id="3" w:name="_Toc382224745"/>
+      <w:bookmarkStart w:id="3" w:name="_Toc382316219"/>
       <w:r>
         <w:t xml:space="preserve">Rascal Mission Statement and </w:t>
       </w:r>
@@ -3521,7 +4291,7 @@
           <w:lang w:eastAsia="en-US" w:bidi="ar-SA"/>
         </w:rPr>
       </w:pPr>
-      <w:bookmarkStart w:id="4" w:name="_Toc382224746"/>
+      <w:bookmarkStart w:id="4" w:name="_Toc382316220"/>
       <w:r>
         <w:rPr>
           <w:lang w:eastAsia="en-US" w:bidi="ar-SA"/>
@@ -3549,15 +4319,17 @@
       <w:bookmarkStart w:id="5" w:name="_Toc381875755"/>
       <w:bookmarkStart w:id="6" w:name="_Toc382223675"/>
       <w:bookmarkStart w:id="7" w:name="_Toc382224747"/>
+      <w:bookmarkStart w:id="8" w:name="_Toc382316221"/>
       <w:bookmarkEnd w:id="5"/>
       <w:bookmarkEnd w:id="6"/>
       <w:bookmarkEnd w:id="7"/>
+      <w:bookmarkEnd w:id="8"/>
     </w:p>
     <w:p>
       <w:pPr>
         <w:pStyle w:val="Heading2"/>
       </w:pPr>
-      <w:bookmarkStart w:id="8" w:name="_Toc382224748"/>
+      <w:bookmarkStart w:id="9" w:name="_Toc382316222"/>
       <w:r>
         <w:t>General</w:t>
       </w:r>
@@ -3570,7 +4342,7 @@
       <w:r>
         <w:t xml:space="preserve"> and Definitions</w:t>
       </w:r>
-      <w:bookmarkEnd w:id="8"/>
+      <w:bookmarkEnd w:id="9"/>
     </w:p>
     <w:p>
       <w:pPr>
@@ -4148,7 +4920,7 @@
       <w:pPr>
         <w:pStyle w:val="Heading2"/>
       </w:pPr>
-      <w:bookmarkStart w:id="9" w:name="_Toc382224749"/>
+      <w:bookmarkStart w:id="10" w:name="_Toc382316223"/>
       <w:r>
         <w:lastRenderedPageBreak/>
         <w:t>CONOPS-1</w:t>
@@ -4156,7 +4928,7 @@
       <w:r>
         <w:t>: RPO Demonstration without Docking</w:t>
       </w:r>
-      <w:bookmarkEnd w:id="9"/>
+      <w:bookmarkEnd w:id="10"/>
     </w:p>
     <w:p>
       <w:pPr>
@@ -4506,8 +5278,8 @@
           <w:szCs w:val="28"/>
         </w:rPr>
       </w:pPr>
-      <w:bookmarkStart w:id="10" w:name="_GoBack"/>
-      <w:bookmarkEnd w:id="10"/>
+      <w:bookmarkStart w:id="11" w:name="_GoBack"/>
+      <w:bookmarkEnd w:id="11"/>
     </w:p>
     <w:p>
       <w:pPr>
@@ -4758,7 +5530,7 @@
       <w:pPr>
         <w:pStyle w:val="Heading3"/>
       </w:pPr>
-      <w:bookmarkStart w:id="11" w:name="_Toc382224750"/>
+      <w:bookmarkStart w:id="12" w:name="_Toc382316224"/>
       <w:r>
         <w:lastRenderedPageBreak/>
         <w:t>Phase</w:t>
@@ -4772,7 +5544,7 @@
       <w:r>
         <w:t>: Launch to Checkout</w:t>
       </w:r>
-      <w:bookmarkEnd w:id="11"/>
+      <w:bookmarkEnd w:id="12"/>
     </w:p>
     <w:p>
       <w:pPr>
@@ -5001,7 +5773,7 @@
       <w:pPr>
         <w:pStyle w:val="Heading3"/>
       </w:pPr>
-      <w:bookmarkStart w:id="12" w:name="_Toc382224751"/>
+      <w:bookmarkStart w:id="13" w:name="_Toc382316225"/>
       <w:r>
         <w:t>Phase</w:t>
       </w:r>
@@ -5017,7 +5789,7 @@
       <w:r>
         <w:t>Cooperating Mission Phase</w:t>
       </w:r>
-      <w:bookmarkEnd w:id="12"/>
+      <w:bookmarkEnd w:id="13"/>
     </w:p>
     <w:p>
       <w:pPr>
@@ -5520,9 +6292,11 @@
       <w:pPr>
         <w:pStyle w:val="Heading3"/>
       </w:pPr>
+      <w:bookmarkStart w:id="14" w:name="_Toc382316226"/>
       <w:r>
         <w:t>Phase 2: Semi-Cooperating Mission Phase</w:t>
       </w:r>
+      <w:bookmarkEnd w:id="14"/>
     </w:p>
     <w:p>
       <w:pPr>
@@ -5581,9 +6355,11 @@
       <w:pPr>
         <w:pStyle w:val="Heading3"/>
       </w:pPr>
+      <w:bookmarkStart w:id="15" w:name="_Toc382316227"/>
       <w:r>
         <w:t>Phase 3: Noncooperating Mission Phase</w:t>
       </w:r>
+      <w:bookmarkEnd w:id="15"/>
     </w:p>
     <w:p>
       <w:pPr>
@@ -5622,9 +6398,11 @@
       <w:pPr>
         <w:pStyle w:val="Heading3"/>
       </w:pPr>
+      <w:bookmarkStart w:id="16" w:name="_Toc382316228"/>
       <w:r>
         <w:t>Phase 4: Extended Operations Phase</w:t>
       </w:r>
+      <w:bookmarkEnd w:id="16"/>
     </w:p>
     <w:p>
       <w:pPr>
@@ -5647,9 +6425,11 @@
       <w:pPr>
         <w:pStyle w:val="Heading2"/>
       </w:pPr>
+      <w:bookmarkStart w:id="17" w:name="_Toc382316229"/>
       <w:r>
         <w:t>CONOPS-2: RPO Demonstration with Docking</w:t>
       </w:r>
+      <w:bookmarkEnd w:id="17"/>
     </w:p>
     <w:p>
       <w:pPr>
@@ -5913,6 +6693,8 @@
           <w:szCs w:val="32"/>
         </w:rPr>
       </w:pPr>
+      <w:bookmarkStart w:id="18" w:name="_Toc382316230"/>
+      <w:bookmarkEnd w:id="18"/>
     </w:p>
     <w:p>
       <w:pPr>
@@ -5925,6 +6707,7 @@
           <w:lang w:eastAsia="en-US" w:bidi="ar-SA"/>
         </w:rPr>
       </w:pPr>
+      <w:bookmarkStart w:id="19" w:name="_Toc382316231"/>
       <w:r>
         <w:rPr>
           <w:lang w:eastAsia="en-US" w:bidi="ar-SA"/>
@@ -5937,6 +6720,7 @@
         </w:rPr>
         <w:t>Launch to Checkout</w:t>
       </w:r>
+      <w:bookmarkEnd w:id="19"/>
     </w:p>
     <w:p>
       <w:pPr>
@@ -5964,12 +6748,14 @@
           <w:lang w:eastAsia="en-US" w:bidi="ar-SA"/>
         </w:rPr>
       </w:pPr>
+      <w:bookmarkStart w:id="20" w:name="_Toc382316232"/>
       <w:r>
         <w:rPr>
           <w:lang w:eastAsia="en-US" w:bidi="ar-SA"/>
         </w:rPr>
         <w:t>Phase 1: Fully Cooperating Mission Phase</w:t>
       </w:r>
+      <w:bookmarkEnd w:id="20"/>
     </w:p>
     <w:p>
       <w:pPr>
@@ -6032,12 +6818,14 @@
           <w:lang w:eastAsia="en-US" w:bidi="ar-SA"/>
         </w:rPr>
       </w:pPr>
+      <w:bookmarkStart w:id="21" w:name="_Toc382316233"/>
       <w:r>
         <w:rPr>
           <w:lang w:eastAsia="en-US" w:bidi="ar-SA"/>
         </w:rPr>
         <w:t>Phase 2: Semi-Cooperating Mission Phase</w:t>
       </w:r>
+      <w:bookmarkEnd w:id="21"/>
     </w:p>
     <w:p>
       <w:pPr>
@@ -6060,12 +6848,14 @@
           <w:lang w:eastAsia="en-US" w:bidi="ar-SA"/>
         </w:rPr>
       </w:pPr>
+      <w:bookmarkStart w:id="22" w:name="_Toc382316234"/>
       <w:r>
         <w:rPr>
           <w:lang w:eastAsia="en-US" w:bidi="ar-SA"/>
         </w:rPr>
         <w:t>Phase 3: Noncooperating Mission Phase</w:t>
       </w:r>
+      <w:bookmarkEnd w:id="22"/>
     </w:p>
     <w:p>
       <w:pPr>
@@ -6094,12 +6884,14 @@
           <w:lang w:eastAsia="en-US" w:bidi="ar-SA"/>
         </w:rPr>
       </w:pPr>
+      <w:bookmarkStart w:id="23" w:name="_Toc382316235"/>
       <w:r>
         <w:rPr>
           <w:lang w:eastAsia="en-US" w:bidi="ar-SA"/>
         </w:rPr>
         <w:t>Phase 4: Extended Operations</w:t>
       </w:r>
+      <w:bookmarkEnd w:id="23"/>
     </w:p>
     <w:p>
       <w:pPr>
@@ -6136,6 +6928,27 @@
         <w:rPr>
           <w:sz w:val="22"/>
           <w:szCs w:val="22"/>
+          <w:lang w:eastAsia="en-US" w:bidi="ar-SA"/>
+        </w:rPr>
+      </w:pPr>
+    </w:p>
+    <w:p>
+      <w:pPr>
+        <w:pStyle w:val="Heading1"/>
+        <w:rPr>
+          <w:lang w:eastAsia="en-US" w:bidi="ar-SA"/>
+        </w:rPr>
+      </w:pPr>
+      <w:r>
+        <w:rPr>
+          <w:lang w:eastAsia="en-US" w:bidi="ar-SA"/>
+        </w:rPr>
+        <w:t>CONOPS Trade Study</w:t>
+      </w:r>
+    </w:p>
+    <w:p>
+      <w:pPr>
+        <w:rPr>
           <w:lang w:eastAsia="en-US" w:bidi="ar-SA"/>
         </w:rPr>
       </w:pPr>
@@ -38624,7 +39437,7 @@
 </file>
 
 <file path=customXml/itemProps1.xml><?xml version="1.0" encoding="utf-8"?>
-<ds:datastoreItem xmlns:ds="http://schemas.openxmlformats.org/officeDocument/2006/customXml" ds:itemID="{F4E14E9C-F4BE-4931-9A41-CD5C6750421B}">
+<ds:datastoreItem xmlns:ds="http://schemas.openxmlformats.org/officeDocument/2006/customXml" ds:itemID="{B6ED3D54-FAC1-4BD7-B419-BDC5DAA7A5A5}">
   <ds:schemaRefs>
     <ds:schemaRef ds:uri="http://schemas.openxmlformats.org/officeDocument/2006/bibliography"/>
   </ds:schemaRefs>

</xml_diff>

<commit_message>
Added three case studies for deltaV comparison. One more to go. Then going to add in cost, relevence, and risk comparisons.
</commit_message>
<xml_diff>
--- a/CMQA/ConOps/CONOPS Cases/RCL-O-CMQA3 Rascal Concept of Operations Trade Study.docx
+++ b/CMQA/ConOps/CONOPS Cases/RCL-O-CMQA3 Rascal Concept of Operations Trade Study.docx
@@ -2360,7 +2360,7 @@
           <w:r>
             <w:fldChar w:fldCharType="separate"/>
           </w:r>
-          <w:hyperlink w:anchor="_Toc382316217" w:history="1">
+          <w:hyperlink w:anchor="_Toc383129285" w:history="1">
             <w:r>
               <w:rPr>
                 <w:rStyle w:val="Hyperlink"/>
@@ -2405,7 +2405,7 @@
                 <w:noProof/>
                 <w:webHidden/>
               </w:rPr>
-              <w:instrText xml:space="preserve"> PAGEREF _Toc382316217 \h </w:instrText>
+              <w:instrText xml:space="preserve"> PAGEREF _Toc383129285 \h </w:instrText>
             </w:r>
             <w:r>
               <w:rPr>
@@ -2452,7 +2452,7 @@
               <w:lang w:eastAsia="en-US" w:bidi="ar-SA"/>
             </w:rPr>
           </w:pPr>
-          <w:hyperlink w:anchor="_Toc382316218" w:history="1">
+          <w:hyperlink w:anchor="_Toc383129286" w:history="1">
             <w:r>
               <w:rPr>
                 <w:rStyle w:val="Hyperlink"/>
@@ -2497,7 +2497,7 @@
                 <w:noProof/>
                 <w:webHidden/>
               </w:rPr>
-              <w:instrText xml:space="preserve"> PAGEREF _Toc382316218 \h </w:instrText>
+              <w:instrText xml:space="preserve"> PAGEREF _Toc383129286 \h </w:instrText>
             </w:r>
             <w:r>
               <w:rPr>
@@ -2544,7 +2544,7 @@
               <w:lang w:eastAsia="en-US" w:bidi="ar-SA"/>
             </w:rPr>
           </w:pPr>
-          <w:hyperlink w:anchor="_Toc382316219" w:history="1">
+          <w:hyperlink w:anchor="_Toc383129287" w:history="1">
             <w:r>
               <w:rPr>
                 <w:rStyle w:val="Hyperlink"/>
@@ -2589,7 +2589,7 @@
                 <w:noProof/>
                 <w:webHidden/>
               </w:rPr>
-              <w:instrText xml:space="preserve"> PAGEREF _Toc382316219 \h </w:instrText>
+              <w:instrText xml:space="preserve"> PAGEREF _Toc383129287 \h </w:instrText>
             </w:r>
             <w:r>
               <w:rPr>
@@ -2635,7 +2635,7 @@
               <w:lang w:eastAsia="en-US" w:bidi="ar-SA"/>
             </w:rPr>
           </w:pPr>
-          <w:hyperlink w:anchor="_Toc382316220" w:history="1">
+          <w:hyperlink w:anchor="_Toc383129288" w:history="1">
             <w:r>
               <w:rPr>
                 <w:rStyle w:val="Hyperlink"/>
@@ -2682,7 +2682,7 @@
                 <w:noProof/>
                 <w:webHidden/>
               </w:rPr>
-              <w:instrText xml:space="preserve"> PAGEREF _Toc382316220 \h </w:instrText>
+              <w:instrText xml:space="preserve"> PAGEREF _Toc383129288 \h </w:instrText>
             </w:r>
             <w:r>
               <w:rPr>
@@ -2729,7 +2729,7 @@
               <w:lang w:eastAsia="en-US" w:bidi="ar-SA"/>
             </w:rPr>
           </w:pPr>
-          <w:hyperlink w:anchor="_Toc382316222" w:history="1">
+          <w:hyperlink w:anchor="_Toc383129290" w:history="1">
             <w:r>
               <w:rPr>
                 <w:rStyle w:val="Hyperlink"/>
@@ -2774,7 +2774,7 @@
                 <w:noProof/>
                 <w:webHidden/>
               </w:rPr>
-              <w:instrText xml:space="preserve"> PAGEREF _Toc382316222 \h </w:instrText>
+              <w:instrText xml:space="preserve"> PAGEREF _Toc383129290 \h </w:instrText>
             </w:r>
             <w:r>
               <w:rPr>
@@ -2821,7 +2821,7 @@
               <w:lang w:eastAsia="en-US" w:bidi="ar-SA"/>
             </w:rPr>
           </w:pPr>
-          <w:hyperlink w:anchor="_Toc382316223" w:history="1">
+          <w:hyperlink w:anchor="_Toc383129291" w:history="1">
             <w:r>
               <w:rPr>
                 <w:rStyle w:val="Hyperlink"/>
@@ -2866,7 +2866,7 @@
                 <w:noProof/>
                 <w:webHidden/>
               </w:rPr>
-              <w:instrText xml:space="preserve"> PAGEREF _Toc382316223 \h </w:instrText>
+              <w:instrText xml:space="preserve"> PAGEREF _Toc383129291 \h </w:instrText>
             </w:r>
             <w:r>
               <w:rPr>
@@ -2907,7 +2907,7 @@
               <w:szCs w:val="22"/>
             </w:rPr>
           </w:pPr>
-          <w:hyperlink w:anchor="_Toc382316224" w:history="1">
+          <w:hyperlink w:anchor="_Toc383129292" w:history="1">
             <w:r>
               <w:rPr>
                 <w:rStyle w:val="Hyperlink"/>
@@ -2952,7 +2952,7 @@
                 <w:noProof/>
                 <w:webHidden/>
               </w:rPr>
-              <w:instrText xml:space="preserve"> PAGEREF _Toc382316224 \h </w:instrText>
+              <w:instrText xml:space="preserve"> PAGEREF _Toc383129292 \h </w:instrText>
             </w:r>
             <w:r>
               <w:rPr>
@@ -2993,7 +2993,7 @@
               <w:szCs w:val="22"/>
             </w:rPr>
           </w:pPr>
-          <w:hyperlink w:anchor="_Toc382316225" w:history="1">
+          <w:hyperlink w:anchor="_Toc383129293" w:history="1">
             <w:r>
               <w:rPr>
                 <w:rStyle w:val="Hyperlink"/>
@@ -3038,7 +3038,7 @@
                 <w:noProof/>
                 <w:webHidden/>
               </w:rPr>
-              <w:instrText xml:space="preserve"> PAGEREF _Toc382316225 \h </w:instrText>
+              <w:instrText xml:space="preserve"> PAGEREF _Toc383129293 \h </w:instrText>
             </w:r>
             <w:r>
               <w:rPr>
@@ -3079,7 +3079,7 @@
               <w:szCs w:val="22"/>
             </w:rPr>
           </w:pPr>
-          <w:hyperlink w:anchor="_Toc382316226" w:history="1">
+          <w:hyperlink w:anchor="_Toc383129294" w:history="1">
             <w:r>
               <w:rPr>
                 <w:rStyle w:val="Hyperlink"/>
@@ -3124,7 +3124,7 @@
                 <w:noProof/>
                 <w:webHidden/>
               </w:rPr>
-              <w:instrText xml:space="preserve"> PAGEREF _Toc382316226 \h </w:instrText>
+              <w:instrText xml:space="preserve"> PAGEREF _Toc383129294 \h </w:instrText>
             </w:r>
             <w:r>
               <w:rPr>
@@ -3165,7 +3165,7 @@
               <w:szCs w:val="22"/>
             </w:rPr>
           </w:pPr>
-          <w:hyperlink w:anchor="_Toc382316227" w:history="1">
+          <w:hyperlink w:anchor="_Toc383129295" w:history="1">
             <w:r>
               <w:rPr>
                 <w:rStyle w:val="Hyperlink"/>
@@ -3210,7 +3210,7 @@
                 <w:noProof/>
                 <w:webHidden/>
               </w:rPr>
-              <w:instrText xml:space="preserve"> PAGEREF _Toc382316227 \h </w:instrText>
+              <w:instrText xml:space="preserve"> PAGEREF _Toc383129295 \h </w:instrText>
             </w:r>
             <w:r>
               <w:rPr>
@@ -3251,7 +3251,7 @@
               <w:szCs w:val="22"/>
             </w:rPr>
           </w:pPr>
-          <w:hyperlink w:anchor="_Toc382316228" w:history="1">
+          <w:hyperlink w:anchor="_Toc383129296" w:history="1">
             <w:r>
               <w:rPr>
                 <w:rStyle w:val="Hyperlink"/>
@@ -3296,7 +3296,7 @@
                 <w:noProof/>
                 <w:webHidden/>
               </w:rPr>
-              <w:instrText xml:space="preserve"> PAGEREF _Toc382316228 \h </w:instrText>
+              <w:instrText xml:space="preserve"> PAGEREF _Toc383129296 \h </w:instrText>
             </w:r>
             <w:r>
               <w:rPr>
@@ -3343,7 +3343,7 @@
               <w:lang w:eastAsia="en-US" w:bidi="ar-SA"/>
             </w:rPr>
           </w:pPr>
-          <w:hyperlink w:anchor="_Toc382316229" w:history="1">
+          <w:hyperlink w:anchor="_Toc383129297" w:history="1">
             <w:r>
               <w:rPr>
                 <w:rStyle w:val="Hyperlink"/>
@@ -3388,7 +3388,7 @@
                 <w:noProof/>
                 <w:webHidden/>
               </w:rPr>
-              <w:instrText xml:space="preserve"> PAGEREF _Toc382316229 \h </w:instrText>
+              <w:instrText xml:space="preserve"> PAGEREF _Toc383129297 \h </w:instrText>
             </w:r>
             <w:r>
               <w:rPr>
@@ -3429,7 +3429,7 @@
               <w:szCs w:val="22"/>
             </w:rPr>
           </w:pPr>
-          <w:hyperlink w:anchor="_Toc382316231" w:history="1">
+          <w:hyperlink w:anchor="_Toc383129299" w:history="1">
             <w:r>
               <w:rPr>
                 <w:rStyle w:val="Hyperlink"/>
@@ -3472,7 +3472,7 @@
                 <w:noProof/>
                 <w:webHidden/>
               </w:rPr>
-              <w:instrText xml:space="preserve"> PAGEREF _Toc382316231 \h </w:instrText>
+              <w:instrText xml:space="preserve"> PAGEREF _Toc383129299 \h </w:instrText>
             </w:r>
             <w:r>
               <w:rPr>
@@ -3513,7 +3513,7 @@
               <w:szCs w:val="22"/>
             </w:rPr>
           </w:pPr>
-          <w:hyperlink w:anchor="_Toc382316232" w:history="1">
+          <w:hyperlink w:anchor="_Toc383129300" w:history="1">
             <w:r>
               <w:rPr>
                 <w:rStyle w:val="Hyperlink"/>
@@ -3556,7 +3556,7 @@
                 <w:noProof/>
                 <w:webHidden/>
               </w:rPr>
-              <w:instrText xml:space="preserve"> PAGEREF _Toc382316232 \h </w:instrText>
+              <w:instrText xml:space="preserve"> PAGEREF _Toc383129300 \h </w:instrText>
             </w:r>
             <w:r>
               <w:rPr>
@@ -3597,7 +3597,7 @@
               <w:szCs w:val="22"/>
             </w:rPr>
           </w:pPr>
-          <w:hyperlink w:anchor="_Toc382316233" w:history="1">
+          <w:hyperlink w:anchor="_Toc383129301" w:history="1">
             <w:r>
               <w:rPr>
                 <w:rStyle w:val="Hyperlink"/>
@@ -3640,7 +3640,7 @@
                 <w:noProof/>
                 <w:webHidden/>
               </w:rPr>
-              <w:instrText xml:space="preserve"> PAGEREF _Toc382316233 \h </w:instrText>
+              <w:instrText xml:space="preserve"> PAGEREF _Toc383129301 \h </w:instrText>
             </w:r>
             <w:r>
               <w:rPr>
@@ -3681,7 +3681,7 @@
               <w:szCs w:val="22"/>
             </w:rPr>
           </w:pPr>
-          <w:hyperlink w:anchor="_Toc382316234" w:history="1">
+          <w:hyperlink w:anchor="_Toc383129302" w:history="1">
             <w:r>
               <w:rPr>
                 <w:rStyle w:val="Hyperlink"/>
@@ -3724,7 +3724,7 @@
                 <w:noProof/>
                 <w:webHidden/>
               </w:rPr>
-              <w:instrText xml:space="preserve"> PAGEREF _Toc382316234 \h </w:instrText>
+              <w:instrText xml:space="preserve"> PAGEREF _Toc383129302 \h </w:instrText>
             </w:r>
             <w:r>
               <w:rPr>
@@ -3765,7 +3765,7 @@
               <w:szCs w:val="22"/>
             </w:rPr>
           </w:pPr>
-          <w:hyperlink w:anchor="_Toc382316235" w:history="1">
+          <w:hyperlink w:anchor="_Toc383129303" w:history="1">
             <w:r>
               <w:rPr>
                 <w:rStyle w:val="Hyperlink"/>
@@ -3808,7 +3808,7 @@
                 <w:noProof/>
                 <w:webHidden/>
               </w:rPr>
-              <w:instrText xml:space="preserve"> PAGEREF _Toc382316235 \h </w:instrText>
+              <w:instrText xml:space="preserve"> PAGEREF _Toc383129303 \h </w:instrText>
             </w:r>
             <w:r>
               <w:rPr>
@@ -3840,6 +3840,383 @@
           </w:hyperlink>
         </w:p>
         <w:p>
+          <w:pPr>
+            <w:pStyle w:val="TOC1"/>
+            <w:tabs>
+              <w:tab w:val="left" w:pos="475"/>
+            </w:tabs>
+            <w:rPr>
+              <w:rFonts w:asciiTheme="minorHAnsi" w:eastAsiaTheme="minorEastAsia" w:hAnsiTheme="minorHAnsi" w:cstheme="minorBidi"/>
+              <w:noProof/>
+              <w:kern w:val="0"/>
+              <w:sz w:val="22"/>
+              <w:szCs w:val="22"/>
+              <w:lang w:eastAsia="en-US" w:bidi="ar-SA"/>
+            </w:rPr>
+          </w:pPr>
+          <w:hyperlink w:anchor="_Toc383129304" w:history="1">
+            <w:r>
+              <w:rPr>
+                <w:rStyle w:val="Hyperlink"/>
+                <w:noProof/>
+                <w:lang w:eastAsia="en-US"/>
+              </w:rPr>
+              <w:t>3</w:t>
+            </w:r>
+            <w:r>
+              <w:rPr>
+                <w:rFonts w:asciiTheme="minorHAnsi" w:eastAsiaTheme="minorEastAsia" w:hAnsiTheme="minorHAnsi" w:cstheme="minorBidi"/>
+                <w:noProof/>
+                <w:kern w:val="0"/>
+                <w:sz w:val="22"/>
+                <w:szCs w:val="22"/>
+                <w:lang w:eastAsia="en-US" w:bidi="ar-SA"/>
+              </w:rPr>
+              <w:tab/>
+            </w:r>
+            <w:r>
+              <w:rPr>
+                <w:rStyle w:val="Hyperlink"/>
+                <w:noProof/>
+                <w:lang w:eastAsia="en-US"/>
+              </w:rPr>
+              <w:t>CONOPS Trade Study</w:t>
+            </w:r>
+            <w:r>
+              <w:rPr>
+                <w:noProof/>
+                <w:webHidden/>
+              </w:rPr>
+              <w:tab/>
+            </w:r>
+            <w:r>
+              <w:rPr>
+                <w:noProof/>
+                <w:webHidden/>
+              </w:rPr>
+              <w:fldChar w:fldCharType="begin"/>
+            </w:r>
+            <w:r>
+              <w:rPr>
+                <w:noProof/>
+                <w:webHidden/>
+              </w:rPr>
+              <w:instrText xml:space="preserve"> PAGEREF _Toc383129304 \h </w:instrText>
+            </w:r>
+            <w:r>
+              <w:rPr>
+                <w:noProof/>
+                <w:webHidden/>
+              </w:rPr>
+            </w:r>
+            <w:r>
+              <w:rPr>
+                <w:noProof/>
+                <w:webHidden/>
+              </w:rPr>
+              <w:fldChar w:fldCharType="separate"/>
+            </w:r>
+            <w:r>
+              <w:rPr>
+                <w:noProof/>
+                <w:webHidden/>
+              </w:rPr>
+              <w:t>10</w:t>
+            </w:r>
+            <w:r>
+              <w:rPr>
+                <w:noProof/>
+                <w:webHidden/>
+              </w:rPr>
+              <w:fldChar w:fldCharType="end"/>
+            </w:r>
+          </w:hyperlink>
+        </w:p>
+        <w:p>
+          <w:pPr>
+            <w:pStyle w:val="TOC2"/>
+            <w:tabs>
+              <w:tab w:val="left" w:pos="880"/>
+              <w:tab w:val="right" w:leader="dot" w:pos="9350"/>
+            </w:tabs>
+            <w:rPr>
+              <w:rFonts w:asciiTheme="minorHAnsi" w:eastAsiaTheme="minorEastAsia" w:hAnsiTheme="minorHAnsi" w:cstheme="minorBidi"/>
+              <w:noProof/>
+              <w:kern w:val="0"/>
+              <w:sz w:val="22"/>
+              <w:szCs w:val="22"/>
+              <w:lang w:eastAsia="en-US" w:bidi="ar-SA"/>
+            </w:rPr>
+          </w:pPr>
+          <w:hyperlink w:anchor="_Toc383129306" w:history="1">
+            <w:r>
+              <w:rPr>
+                <w:rStyle w:val="Hyperlink"/>
+                <w:noProof/>
+              </w:rPr>
+              <w:t>3.1.</w:t>
+            </w:r>
+            <w:r>
+              <w:rPr>
+                <w:rFonts w:asciiTheme="minorHAnsi" w:eastAsiaTheme="minorEastAsia" w:hAnsiTheme="minorHAnsi" w:cstheme="minorBidi"/>
+                <w:noProof/>
+                <w:kern w:val="0"/>
+                <w:sz w:val="22"/>
+                <w:szCs w:val="22"/>
+                <w:lang w:eastAsia="en-US" w:bidi="ar-SA"/>
+              </w:rPr>
+              <w:tab/>
+            </w:r>
+            <w:r>
+              <w:rPr>
+                <w:rStyle w:val="Hyperlink"/>
+                <w:rFonts w:ascii="Calibri" w:hAnsi="Calibri"/>
+                <w:noProof/>
+              </w:rPr>
+              <w:t>Δ</w:t>
+            </w:r>
+            <w:r>
+              <w:rPr>
+                <w:rStyle w:val="Hyperlink"/>
+                <w:noProof/>
+              </w:rPr>
+              <w:t>V Requirements</w:t>
+            </w:r>
+            <w:r>
+              <w:rPr>
+                <w:noProof/>
+                <w:webHidden/>
+              </w:rPr>
+              <w:tab/>
+            </w:r>
+            <w:r>
+              <w:rPr>
+                <w:noProof/>
+                <w:webHidden/>
+              </w:rPr>
+              <w:fldChar w:fldCharType="begin"/>
+            </w:r>
+            <w:r>
+              <w:rPr>
+                <w:noProof/>
+                <w:webHidden/>
+              </w:rPr>
+              <w:instrText xml:space="preserve"> PAGEREF _Toc383129306 \h </w:instrText>
+            </w:r>
+            <w:r>
+              <w:rPr>
+                <w:noProof/>
+                <w:webHidden/>
+              </w:rPr>
+            </w:r>
+            <w:r>
+              <w:rPr>
+                <w:noProof/>
+                <w:webHidden/>
+              </w:rPr>
+              <w:fldChar w:fldCharType="separate"/>
+            </w:r>
+            <w:r>
+              <w:rPr>
+                <w:noProof/>
+                <w:webHidden/>
+              </w:rPr>
+              <w:t>10</w:t>
+            </w:r>
+            <w:r>
+              <w:rPr>
+                <w:noProof/>
+                <w:webHidden/>
+              </w:rPr>
+              <w:fldChar w:fldCharType="end"/>
+            </w:r>
+          </w:hyperlink>
+        </w:p>
+        <w:p>
+          <w:pPr>
+            <w:pStyle w:val="TOC3"/>
+            <w:tabs>
+              <w:tab w:val="left" w:pos="1320"/>
+            </w:tabs>
+            <w:rPr>
+              <w:rFonts w:asciiTheme="minorHAnsi" w:eastAsiaTheme="minorEastAsia" w:hAnsiTheme="minorHAnsi" w:cstheme="minorBidi"/>
+              <w:noProof/>
+              <w:sz w:val="22"/>
+              <w:szCs w:val="22"/>
+            </w:rPr>
+          </w:pPr>
+          <w:hyperlink w:anchor="_Toc383129311" w:history="1">
+            <w:r>
+              <w:rPr>
+                <w:rStyle w:val="Hyperlink"/>
+                <w:noProof/>
+              </w:rPr>
+              <w:t>3.1.1.</w:t>
+            </w:r>
+            <w:r>
+              <w:rPr>
+                <w:rFonts w:asciiTheme="minorHAnsi" w:eastAsiaTheme="minorEastAsia" w:hAnsiTheme="minorHAnsi" w:cstheme="minorBidi"/>
+                <w:noProof/>
+                <w:sz w:val="22"/>
+                <w:szCs w:val="22"/>
+              </w:rPr>
+              <w:tab/>
+            </w:r>
+            <w:r>
+              <w:rPr>
+                <w:rStyle w:val="Hyperlink"/>
+                <w:rFonts w:ascii="Calibri" w:hAnsi="Calibri"/>
+                <w:noProof/>
+              </w:rPr>
+              <w:t>Δ</w:t>
+            </w:r>
+            <w:r>
+              <w:rPr>
+                <w:rStyle w:val="Hyperlink"/>
+                <w:noProof/>
+              </w:rPr>
+              <w:t>V Calculation Methodology</w:t>
+            </w:r>
+            <w:r>
+              <w:rPr>
+                <w:noProof/>
+                <w:webHidden/>
+              </w:rPr>
+              <w:tab/>
+            </w:r>
+            <w:r>
+              <w:rPr>
+                <w:noProof/>
+                <w:webHidden/>
+              </w:rPr>
+              <w:fldChar w:fldCharType="begin"/>
+            </w:r>
+            <w:r>
+              <w:rPr>
+                <w:noProof/>
+                <w:webHidden/>
+              </w:rPr>
+              <w:instrText xml:space="preserve"> PAGEREF _Toc383129311 \h </w:instrText>
+            </w:r>
+            <w:r>
+              <w:rPr>
+                <w:noProof/>
+                <w:webHidden/>
+              </w:rPr>
+            </w:r>
+            <w:r>
+              <w:rPr>
+                <w:noProof/>
+                <w:webHidden/>
+              </w:rPr>
+              <w:fldChar w:fldCharType="separate"/>
+            </w:r>
+            <w:r>
+              <w:rPr>
+                <w:noProof/>
+                <w:webHidden/>
+              </w:rPr>
+              <w:t>10</w:t>
+            </w:r>
+            <w:r>
+              <w:rPr>
+                <w:noProof/>
+                <w:webHidden/>
+              </w:rPr>
+              <w:fldChar w:fldCharType="end"/>
+            </w:r>
+          </w:hyperlink>
+        </w:p>
+        <w:p>
+          <w:pPr>
+            <w:pStyle w:val="TOC3"/>
+            <w:tabs>
+              <w:tab w:val="left" w:pos="1320"/>
+            </w:tabs>
+            <w:rPr>
+              <w:rFonts w:asciiTheme="minorHAnsi" w:eastAsiaTheme="minorEastAsia" w:hAnsiTheme="minorHAnsi" w:cstheme="minorBidi"/>
+              <w:noProof/>
+              <w:sz w:val="22"/>
+              <w:szCs w:val="22"/>
+            </w:rPr>
+          </w:pPr>
+          <w:hyperlink w:anchor="_Toc383129312" w:history="1">
+            <w:r>
+              <w:rPr>
+                <w:rStyle w:val="Hyperlink"/>
+                <w:noProof/>
+                <w:lang w:bidi="hi-IN"/>
+              </w:rPr>
+              <w:t>3.1.2.</w:t>
+            </w:r>
+            <w:r>
+              <w:rPr>
+                <w:rFonts w:asciiTheme="minorHAnsi" w:eastAsiaTheme="minorEastAsia" w:hAnsiTheme="minorHAnsi" w:cstheme="minorBidi"/>
+                <w:noProof/>
+                <w:sz w:val="22"/>
+                <w:szCs w:val="22"/>
+              </w:rPr>
+              <w:tab/>
+            </w:r>
+            <w:r>
+              <w:rPr>
+                <w:rStyle w:val="Hyperlink"/>
+                <w:noProof/>
+                <w:lang w:bidi="hi-IN"/>
+              </w:rPr>
+              <w:t>Rascal Mission Test Cases</w:t>
+            </w:r>
+            <w:r>
+              <w:rPr>
+                <w:noProof/>
+                <w:webHidden/>
+              </w:rPr>
+              <w:tab/>
+            </w:r>
+            <w:r>
+              <w:rPr>
+                <w:noProof/>
+                <w:webHidden/>
+              </w:rPr>
+              <w:fldChar w:fldCharType="begin"/>
+            </w:r>
+            <w:r>
+              <w:rPr>
+                <w:noProof/>
+                <w:webHidden/>
+              </w:rPr>
+              <w:instrText xml:space="preserve"> PAGEREF _Toc383129312 \h </w:instrText>
+            </w:r>
+            <w:r>
+              <w:rPr>
+                <w:noProof/>
+                <w:webHidden/>
+              </w:rPr>
+            </w:r>
+            <w:r>
+              <w:rPr>
+                <w:noProof/>
+                <w:webHidden/>
+              </w:rPr>
+              <w:fldChar w:fldCharType="separate"/>
+            </w:r>
+            <w:r>
+              <w:rPr>
+                <w:noProof/>
+                <w:webHidden/>
+              </w:rPr>
+              <w:t>12</w:t>
+            </w:r>
+            <w:r>
+              <w:rPr>
+                <w:noProof/>
+                <w:webHidden/>
+              </w:rPr>
+              <w:fldChar w:fldCharType="end"/>
+            </w:r>
+          </w:hyperlink>
+        </w:p>
+        <w:p>
           <w:r>
             <w:fldChar w:fldCharType="end"/>
           </w:r>
@@ -3877,7 +4254,7 @@
       <w:pPr>
         <w:pStyle w:val="Heading1"/>
       </w:pPr>
-      <w:bookmarkStart w:id="1" w:name="_Toc382316217"/>
+      <w:bookmarkStart w:id="1" w:name="_Toc383129285"/>
       <w:r>
         <w:lastRenderedPageBreak/>
         <w:t>Introduction</w:t>
@@ -3888,7 +4265,7 @@
       <w:pPr>
         <w:pStyle w:val="Heading2"/>
       </w:pPr>
-      <w:bookmarkStart w:id="2" w:name="_Toc382316218"/>
+      <w:bookmarkStart w:id="2" w:name="_Toc383129286"/>
       <w:r>
         <w:t>Background</w:t>
       </w:r>
@@ -3917,7 +4294,7 @@
       <w:pPr>
         <w:pStyle w:val="Heading2"/>
       </w:pPr>
-      <w:bookmarkStart w:id="3" w:name="_Toc382316219"/>
+      <w:bookmarkStart w:id="3" w:name="_Toc383129287"/>
       <w:r>
         <w:t xml:space="preserve">Rascal Mission Statement and </w:t>
       </w:r>
@@ -4272,7 +4649,7 @@
           <w:lang w:eastAsia="en-US" w:bidi="ar-SA"/>
         </w:rPr>
       </w:pPr>
-      <w:bookmarkStart w:id="4" w:name="_Toc382316220"/>
+      <w:bookmarkStart w:id="4" w:name="_Toc383129288"/>
       <w:r>
         <w:rPr>
           <w:lang w:eastAsia="en-US" w:bidi="ar-SA"/>
@@ -4301,16 +4678,18 @@
       <w:bookmarkStart w:id="6" w:name="_Toc382223675"/>
       <w:bookmarkStart w:id="7" w:name="_Toc382224747"/>
       <w:bookmarkStart w:id="8" w:name="_Toc382316221"/>
+      <w:bookmarkStart w:id="9" w:name="_Toc383129289"/>
       <w:bookmarkEnd w:id="5"/>
       <w:bookmarkEnd w:id="6"/>
       <w:bookmarkEnd w:id="7"/>
       <w:bookmarkEnd w:id="8"/>
+      <w:bookmarkEnd w:id="9"/>
     </w:p>
     <w:p>
       <w:pPr>
         <w:pStyle w:val="Heading2"/>
       </w:pPr>
-      <w:bookmarkStart w:id="9" w:name="_Toc382316222"/>
+      <w:bookmarkStart w:id="10" w:name="_Toc383129290"/>
       <w:r>
         <w:t>General</w:t>
       </w:r>
@@ -4323,7 +4702,7 @@
       <w:r>
         <w:t xml:space="preserve"> and Definitions</w:t>
       </w:r>
-      <w:bookmarkEnd w:id="9"/>
+      <w:bookmarkEnd w:id="10"/>
     </w:p>
     <w:p>
       <w:pPr>
@@ -4901,7 +5280,7 @@
       <w:pPr>
         <w:pStyle w:val="Heading2"/>
       </w:pPr>
-      <w:bookmarkStart w:id="10" w:name="_Toc382316223"/>
+      <w:bookmarkStart w:id="11" w:name="_Toc383129291"/>
       <w:r>
         <w:lastRenderedPageBreak/>
         <w:t>CONOPS-1</w:t>
@@ -4909,7 +5288,7 @@
       <w:r>
         <w:t>: RPO Demonstration without Docking</w:t>
       </w:r>
-      <w:bookmarkEnd w:id="10"/>
+      <w:bookmarkEnd w:id="11"/>
     </w:p>
     <w:p>
       <w:pPr>
@@ -5259,8 +5638,8 @@
           <w:szCs w:val="28"/>
         </w:rPr>
       </w:pPr>
-      <w:bookmarkStart w:id="11" w:name="_GoBack"/>
-      <w:bookmarkEnd w:id="11"/>
+      <w:bookmarkStart w:id="12" w:name="_GoBack"/>
+      <w:bookmarkEnd w:id="12"/>
     </w:p>
     <w:p>
       <w:pPr>
@@ -5511,7 +5890,7 @@
       <w:pPr>
         <w:pStyle w:val="Heading3"/>
       </w:pPr>
-      <w:bookmarkStart w:id="12" w:name="_Toc382316224"/>
+      <w:bookmarkStart w:id="13" w:name="_Toc383129292"/>
       <w:r>
         <w:lastRenderedPageBreak/>
         <w:t>Phase</w:t>
@@ -5525,7 +5904,7 @@
       <w:r>
         <w:t>: Launch to Checkout</w:t>
       </w:r>
-      <w:bookmarkEnd w:id="12"/>
+      <w:bookmarkEnd w:id="13"/>
     </w:p>
     <w:p>
       <w:pPr>
@@ -5754,7 +6133,7 @@
       <w:pPr>
         <w:pStyle w:val="Heading3"/>
       </w:pPr>
-      <w:bookmarkStart w:id="13" w:name="_Toc382316225"/>
+      <w:bookmarkStart w:id="14" w:name="_Toc383129293"/>
       <w:r>
         <w:t>Phase</w:t>
       </w:r>
@@ -5770,7 +6149,7 @@
       <w:r>
         <w:t>Cooperating Mission Phase</w:t>
       </w:r>
-      <w:bookmarkEnd w:id="13"/>
+      <w:bookmarkEnd w:id="14"/>
     </w:p>
     <w:p>
       <w:pPr>
@@ -6273,11 +6652,11 @@
       <w:pPr>
         <w:pStyle w:val="Heading3"/>
       </w:pPr>
-      <w:bookmarkStart w:id="14" w:name="_Toc382316226"/>
+      <w:bookmarkStart w:id="15" w:name="_Toc383129294"/>
       <w:r>
         <w:t>Phase 2: Semi-Cooperating Mission Phase</w:t>
       </w:r>
-      <w:bookmarkEnd w:id="14"/>
+      <w:bookmarkEnd w:id="15"/>
     </w:p>
     <w:p>
       <w:pPr>
@@ -6336,11 +6715,11 @@
       <w:pPr>
         <w:pStyle w:val="Heading3"/>
       </w:pPr>
-      <w:bookmarkStart w:id="15" w:name="_Toc382316227"/>
+      <w:bookmarkStart w:id="16" w:name="_Toc383129295"/>
       <w:r>
         <w:t>Phase 3: Noncooperating Mission Phase</w:t>
       </w:r>
-      <w:bookmarkEnd w:id="15"/>
+      <w:bookmarkEnd w:id="16"/>
     </w:p>
     <w:p>
       <w:pPr>
@@ -6379,11 +6758,11 @@
       <w:pPr>
         <w:pStyle w:val="Heading3"/>
       </w:pPr>
-      <w:bookmarkStart w:id="16" w:name="_Toc382316228"/>
+      <w:bookmarkStart w:id="17" w:name="_Toc383129296"/>
       <w:r>
         <w:t>Phase 4: Extended Operations Phase</w:t>
       </w:r>
-      <w:bookmarkEnd w:id="16"/>
+      <w:bookmarkEnd w:id="17"/>
     </w:p>
     <w:p>
       <w:pPr>
@@ -6406,11 +6785,11 @@
       <w:pPr>
         <w:pStyle w:val="Heading2"/>
       </w:pPr>
-      <w:bookmarkStart w:id="17" w:name="_Toc382316229"/>
+      <w:bookmarkStart w:id="18" w:name="_Toc383129297"/>
       <w:r>
         <w:t>CONOPS-2: RPO Demonstration with Docking</w:t>
       </w:r>
-      <w:bookmarkEnd w:id="17"/>
+      <w:bookmarkEnd w:id="18"/>
     </w:p>
     <w:p>
       <w:pPr>
@@ -6662,8 +7041,10 @@
           <w:szCs w:val="32"/>
         </w:rPr>
       </w:pPr>
-      <w:bookmarkStart w:id="18" w:name="_Toc382316230"/>
-      <w:bookmarkEnd w:id="18"/>
+      <w:bookmarkStart w:id="19" w:name="_Toc382316230"/>
+      <w:bookmarkStart w:id="20" w:name="_Toc383129298"/>
+      <w:bookmarkEnd w:id="19"/>
+      <w:bookmarkEnd w:id="20"/>
     </w:p>
     <w:p>
       <w:pPr>
@@ -6676,7 +7057,7 @@
           <w:lang w:eastAsia="en-US" w:bidi="ar-SA"/>
         </w:rPr>
       </w:pPr>
-      <w:bookmarkStart w:id="19" w:name="_Toc382316231"/>
+      <w:bookmarkStart w:id="21" w:name="_Toc383129299"/>
       <w:r>
         <w:rPr>
           <w:lang w:eastAsia="en-US" w:bidi="ar-SA"/>
@@ -6689,7 +7070,7 @@
         </w:rPr>
         <w:t>Launch to Checkout</w:t>
       </w:r>
-      <w:bookmarkEnd w:id="19"/>
+      <w:bookmarkEnd w:id="21"/>
     </w:p>
     <w:p>
       <w:pPr>
@@ -6717,14 +7098,14 @@
           <w:lang w:eastAsia="en-US" w:bidi="ar-SA"/>
         </w:rPr>
       </w:pPr>
-      <w:bookmarkStart w:id="20" w:name="_Toc382316232"/>
+      <w:bookmarkStart w:id="22" w:name="_Toc383129300"/>
       <w:r>
         <w:rPr>
           <w:lang w:eastAsia="en-US" w:bidi="ar-SA"/>
         </w:rPr>
         <w:t>Phase 1: Fully Cooperating Mission Phase</w:t>
       </w:r>
-      <w:bookmarkEnd w:id="20"/>
+      <w:bookmarkEnd w:id="22"/>
     </w:p>
     <w:p>
       <w:pPr>
@@ -6787,14 +7168,14 @@
           <w:lang w:eastAsia="en-US" w:bidi="ar-SA"/>
         </w:rPr>
       </w:pPr>
-      <w:bookmarkStart w:id="21" w:name="_Toc382316233"/>
+      <w:bookmarkStart w:id="23" w:name="_Toc383129301"/>
       <w:r>
         <w:rPr>
           <w:lang w:eastAsia="en-US" w:bidi="ar-SA"/>
         </w:rPr>
         <w:t>Phase 2: Semi-Cooperating Mission Phase</w:t>
       </w:r>
-      <w:bookmarkEnd w:id="21"/>
+      <w:bookmarkEnd w:id="23"/>
     </w:p>
     <w:p>
       <w:pPr>
@@ -6817,14 +7198,14 @@
           <w:lang w:eastAsia="en-US" w:bidi="ar-SA"/>
         </w:rPr>
       </w:pPr>
-      <w:bookmarkStart w:id="22" w:name="_Toc382316234"/>
+      <w:bookmarkStart w:id="24" w:name="_Toc383129302"/>
       <w:r>
         <w:rPr>
           <w:lang w:eastAsia="en-US" w:bidi="ar-SA"/>
         </w:rPr>
         <w:t>Phase 3: Noncooperating Mission Phase</w:t>
       </w:r>
-      <w:bookmarkEnd w:id="22"/>
+      <w:bookmarkEnd w:id="24"/>
     </w:p>
     <w:p>
       <w:pPr>
@@ -6853,14 +7234,14 @@
           <w:lang w:eastAsia="en-US" w:bidi="ar-SA"/>
         </w:rPr>
       </w:pPr>
-      <w:bookmarkStart w:id="23" w:name="_Toc382316235"/>
+      <w:bookmarkStart w:id="25" w:name="_Toc383129303"/>
       <w:r>
         <w:rPr>
           <w:lang w:eastAsia="en-US" w:bidi="ar-SA"/>
         </w:rPr>
         <w:t>Phase 4: Extended Operations</w:t>
       </w:r>
-      <w:bookmarkEnd w:id="23"/>
+      <w:bookmarkEnd w:id="25"/>
     </w:p>
     <w:p>
       <w:pPr>
@@ -6908,12 +7289,14 @@
           <w:lang w:eastAsia="en-US" w:bidi="ar-SA"/>
         </w:rPr>
       </w:pPr>
+      <w:bookmarkStart w:id="26" w:name="_Toc383129304"/>
       <w:r>
         <w:rPr>
           <w:lang w:eastAsia="en-US" w:bidi="ar-SA"/>
         </w:rPr>
         <w:t>CONOPS Trade Study</w:t>
       </w:r>
+      <w:bookmarkEnd w:id="26"/>
     </w:p>
     <w:p>
       <w:pPr>
@@ -6982,11 +7365,14 @@
           <w:vanish/>
         </w:rPr>
       </w:pPr>
+      <w:bookmarkStart w:id="27" w:name="_Toc383129305"/>
+      <w:bookmarkEnd w:id="27"/>
     </w:p>
     <w:p>
       <w:pPr>
         <w:pStyle w:val="Heading2"/>
       </w:pPr>
+      <w:bookmarkStart w:id="28" w:name="_Toc383129306"/>
       <w:r>
         <w:rPr>
           <w:rFonts w:ascii="Calibri" w:hAnsi="Calibri"/>
@@ -6996,6 +7382,7 @@
       <w:r>
         <w:t>V Requirements</w:t>
       </w:r>
+      <w:bookmarkEnd w:id="28"/>
     </w:p>
     <w:p>
       <w:pPr>
@@ -7138,6 +7525,8 @@
           <w:kern w:val="1"/>
         </w:rPr>
       </w:pPr>
+      <w:bookmarkStart w:id="29" w:name="_Toc383129307"/>
+      <w:bookmarkEnd w:id="29"/>
     </w:p>
     <w:p>
       <w:pPr>
@@ -7160,6 +7549,8 @@
           <w:kern w:val="1"/>
         </w:rPr>
       </w:pPr>
+      <w:bookmarkStart w:id="30" w:name="_Toc383129308"/>
+      <w:bookmarkEnd w:id="30"/>
     </w:p>
     <w:p>
       <w:pPr>
@@ -7182,6 +7573,8 @@
           <w:kern w:val="1"/>
         </w:rPr>
       </w:pPr>
+      <w:bookmarkStart w:id="31" w:name="_Toc383129309"/>
+      <w:bookmarkEnd w:id="31"/>
     </w:p>
     <w:p>
       <w:pPr>
@@ -7204,6 +7597,8 @@
           <w:kern w:val="1"/>
         </w:rPr>
       </w:pPr>
+      <w:bookmarkStart w:id="32" w:name="_Toc383129310"/>
+      <w:bookmarkEnd w:id="32"/>
     </w:p>
     <w:p>
       <w:pPr>
@@ -7223,6 +7618,7 @@
         </w:rPr>
         <w:t xml:space="preserve"> </w:t>
       </w:r>
+      <w:bookmarkStart w:id="33" w:name="_Toc383129311"/>
       <w:r>
         <w:rPr>
           <w:rFonts w:ascii="Calibri" w:hAnsi="Calibri"/>
@@ -7236,6 +7632,7 @@
         </w:rPr>
         <w:t>V Calculation Methodology</w:t>
       </w:r>
+      <w:bookmarkEnd w:id="33"/>
     </w:p>
     <w:p>
       <w:pPr>
@@ -7573,8 +7970,8 @@
                     </w:rPr>
                     <w:drawing>
                       <wp:inline distT="0" distB="0" distL="0" distR="0">
-                        <wp:extent cx="3135977" cy="1652964"/>
-                        <wp:effectExtent l="19050" t="0" r="7273" b="0"/>
+                        <wp:extent cx="3114675" cy="1780707"/>
+                        <wp:effectExtent l="19050" t="0" r="9525" b="0"/>
                         <wp:docPr id="5" name="Picture 2" descr="CW Coordinate Frame.tif"/>
                         <wp:cNvGraphicFramePr>
                           <a:graphicFrameLocks xmlns:a="http://schemas.openxmlformats.org/drawingml/2006/main" noChangeAspect="1"/>
@@ -7588,7 +7985,7 @@
                               </pic:nvPicPr>
                               <pic:blipFill>
                                 <a:blip r:embed="rId17"/>
-                                <a:srcRect l="11798" t="15111" b="23025"/>
+                                <a:srcRect l="13829" t="12109" b="22155"/>
                                 <a:stretch>
                                   <a:fillRect/>
                                 </a:stretch>
@@ -7596,7 +7993,7 @@
                               <pic:spPr>
                                 <a:xfrm>
                                   <a:off x="0" y="0"/>
-                                  <a:ext cx="3135977" cy="1652964"/>
+                                  <a:ext cx="3114675" cy="1780707"/>
                                 </a:xfrm>
                                 <a:prstGeom prst="rect">
                                   <a:avLst/>
@@ -12160,8 +12557,13 @@
         </w:numPr>
       </w:pPr>
       <w:r>
-        <w:t xml:space="preserve"> Rascal Mission Test Cases</w:t>
+        <w:t xml:space="preserve"> </w:t>
       </w:r>
+      <w:bookmarkStart w:id="34" w:name="_Toc383129312"/>
+      <w:r>
+        <w:t>Rascal Mission Test Cases</w:t>
+      </w:r>
+      <w:bookmarkEnd w:id="34"/>
     </w:p>
     <w:p>
       <w:pPr>
@@ -12266,6 +12668,13 @@
           <w:szCs w:val="22"/>
         </w:rPr>
         <w:t>).</w:t>
+      </w:r>
+      <w:r>
+        <w:rPr>
+          <w:sz w:val="22"/>
+          <w:szCs w:val="22"/>
+        </w:rPr>
+        <w:t xml:space="preserve"> Regardless of the case, it is assumed that each maneuver is performed impulsively at the moment that a previous maneuver is just being completed (implying that the initial relative velocity for each maneuver is zero) and that each maneuver takes the same amount of time to complete (in this case, 90 minutes, which is roughly the time it takes to complete one orbit).</w:t>
       </w:r>
     </w:p>
     <w:p>
@@ -12288,7 +12697,6 @@
         <w:ind w:left="1080"/>
       </w:pPr>
       <w:r>
-        <w:lastRenderedPageBreak/>
         <w:t xml:space="preserve">Low </w:t>
       </w:r>
       <w:proofErr w:type="spellStart"/>
@@ -12819,7 +13227,15 @@
           <w:sz w:val="22"/>
           <w:szCs w:val="22"/>
         </w:rPr>
-        <w:t>to the target, where each maneuver is marked by a different color (In ascending order from blue to orange: Initial Separation, ISK, Continued Separation, RSK, Rendezvous, and Docking). The ISK and RSK distances are each indicated by black dots.</w:t>
+        <w:t xml:space="preserve">to the target, where each maneuver is marked by a different color (In ascending order from blue to orange: Initial Separation, ISK, Continued </w:t>
+      </w:r>
+      <w:r>
+        <w:rPr>
+          <w:sz w:val="22"/>
+          <w:szCs w:val="22"/>
+        </w:rPr>
+        <w:lastRenderedPageBreak/>
+        <w:t>Separation, RSK, Rendezvous, and Docking). The ISK and RSK distances are each indicated by black dots.</w:t>
       </w:r>
     </w:p>
     <w:p>
@@ -12835,7 +13251,6 @@
           <w:noProof/>
           <w:lang w:eastAsia="en-US" w:bidi="ar-SA"/>
         </w:rPr>
-        <w:lastRenderedPageBreak/>
         <w:pict>
           <v:shape id="_x0000_s1037" type="#_x0000_t202" style="position:absolute;left:0;text-align:left;margin-left:279.75pt;margin-top:2.25pt;width:188.25pt;height:237.75pt;z-index:251667456" filled="f" stroked="f">
             <v:textbox style="mso-next-textbox:#_x0000_s1037">
@@ -13257,7 +13672,13 @@
                           <w:rPr>
                             <w:rFonts w:cs="Times New Roman"/>
                           </w:rPr>
-                          <w:t>RSK</w:t>
+                          <w:t>I</w:t>
+                        </w:r>
+                        <w:r>
+                          <w:rPr>
+                            <w:rFonts w:cs="Times New Roman"/>
+                          </w:rPr>
+                          <w:t>SK</w:t>
                         </w:r>
                       </w:p>
                     </w:tc>
@@ -13341,7 +13762,13 @@
                           <w:rPr>
                             <w:rFonts w:cs="Times New Roman"/>
                           </w:rPr>
-                          <w:t>ISK</w:t>
+                          <w:t>R</w:t>
+                        </w:r>
+                        <w:r>
+                          <w:rPr>
+                            <w:rFonts w:cs="Times New Roman"/>
+                          </w:rPr>
+                          <w:t>SK</w:t>
                         </w:r>
                       </w:p>
                     </w:tc>
@@ -13840,95 +14267,11 @@
       </w:pPr>
       <w:r>
         <w:rPr>
-          <w:sz w:val="22"/>
-          <w:szCs w:val="22"/>
-        </w:rPr>
-        <w:t xml:space="preserve">If the initial In-Track relative velocity is held constant while the Out-of-Plane or Cross-Track relative velocities are varied, the total </w:t>
-      </w:r>
-      <w:r>
-        <w:rPr>
-          <w:rFonts w:ascii="Calibri" w:hAnsi="Calibri"/>
-          <w:sz w:val="22"/>
-          <w:szCs w:val="22"/>
-        </w:rPr>
-        <w:t>Δ</w:t>
-      </w:r>
-      <w:r>
-        <w:rPr>
-          <w:sz w:val="22"/>
-          <w:szCs w:val="22"/>
-        </w:rPr>
-        <w:t>V increases yet again, but at a slightly slower rate than in the previous case.</w:t>
-      </w:r>
-    </w:p>
-    <w:p>
-      <w:pPr>
-        <w:spacing w:after="120"/>
-        <w:jc w:val="both"/>
-        <w:rPr>
-          <w:sz w:val="22"/>
-          <w:szCs w:val="22"/>
-        </w:rPr>
-      </w:pPr>
-      <w:r>
-        <w:rPr>
-          <w:sz w:val="22"/>
-          <w:szCs w:val="22"/>
-        </w:rPr>
-        <w:t xml:space="preserve">The results of this analysis for each </w:t>
-      </w:r>
-      <w:proofErr w:type="spellStart"/>
-      <w:r>
-        <w:rPr>
-          <w:sz w:val="22"/>
-          <w:szCs w:val="22"/>
-        </w:rPr>
-        <w:t>V</w:t>
-      </w:r>
-      <w:r>
-        <w:rPr>
-          <w:sz w:val="22"/>
-          <w:szCs w:val="22"/>
-          <w:vertAlign w:val="subscript"/>
-        </w:rPr>
-        <w:t>sep</w:t>
-      </w:r>
-      <w:proofErr w:type="gramStart"/>
-      <w:r>
-        <w:rPr>
-          <w:sz w:val="22"/>
-          <w:szCs w:val="22"/>
-          <w:vertAlign w:val="subscript"/>
-        </w:rPr>
-        <w:t>,i</w:t>
-      </w:r>
-      <w:proofErr w:type="spellEnd"/>
-      <w:proofErr w:type="gramEnd"/>
-      <w:r>
-        <w:rPr>
-          <w:sz w:val="22"/>
-          <w:szCs w:val="22"/>
-        </w:rPr>
-        <w:t xml:space="preserve"> case is shown in Table 3-2.</w:t>
-      </w:r>
-    </w:p>
-    <w:p>
-      <w:pPr>
-        <w:pStyle w:val="Heading4"/>
-        <w:numPr>
-          <w:ilvl w:val="3"/>
-          <w:numId w:val="48"/>
-        </w:numPr>
-        <w:ind w:left="720"/>
-        <w:jc w:val="both"/>
-      </w:pPr>
-      <w:r>
-        <w:rPr>
           <w:noProof/>
           <w:lang w:eastAsia="en-US" w:bidi="ar-SA"/>
         </w:rPr>
         <w:pict>
-          <v:shape id="_x0000_s1038" type="#_x0000_t202" style="position:absolute;left:0;text-align:left;margin-left:0;margin-top:2.35pt;width:320.25pt;height:280.5pt;z-index:251668480" filled="f" stroked="f">
+          <v:shape id="_x0000_s1038" type="#_x0000_t202" style="position:absolute;left:0;text-align:left;margin-left:-3.75pt;margin-top:9.65pt;width:320.25pt;height:291.75pt;z-index:251668480" filled="f" stroked="f">
             <v:textbox style="mso-next-textbox:#_x0000_s1038">
               <w:txbxContent>
                 <w:p>
@@ -14480,6 +14823,7 @@
                         <w:tcW w:w="1414" w:type="dxa"/>
                         <w:tcBorders>
                           <w:top w:val="thinThickMediumGap" w:sz="24" w:space="0" w:color="auto"/>
+                          <w:right w:val="single" w:sz="4" w:space="0" w:color="auto"/>
                         </w:tcBorders>
                       </w:tcPr>
                       <w:p>
@@ -14503,6 +14847,7 @@
                         <w:tcW w:w="1407" w:type="dxa"/>
                         <w:tcBorders>
                           <w:top w:val="thinThickMediumGap" w:sz="24" w:space="0" w:color="auto"/>
+                          <w:left w:val="single" w:sz="4" w:space="0" w:color="auto"/>
                         </w:tcBorders>
                         <w:vAlign w:val="center"/>
                       </w:tcPr>
@@ -14591,6 +14936,9 @@
                     <w:tc>
                       <w:tcPr>
                         <w:tcW w:w="1414" w:type="dxa"/>
+                        <w:tcBorders>
+                          <w:right w:val="single" w:sz="4" w:space="0" w:color="auto"/>
+                        </w:tcBorders>
                       </w:tcPr>
                       <w:p>
                         <w:pPr>
@@ -14611,6 +14959,9 @@
                     <w:tc>
                       <w:tcPr>
                         <w:tcW w:w="1407" w:type="dxa"/>
+                        <w:tcBorders>
+                          <w:left w:val="single" w:sz="4" w:space="0" w:color="auto"/>
+                        </w:tcBorders>
                         <w:vAlign w:val="center"/>
                       </w:tcPr>
                       <w:p>
@@ -14695,6 +15046,9 @@
                     <w:tc>
                       <w:tcPr>
                         <w:tcW w:w="1414" w:type="dxa"/>
+                        <w:tcBorders>
+                          <w:right w:val="single" w:sz="4" w:space="0" w:color="auto"/>
+                        </w:tcBorders>
                       </w:tcPr>
                       <w:p>
                         <w:pPr>
@@ -14715,6 +15069,9 @@
                     <w:tc>
                       <w:tcPr>
                         <w:tcW w:w="1407" w:type="dxa"/>
+                        <w:tcBorders>
+                          <w:left w:val="single" w:sz="4" w:space="0" w:color="auto"/>
+                        </w:tcBorders>
                         <w:vAlign w:val="center"/>
                       </w:tcPr>
                       <w:p>
@@ -14759,6 +15116,9 @@
                     <w:tc>
                       <w:tcPr>
                         <w:tcW w:w="1064" w:type="dxa"/>
+                        <w:tcBorders>
+                          <w:bottom w:val="thinThickSmallGap" w:sz="24" w:space="0" w:color="auto"/>
+                        </w:tcBorders>
                       </w:tcPr>
                       <w:p>
                         <w:pPr>
@@ -14779,6 +15139,9 @@
                     <w:tc>
                       <w:tcPr>
                         <w:tcW w:w="889" w:type="dxa"/>
+                        <w:tcBorders>
+                          <w:bottom w:val="thinThickSmallGap" w:sz="24" w:space="0" w:color="auto"/>
+                        </w:tcBorders>
                       </w:tcPr>
                       <w:p>
                         <w:pPr>
@@ -14799,6 +15162,10 @@
                     <w:tc>
                       <w:tcPr>
                         <w:tcW w:w="1414" w:type="dxa"/>
+                        <w:tcBorders>
+                          <w:bottom w:val="thinThickSmallGap" w:sz="24" w:space="0" w:color="auto"/>
+                          <w:right w:val="single" w:sz="4" w:space="0" w:color="auto"/>
+                        </w:tcBorders>
                       </w:tcPr>
                       <w:p>
                         <w:pPr>
@@ -14819,6 +15186,10 @@
                     <w:tc>
                       <w:tcPr>
                         <w:tcW w:w="1407" w:type="dxa"/>
+                        <w:tcBorders>
+                          <w:left w:val="single" w:sz="4" w:space="0" w:color="auto"/>
+                          <w:bottom w:val="thinThickSmallGap" w:sz="24" w:space="0" w:color="auto"/>
+                        </w:tcBorders>
                         <w:vAlign w:val="center"/>
                       </w:tcPr>
                       <w:p>
@@ -14840,6 +15211,9 @@
                     <w:tc>
                       <w:tcPr>
                         <w:tcW w:w="1407" w:type="dxa"/>
+                        <w:tcBorders>
+                          <w:bottom w:val="thinThickSmallGap" w:sz="24" w:space="0" w:color="auto"/>
+                        </w:tcBorders>
                         <w:vAlign w:val="center"/>
                       </w:tcPr>
                       <w:p>
@@ -14863,6 +15237,9 @@
                     <w:tc>
                       <w:tcPr>
                         <w:tcW w:w="1064" w:type="dxa"/>
+                        <w:tcBorders>
+                          <w:top w:val="thinThickSmallGap" w:sz="24" w:space="0" w:color="auto"/>
+                        </w:tcBorders>
                       </w:tcPr>
                       <w:p>
                         <w:pPr>
@@ -14883,6 +15260,9 @@
                     <w:tc>
                       <w:tcPr>
                         <w:tcW w:w="889" w:type="dxa"/>
+                        <w:tcBorders>
+                          <w:top w:val="thinThickSmallGap" w:sz="24" w:space="0" w:color="auto"/>
+                        </w:tcBorders>
                       </w:tcPr>
                       <w:p>
                         <w:pPr>
@@ -14903,6 +15283,10 @@
                     <w:tc>
                       <w:tcPr>
                         <w:tcW w:w="1414" w:type="dxa"/>
+                        <w:tcBorders>
+                          <w:top w:val="thinThickSmallGap" w:sz="24" w:space="0" w:color="auto"/>
+                          <w:right w:val="single" w:sz="4" w:space="0" w:color="auto"/>
+                        </w:tcBorders>
                       </w:tcPr>
                       <w:p>
                         <w:pPr>
@@ -14923,6 +15307,10 @@
                     <w:tc>
                       <w:tcPr>
                         <w:tcW w:w="1407" w:type="dxa"/>
+                        <w:tcBorders>
+                          <w:top w:val="thinThickSmallGap" w:sz="24" w:space="0" w:color="auto"/>
+                          <w:left w:val="single" w:sz="4" w:space="0" w:color="auto"/>
+                        </w:tcBorders>
                         <w:vAlign w:val="center"/>
                       </w:tcPr>
                       <w:p>
@@ -14944,6 +15332,9 @@
                     <w:tc>
                       <w:tcPr>
                         <w:tcW w:w="1407" w:type="dxa"/>
+                        <w:tcBorders>
+                          <w:top w:val="thinThickSmallGap" w:sz="24" w:space="0" w:color="auto"/>
+                        </w:tcBorders>
                         <w:vAlign w:val="center"/>
                       </w:tcPr>
                       <w:p>
@@ -15007,6 +15398,9 @@
                     <w:tc>
                       <w:tcPr>
                         <w:tcW w:w="1414" w:type="dxa"/>
+                        <w:tcBorders>
+                          <w:right w:val="single" w:sz="4" w:space="0" w:color="auto"/>
+                        </w:tcBorders>
                       </w:tcPr>
                       <w:p>
                         <w:pPr>
@@ -15027,6 +15421,9 @@
                     <w:tc>
                       <w:tcPr>
                         <w:tcW w:w="1407" w:type="dxa"/>
+                        <w:tcBorders>
+                          <w:left w:val="single" w:sz="4" w:space="0" w:color="auto"/>
+                        </w:tcBorders>
                         <w:vAlign w:val="center"/>
                       </w:tcPr>
                       <w:p>
@@ -15071,6 +15468,9 @@
                     <w:tc>
                       <w:tcPr>
                         <w:tcW w:w="1064" w:type="dxa"/>
+                        <w:tcBorders>
+                          <w:bottom w:val="thinThickSmallGap" w:sz="24" w:space="0" w:color="auto"/>
+                        </w:tcBorders>
                       </w:tcPr>
                       <w:p>
                         <w:pPr>
@@ -15091,6 +15491,9 @@
                     <w:tc>
                       <w:tcPr>
                         <w:tcW w:w="889" w:type="dxa"/>
+                        <w:tcBorders>
+                          <w:bottom w:val="thinThickSmallGap" w:sz="24" w:space="0" w:color="auto"/>
+                        </w:tcBorders>
                       </w:tcPr>
                       <w:p>
                         <w:pPr>
@@ -15111,6 +15514,10 @@
                     <w:tc>
                       <w:tcPr>
                         <w:tcW w:w="1414" w:type="dxa"/>
+                        <w:tcBorders>
+                          <w:bottom w:val="thinThickSmallGap" w:sz="24" w:space="0" w:color="auto"/>
+                          <w:right w:val="single" w:sz="4" w:space="0" w:color="auto"/>
+                        </w:tcBorders>
                       </w:tcPr>
                       <w:p>
                         <w:pPr>
@@ -15131,6 +15538,10 @@
                     <w:tc>
                       <w:tcPr>
                         <w:tcW w:w="1407" w:type="dxa"/>
+                        <w:tcBorders>
+                          <w:left w:val="single" w:sz="4" w:space="0" w:color="auto"/>
+                          <w:bottom w:val="thinThickSmallGap" w:sz="24" w:space="0" w:color="auto"/>
+                        </w:tcBorders>
                         <w:vAlign w:val="center"/>
                       </w:tcPr>
                       <w:p>
@@ -15152,6 +15563,9 @@
                     <w:tc>
                       <w:tcPr>
                         <w:tcW w:w="1407" w:type="dxa"/>
+                        <w:tcBorders>
+                          <w:bottom w:val="thinThickSmallGap" w:sz="24" w:space="0" w:color="auto"/>
+                        </w:tcBorders>
                         <w:vAlign w:val="center"/>
                       </w:tcPr>
                       <w:p>
@@ -15175,6 +15589,9 @@
                     <w:tc>
                       <w:tcPr>
                         <w:tcW w:w="1064" w:type="dxa"/>
+                        <w:tcBorders>
+                          <w:top w:val="thinThickSmallGap" w:sz="24" w:space="0" w:color="auto"/>
+                        </w:tcBorders>
                       </w:tcPr>
                       <w:p>
                         <w:pPr>
@@ -15195,6 +15612,9 @@
                     <w:tc>
                       <w:tcPr>
                         <w:tcW w:w="889" w:type="dxa"/>
+                        <w:tcBorders>
+                          <w:top w:val="thinThickSmallGap" w:sz="24" w:space="0" w:color="auto"/>
+                        </w:tcBorders>
                       </w:tcPr>
                       <w:p>
                         <w:pPr>
@@ -15215,6 +15635,10 @@
                     <w:tc>
                       <w:tcPr>
                         <w:tcW w:w="1414" w:type="dxa"/>
+                        <w:tcBorders>
+                          <w:top w:val="thinThickSmallGap" w:sz="24" w:space="0" w:color="auto"/>
+                          <w:right w:val="single" w:sz="4" w:space="0" w:color="auto"/>
+                        </w:tcBorders>
                       </w:tcPr>
                       <w:p>
                         <w:pPr>
@@ -15235,6 +15659,10 @@
                     <w:tc>
                       <w:tcPr>
                         <w:tcW w:w="1407" w:type="dxa"/>
+                        <w:tcBorders>
+                          <w:top w:val="thinThickSmallGap" w:sz="24" w:space="0" w:color="auto"/>
+                          <w:left w:val="single" w:sz="4" w:space="0" w:color="auto"/>
+                        </w:tcBorders>
                         <w:vAlign w:val="center"/>
                       </w:tcPr>
                       <w:p>
@@ -15256,6 +15684,9 @@
                     <w:tc>
                       <w:tcPr>
                         <w:tcW w:w="1407" w:type="dxa"/>
+                        <w:tcBorders>
+                          <w:top w:val="thinThickSmallGap" w:sz="24" w:space="0" w:color="auto"/>
+                        </w:tcBorders>
                         <w:vAlign w:val="center"/>
                       </w:tcPr>
                       <w:p>
@@ -15319,6 +15750,9 @@
                     <w:tc>
                       <w:tcPr>
                         <w:tcW w:w="1414" w:type="dxa"/>
+                        <w:tcBorders>
+                          <w:right w:val="single" w:sz="4" w:space="0" w:color="auto"/>
+                        </w:tcBorders>
                       </w:tcPr>
                       <w:p>
                         <w:pPr>
@@ -15339,6 +15773,9 @@
                     <w:tc>
                       <w:tcPr>
                         <w:tcW w:w="1407" w:type="dxa"/>
+                        <w:tcBorders>
+                          <w:left w:val="single" w:sz="4" w:space="0" w:color="auto"/>
+                        </w:tcBorders>
                         <w:vAlign w:val="center"/>
                       </w:tcPr>
                       <w:p>
@@ -15423,6 +15860,9 @@
                     <w:tc>
                       <w:tcPr>
                         <w:tcW w:w="1414" w:type="dxa"/>
+                        <w:tcBorders>
+                          <w:right w:val="single" w:sz="4" w:space="0" w:color="auto"/>
+                        </w:tcBorders>
                       </w:tcPr>
                       <w:p>
                         <w:pPr>
@@ -15443,6 +15883,9 @@
                     <w:tc>
                       <w:tcPr>
                         <w:tcW w:w="1407" w:type="dxa"/>
+                        <w:tcBorders>
+                          <w:left w:val="single" w:sz="4" w:space="0" w:color="auto"/>
+                        </w:tcBorders>
                         <w:vAlign w:val="center"/>
                       </w:tcPr>
                       <w:p>
@@ -15492,6 +15935,90 @@
         </w:pict>
       </w:r>
       <w:r>
+        <w:rPr>
+          <w:sz w:val="22"/>
+          <w:szCs w:val="22"/>
+        </w:rPr>
+        <w:t xml:space="preserve">If the initial In-Track relative velocity is held constant while the Out-of-Plane or Cross-Track relative velocities are varied, the total </w:t>
+      </w:r>
+      <w:r>
+        <w:rPr>
+          <w:rFonts w:ascii="Calibri" w:hAnsi="Calibri"/>
+          <w:sz w:val="22"/>
+          <w:szCs w:val="22"/>
+        </w:rPr>
+        <w:t>Δ</w:t>
+      </w:r>
+      <w:r>
+        <w:rPr>
+          <w:sz w:val="22"/>
+          <w:szCs w:val="22"/>
+        </w:rPr>
+        <w:t>V increases yet again, but at a slightly slower rate than in the previous case.</w:t>
+      </w:r>
+    </w:p>
+    <w:p>
+      <w:pPr>
+        <w:spacing w:after="120"/>
+        <w:jc w:val="both"/>
+        <w:rPr>
+          <w:sz w:val="22"/>
+          <w:szCs w:val="22"/>
+        </w:rPr>
+      </w:pPr>
+      <w:r>
+        <w:rPr>
+          <w:sz w:val="22"/>
+          <w:szCs w:val="22"/>
+        </w:rPr>
+        <w:t xml:space="preserve">The results of this analysis for each </w:t>
+      </w:r>
+      <w:proofErr w:type="spellStart"/>
+      <w:r>
+        <w:rPr>
+          <w:sz w:val="22"/>
+          <w:szCs w:val="22"/>
+        </w:rPr>
+        <w:t>V</w:t>
+      </w:r>
+      <w:r>
+        <w:rPr>
+          <w:sz w:val="22"/>
+          <w:szCs w:val="22"/>
+          <w:vertAlign w:val="subscript"/>
+        </w:rPr>
+        <w:t>sep</w:t>
+      </w:r>
+      <w:proofErr w:type="gramStart"/>
+      <w:r>
+        <w:rPr>
+          <w:sz w:val="22"/>
+          <w:szCs w:val="22"/>
+          <w:vertAlign w:val="subscript"/>
+        </w:rPr>
+        <w:t>,i</w:t>
+      </w:r>
+      <w:proofErr w:type="spellEnd"/>
+      <w:proofErr w:type="gramEnd"/>
+      <w:r>
+        <w:rPr>
+          <w:sz w:val="22"/>
+          <w:szCs w:val="22"/>
+        </w:rPr>
+        <w:t xml:space="preserve"> case is shown in Table 3-2.</w:t>
+      </w:r>
+    </w:p>
+    <w:p>
+      <w:pPr>
+        <w:pStyle w:val="Heading4"/>
+        <w:numPr>
+          <w:ilvl w:val="3"/>
+          <w:numId w:val="48"/>
+        </w:numPr>
+        <w:ind w:left="720"/>
+        <w:jc w:val="both"/>
+      </w:pPr>
+      <w:r>
         <w:t xml:space="preserve">Low </w:t>
       </w:r>
       <w:proofErr w:type="spellStart"/>
@@ -15549,12 +16076,2026 @@
           <w:szCs w:val="22"/>
         </w:rPr>
       </w:pPr>
+      <w:r>
+        <w:rPr>
+          <w:sz w:val="22"/>
+          <w:szCs w:val="22"/>
+        </w:rPr>
+        <w:t xml:space="preserve">For this case, the initial separation velocity between each spacecraft was limited to the in-track direction, while the RSK and ISK distances were perturbed just outside of the in-line direction into both the out-of-plane and cross-track directions. Figure 3-4 shows an example of the orbital path that </w:t>
+      </w:r>
+      <w:r>
+        <w:rPr>
+          <w:sz w:val="22"/>
+          <w:szCs w:val="22"/>
+        </w:rPr>
+        <w:lastRenderedPageBreak/>
+        <w:t>would be followed for this case for both CONOPS-1 and CONOPS-2.</w:t>
+      </w:r>
+    </w:p>
+    <w:p>
+      <w:pPr>
+        <w:spacing w:after="120"/>
+        <w:jc w:val="both"/>
+        <w:rPr>
+          <w:sz w:val="22"/>
+          <w:szCs w:val="22"/>
+        </w:rPr>
+      </w:pPr>
+      <w:r>
+        <w:rPr>
+          <w:noProof/>
+          <w:sz w:val="22"/>
+          <w:szCs w:val="22"/>
+          <w:lang w:eastAsia="en-US" w:bidi="ar-SA"/>
+        </w:rPr>
+        <w:pict>
+          <v:shape id="_x0000_s1039" type="#_x0000_t202" style="position:absolute;left:0;text-align:left;margin-left:0;margin-top:0;width:487.5pt;height:548.25pt;z-index:251669504;mso-position-horizontal:center;mso-position-horizontal-relative:margin;mso-position-vertical:top;mso-position-vertical-relative:margin" filled="f" stroked="f">
+            <v:textbox>
+              <w:txbxContent>
+                <w:p>
+                  <w:pPr>
+                    <w:jc w:val="center"/>
+                  </w:pPr>
+                  <w:r>
+                    <w:rPr>
+                      <w:noProof/>
+                      <w:lang w:eastAsia="en-US" w:bidi="ar-SA"/>
+                    </w:rPr>
+                    <w:drawing>
+                      <wp:inline distT="0" distB="0" distL="0" distR="0">
+                        <wp:extent cx="5286375" cy="2867025"/>
+                        <wp:effectExtent l="19050" t="0" r="9525" b="0"/>
+                        <wp:docPr id="18" name="Picture 17" descr="Ideal CONOPS-1 RSK Pertubation.tif"/>
+                        <wp:cNvGraphicFramePr>
+                          <a:graphicFrameLocks xmlns:a="http://schemas.openxmlformats.org/drawingml/2006/main" noChangeAspect="1"/>
+                        </wp:cNvGraphicFramePr>
+                        <a:graphic xmlns:a="http://schemas.openxmlformats.org/drawingml/2006/main">
+                          <a:graphicData uri="http://schemas.openxmlformats.org/drawingml/2006/picture">
+                            <pic:pic xmlns:pic="http://schemas.openxmlformats.org/drawingml/2006/picture">
+                              <pic:nvPicPr>
+                                <pic:cNvPr id="0" name="Ideal CONOPS-1 RSK Pertubation.tif"/>
+                                <pic:cNvPicPr/>
+                              </pic:nvPicPr>
+                              <pic:blipFill>
+                                <a:blip r:embed="rId21"/>
+                                <a:srcRect l="6184" r="5810"/>
+                                <a:stretch>
+                                  <a:fillRect/>
+                                </a:stretch>
+                              </pic:blipFill>
+                              <pic:spPr>
+                                <a:xfrm>
+                                  <a:off x="0" y="0"/>
+                                  <a:ext cx="5286375" cy="2867025"/>
+                                </a:xfrm>
+                                <a:prstGeom prst="rect">
+                                  <a:avLst/>
+                                </a:prstGeom>
+                              </pic:spPr>
+                            </pic:pic>
+                          </a:graphicData>
+                        </a:graphic>
+                      </wp:inline>
+                    </w:drawing>
+                  </w:r>
+                </w:p>
+                <w:p>
+                  <w:pPr>
+                    <w:keepNext/>
+                    <w:jc w:val="center"/>
+                  </w:pPr>
+                  <w:r>
+                    <w:rPr>
+                      <w:noProof/>
+                      <w:lang w:eastAsia="en-US" w:bidi="ar-SA"/>
+                    </w:rPr>
+                    <w:drawing>
+                      <wp:inline distT="0" distB="0" distL="0" distR="0">
+                        <wp:extent cx="5252085" cy="2867025"/>
+                        <wp:effectExtent l="19050" t="0" r="5715" b="0"/>
+                        <wp:docPr id="19" name="Picture 18" descr="Ideal CONOPS-2 RSK Pertubation.tif"/>
+                        <wp:cNvGraphicFramePr>
+                          <a:graphicFrameLocks xmlns:a="http://schemas.openxmlformats.org/drawingml/2006/main" noChangeAspect="1"/>
+                        </wp:cNvGraphicFramePr>
+                        <a:graphic xmlns:a="http://schemas.openxmlformats.org/drawingml/2006/main">
+                          <a:graphicData uri="http://schemas.openxmlformats.org/drawingml/2006/picture">
+                            <pic:pic xmlns:pic="http://schemas.openxmlformats.org/drawingml/2006/picture">
+                              <pic:nvPicPr>
+                                <pic:cNvPr id="0" name="Ideal CONOPS-2 RSK Pertubation.tif"/>
+                                <pic:cNvPicPr/>
+                              </pic:nvPicPr>
+                              <pic:blipFill>
+                                <a:blip r:embed="rId22"/>
+                                <a:srcRect l="6339" r="6285"/>
+                                <a:stretch>
+                                  <a:fillRect/>
+                                </a:stretch>
+                              </pic:blipFill>
+                              <pic:spPr>
+                                <a:xfrm>
+                                  <a:off x="0" y="0"/>
+                                  <a:ext cx="5252085" cy="2867025"/>
+                                </a:xfrm>
+                                <a:prstGeom prst="rect">
+                                  <a:avLst/>
+                                </a:prstGeom>
+                              </pic:spPr>
+                            </pic:pic>
+                          </a:graphicData>
+                        </a:graphic>
+                      </wp:inline>
+                    </w:drawing>
+                  </w:r>
+                </w:p>
+                <w:p>
+                  <w:pPr>
+                    <w:pStyle w:val="Caption"/>
+                    <w:jc w:val="both"/>
+                  </w:pPr>
+                  <w:r>
+                    <w:rPr>
+                      <w:b/>
+                    </w:rPr>
+                    <w:t xml:space="preserve">Figure </w:t>
+                  </w:r>
+                  <w:r>
+                    <w:rPr>
+                      <w:b/>
+                    </w:rPr>
+                    <w:fldChar w:fldCharType="begin"/>
+                  </w:r>
+                  <w:r>
+                    <w:rPr>
+                      <w:b/>
+                    </w:rPr>
+                    <w:instrText xml:space="preserve"> STYLEREF 1 \s </w:instrText>
+                  </w:r>
+                  <w:r>
+                    <w:rPr>
+                      <w:b/>
+                    </w:rPr>
+                    <w:fldChar w:fldCharType="separate"/>
+                  </w:r>
+                  <w:r>
+                    <w:rPr>
+                      <w:b/>
+                      <w:noProof/>
+                    </w:rPr>
+                    <w:t>3</w:t>
+                  </w:r>
+                  <w:r>
+                    <w:rPr>
+                      <w:b/>
+                    </w:rPr>
+                    <w:fldChar w:fldCharType="end"/>
+                  </w:r>
+                  <w:r>
+                    <w:rPr>
+                      <w:b/>
+                    </w:rPr>
+                    <w:noBreakHyphen/>
+                  </w:r>
+                  <w:r>
+                    <w:rPr>
+                      <w:b/>
+                    </w:rPr>
+                    <w:fldChar w:fldCharType="begin"/>
+                  </w:r>
+                  <w:r>
+                    <w:rPr>
+                      <w:b/>
+                    </w:rPr>
+                    <w:instrText xml:space="preserve"> SEQ Figure \* ARABIC \s 1 </w:instrText>
+                  </w:r>
+                  <w:r>
+                    <w:rPr>
+                      <w:b/>
+                    </w:rPr>
+                    <w:fldChar w:fldCharType="separate"/>
+                  </w:r>
+                  <w:r>
+                    <w:rPr>
+                      <w:b/>
+                      <w:noProof/>
+                    </w:rPr>
+                    <w:t>4</w:t>
+                  </w:r>
+                  <w:r>
+                    <w:rPr>
+                      <w:b/>
+                    </w:rPr>
+                    <w:fldChar w:fldCharType="end"/>
+                  </w:r>
+                  <w:r>
+                    <w:rPr>
+                      <w:b/>
+                      <w:sz w:val="22"/>
+                      <w:szCs w:val="22"/>
+                    </w:rPr>
+                    <w:t xml:space="preserve"> </w:t>
+                  </w:r>
+                  <w:r>
+                    <w:rPr>
+                      <w:b/>
+                      <w:sz w:val="22"/>
+                      <w:szCs w:val="22"/>
+                    </w:rPr>
+                    <w:t xml:space="preserve">Relative Displacement between target and interceptor for Phase 1 of each CONOPS for low </w:t>
+                  </w:r>
+                  <w:proofErr w:type="spellStart"/>
+                  <w:r>
+                    <w:rPr>
+                      <w:b/>
+                      <w:sz w:val="22"/>
+                      <w:szCs w:val="22"/>
+                    </w:rPr>
+                    <w:t>V</w:t>
+                  </w:r>
+                  <w:r>
+                    <w:rPr>
+                      <w:b/>
+                      <w:sz w:val="22"/>
+                      <w:szCs w:val="22"/>
+                      <w:vertAlign w:val="subscript"/>
+                    </w:rPr>
+                    <w:t>sep</w:t>
+                  </w:r>
+                  <w:proofErr w:type="gramStart"/>
+                  <w:r>
+                    <w:rPr>
+                      <w:b/>
+                      <w:sz w:val="22"/>
+                      <w:szCs w:val="22"/>
+                      <w:vertAlign w:val="subscript"/>
+                    </w:rPr>
+                    <w:t>,i</w:t>
+                  </w:r>
+                  <w:proofErr w:type="spellEnd"/>
+                  <w:proofErr w:type="gramEnd"/>
+                  <w:r>
+                    <w:rPr>
+                      <w:b/>
+                      <w:sz w:val="22"/>
+                      <w:szCs w:val="22"/>
+                    </w:rPr>
+                    <w:t xml:space="preserve">, </w:t>
+                  </w:r>
+                  <w:r>
+                    <w:rPr>
+                      <w:b/>
+                      <w:sz w:val="22"/>
+                      <w:szCs w:val="22"/>
+                    </w:rPr>
+                    <w:t xml:space="preserve">and </w:t>
+                  </w:r>
+                  <w:r>
+                    <w:rPr>
+                      <w:b/>
+                      <w:sz w:val="22"/>
+                      <w:szCs w:val="22"/>
+                    </w:rPr>
+                    <w:t>perturbation for RSK and ISK into cross-track and out-of-plane directions</w:t>
+                  </w:r>
+                  <w:r>
+                    <w:rPr>
+                      <w:b/>
+                      <w:sz w:val="22"/>
+                      <w:szCs w:val="22"/>
+                    </w:rPr>
+                    <w:t>.</w:t>
+                  </w:r>
+                  <w:r>
+                    <w:rPr>
+                      <w:sz w:val="22"/>
+                      <w:szCs w:val="22"/>
+                    </w:rPr>
+                    <w:t xml:space="preserve"> </w:t>
+                  </w:r>
+                  <w:r>
+                    <w:rPr>
+                      <w:i w:val="0"/>
+                      <w:sz w:val="22"/>
+                      <w:szCs w:val="22"/>
+                    </w:rPr>
+                    <w:t xml:space="preserve">For this case, the </w:t>
+                  </w:r>
+                  <w:r>
+                    <w:rPr>
+                      <w:rFonts w:ascii="Calibri" w:hAnsi="Calibri"/>
+                      <w:i w:val="0"/>
+                      <w:sz w:val="22"/>
+                      <w:szCs w:val="22"/>
+                    </w:rPr>
+                    <w:t>Δ</w:t>
+                  </w:r>
+                  <w:r>
+                    <w:rPr>
+                      <w:i w:val="0"/>
+                      <w:sz w:val="22"/>
+                      <w:szCs w:val="22"/>
+                    </w:rPr>
+                    <w:t xml:space="preserve">V required to perform stationkeeping is </w:t>
+                  </w:r>
+                  <w:r>
+                    <w:rPr>
+                      <w:i w:val="0"/>
+                      <w:sz w:val="22"/>
+                      <w:szCs w:val="22"/>
+                    </w:rPr>
+                    <w:t>no longer zero</w:t>
+                  </w:r>
+                  <w:r>
+                    <w:rPr>
+                      <w:i w:val="0"/>
+                      <w:sz w:val="22"/>
+                      <w:szCs w:val="22"/>
+                    </w:rPr>
+                    <w:t xml:space="preserve">, </w:t>
+                  </w:r>
+                  <w:r>
+                    <w:rPr>
+                      <w:i w:val="0"/>
+                      <w:sz w:val="22"/>
+                      <w:szCs w:val="22"/>
+                    </w:rPr>
+                    <w:t xml:space="preserve">meaning that the longer the interceptor has to stationkeep, the more </w:t>
+                  </w:r>
+                  <w:r>
+                    <w:rPr>
+                      <w:rFonts w:cs="Times New Roman"/>
+                      <w:i w:val="0"/>
+                      <w:sz w:val="22"/>
+                      <w:szCs w:val="22"/>
+                    </w:rPr>
+                    <w:t>Δ</w:t>
+                  </w:r>
+                  <w:r>
+                    <w:rPr>
+                      <w:rFonts w:cs="Times New Roman"/>
+                      <w:i w:val="0"/>
+                      <w:sz w:val="22"/>
+                      <w:szCs w:val="22"/>
+                    </w:rPr>
+                    <w:t>V it must expend. However,</w:t>
+                  </w:r>
+                  <w:r>
+                    <w:rPr>
+                      <w:i w:val="0"/>
+                      <w:sz w:val="22"/>
+                      <w:szCs w:val="22"/>
+                    </w:rPr>
+                    <w:t xml:space="preserve"> the majority of the </w:t>
+                  </w:r>
+                  <w:r>
+                    <w:rPr>
+                      <w:rFonts w:ascii="Calibri" w:hAnsi="Calibri"/>
+                      <w:i w:val="0"/>
+                      <w:sz w:val="22"/>
+                      <w:szCs w:val="22"/>
+                    </w:rPr>
+                    <w:t>Δ</w:t>
+                  </w:r>
+                  <w:r>
+                    <w:rPr>
+                      <w:i w:val="0"/>
+                      <w:sz w:val="22"/>
+                      <w:szCs w:val="22"/>
+                    </w:rPr>
+                    <w:t xml:space="preserve">V cost </w:t>
+                  </w:r>
+                  <w:r>
+                    <w:rPr>
+                      <w:i w:val="0"/>
+                      <w:sz w:val="22"/>
+                      <w:szCs w:val="22"/>
+                    </w:rPr>
+                    <w:t>is still a</w:t>
+                  </w:r>
+                  <w:r>
+                    <w:rPr>
+                      <w:i w:val="0"/>
+                      <w:sz w:val="22"/>
+                      <w:szCs w:val="22"/>
+                    </w:rPr>
+                    <w:t xml:space="preserve"> result</w:t>
+                  </w:r>
+                  <w:r>
+                    <w:rPr>
+                      <w:i w:val="0"/>
+                      <w:sz w:val="22"/>
+                      <w:szCs w:val="22"/>
+                    </w:rPr>
+                    <w:t xml:space="preserve"> of mitigating the initial separation velocity between the target and interceptor (Which was 0.0005 km/s in this case). </w:t>
+                  </w:r>
+                  <w:r>
+                    <w:rPr>
+                      <w:i w:val="0"/>
+                      <w:sz w:val="22"/>
+                      <w:szCs w:val="22"/>
+                    </w:rPr>
+                    <w:t xml:space="preserve">This effect still results in the </w:t>
+                  </w:r>
+                  <w:r>
+                    <w:rPr>
+                      <w:rFonts w:ascii="Calibri" w:hAnsi="Calibri"/>
+                      <w:i w:val="0"/>
+                      <w:sz w:val="22"/>
+                      <w:szCs w:val="22"/>
+                    </w:rPr>
+                    <w:t>Δ</w:t>
+                  </w:r>
+                  <w:r>
+                    <w:rPr>
+                      <w:i w:val="0"/>
+                      <w:sz w:val="22"/>
+                      <w:szCs w:val="22"/>
+                    </w:rPr>
+                    <w:t>V for CONOPS-2 being greater than that of CONOPS-1</w:t>
+                  </w:r>
+                </w:p>
+                <w:p>
+                  <w:pPr>
+                    <w:jc w:val="center"/>
+                  </w:pPr>
+                </w:p>
+              </w:txbxContent>
+            </v:textbox>
+            <w10:wrap type="square" anchorx="margin" anchory="margin"/>
+          </v:shape>
+        </w:pict>
+      </w:r>
+      <w:r>
+        <w:rPr>
+          <w:sz w:val="22"/>
+          <w:szCs w:val="22"/>
+        </w:rPr>
+        <w:t xml:space="preserve">As discussed in the caption for Figure 3-4, this case still results in the </w:t>
+      </w:r>
+      <w:r>
+        <w:rPr>
+          <w:rFonts w:ascii="Calibri" w:hAnsi="Calibri"/>
+          <w:sz w:val="22"/>
+          <w:szCs w:val="22"/>
+        </w:rPr>
+        <w:t>Δ</w:t>
+      </w:r>
+      <w:r>
+        <w:rPr>
+          <w:sz w:val="22"/>
+          <w:szCs w:val="22"/>
+        </w:rPr>
+        <w:t xml:space="preserve">V usage for CONOPS-2 being greater than that of CONOPS-1. However, since not all of the motion is being concentrated in the in-track direction, </w:t>
+      </w:r>
+      <w:r>
+        <w:rPr>
+          <w:rFonts w:ascii="Calibri" w:hAnsi="Calibri"/>
+          <w:sz w:val="22"/>
+          <w:szCs w:val="22"/>
+        </w:rPr>
+        <w:t>Δ</w:t>
+      </w:r>
+      <w:r>
+        <w:rPr>
+          <w:sz w:val="22"/>
+          <w:szCs w:val="22"/>
+        </w:rPr>
+        <w:t xml:space="preserve">V now has to be expended in order to stationkeep. If this </w:t>
+      </w:r>
+      <w:r>
+        <w:rPr>
+          <w:rFonts w:ascii="Calibri" w:hAnsi="Calibri"/>
+          <w:sz w:val="22"/>
+          <w:szCs w:val="22"/>
+        </w:rPr>
+        <w:t>Δ</w:t>
+      </w:r>
+      <w:r>
+        <w:rPr>
+          <w:sz w:val="22"/>
+          <w:szCs w:val="22"/>
+        </w:rPr>
+        <w:t xml:space="preserve">V usage were to increase even a small amount, the total </w:t>
+      </w:r>
+      <w:r>
+        <w:rPr>
+          <w:rFonts w:ascii="Calibri" w:hAnsi="Calibri"/>
+          <w:sz w:val="22"/>
+          <w:szCs w:val="22"/>
+        </w:rPr>
+        <w:t>Δ</w:t>
+      </w:r>
+      <w:r>
+        <w:rPr>
+          <w:sz w:val="22"/>
+          <w:szCs w:val="22"/>
+        </w:rPr>
+        <w:t xml:space="preserve">V required for CONOPS-1 would increase substantially, as it necessitates stationkeeping for an entire day between each phase of the mission, whereas CONOPS-2 only requires </w:t>
+      </w:r>
+      <w:r>
+        <w:rPr>
+          <w:sz w:val="22"/>
+          <w:szCs w:val="22"/>
+        </w:rPr>
+        <w:lastRenderedPageBreak/>
+        <w:t xml:space="preserve">this between one </w:t>
+      </w:r>
+      <w:proofErr w:type="gramStart"/>
+      <w:r>
+        <w:rPr>
+          <w:sz w:val="22"/>
+          <w:szCs w:val="22"/>
+        </w:rPr>
+        <w:t>phase</w:t>
+      </w:r>
+      <w:proofErr w:type="gramEnd"/>
+      <w:r>
+        <w:rPr>
+          <w:sz w:val="22"/>
+          <w:szCs w:val="22"/>
+        </w:rPr>
+        <w:t>.</w:t>
+      </w:r>
+    </w:p>
+    <w:p>
+      <w:pPr>
+        <w:spacing w:after="120"/>
+        <w:jc w:val="both"/>
+        <w:rPr>
+          <w:sz w:val="22"/>
+          <w:szCs w:val="22"/>
+        </w:rPr>
+      </w:pPr>
+      <w:r>
+        <w:rPr>
+          <w:sz w:val="22"/>
+          <w:szCs w:val="22"/>
+        </w:rPr>
+        <w:t xml:space="preserve">Thus, if the RSK and ISK perturbations from the in-track direction were to increase, the </w:t>
+      </w:r>
+      <w:r>
+        <w:rPr>
+          <w:rFonts w:ascii="Calibri" w:hAnsi="Calibri"/>
+          <w:sz w:val="22"/>
+          <w:szCs w:val="22"/>
+        </w:rPr>
+        <w:t>Δ</w:t>
+      </w:r>
+      <w:r>
+        <w:rPr>
+          <w:sz w:val="22"/>
+          <w:szCs w:val="22"/>
+        </w:rPr>
+        <w:t>V for stationkeeping should increase</w:t>
+      </w:r>
+      <w:r>
+        <w:rPr>
+          <w:sz w:val="22"/>
+          <w:szCs w:val="22"/>
+        </w:rPr>
+        <w:t xml:space="preserve">, as is seen in Table 3-3, when the </w:t>
+      </w:r>
+      <w:r>
+        <w:rPr>
+          <w:rFonts w:ascii="Calibri" w:hAnsi="Calibri"/>
+          <w:sz w:val="22"/>
+          <w:szCs w:val="22"/>
+        </w:rPr>
+        <w:t>Δ</w:t>
+      </w:r>
+      <w:r>
+        <w:rPr>
+          <w:sz w:val="22"/>
+          <w:szCs w:val="22"/>
+        </w:rPr>
+        <w:t xml:space="preserve">V for CONOPS-1 eclipses that of CONOPS-2, even with one few separation events. As the perturbations begin to increase further, they cease to become minimal in their effects, instead dictating the </w:t>
+      </w:r>
+      <w:r>
+        <w:rPr>
+          <w:rFonts w:ascii="Calibri" w:hAnsi="Calibri"/>
+          <w:sz w:val="22"/>
+          <w:szCs w:val="22"/>
+        </w:rPr>
+        <w:t>Δ</w:t>
+      </w:r>
+      <w:r>
+        <w:rPr>
+          <w:sz w:val="22"/>
+          <w:szCs w:val="22"/>
+        </w:rPr>
+        <w:t>V usage for the entire mission, as seen in the final column of Table 3-3.</w:t>
+      </w:r>
+      <w:r>
+        <w:rPr>
+          <w:sz w:val="22"/>
+          <w:szCs w:val="22"/>
+        </w:rPr>
+        <w:t xml:space="preserve"> Since it is unrealistic for the interceptor to maintain a distance from the target solely in the in-track direction (both from a geometric and controls perspective), it is important to note the affects of these kind of perturbations on the </w:t>
+      </w:r>
+      <w:r>
+        <w:rPr>
+          <w:rFonts w:ascii="Calibri" w:hAnsi="Calibri"/>
+          <w:sz w:val="22"/>
+          <w:szCs w:val="22"/>
+        </w:rPr>
+        <w:t>Δ</w:t>
+      </w:r>
+      <w:r>
+        <w:rPr>
+          <w:sz w:val="22"/>
+          <w:szCs w:val="22"/>
+        </w:rPr>
+        <w:t>V required to execute the mission.</w:t>
+      </w:r>
+    </w:p>
+    <w:p>
+      <w:pPr>
+        <w:spacing w:after="120"/>
+        <w:jc w:val="both"/>
+        <w:rPr>
+          <w:sz w:val="22"/>
+          <w:szCs w:val="22"/>
+        </w:rPr>
+      </w:pPr>
+      <w:r>
+        <w:rPr>
+          <w:noProof/>
+          <w:lang w:eastAsia="en-US" w:bidi="ar-SA"/>
+        </w:rPr>
+        <w:pict>
+          <v:shape id="_x0000_s1040" type="#_x0000_t202" style="position:absolute;left:0;text-align:left;margin-left:1.5pt;margin-top:34.45pt;width:473.25pt;height:239.25pt;z-index:251670528" filled="f" stroked="f">
+            <v:textbox style="mso-next-textbox:#_x0000_s1040">
+              <w:txbxContent>
+                <w:p>
+                  <w:pPr>
+                    <w:pStyle w:val="Caption"/>
+                    <w:keepNext/>
+                    <w:jc w:val="center"/>
+                    <w:rPr>
+                      <w:sz w:val="22"/>
+                      <w:szCs w:val="22"/>
+                    </w:rPr>
+                  </w:pPr>
+                  <w:r>
+                    <w:rPr>
+                      <w:b/>
+                      <w:sz w:val="22"/>
+                      <w:szCs w:val="22"/>
+                    </w:rPr>
+                    <w:t xml:space="preserve">Table </w:t>
+                  </w:r>
+                  <w:r>
+                    <w:rPr>
+                      <w:b/>
+                      <w:sz w:val="22"/>
+                      <w:szCs w:val="22"/>
+                    </w:rPr>
+                    <w:fldChar w:fldCharType="begin"/>
+                  </w:r>
+                  <w:r>
+                    <w:rPr>
+                      <w:b/>
+                      <w:sz w:val="22"/>
+                      <w:szCs w:val="22"/>
+                    </w:rPr>
+                    <w:instrText xml:space="preserve"> STYLEREF 1 \s </w:instrText>
+                  </w:r>
+                  <w:r>
+                    <w:rPr>
+                      <w:b/>
+                      <w:sz w:val="22"/>
+                      <w:szCs w:val="22"/>
+                    </w:rPr>
+                    <w:fldChar w:fldCharType="separate"/>
+                  </w:r>
+                  <w:r>
+                    <w:rPr>
+                      <w:b/>
+                      <w:noProof/>
+                      <w:sz w:val="22"/>
+                      <w:szCs w:val="22"/>
+                    </w:rPr>
+                    <w:t>3</w:t>
+                  </w:r>
+                  <w:r>
+                    <w:rPr>
+                      <w:b/>
+                      <w:sz w:val="22"/>
+                      <w:szCs w:val="22"/>
+                    </w:rPr>
+                    <w:fldChar w:fldCharType="end"/>
+                  </w:r>
+                  <w:r>
+                    <w:rPr>
+                      <w:b/>
+                      <w:sz w:val="22"/>
+                      <w:szCs w:val="22"/>
+                    </w:rPr>
+                    <w:noBreakHyphen/>
+                  </w:r>
+                  <w:r>
+                    <w:rPr>
+                      <w:b/>
+                      <w:sz w:val="22"/>
+                      <w:szCs w:val="22"/>
+                    </w:rPr>
+                    <w:t>3</w:t>
+                  </w:r>
+                  <w:r>
+                    <w:rPr>
+                      <w:b/>
+                      <w:sz w:val="22"/>
+                      <w:szCs w:val="22"/>
+                    </w:rPr>
+                    <w:t xml:space="preserve"> </w:t>
+                  </w:r>
+                  <w:r>
+                    <w:rPr>
+                      <w:rFonts w:ascii="Calibri" w:hAnsi="Calibri"/>
+                      <w:b/>
+                      <w:sz w:val="22"/>
+                      <w:szCs w:val="22"/>
+                    </w:rPr>
+                    <w:t>Δ</w:t>
+                  </w:r>
+                  <w:r>
+                    <w:rPr>
+                      <w:b/>
+                      <w:sz w:val="22"/>
+                      <w:szCs w:val="22"/>
+                    </w:rPr>
+                    <w:t>V r</w:t>
+                  </w:r>
+                  <w:r>
+                    <w:rPr>
+                      <w:b/>
+                      <w:sz w:val="22"/>
+                      <w:szCs w:val="22"/>
+                    </w:rPr>
+                    <w:t xml:space="preserve">equired for Each Maneuver for low </w:t>
+                  </w:r>
+                  <w:proofErr w:type="spellStart"/>
+                  <w:r>
+                    <w:rPr>
+                      <w:b/>
+                      <w:sz w:val="22"/>
+                      <w:szCs w:val="22"/>
+                    </w:rPr>
+                    <w:t>V</w:t>
+                  </w:r>
+                  <w:r>
+                    <w:rPr>
+                      <w:b/>
+                      <w:sz w:val="22"/>
+                      <w:szCs w:val="22"/>
+                      <w:vertAlign w:val="subscript"/>
+                    </w:rPr>
+                    <w:t>sep</w:t>
+                  </w:r>
+                  <w:proofErr w:type="gramStart"/>
+                  <w:r>
+                    <w:rPr>
+                      <w:b/>
+                      <w:sz w:val="22"/>
+                      <w:szCs w:val="22"/>
+                      <w:vertAlign w:val="subscript"/>
+                    </w:rPr>
+                    <w:t>,</w:t>
+                  </w:r>
+                  <w:r>
+                    <w:rPr>
+                      <w:b/>
+                      <w:sz w:val="22"/>
+                      <w:szCs w:val="22"/>
+                      <w:vertAlign w:val="subscript"/>
+                    </w:rPr>
+                    <w:t>I</w:t>
+                  </w:r>
+                  <w:proofErr w:type="spellEnd"/>
+                  <w:proofErr w:type="gramEnd"/>
+                  <w:r>
+                    <w:rPr>
+                      <w:b/>
+                      <w:sz w:val="22"/>
+                      <w:szCs w:val="22"/>
+                    </w:rPr>
+                    <w:t>,</w:t>
+                  </w:r>
+                  <w:r>
+                    <w:rPr>
+                      <w:b/>
+                      <w:sz w:val="22"/>
+                      <w:szCs w:val="22"/>
+                    </w:rPr>
+                    <w:t xml:space="preserve"> r</w:t>
+                  </w:r>
+                  <w:r>
+                    <w:rPr>
+                      <w:b/>
+                      <w:sz w:val="22"/>
+                      <w:szCs w:val="22"/>
+                      <w:vertAlign w:val="subscript"/>
+                    </w:rPr>
+                    <w:t>isk</w:t>
+                  </w:r>
+                  <w:r>
+                    <w:rPr>
+                      <w:b/>
+                      <w:sz w:val="22"/>
+                      <w:szCs w:val="22"/>
+                    </w:rPr>
+                    <w:t xml:space="preserve"> and </w:t>
+                  </w:r>
+                  <w:proofErr w:type="spellStart"/>
+                  <w:r>
+                    <w:rPr>
+                      <w:b/>
+                      <w:sz w:val="22"/>
+                      <w:szCs w:val="22"/>
+                    </w:rPr>
+                    <w:t>r</w:t>
+                  </w:r>
+                  <w:r>
+                    <w:rPr>
+                      <w:b/>
+                      <w:sz w:val="22"/>
+                      <w:szCs w:val="22"/>
+                      <w:vertAlign w:val="subscript"/>
+                    </w:rPr>
+                    <w:t>rsk</w:t>
+                  </w:r>
+                  <w:proofErr w:type="spellEnd"/>
+                  <w:r>
+                    <w:rPr>
+                      <w:b/>
+                      <w:sz w:val="22"/>
+                      <w:szCs w:val="22"/>
+                    </w:rPr>
+                    <w:t xml:space="preserve"> </w:t>
+                  </w:r>
+                  <w:r>
+                    <w:rPr>
+                      <w:b/>
+                      <w:sz w:val="22"/>
+                      <w:szCs w:val="22"/>
+                    </w:rPr>
+                    <w:t>perturbations</w:t>
+                  </w:r>
+                </w:p>
+                <w:tbl>
+                  <w:tblPr>
+                    <w:tblStyle w:val="TableGrid"/>
+                    <w:tblW w:w="0" w:type="auto"/>
+                    <w:jc w:val="center"/>
+                    <w:tblLook w:val="04A0"/>
+                  </w:tblPr>
+                  <w:tblGrid>
+                    <w:gridCol w:w="2338"/>
+                    <w:gridCol w:w="1252"/>
+                    <w:gridCol w:w="1239"/>
+                    <w:gridCol w:w="1239"/>
+                    <w:gridCol w:w="1239"/>
+                  </w:tblGrid>
+                  <w:tr>
+                    <w:trPr>
+                      <w:jc w:val="center"/>
+                    </w:trPr>
+                    <w:tc>
+                      <w:tcPr>
+                        <w:tcW w:w="2338" w:type="dxa"/>
+                        <w:vMerge w:val="restart"/>
+                        <w:shd w:val="clear" w:color="auto" w:fill="17365D" w:themeFill="text2" w:themeFillShade="BF"/>
+                        <w:vAlign w:val="center"/>
+                      </w:tcPr>
+                      <w:p>
+                        <w:pPr>
+                          <w:spacing w:after="120"/>
+                          <w:jc w:val="center"/>
+                          <w:rPr>
+                            <w:rFonts w:cs="Times New Roman"/>
+                            <w:b/>
+                            <w:color w:val="FFFFFF" w:themeColor="background1"/>
+                          </w:rPr>
+                        </w:pPr>
+                        <w:r>
+                          <w:rPr>
+                            <w:rFonts w:cs="Times New Roman"/>
+                            <w:b/>
+                            <w:color w:val="FFFFFF" w:themeColor="background1"/>
+                          </w:rPr>
+                          <w:t>Maneuver</w:t>
+                        </w:r>
+                      </w:p>
+                    </w:tc>
+                    <w:tc>
+                      <w:tcPr>
+                        <w:tcW w:w="4969" w:type="dxa"/>
+                        <w:gridSpan w:val="4"/>
+                        <w:tcBorders>
+                          <w:bottom w:val="single" w:sz="4" w:space="0" w:color="auto"/>
+                        </w:tcBorders>
+                        <w:shd w:val="clear" w:color="auto" w:fill="17365D" w:themeFill="text2" w:themeFillShade="BF"/>
+                        <w:vAlign w:val="center"/>
+                      </w:tcPr>
+                      <w:p>
+                        <w:pPr>
+                          <w:spacing w:after="120"/>
+                          <w:jc w:val="center"/>
+                          <w:rPr>
+                            <w:rFonts w:cs="Times New Roman"/>
+                            <w:b/>
+                            <w:color w:val="FFFFFF" w:themeColor="background1"/>
+                          </w:rPr>
+                        </w:pPr>
+                        <w:r>
+                          <w:rPr>
+                            <w:rFonts w:cs="Times New Roman"/>
+                            <w:b/>
+                            <w:color w:val="FFFFFF" w:themeColor="background1"/>
+                          </w:rPr>
+                          <w:t>ΔV</w:t>
+                        </w:r>
+                        <w:r>
+                          <w:rPr>
+                            <w:rFonts w:cs="Times New Roman"/>
+                            <w:b/>
+                            <w:color w:val="FFFFFF" w:themeColor="background1"/>
+                          </w:rPr>
+                          <w:t xml:space="preserve"> for Each Perturbation Case</w:t>
+                        </w:r>
+                        <w:r>
+                          <w:rPr>
+                            <w:rFonts w:cs="Times New Roman"/>
+                            <w:b/>
+                            <w:color w:val="FFFFFF" w:themeColor="background1"/>
+                          </w:rPr>
+                          <w:t xml:space="preserve"> (m/s)</w:t>
+                        </w:r>
+                      </w:p>
+                    </w:tc>
+                  </w:tr>
+                  <w:tr>
+                    <w:trPr>
+                      <w:jc w:val="center"/>
+                    </w:trPr>
+                    <w:tc>
+                      <w:tcPr>
+                        <w:tcW w:w="2338" w:type="dxa"/>
+                        <w:vMerge/>
+                        <w:tcBorders>
+                          <w:bottom w:val="thinThickMediumGap" w:sz="24" w:space="0" w:color="auto"/>
+                        </w:tcBorders>
+                        <w:shd w:val="clear" w:color="auto" w:fill="17365D" w:themeFill="text2" w:themeFillShade="BF"/>
+                        <w:vAlign w:val="center"/>
+                      </w:tcPr>
+                      <w:p>
+                        <w:pPr>
+                          <w:spacing w:after="120"/>
+                          <w:rPr>
+                            <w:rFonts w:cs="Times New Roman"/>
+                            <w:b/>
+                            <w:color w:val="FFFFFF" w:themeColor="background1"/>
+                          </w:rPr>
+                        </w:pPr>
+                      </w:p>
+                    </w:tc>
+                    <w:tc>
+                      <w:tcPr>
+                        <w:tcW w:w="1252" w:type="dxa"/>
+                        <w:tcBorders>
+                          <w:bottom w:val="thinThickMediumGap" w:sz="24" w:space="0" w:color="auto"/>
+                        </w:tcBorders>
+                        <w:shd w:val="clear" w:color="auto" w:fill="17365D" w:themeFill="text2" w:themeFillShade="BF"/>
+                        <w:vAlign w:val="center"/>
+                      </w:tcPr>
+                      <w:p>
+                        <w:pPr>
+                          <w:spacing w:after="120"/>
+                          <w:jc w:val="center"/>
+                          <w:rPr>
+                            <w:rFonts w:cs="Times New Roman"/>
+                            <w:b/>
+                            <w:color w:val="FFFFFF" w:themeColor="background1"/>
+                          </w:rPr>
+                        </w:pPr>
+                        <w:r>
+                          <w:rPr>
+                            <w:rFonts w:cs="Times New Roman"/>
+                            <w:b/>
+                            <w:color w:val="FFFFFF" w:themeColor="background1"/>
+                          </w:rPr>
+                          <w:t>1 m</w:t>
+                        </w:r>
+                      </w:p>
+                    </w:tc>
+                    <w:tc>
+                      <w:tcPr>
+                        <w:tcW w:w="1239" w:type="dxa"/>
+                        <w:tcBorders>
+                          <w:bottom w:val="thinThickMediumGap" w:sz="24" w:space="0" w:color="auto"/>
+                        </w:tcBorders>
+                        <w:shd w:val="clear" w:color="auto" w:fill="17365D" w:themeFill="text2" w:themeFillShade="BF"/>
+                      </w:tcPr>
+                      <w:p>
+                        <w:pPr>
+                          <w:spacing w:after="120"/>
+                          <w:jc w:val="center"/>
+                          <w:rPr>
+                            <w:rFonts w:cs="Times New Roman"/>
+                            <w:b/>
+                            <w:color w:val="FFFFFF" w:themeColor="background1"/>
+                          </w:rPr>
+                        </w:pPr>
+                        <w:r>
+                          <w:rPr>
+                            <w:rFonts w:cs="Times New Roman"/>
+                            <w:b/>
+                            <w:color w:val="FFFFFF" w:themeColor="background1"/>
+                          </w:rPr>
+                          <w:t>5 m</w:t>
+                        </w:r>
+                      </w:p>
+                    </w:tc>
+                    <w:tc>
+                      <w:tcPr>
+                        <w:tcW w:w="1239" w:type="dxa"/>
+                        <w:tcBorders>
+                          <w:bottom w:val="thinThickMediumGap" w:sz="24" w:space="0" w:color="auto"/>
+                        </w:tcBorders>
+                        <w:shd w:val="clear" w:color="auto" w:fill="17365D" w:themeFill="text2" w:themeFillShade="BF"/>
+                      </w:tcPr>
+                      <w:p>
+                        <w:pPr>
+                          <w:spacing w:after="120"/>
+                          <w:jc w:val="center"/>
+                          <w:rPr>
+                            <w:rFonts w:cs="Times New Roman"/>
+                            <w:b/>
+                            <w:color w:val="FFFFFF" w:themeColor="background1"/>
+                          </w:rPr>
+                        </w:pPr>
+                        <w:r>
+                          <w:rPr>
+                            <w:rFonts w:cs="Times New Roman"/>
+                            <w:b/>
+                            <w:color w:val="FFFFFF" w:themeColor="background1"/>
+                          </w:rPr>
+                          <w:t>10 m</w:t>
+                        </w:r>
+                      </w:p>
+                    </w:tc>
+                    <w:tc>
+                      <w:tcPr>
+                        <w:tcW w:w="1239" w:type="dxa"/>
+                        <w:tcBorders>
+                          <w:bottom w:val="thinThickMediumGap" w:sz="24" w:space="0" w:color="auto"/>
+                        </w:tcBorders>
+                        <w:shd w:val="clear" w:color="auto" w:fill="17365D" w:themeFill="text2" w:themeFillShade="BF"/>
+                      </w:tcPr>
+                      <w:p>
+                        <w:pPr>
+                          <w:spacing w:after="120"/>
+                          <w:jc w:val="center"/>
+                          <w:rPr>
+                            <w:rFonts w:cs="Times New Roman"/>
+                            <w:b/>
+                            <w:color w:val="FFFFFF" w:themeColor="background1"/>
+                          </w:rPr>
+                        </w:pPr>
+                        <w:r>
+                          <w:rPr>
+                            <w:rFonts w:cs="Times New Roman"/>
+                            <w:b/>
+                            <w:color w:val="FFFFFF" w:themeColor="background1"/>
+                          </w:rPr>
+                          <w:t>100 m</w:t>
+                        </w:r>
+                      </w:p>
+                    </w:tc>
+                  </w:tr>
+                  <w:tr>
+                    <w:trPr>
+                      <w:jc w:val="center"/>
+                    </w:trPr>
+                    <w:tc>
+                      <w:tcPr>
+                        <w:tcW w:w="2338" w:type="dxa"/>
+                        <w:tcBorders>
+                          <w:top w:val="thinThickMediumGap" w:sz="24" w:space="0" w:color="auto"/>
+                        </w:tcBorders>
+                        <w:vAlign w:val="center"/>
+                      </w:tcPr>
+                      <w:p>
+                        <w:pPr>
+                          <w:spacing w:after="120"/>
+                          <w:rPr>
+                            <w:rFonts w:cs="Times New Roman"/>
+                          </w:rPr>
+                        </w:pPr>
+                        <w:r>
+                          <w:rPr>
+                            <w:rFonts w:cs="Times New Roman"/>
+                          </w:rPr>
+                          <w:t>Initial Separation</w:t>
+                        </w:r>
+                      </w:p>
+                    </w:tc>
+                    <w:tc>
+                      <w:tcPr>
+                        <w:tcW w:w="1252" w:type="dxa"/>
+                        <w:tcBorders>
+                          <w:top w:val="thinThickMediumGap" w:sz="24" w:space="0" w:color="auto"/>
+                        </w:tcBorders>
+                        <w:vAlign w:val="center"/>
+                      </w:tcPr>
+                      <w:p>
+                        <w:pPr>
+                          <w:spacing w:after="120"/>
+                          <w:rPr>
+                            <w:rFonts w:cs="Times New Roman"/>
+                          </w:rPr>
+                        </w:pPr>
+                        <w:r>
+                          <w:rPr>
+                            <w:rFonts w:cs="Times New Roman"/>
+                          </w:rPr>
+                          <w:t>0.5033</w:t>
+                        </w:r>
+                      </w:p>
+                    </w:tc>
+                    <w:tc>
+                      <w:tcPr>
+                        <w:tcW w:w="1239" w:type="dxa"/>
+                        <w:tcBorders>
+                          <w:top w:val="thinThickMediumGap" w:sz="24" w:space="0" w:color="auto"/>
+                        </w:tcBorders>
+                      </w:tcPr>
+                      <w:p>
+                        <w:pPr>
+                          <w:spacing w:after="120"/>
+                          <w:rPr>
+                            <w:rFonts w:cs="Times New Roman"/>
+                          </w:rPr>
+                        </w:pPr>
+                        <w:r>
+                          <w:rPr>
+                            <w:rFonts w:cs="Times New Roman"/>
+                          </w:rPr>
+                          <w:t>0.5134</w:t>
+                        </w:r>
+                      </w:p>
+                    </w:tc>
+                    <w:tc>
+                      <w:tcPr>
+                        <w:tcW w:w="1239" w:type="dxa"/>
+                        <w:tcBorders>
+                          <w:top w:val="thinThickMediumGap" w:sz="24" w:space="0" w:color="auto"/>
+                        </w:tcBorders>
+                      </w:tcPr>
+                      <w:p>
+                        <w:pPr>
+                          <w:spacing w:after="120"/>
+                          <w:rPr>
+                            <w:rFonts w:cs="Times New Roman"/>
+                          </w:rPr>
+                        </w:pPr>
+                        <w:r>
+                          <w:rPr>
+                            <w:rFonts w:cs="Times New Roman"/>
+                          </w:rPr>
+                          <w:t>0.5288</w:t>
+                        </w:r>
+                      </w:p>
+                    </w:tc>
+                    <w:tc>
+                      <w:tcPr>
+                        <w:tcW w:w="1239" w:type="dxa"/>
+                        <w:tcBorders>
+                          <w:top w:val="thinThickMediumGap" w:sz="24" w:space="0" w:color="auto"/>
+                        </w:tcBorders>
+                      </w:tcPr>
+                      <w:p>
+                        <w:pPr>
+                          <w:spacing w:after="120"/>
+                          <w:rPr>
+                            <w:rFonts w:cs="Times New Roman"/>
+                          </w:rPr>
+                        </w:pPr>
+                        <w:r>
+                          <w:rPr>
+                            <w:rFonts w:cs="Times New Roman"/>
+                          </w:rPr>
+                          <w:t>1.0791</w:t>
+                        </w:r>
+                      </w:p>
+                    </w:tc>
+                  </w:tr>
+                  <w:tr>
+                    <w:trPr>
+                      <w:jc w:val="center"/>
+                    </w:trPr>
+                    <w:tc>
+                      <w:tcPr>
+                        <w:tcW w:w="2338" w:type="dxa"/>
+                        <w:vAlign w:val="center"/>
+                      </w:tcPr>
+                      <w:p>
+                        <w:pPr>
+                          <w:spacing w:after="120"/>
+                          <w:rPr>
+                            <w:rFonts w:cs="Times New Roman"/>
+                          </w:rPr>
+                        </w:pPr>
+                        <w:r>
+                          <w:rPr>
+                            <w:rFonts w:cs="Times New Roman"/>
+                          </w:rPr>
+                          <w:t>I</w:t>
+                        </w:r>
+                        <w:r>
+                          <w:rPr>
+                            <w:rFonts w:cs="Times New Roman"/>
+                          </w:rPr>
+                          <w:t>SK</w:t>
+                        </w:r>
+                      </w:p>
+                    </w:tc>
+                    <w:tc>
+                      <w:tcPr>
+                        <w:tcW w:w="1252" w:type="dxa"/>
+                        <w:vAlign w:val="center"/>
+                      </w:tcPr>
+                      <w:p>
+                        <w:pPr>
+                          <w:spacing w:after="120"/>
+                          <w:rPr>
+                            <w:rFonts w:cs="Times New Roman"/>
+                          </w:rPr>
+                        </w:pPr>
+                        <w:r>
+                          <w:rPr>
+                            <w:rFonts w:cs="Times New Roman"/>
+                          </w:rPr>
+                          <w:t>0.0067</w:t>
+                        </w:r>
+                      </w:p>
+                    </w:tc>
+                    <w:tc>
+                      <w:tcPr>
+                        <w:tcW w:w="1239" w:type="dxa"/>
+                      </w:tcPr>
+                      <w:p>
+                        <w:pPr>
+                          <w:spacing w:after="120"/>
+                          <w:rPr>
+                            <w:rFonts w:cs="Times New Roman"/>
+                          </w:rPr>
+                        </w:pPr>
+                        <w:r>
+                          <w:rPr>
+                            <w:rFonts w:cs="Times New Roman"/>
+                          </w:rPr>
+                          <w:t>0.0216</w:t>
+                        </w:r>
+                      </w:p>
+                    </w:tc>
+                    <w:tc>
+                      <w:tcPr>
+                        <w:tcW w:w="1239" w:type="dxa"/>
+                      </w:tcPr>
+                      <w:p>
+                        <w:pPr>
+                          <w:spacing w:after="120"/>
+                          <w:rPr>
+                            <w:rFonts w:cs="Times New Roman"/>
+                          </w:rPr>
+                        </w:pPr>
+                        <w:r>
+                          <w:rPr>
+                            <w:rFonts w:cs="Times New Roman"/>
+                          </w:rPr>
+                          <w:t>0.0432</w:t>
+                        </w:r>
+                      </w:p>
+                    </w:tc>
+                    <w:tc>
+                      <w:tcPr>
+                        <w:tcW w:w="1239" w:type="dxa"/>
+                      </w:tcPr>
+                      <w:p>
+                        <w:pPr>
+                          <w:spacing w:after="120"/>
+                          <w:rPr>
+                            <w:rFonts w:cs="Times New Roman"/>
+                          </w:rPr>
+                        </w:pPr>
+                        <w:r>
+                          <w:rPr>
+                            <w:rFonts w:cs="Times New Roman"/>
+                          </w:rPr>
+                          <w:t>0.4325</w:t>
+                        </w:r>
+                      </w:p>
+                    </w:tc>
+                  </w:tr>
+                  <w:tr>
+                    <w:trPr>
+                      <w:jc w:val="center"/>
+                    </w:trPr>
+                    <w:tc>
+                      <w:tcPr>
+                        <w:tcW w:w="2338" w:type="dxa"/>
+                        <w:vAlign w:val="center"/>
+                      </w:tcPr>
+                      <w:p>
+                        <w:pPr>
+                          <w:spacing w:after="120"/>
+                          <w:rPr>
+                            <w:rFonts w:cs="Times New Roman"/>
+                          </w:rPr>
+                        </w:pPr>
+                        <w:r>
+                          <w:rPr>
+                            <w:rFonts w:cs="Times New Roman"/>
+                          </w:rPr>
+                          <w:t>Continued Separation</w:t>
+                        </w:r>
+                      </w:p>
+                    </w:tc>
+                    <w:tc>
+                      <w:tcPr>
+                        <w:tcW w:w="1252" w:type="dxa"/>
+                        <w:vAlign w:val="center"/>
+                      </w:tcPr>
+                      <w:p>
+                        <w:pPr>
+                          <w:spacing w:after="120"/>
+                          <w:rPr>
+                            <w:rFonts w:cs="Times New Roman"/>
+                          </w:rPr>
+                        </w:pPr>
+                        <w:r>
+                          <w:rPr>
+                            <w:rFonts w:cs="Times New Roman"/>
+                          </w:rPr>
+                          <w:t>0.0151</w:t>
+                        </w:r>
+                      </w:p>
+                    </w:tc>
+                    <w:tc>
+                      <w:tcPr>
+                        <w:tcW w:w="1239" w:type="dxa"/>
+                      </w:tcPr>
+                      <w:p>
+                        <w:pPr>
+                          <w:spacing w:after="120"/>
+                          <w:rPr>
+                            <w:rFonts w:cs="Times New Roman"/>
+                          </w:rPr>
+                        </w:pPr>
+                        <w:r>
+                          <w:rPr>
+                            <w:rFonts w:cs="Times New Roman"/>
+                          </w:rPr>
+                          <w:t>0.0323</w:t>
+                        </w:r>
+                      </w:p>
+                    </w:tc>
+                    <w:tc>
+                      <w:tcPr>
+                        <w:tcW w:w="1239" w:type="dxa"/>
+                      </w:tcPr>
+                      <w:p>
+                        <w:pPr>
+                          <w:spacing w:after="120"/>
+                          <w:rPr>
+                            <w:rFonts w:cs="Times New Roman"/>
+                          </w:rPr>
+                        </w:pPr>
+                        <w:r>
+                          <w:rPr>
+                            <w:rFonts w:cs="Times New Roman"/>
+                          </w:rPr>
+                          <w:t>0.0538</w:t>
+                        </w:r>
+                      </w:p>
+                    </w:tc>
+                    <w:tc>
+                      <w:tcPr>
+                        <w:tcW w:w="1239" w:type="dxa"/>
+                      </w:tcPr>
+                      <w:p>
+                        <w:pPr>
+                          <w:spacing w:after="120"/>
+                          <w:rPr>
+                            <w:rFonts w:cs="Times New Roman"/>
+                          </w:rPr>
+                        </w:pPr>
+                        <w:r>
+                          <w:rPr>
+                            <w:rFonts w:cs="Times New Roman"/>
+                          </w:rPr>
+                          <w:t>0.4430</w:t>
+                        </w:r>
+                      </w:p>
+                    </w:tc>
+                  </w:tr>
+                  <w:tr>
+                    <w:trPr>
+                      <w:jc w:val="center"/>
+                    </w:trPr>
+                    <w:tc>
+                      <w:tcPr>
+                        <w:tcW w:w="2338" w:type="dxa"/>
+                        <w:vAlign w:val="center"/>
+                      </w:tcPr>
+                      <w:p>
+                        <w:pPr>
+                          <w:spacing w:after="120"/>
+                          <w:rPr>
+                            <w:rFonts w:cs="Times New Roman"/>
+                          </w:rPr>
+                        </w:pPr>
+                        <w:r>
+                          <w:rPr>
+                            <w:rFonts w:cs="Times New Roman"/>
+                          </w:rPr>
+                          <w:t>R</w:t>
+                        </w:r>
+                        <w:r>
+                          <w:rPr>
+                            <w:rFonts w:cs="Times New Roman"/>
+                          </w:rPr>
+                          <w:t>SK</w:t>
+                        </w:r>
+                      </w:p>
+                    </w:tc>
+                    <w:tc>
+                      <w:tcPr>
+                        <w:tcW w:w="1252" w:type="dxa"/>
+                        <w:vAlign w:val="center"/>
+                      </w:tcPr>
+                      <w:p>
+                        <w:pPr>
+                          <w:spacing w:after="120"/>
+                          <w:rPr>
+                            <w:rFonts w:cs="Times New Roman"/>
+                          </w:rPr>
+                        </w:pPr>
+                        <w:r>
+                          <w:rPr>
+                            <w:rFonts w:cs="Times New Roman"/>
+                          </w:rPr>
+                          <w:t>0.0043</w:t>
+                        </w:r>
+                      </w:p>
+                    </w:tc>
+                    <w:tc>
+                      <w:tcPr>
+                        <w:tcW w:w="1239" w:type="dxa"/>
+                      </w:tcPr>
+                      <w:p>
+                        <w:pPr>
+                          <w:spacing w:after="120"/>
+                          <w:rPr>
+                            <w:rFonts w:cs="Times New Roman"/>
+                          </w:rPr>
+                        </w:pPr>
+                        <w:r>
+                          <w:rPr>
+                            <w:rFonts w:cs="Times New Roman"/>
+                          </w:rPr>
+                          <w:t>0.0216</w:t>
+                        </w:r>
+                      </w:p>
+                    </w:tc>
+                    <w:tc>
+                      <w:tcPr>
+                        <w:tcW w:w="1239" w:type="dxa"/>
+                      </w:tcPr>
+                      <w:p>
+                        <w:pPr>
+                          <w:spacing w:after="120"/>
+                          <w:rPr>
+                            <w:rFonts w:cs="Times New Roman"/>
+                          </w:rPr>
+                        </w:pPr>
+                        <w:r>
+                          <w:rPr>
+                            <w:rFonts w:cs="Times New Roman"/>
+                          </w:rPr>
+                          <w:t>0.0432</w:t>
+                        </w:r>
+                      </w:p>
+                    </w:tc>
+                    <w:tc>
+                      <w:tcPr>
+                        <w:tcW w:w="1239" w:type="dxa"/>
+                      </w:tcPr>
+                      <w:p>
+                        <w:pPr>
+                          <w:spacing w:after="120"/>
+                          <w:rPr>
+                            <w:rFonts w:cs="Times New Roman"/>
+                          </w:rPr>
+                        </w:pPr>
+                        <w:r>
+                          <w:rPr>
+                            <w:rFonts w:cs="Times New Roman"/>
+                          </w:rPr>
+                          <w:t>0.4325</w:t>
+                        </w:r>
+                      </w:p>
+                    </w:tc>
+                  </w:tr>
+                  <w:tr>
+                    <w:trPr>
+                      <w:jc w:val="center"/>
+                    </w:trPr>
+                    <w:tc>
+                      <w:tcPr>
+                        <w:tcW w:w="2338" w:type="dxa"/>
+                        <w:vAlign w:val="center"/>
+                      </w:tcPr>
+                      <w:p>
+                        <w:pPr>
+                          <w:spacing w:after="120"/>
+                          <w:rPr>
+                            <w:rFonts w:cs="Times New Roman"/>
+                          </w:rPr>
+                        </w:pPr>
+                        <w:r>
+                          <w:rPr>
+                            <w:rFonts w:cs="Times New Roman"/>
+                          </w:rPr>
+                          <w:t>Rendezvous</w:t>
+                        </w:r>
+                      </w:p>
+                    </w:tc>
+                    <w:tc>
+                      <w:tcPr>
+                        <w:tcW w:w="1252" w:type="dxa"/>
+                        <w:vAlign w:val="center"/>
+                      </w:tcPr>
+                      <w:p>
+                        <w:pPr>
+                          <w:spacing w:after="120"/>
+                          <w:rPr>
+                            <w:rFonts w:cs="Times New Roman"/>
+                          </w:rPr>
+                        </w:pPr>
+                        <w:r>
+                          <w:rPr>
+                            <w:rFonts w:cs="Times New Roman"/>
+                          </w:rPr>
+                          <w:t>0.0069</w:t>
+                        </w:r>
+                      </w:p>
+                    </w:tc>
+                    <w:tc>
+                      <w:tcPr>
+                        <w:tcW w:w="1239" w:type="dxa"/>
+                      </w:tcPr>
+                      <w:p>
+                        <w:pPr>
+                          <w:spacing w:after="120"/>
+                          <w:rPr>
+                            <w:rFonts w:cs="Times New Roman"/>
+                          </w:rPr>
+                        </w:pPr>
+                        <w:r>
+                          <w:rPr>
+                            <w:rFonts w:cs="Times New Roman"/>
+                          </w:rPr>
+                          <w:t>0.0116</w:t>
+                        </w:r>
+                      </w:p>
+                    </w:tc>
+                    <w:tc>
+                      <w:tcPr>
+                        <w:tcW w:w="1239" w:type="dxa"/>
+                      </w:tcPr>
+                      <w:p>
+                        <w:pPr>
+                          <w:spacing w:after="120"/>
+                          <w:rPr>
+                            <w:rFonts w:cs="Times New Roman"/>
+                          </w:rPr>
+                        </w:pPr>
+                        <w:r>
+                          <w:rPr>
+                            <w:rFonts w:cs="Times New Roman"/>
+                          </w:rPr>
+                          <w:t>0.0329</w:t>
+                        </w:r>
+                      </w:p>
+                    </w:tc>
+                    <w:tc>
+                      <w:tcPr>
+                        <w:tcW w:w="1239" w:type="dxa"/>
+                      </w:tcPr>
+                      <w:p>
+                        <w:pPr>
+                          <w:spacing w:after="120"/>
+                          <w:rPr>
+                            <w:rFonts w:cs="Times New Roman"/>
+                          </w:rPr>
+                        </w:pPr>
+                        <w:r>
+                          <w:rPr>
+                            <w:rFonts w:cs="Times New Roman"/>
+                          </w:rPr>
+                          <w:t>0.4220</w:t>
+                        </w:r>
+                      </w:p>
+                    </w:tc>
+                  </w:tr>
+                  <w:tr>
+                    <w:trPr>
+                      <w:jc w:val="center"/>
+                    </w:trPr>
+                    <w:tc>
+                      <w:tcPr>
+                        <w:tcW w:w="2338" w:type="dxa"/>
+                        <w:tcBorders>
+                          <w:bottom w:val="thinThickMediumGap" w:sz="24" w:space="0" w:color="auto"/>
+                        </w:tcBorders>
+                        <w:vAlign w:val="center"/>
+                      </w:tcPr>
+                      <w:p>
+                        <w:pPr>
+                          <w:spacing w:after="120"/>
+                          <w:rPr>
+                            <w:rFonts w:cs="Times New Roman"/>
+                          </w:rPr>
+                        </w:pPr>
+                        <w:r>
+                          <w:rPr>
+                            <w:rFonts w:cs="Times New Roman"/>
+                          </w:rPr>
+                          <w:t>Docking</w:t>
+                        </w:r>
+                      </w:p>
+                    </w:tc>
+                    <w:tc>
+                      <w:tcPr>
+                        <w:tcW w:w="1252" w:type="dxa"/>
+                        <w:tcBorders>
+                          <w:bottom w:val="thinThickMediumGap" w:sz="24" w:space="0" w:color="auto"/>
+                        </w:tcBorders>
+                        <w:vAlign w:val="center"/>
+                      </w:tcPr>
+                      <w:p>
+                        <w:pPr>
+                          <w:spacing w:after="120"/>
+                          <w:rPr>
+                            <w:rFonts w:cs="Times New Roman"/>
+                          </w:rPr>
+                        </w:pPr>
+                        <w:r>
+                          <w:rPr>
+                            <w:rFonts w:cs="Times New Roman"/>
+                          </w:rPr>
+                          <w:t>0.0084</w:t>
+                        </w:r>
+                      </w:p>
+                    </w:tc>
+                    <w:tc>
+                      <w:tcPr>
+                        <w:tcW w:w="1239" w:type="dxa"/>
+                        <w:tcBorders>
+                          <w:bottom w:val="thinThickMediumGap" w:sz="24" w:space="0" w:color="auto"/>
+                        </w:tcBorders>
+                      </w:tcPr>
+                      <w:p>
+                        <w:pPr>
+                          <w:spacing w:after="120"/>
+                          <w:rPr>
+                            <w:rFonts w:cs="Times New Roman"/>
+                          </w:rPr>
+                        </w:pPr>
+                        <w:r>
+                          <w:rPr>
+                            <w:rFonts w:cs="Times New Roman"/>
+                          </w:rPr>
+                          <w:t>0.0418</w:t>
+                        </w:r>
+                      </w:p>
+                    </w:tc>
+                    <w:tc>
+                      <w:tcPr>
+                        <w:tcW w:w="1239" w:type="dxa"/>
+                        <w:tcBorders>
+                          <w:bottom w:val="thinThickMediumGap" w:sz="24" w:space="0" w:color="auto"/>
+                        </w:tcBorders>
+                      </w:tcPr>
+                      <w:p>
+                        <w:pPr>
+                          <w:spacing w:after="120"/>
+                          <w:rPr>
+                            <w:rFonts w:cs="Times New Roman"/>
+                          </w:rPr>
+                        </w:pPr>
+                        <w:r>
+                          <w:rPr>
+                            <w:rFonts w:cs="Times New Roman"/>
+                          </w:rPr>
+                          <w:t>0.0837</w:t>
+                        </w:r>
+                      </w:p>
+                    </w:tc>
+                    <w:tc>
+                      <w:tcPr>
+                        <w:tcW w:w="1239" w:type="dxa"/>
+                        <w:tcBorders>
+                          <w:bottom w:val="thinThickMediumGap" w:sz="24" w:space="0" w:color="auto"/>
+                        </w:tcBorders>
+                      </w:tcPr>
+                      <w:p>
+                        <w:pPr>
+                          <w:spacing w:after="120"/>
+                          <w:rPr>
+                            <w:rFonts w:cs="Times New Roman"/>
+                          </w:rPr>
+                        </w:pPr>
+                        <w:r>
+                          <w:rPr>
+                            <w:rFonts w:cs="Times New Roman"/>
+                          </w:rPr>
+                          <w:t>0.8369</w:t>
+                        </w:r>
+                      </w:p>
+                    </w:tc>
+                  </w:tr>
+                  <w:tr>
+                    <w:trPr>
+                      <w:jc w:val="center"/>
+                    </w:trPr>
+                    <w:tc>
+                      <w:tcPr>
+                        <w:tcW w:w="2338" w:type="dxa"/>
+                        <w:tcBorders>
+                          <w:top w:val="thinThickMediumGap" w:sz="24" w:space="0" w:color="auto"/>
+                        </w:tcBorders>
+                        <w:vAlign w:val="center"/>
+                      </w:tcPr>
+                      <w:p>
+                        <w:pPr>
+                          <w:spacing w:after="120"/>
+                          <w:rPr>
+                            <w:rFonts w:cs="Times New Roman"/>
+                            <w:b/>
+                          </w:rPr>
+                        </w:pPr>
+                        <w:r>
+                          <w:rPr>
+                            <w:rFonts w:cs="Times New Roman"/>
+                            <w:b/>
+                          </w:rPr>
+                          <w:t>CONOPS-1</w:t>
+                        </w:r>
+                      </w:p>
+                    </w:tc>
+                    <w:tc>
+                      <w:tcPr>
+                        <w:tcW w:w="1252" w:type="dxa"/>
+                        <w:tcBorders>
+                          <w:top w:val="thinThickMediumGap" w:sz="24" w:space="0" w:color="auto"/>
+                        </w:tcBorders>
+                        <w:vAlign w:val="center"/>
+                      </w:tcPr>
+                      <w:p>
+                        <w:pPr>
+                          <w:spacing w:after="120"/>
+                          <w:rPr>
+                            <w:rFonts w:cs="Times New Roman"/>
+                            <w:b/>
+                          </w:rPr>
+                        </w:pPr>
+                        <w:r>
+                          <w:rPr>
+                            <w:rFonts w:cs="Times New Roman"/>
+                            <w:b/>
+                          </w:rPr>
+                          <w:t>0.7903</w:t>
+                        </w:r>
+                      </w:p>
+                    </w:tc>
+                    <w:tc>
+                      <w:tcPr>
+                        <w:tcW w:w="1239" w:type="dxa"/>
+                        <w:tcBorders>
+                          <w:top w:val="thinThickMediumGap" w:sz="24" w:space="0" w:color="auto"/>
+                        </w:tcBorders>
+                      </w:tcPr>
+                      <w:p>
+                        <w:pPr>
+                          <w:spacing w:after="120"/>
+                          <w:rPr>
+                            <w:rFonts w:cs="Times New Roman"/>
+                            <w:b/>
+                          </w:rPr>
+                        </w:pPr>
+                        <w:r>
+                          <w:rPr>
+                            <w:rFonts w:cs="Times New Roman"/>
+                            <w:b/>
+                          </w:rPr>
+                          <w:t>1.3801</w:t>
+                        </w:r>
+                      </w:p>
+                    </w:tc>
+                    <w:tc>
+                      <w:tcPr>
+                        <w:tcW w:w="1239" w:type="dxa"/>
+                        <w:tcBorders>
+                          <w:top w:val="thinThickMediumGap" w:sz="24" w:space="0" w:color="auto"/>
+                        </w:tcBorders>
+                      </w:tcPr>
+                      <w:p>
+                        <w:pPr>
+                          <w:spacing w:after="120"/>
+                          <w:rPr>
+                            <w:rFonts w:cs="Times New Roman"/>
+                            <w:b/>
+                          </w:rPr>
+                        </w:pPr>
+                        <w:r>
+                          <w:rPr>
+                            <w:rFonts w:cs="Times New Roman"/>
+                            <w:b/>
+                          </w:rPr>
+                          <w:t>2.2593</w:t>
+                        </w:r>
+                      </w:p>
+                    </w:tc>
+                    <w:tc>
+                      <w:tcPr>
+                        <w:tcW w:w="1239" w:type="dxa"/>
+                        <w:tcBorders>
+                          <w:top w:val="thinThickMediumGap" w:sz="24" w:space="0" w:color="auto"/>
+                        </w:tcBorders>
+                      </w:tcPr>
+                      <w:p>
+                        <w:pPr>
+                          <w:spacing w:after="120"/>
+                          <w:rPr>
+                            <w:rFonts w:cs="Times New Roman"/>
+                            <w:b/>
+                          </w:rPr>
+                        </w:pPr>
+                        <w:r>
+                          <w:rPr>
+                            <w:rFonts w:cs="Times New Roman"/>
+                            <w:b/>
+                          </w:rPr>
+                          <w:t>18.3775</w:t>
+                        </w:r>
+                      </w:p>
+                    </w:tc>
+                  </w:tr>
+                  <w:tr>
+                    <w:trPr>
+                      <w:jc w:val="center"/>
+                    </w:trPr>
+                    <w:tc>
+                      <w:tcPr>
+                        <w:tcW w:w="2338" w:type="dxa"/>
+                        <w:vAlign w:val="center"/>
+                      </w:tcPr>
+                      <w:p>
+                        <w:pPr>
+                          <w:spacing w:after="120"/>
+                          <w:rPr>
+                            <w:rFonts w:cs="Times New Roman"/>
+                            <w:b/>
+                          </w:rPr>
+                        </w:pPr>
+                        <w:r>
+                          <w:rPr>
+                            <w:rFonts w:cs="Times New Roman"/>
+                            <w:b/>
+                          </w:rPr>
+                          <w:t>CONOPS-2</w:t>
+                        </w:r>
+                      </w:p>
+                    </w:tc>
+                    <w:tc>
+                      <w:tcPr>
+                        <w:tcW w:w="1252" w:type="dxa"/>
+                        <w:vAlign w:val="center"/>
+                      </w:tcPr>
+                      <w:p>
+                        <w:pPr>
+                          <w:spacing w:after="120"/>
+                          <w:rPr>
+                            <w:rFonts w:cs="Times New Roman"/>
+                            <w:b/>
+                          </w:rPr>
+                        </w:pPr>
+                        <w:r>
+                          <w:rPr>
+                            <w:rFonts w:cs="Times New Roman"/>
+                            <w:b/>
+                          </w:rPr>
+                          <w:t>1.2165</w:t>
+                        </w:r>
+                      </w:p>
+                    </w:tc>
+                    <w:tc>
+                      <w:tcPr>
+                        <w:tcW w:w="1239" w:type="dxa"/>
+                      </w:tcPr>
+                      <w:p>
+                        <w:pPr>
+                          <w:spacing w:after="120"/>
+                          <w:rPr>
+                            <w:rFonts w:cs="Times New Roman"/>
+                            <w:b/>
+                          </w:rPr>
+                        </w:pPr>
+                        <w:r>
+                          <w:rPr>
+                            <w:rFonts w:cs="Times New Roman"/>
+                            <w:b/>
+                          </w:rPr>
+                          <w:t>1.6746</w:t>
+                        </w:r>
+                      </w:p>
+                    </w:tc>
+                    <w:tc>
+                      <w:tcPr>
+                        <w:tcW w:w="1239" w:type="dxa"/>
+                      </w:tcPr>
+                      <w:p>
+                        <w:pPr>
+                          <w:spacing w:after="120"/>
+                          <w:rPr>
+                            <w:rFonts w:cs="Times New Roman"/>
+                            <w:b/>
+                          </w:rPr>
+                        </w:pPr>
+                        <w:r>
+                          <w:rPr>
+                            <w:rFonts w:cs="Times New Roman"/>
+                            <w:b/>
+                          </w:rPr>
+                          <w:t>2.3501</w:t>
+                        </w:r>
+                      </w:p>
+                    </w:tc>
+                    <w:tc>
+                      <w:tcPr>
+                        <w:tcW w:w="1239" w:type="dxa"/>
+                      </w:tcPr>
+                      <w:p>
+                        <w:pPr>
+                          <w:spacing w:after="120"/>
+                          <w:rPr>
+                            <w:rFonts w:cs="Times New Roman"/>
+                            <w:b/>
+                          </w:rPr>
+                        </w:pPr>
+                        <w:r>
+                          <w:rPr>
+                            <w:rFonts w:cs="Times New Roman"/>
+                            <w:b/>
+                          </w:rPr>
+                          <w:t>15.0760</w:t>
+                        </w:r>
+                      </w:p>
+                    </w:tc>
+                  </w:tr>
+                </w:tbl>
+                <w:p/>
+              </w:txbxContent>
+            </v:textbox>
+            <w10:wrap type="square"/>
+          </v:shape>
+        </w:pict>
+      </w:r>
+      <w:r>
+        <w:rPr>
+          <w:sz w:val="22"/>
+          <w:szCs w:val="22"/>
+        </w:rPr>
+        <w:t>However, changing the RSK and ISK distances does not have nearly as great of an affect as changing the initial relative velocity condition, as will be seen in the next case study.</w:t>
+      </w:r>
+    </w:p>
+    <w:p>
+      <w:pPr>
+        <w:spacing w:after="120"/>
+        <w:jc w:val="both"/>
+        <w:rPr>
+          <w:sz w:val="22"/>
+          <w:szCs w:val="22"/>
+        </w:rPr>
+      </w:pPr>
     </w:p>
     <w:p/>
     <w:p/>
     <w:sectPr>
-      <w:headerReference w:type="default" r:id="rId21"/>
-      <w:footerReference w:type="default" r:id="rId22"/>
+      <w:headerReference w:type="default" r:id="rId23"/>
+      <w:footerReference w:type="default" r:id="rId24"/>
       <w:pgSz w:w="12240" w:h="15840"/>
       <w:pgMar w:top="1440" w:right="1440" w:bottom="1440" w:left="1440" w:header="996" w:footer="996" w:gutter="0"/>
       <w:cols w:space="720"/>
@@ -15645,7 +18186,7 @@
         <w:b/>
         <w:noProof/>
       </w:rPr>
-      <w:t>14</w:t>
+      <w:t>3</w:t>
     </w:r>
     <w:r>
       <w:rPr>
@@ -15682,7 +18223,7 @@
         <w:b/>
         <w:noProof/>
       </w:rPr>
-      <w:t>14</w:t>
+      <w:t>16</w:t>
     </w:r>
     <w:r>
       <w:rPr>
@@ -48210,7 +50751,7 @@
 </file>
 
 <file path=customXml/itemProps1.xml><?xml version="1.0" encoding="utf-8"?>
-<ds:datastoreItem xmlns:ds="http://schemas.openxmlformats.org/officeDocument/2006/customXml" ds:itemID="{BE2B13B0-88F6-432E-A9B7-FCA5743EF39A}">
+<ds:datastoreItem xmlns:ds="http://schemas.openxmlformats.org/officeDocument/2006/customXml" ds:itemID="{1270CF3B-CE6E-45AF-812E-9AD2D03AF864}">
   <ds:schemaRefs>
     <ds:schemaRef ds:uri="http://schemas.openxmlformats.org/officeDocument/2006/bibliography"/>
   </ds:schemaRefs>

</xml_diff>